<commit_message>
correcciones y tecnologia rest
</commit_message>
<xml_diff>
--- a/TB01-Arquitectura de Software.docx
+++ b/TB01-Arquitectura de Software.docx
@@ -1,6 +1,6 @@
 
 <file path=word/document.xml><?xml version="1.0" encoding="utf-8"?>
-<w:document xmlns:wpc="http://schemas.microsoft.com/office/word/2010/wordprocessingCanvas" xmlns:mc="http://schemas.openxmlformats.org/markup-compatibility/2006" xmlns:o="urn:schemas-microsoft-com:office:office" xmlns:r="http://schemas.openxmlformats.org/officeDocument/2006/relationships" xmlns:m="http://schemas.openxmlformats.org/officeDocument/2006/math" xmlns:v="urn:schemas-microsoft-com:vml" xmlns:wp14="http://schemas.microsoft.com/office/word/2010/wordprocessingDrawing" xmlns:wp="http://schemas.openxmlformats.org/drawingml/2006/wordprocessingDrawing" xmlns:w10="urn:schemas-microsoft-com:office:word" xmlns:w="http://schemas.openxmlformats.org/wordprocessingml/2006/main" xmlns:w14="http://schemas.microsoft.com/office/word/2010/wordml" xmlns:w15="http://schemas.microsoft.com/office/word/2012/wordml" xmlns:wpg="http://schemas.microsoft.com/office/word/2010/wordprocessingGroup" xmlns:wpi="http://schemas.microsoft.com/office/word/2010/wordprocessingInk" xmlns:wne="http://schemas.microsoft.com/office/word/2006/wordml" xmlns:wps="http://schemas.microsoft.com/office/word/2010/wordprocessingShape" mc:Ignorable="w14 w15 wp14">
+<w:document xmlns:wpc="http://schemas.microsoft.com/office/word/2010/wordprocessingCanvas" xmlns:mc="http://schemas.openxmlformats.org/markup-compatibility/2006" xmlns:o="urn:schemas-microsoft-com:office:office" xmlns:r="http://schemas.openxmlformats.org/officeDocument/2006/relationships" xmlns:m="http://schemas.openxmlformats.org/officeDocument/2006/math" xmlns:v="urn:schemas-microsoft-com:vml" xmlns:wp14="http://schemas.microsoft.com/office/word/2010/wordprocessingDrawing" xmlns:wp="http://schemas.openxmlformats.org/drawingml/2006/wordprocessingDrawing" xmlns:w10="urn:schemas-microsoft-com:office:word" xmlns:w="http://schemas.openxmlformats.org/wordprocessingml/2006/main" xmlns:w14="http://schemas.microsoft.com/office/word/2010/wordml" xmlns:wpg="http://schemas.microsoft.com/office/word/2010/wordprocessingGroup" xmlns:wpi="http://schemas.microsoft.com/office/word/2010/wordprocessingInk" xmlns:wne="http://schemas.microsoft.com/office/word/2006/wordml" xmlns:wps="http://schemas.microsoft.com/office/word/2010/wordprocessingShape" mc:Ignorable="w14 wp14">
   <w:body>
     <w:p/>
     <w:p/>
@@ -21,7 +21,7 @@
           <w:r>
             <w:rPr>
               <w:noProof/>
-              <w:lang w:eastAsia="es-PE"/>
+              <w:lang w:val="quz-PE" w:eastAsia="quz-PE"/>
             </w:rPr>
             <mc:AlternateContent>
               <mc:Choice Requires="wps">
@@ -250,7 +250,7 @@
                   </wp:anchor>
                 </w:drawing>
               </mc:Choice>
-              <mc:Fallback>
+              <mc:Fallback xmlns:w15="http://schemas.microsoft.com/office/word/2012/wordml">
                 <w:pict>
                   <v:shapetype id="_x0000_t202" coordsize="21600,21600" o:spt="202" path="m,l,21600r21600,l21600,xe">
                     <v:stroke joinstyle="miter"/>
@@ -427,7 +427,7 @@
           <w:r>
             <w:rPr>
               <w:noProof/>
-              <w:lang w:eastAsia="es-PE"/>
+              <w:lang w:val="quz-PE" w:eastAsia="quz-PE"/>
             </w:rPr>
             <mc:AlternateContent>
               <mc:Choice Requires="wpg">
@@ -738,7 +738,7 @@
                   </wp:anchor>
                 </w:drawing>
               </mc:Choice>
-              <mc:Fallback>
+              <mc:Fallback xmlns:w15="http://schemas.microsoft.com/office/word/2012/wordml">
                 <w:pict>
                   <v:group id="Grupo 125" o:spid="_x0000_s1027" style="position:absolute;margin-left:0;margin-top:0;width:540pt;height:556.55pt;z-index:-251657216;mso-width-percent:1154;mso-height-percent:670;mso-top-percent:45;mso-position-horizontal:center;mso-position-horizontal-relative:margin;mso-position-vertical-relative:page;mso-width-percent:1154;mso-height-percent:670;mso-top-percent:45;mso-width-relative:margin" coordsize="55613,54044" o:gfxdata="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">
                     <o:lock v:ext="edit" aspectratio="t"/>
@@ -802,7 +802,7 @@
           <w:r>
             <w:rPr>
               <w:noProof/>
-              <w:lang w:eastAsia="es-PE"/>
+              <w:lang w:val="quz-PE" w:eastAsia="quz-PE"/>
             </w:rPr>
             <mc:AlternateContent>
               <mc:Choice Requires="wps">
@@ -912,7 +912,7 @@
                   </wp:anchor>
                 </w:drawing>
               </mc:Choice>
-              <mc:Fallback>
+              <mc:Fallback xmlns:w15="http://schemas.microsoft.com/office/word/2012/wordml">
                 <w:pict>
                   <v:shape id="Cuadro de texto 128" o:spid="_x0000_s1030" type="#_x0000_t202" style="position:absolute;margin-left:0;margin-top:0;width:453pt;height:11.5pt;z-index:251662336;visibility:visible;mso-wrap-style:square;mso-width-percent:1154;mso-height-percent:0;mso-wrap-distance-left:9pt;mso-wrap-distance-top:0;mso-wrap-distance-right:9pt;mso-wrap-distance-bottom:0;mso-position-horizontal:center;mso-position-horizontal-relative:page;mso-position-vertical:bottom;mso-position-vertical-relative:margin;mso-width-percent:1154;mso-height-percent:0;mso-width-relative:margin;mso-height-relative:margin;v-text-anchor:bottom" o:gfxdata="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" filled="f" stroked="f" strokeweight=".5pt">
                     <v:textbox style="mso-fit-shape-to-text:t" inset="1in,0,86.4pt,0">
@@ -966,7 +966,7 @@
           <w:r>
             <w:rPr>
               <w:noProof/>
-              <w:lang w:eastAsia="es-PE"/>
+              <w:lang w:val="quz-PE" w:eastAsia="quz-PE"/>
             </w:rPr>
             <mc:AlternateContent>
               <mc:Choice Requires="wps">
@@ -1092,7 +1092,7 @@
                   </wp:anchor>
                 </w:drawing>
               </mc:Choice>
-              <mc:Fallback>
+              <mc:Fallback xmlns:w15="http://schemas.microsoft.com/office/word/2012/wordml">
                 <w:pict>
                   <v:rect id="Rectángulo 130" o:spid="_x0000_s1031" style="position:absolute;margin-left:-4.4pt;margin-top:0;width:46.8pt;height:77.75pt;z-index:251660288;visibility:visible;mso-wrap-style:square;mso-width-percent:76;mso-height-percent:98;mso-top-percent:23;mso-wrap-distance-left:9pt;mso-wrap-distance-top:0;mso-wrap-distance-right:9pt;mso-wrap-distance-bottom:0;mso-position-horizontal:right;mso-position-horizontal-relative:margin;mso-position-vertical-relative:page;mso-width-percent:76;mso-height-percent:98;mso-top-percent:23;mso-width-relative:page;mso-height-relative:page;v-text-anchor:bottom" o:gfxdata="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" fillcolor="#5b9bd5 [3204]" stroked="f" strokeweight="1pt">
                     <v:path arrowok="t"/>
@@ -1749,7 +1749,21 @@
         <w:rPr>
           <w:sz w:val="24"/>
         </w:rPr>
-        <w:t>Como sistema QWERTY debo poder recopilar información de tráfico de usuarios Waze para gestionar el tráfico vehicular.</w:t>
+        <w:t xml:space="preserve">Como sistema QWERTY debo poder recopilar información de tráfico de usuarios </w:t>
+      </w:r>
+      <w:proofErr w:type="spellStart"/>
+      <w:r>
+        <w:rPr>
+          <w:sz w:val="24"/>
+        </w:rPr>
+        <w:t>Waze</w:t>
+      </w:r>
+      <w:proofErr w:type="spellEnd"/>
+      <w:r>
+        <w:rPr>
+          <w:sz w:val="24"/>
+        </w:rPr>
+        <w:t xml:space="preserve"> para gestionar el tráfico vehicular.</w:t>
       </w:r>
     </w:p>
     <w:p>
@@ -2250,7 +2264,19 @@
         <w:rPr>
           <w:sz w:val="24"/>
         </w:rPr>
-        <w:t>RF09: El sistema debe permitir al usuario pasajero consultar la ubicación de una unidad de transporte mediante GPS, así como también su capacidad disponible en ese momento.</w:t>
+        <w:t>RF09: El sistema debe permitir al usuario pasajero consultar la ubicación de una unidad de transporte</w:t>
+      </w:r>
+      <w:r>
+        <w:rPr>
+          <w:sz w:val="24"/>
+        </w:rPr>
+        <w:t xml:space="preserve"> disponible</w:t>
+      </w:r>
+      <w:r>
+        <w:rPr>
+          <w:sz w:val="24"/>
+        </w:rPr>
+        <w:t xml:space="preserve"> mediante GPS, así como también su capacidad disponible en ese momento.</w:t>
       </w:r>
     </w:p>
     <w:p>
@@ -2381,6 +2407,7 @@
         <w:rPr>
           <w:sz w:val="24"/>
         </w:rPr>
+        <w:lastRenderedPageBreak/>
         <w:t>RF14: El sistema debe permitir al usuario pasajero realizar un pago por un servicio a través de tarjeta de crédito o móvil.</w:t>
       </w:r>
     </w:p>
@@ -2409,7 +2436,21 @@
         <w:rPr>
           <w:sz w:val="24"/>
         </w:rPr>
-        <w:t>RF15: El sistema debe permitir a los usuarios consultar reportes de tráfico de usuarios de la aplicación Waze.</w:t>
+        <w:t xml:space="preserve">RF15: El sistema debe permitir a los usuarios consultar reportes de tráfico de usuarios de la aplicación </w:t>
+      </w:r>
+      <w:proofErr w:type="spellStart"/>
+      <w:r>
+        <w:rPr>
+          <w:sz w:val="24"/>
+        </w:rPr>
+        <w:t>Waze</w:t>
+      </w:r>
+      <w:proofErr w:type="spellEnd"/>
+      <w:r>
+        <w:rPr>
+          <w:sz w:val="24"/>
+        </w:rPr>
+        <w:t>.</w:t>
       </w:r>
     </w:p>
     <w:p>
@@ -2707,14 +2748,176 @@
           <w:sz w:val="24"/>
           <w:szCs w:val="24"/>
         </w:rPr>
-        <w:t>Java es un lenguaje de programación de alto nivel desarrollado por Sun MicroSystem. Fue diseñado inicialmente para operar dispositivos de comunicaciones. Java es un lenguaje orientado a objetos que corrigió los errores comunes de los primeros lenguajes orientado a objetos como el C++. Java, al ser un lenguaje de propósito general, puede ser empleado en el desarrollo de aplicaciones web.</w:t>
-      </w:r>
-      <w:r>
-        <w:rPr>
-          <w:sz w:val="24"/>
-          <w:szCs w:val="24"/>
-        </w:rPr>
-        <w:t xml:space="preserve"> Si bien java no es tan popular como ruby o phyton en el desarrollo de aplicaciones web, con el desarrollo de Spring y Play framework ha adquirido popularidad debido a que los programadores de Java ya no tenían que aprender un nuevo lenguaje para crear sus aplicaciones web. Y ahora con el uso de Play Framework le ha dado un nuevo impulso a Java en el desarrollo de aplicaciones web ya que tiene muchas de las ventajas de los lenguajes orientados netamente al desarrollo web.</w:t>
+        <w:t xml:space="preserve">Java es un lenguaje de programación de alto nivel desarrollado por </w:t>
+      </w:r>
+      <w:proofErr w:type="spellStart"/>
+      <w:r>
+        <w:rPr>
+          <w:sz w:val="24"/>
+          <w:szCs w:val="24"/>
+        </w:rPr>
+        <w:t>Sun</w:t>
+      </w:r>
+      <w:proofErr w:type="spellEnd"/>
+      <w:r>
+        <w:rPr>
+          <w:sz w:val="24"/>
+          <w:szCs w:val="24"/>
+        </w:rPr>
+        <w:t xml:space="preserve"> </w:t>
+      </w:r>
+      <w:proofErr w:type="spellStart"/>
+      <w:r>
+        <w:rPr>
+          <w:sz w:val="24"/>
+          <w:szCs w:val="24"/>
+        </w:rPr>
+        <w:t>MicroSystem</w:t>
+      </w:r>
+      <w:proofErr w:type="spellEnd"/>
+      <w:r>
+        <w:rPr>
+          <w:sz w:val="24"/>
+          <w:szCs w:val="24"/>
+        </w:rPr>
+        <w:t xml:space="preserve">. Fue diseñado inicialmente para operar dispositivos de comunicaciones. Java es un lenguaje orientado a objetos que corrigió los errores comunes de los primeros lenguajes orientado a objetos como el C++. Java, al ser un lenguaje de propósito general, puede ser empleado </w:t>
+      </w:r>
+      <w:r>
+        <w:rPr>
+          <w:sz w:val="24"/>
+          <w:szCs w:val="24"/>
+        </w:rPr>
+        <w:t xml:space="preserve">también </w:t>
+      </w:r>
+      <w:r>
+        <w:rPr>
+          <w:sz w:val="24"/>
+          <w:szCs w:val="24"/>
+        </w:rPr>
+        <w:t>en el desarrollo de aplicaciones web.</w:t>
+      </w:r>
+      <w:r>
+        <w:rPr>
+          <w:sz w:val="24"/>
+          <w:szCs w:val="24"/>
+        </w:rPr>
+        <w:t xml:space="preserve"> Si bien java no es tan popular como </w:t>
+      </w:r>
+      <w:proofErr w:type="spellStart"/>
+      <w:r>
+        <w:rPr>
+          <w:sz w:val="24"/>
+          <w:szCs w:val="24"/>
+        </w:rPr>
+        <w:t>ruby</w:t>
+      </w:r>
+      <w:proofErr w:type="spellEnd"/>
+      <w:r>
+        <w:rPr>
+          <w:sz w:val="24"/>
+          <w:szCs w:val="24"/>
+        </w:rPr>
+        <w:t xml:space="preserve"> o </w:t>
+      </w:r>
+      <w:proofErr w:type="spellStart"/>
+      <w:r>
+        <w:rPr>
+          <w:sz w:val="24"/>
+          <w:szCs w:val="24"/>
+        </w:rPr>
+        <w:t>phyton</w:t>
+      </w:r>
+      <w:proofErr w:type="spellEnd"/>
+      <w:r>
+        <w:rPr>
+          <w:sz w:val="24"/>
+          <w:szCs w:val="24"/>
+        </w:rPr>
+        <w:t xml:space="preserve"> en </w:t>
+      </w:r>
+      <w:r>
+        <w:rPr>
+          <w:sz w:val="24"/>
+          <w:szCs w:val="24"/>
+        </w:rPr>
+        <w:t>cuanto a la construcción</w:t>
+      </w:r>
+      <w:r>
+        <w:rPr>
+          <w:sz w:val="24"/>
+          <w:szCs w:val="24"/>
+        </w:rPr>
+        <w:t xml:space="preserve"> de aplicaciones web, el desarrollo de </w:t>
+      </w:r>
+      <w:r>
+        <w:rPr>
+          <w:sz w:val="24"/>
+          <w:szCs w:val="24"/>
+        </w:rPr>
+        <w:t>la tecnologías como</w:t>
+      </w:r>
+      <w:r>
+        <w:rPr>
+          <w:sz w:val="24"/>
+          <w:szCs w:val="24"/>
+        </w:rPr>
+        <w:t xml:space="preserve"> </w:t>
+      </w:r>
+      <w:r>
+        <w:rPr>
+          <w:sz w:val="24"/>
+          <w:szCs w:val="24"/>
+        </w:rPr>
+        <w:t xml:space="preserve">Spring y Play framework han impulsado su </w:t>
+      </w:r>
+      <w:r>
+        <w:rPr>
+          <w:sz w:val="24"/>
+          <w:szCs w:val="24"/>
+        </w:rPr>
+        <w:t>popularidad debido a que l</w:t>
+      </w:r>
+      <w:r>
+        <w:rPr>
+          <w:sz w:val="24"/>
+          <w:szCs w:val="24"/>
+        </w:rPr>
+        <w:t>os programadores de Java</w:t>
+      </w:r>
+      <w:r>
+        <w:rPr>
+          <w:sz w:val="24"/>
+          <w:szCs w:val="24"/>
+        </w:rPr>
+        <w:t xml:space="preserve"> no tenían </w:t>
+      </w:r>
+      <w:r>
+        <w:rPr>
+          <w:sz w:val="24"/>
+          <w:szCs w:val="24"/>
+        </w:rPr>
+        <w:t>la necesidad de</w:t>
+      </w:r>
+      <w:r>
+        <w:rPr>
+          <w:sz w:val="24"/>
+          <w:szCs w:val="24"/>
+        </w:rPr>
+        <w:t xml:space="preserve"> aprender un nuevo lenguaje para crear sus aplicaciones web. </w:t>
+      </w:r>
+      <w:r>
+        <w:rPr>
+          <w:sz w:val="24"/>
+          <w:szCs w:val="24"/>
+        </w:rPr>
+        <w:t xml:space="preserve"> </w:t>
+      </w:r>
+      <w:r>
+        <w:rPr>
+          <w:sz w:val="24"/>
+          <w:szCs w:val="24"/>
+        </w:rPr>
+        <w:t>Play Framework le ha dado un nuevo impulso a Java en el desarrollo de aplicaciones web ya que tiene muchas de las ventajas de los lenguajes orientados netamente al desarrollo web.</w:t>
       </w:r>
     </w:p>
     <w:p>
@@ -2759,7 +2962,6 @@
           <w:sz w:val="24"/>
           <w:szCs w:val="24"/>
         </w:rPr>
-        <w:lastRenderedPageBreak/>
         <w:t>Servidor de aplicaciones:</w:t>
       </w:r>
     </w:p>
@@ -2782,34 +2984,173 @@
           <w:szCs w:val="24"/>
         </w:rPr>
       </w:pPr>
+      <w:proofErr w:type="spellStart"/>
       <w:r>
         <w:rPr>
           <w:b/>
           <w:sz w:val="24"/>
           <w:szCs w:val="24"/>
         </w:rPr>
-        <w:t xml:space="preserve">Weblogic: </w:t>
-      </w:r>
-      <w:r>
-        <w:rPr>
-          <w:sz w:val="24"/>
-          <w:szCs w:val="24"/>
-        </w:rPr>
-        <w:t xml:space="preserve">Es un servidor de aplicaciones Java EE y también un servidor web HTTP, este servidor puede ejecutarse en diferentes plataformas como Unix, Linux, Microsoft Windows y otras plataformas. Este servidor de aplicaciones puede soportar gestores de base de datos como Oracle, SQL server, DB2, entre otros. Es compatible con los estándares de Java Enterprise Edition. Además, </w:t>
-      </w:r>
-      <w:r>
-        <w:rPr>
-          <w:sz w:val="24"/>
-          <w:szCs w:val="24"/>
-        </w:rPr>
-        <w:t>Weblogic permite la interoperab</w:t>
-      </w:r>
-      <w:r>
-        <w:rPr>
-          <w:sz w:val="24"/>
-          <w:szCs w:val="24"/>
-        </w:rPr>
-        <w:t>ilidad con frameworks como .Net. Permite la integración con tecnologías de mensajería y conectividad: JMS, COBRA, IBM WebSphere MQ.</w:t>
+        <w:t>Weblogic</w:t>
+      </w:r>
+      <w:proofErr w:type="spellEnd"/>
+      <w:r>
+        <w:rPr>
+          <w:b/>
+          <w:sz w:val="24"/>
+          <w:szCs w:val="24"/>
+        </w:rPr>
+        <w:t xml:space="preserve">: </w:t>
+      </w:r>
+      <w:r>
+        <w:rPr>
+          <w:sz w:val="24"/>
+          <w:szCs w:val="24"/>
+        </w:rPr>
+        <w:t>Es un ser</w:t>
+      </w:r>
+      <w:r>
+        <w:rPr>
+          <w:sz w:val="24"/>
+          <w:szCs w:val="24"/>
+        </w:rPr>
+        <w:t>vidor de aplicaciones Java EE , así</w:t>
+      </w:r>
+      <w:r>
+        <w:rPr>
+          <w:sz w:val="24"/>
+          <w:szCs w:val="24"/>
+        </w:rPr>
+        <w:t xml:space="preserve"> mismo puede ser empleado como contenedor de aplicaciones</w:t>
+      </w:r>
+      <w:r>
+        <w:rPr>
+          <w:sz w:val="24"/>
+          <w:szCs w:val="24"/>
+        </w:rPr>
+        <w:t xml:space="preserve"> web HTTP, este servidor puede ejecutarse en diferentes plataformas como Unix, Linux, Microsof</w:t>
+      </w:r>
+      <w:r>
+        <w:rPr>
+          <w:sz w:val="24"/>
+          <w:szCs w:val="24"/>
+        </w:rPr>
+        <w:t xml:space="preserve">t Windows y otras plataformas. </w:t>
+      </w:r>
+      <w:proofErr w:type="spellStart"/>
+      <w:r>
+        <w:rPr>
+          <w:sz w:val="24"/>
+          <w:szCs w:val="24"/>
+        </w:rPr>
+        <w:t>Weblogic</w:t>
+      </w:r>
+      <w:proofErr w:type="spellEnd"/>
+      <w:r>
+        <w:rPr>
+          <w:sz w:val="24"/>
+          <w:szCs w:val="24"/>
+        </w:rPr>
+        <w:t xml:space="preserve"> puede soportar gestores de base de datos como Oracle, SQL server, DB2, entre otros. Es compatible con los estándares de Java Enterprise </w:t>
+      </w:r>
+      <w:proofErr w:type="spellStart"/>
+      <w:r>
+        <w:rPr>
+          <w:sz w:val="24"/>
+          <w:szCs w:val="24"/>
+        </w:rPr>
+        <w:t>Edition</w:t>
+      </w:r>
+      <w:proofErr w:type="spellEnd"/>
+      <w:r>
+        <w:rPr>
+          <w:sz w:val="24"/>
+          <w:szCs w:val="24"/>
+        </w:rPr>
+        <w:t xml:space="preserve">. Además, </w:t>
+      </w:r>
+      <w:proofErr w:type="spellStart"/>
+      <w:r>
+        <w:rPr>
+          <w:sz w:val="24"/>
+          <w:szCs w:val="24"/>
+        </w:rPr>
+        <w:t>Weblogic</w:t>
+      </w:r>
+      <w:proofErr w:type="spellEnd"/>
+      <w:r>
+        <w:rPr>
+          <w:sz w:val="24"/>
+          <w:szCs w:val="24"/>
+        </w:rPr>
+        <w:t xml:space="preserve"> permite la interoperab</w:t>
+      </w:r>
+      <w:r>
+        <w:rPr>
+          <w:sz w:val="24"/>
+          <w:szCs w:val="24"/>
+        </w:rPr>
+        <w:t xml:space="preserve">ilidad con </w:t>
+      </w:r>
+      <w:proofErr w:type="spellStart"/>
+      <w:r>
+        <w:rPr>
+          <w:sz w:val="24"/>
+          <w:szCs w:val="24"/>
+        </w:rPr>
+        <w:t>frameworks</w:t>
+      </w:r>
+      <w:proofErr w:type="spellEnd"/>
+      <w:r>
+        <w:rPr>
+          <w:sz w:val="24"/>
+          <w:szCs w:val="24"/>
+        </w:rPr>
+        <w:t xml:space="preserve"> como .Net. </w:t>
+      </w:r>
+      <w:r>
+        <w:rPr>
+          <w:sz w:val="24"/>
+          <w:szCs w:val="24"/>
+        </w:rPr>
+        <w:t>Por otro lado, p</w:t>
+      </w:r>
+      <w:r>
+        <w:rPr>
+          <w:sz w:val="24"/>
+          <w:szCs w:val="24"/>
+        </w:rPr>
+        <w:t>ermite la integración con tecnologías de mensajería y conectividad: JMS, CO</w:t>
+      </w:r>
+      <w:r>
+        <w:rPr>
+          <w:sz w:val="24"/>
+          <w:szCs w:val="24"/>
+        </w:rPr>
+        <w:t>R</w:t>
+      </w:r>
+      <w:r>
+        <w:rPr>
+          <w:sz w:val="24"/>
+          <w:szCs w:val="24"/>
+        </w:rPr>
+        <w:t xml:space="preserve">BA, IBM </w:t>
+      </w:r>
+      <w:proofErr w:type="spellStart"/>
+      <w:r>
+        <w:rPr>
+          <w:sz w:val="24"/>
+          <w:szCs w:val="24"/>
+        </w:rPr>
+        <w:t>WebSphere</w:t>
+      </w:r>
+      <w:proofErr w:type="spellEnd"/>
+      <w:r>
+        <w:rPr>
+          <w:sz w:val="24"/>
+          <w:szCs w:val="24"/>
+        </w:rPr>
+        <w:t xml:space="preserve"> MQ.</w:t>
       </w:r>
     </w:p>
     <w:p>
@@ -2842,14 +3183,24 @@
           <w:sz w:val="24"/>
           <w:szCs w:val="24"/>
         </w:rPr>
-        <w:t>Framework de Backend</w:t>
-      </w:r>
+        <w:t xml:space="preserve">Framework de </w:t>
+      </w:r>
+      <w:proofErr w:type="spellStart"/>
       <w:r>
         <w:rPr>
           <w:b/>
           <w:sz w:val="24"/>
           <w:szCs w:val="24"/>
         </w:rPr>
+        <w:t>Backend</w:t>
+      </w:r>
+      <w:proofErr w:type="spellEnd"/>
+      <w:r>
+        <w:rPr>
+          <w:b/>
+          <w:sz w:val="24"/>
+          <w:szCs w:val="24"/>
+        </w:rPr>
         <w:t>:</w:t>
       </w:r>
       <w:r>
@@ -2898,14 +3249,122 @@
           <w:sz w:val="24"/>
           <w:szCs w:val="24"/>
         </w:rPr>
-        <w:t xml:space="preserve">. Simplifica significativamente la implementación al acceso a la capa de datos. Así mismo, permite independizarse de los frameworks de persistencia como JDBC, Hibernate, Mybatis, etc. Este framework ha madurado con el pasar de los años por ello las últimas versiones son robustas. El proyecto Spring Data ha desarrollado módulos para el soporte </w:t>
-      </w:r>
-      <w:r>
-        <w:rPr>
-          <w:sz w:val="24"/>
-          <w:szCs w:val="24"/>
-        </w:rPr>
-        <w:t>de manejo de datos NoSQL.</w:t>
+        <w:t xml:space="preserve">. Simplifica significativamente la implementación </w:t>
+      </w:r>
+      <w:r>
+        <w:rPr>
+          <w:sz w:val="24"/>
+          <w:szCs w:val="24"/>
+        </w:rPr>
+        <w:t>del</w:t>
+      </w:r>
+      <w:r>
+        <w:rPr>
+          <w:sz w:val="24"/>
+          <w:szCs w:val="24"/>
+        </w:rPr>
+        <w:t xml:space="preserve"> acceso a la capa de datos. Así mismo, permite independizarse de los </w:t>
+      </w:r>
+      <w:proofErr w:type="spellStart"/>
+      <w:r>
+        <w:rPr>
+          <w:sz w:val="24"/>
+          <w:szCs w:val="24"/>
+        </w:rPr>
+        <w:t>frameworks</w:t>
+      </w:r>
+      <w:proofErr w:type="spellEnd"/>
+      <w:r>
+        <w:rPr>
+          <w:sz w:val="24"/>
+          <w:szCs w:val="24"/>
+        </w:rPr>
+        <w:t xml:space="preserve"> de persistencia como JDBC, </w:t>
+      </w:r>
+      <w:proofErr w:type="spellStart"/>
+      <w:r>
+        <w:rPr>
+          <w:sz w:val="24"/>
+          <w:szCs w:val="24"/>
+        </w:rPr>
+        <w:t>Hibernate</w:t>
+      </w:r>
+      <w:proofErr w:type="spellEnd"/>
+      <w:r>
+        <w:rPr>
+          <w:sz w:val="24"/>
+          <w:szCs w:val="24"/>
+        </w:rPr>
+        <w:t xml:space="preserve">, </w:t>
+      </w:r>
+      <w:proofErr w:type="spellStart"/>
+      <w:r>
+        <w:rPr>
+          <w:sz w:val="24"/>
+          <w:szCs w:val="24"/>
+        </w:rPr>
+        <w:t>Mybatis</w:t>
+      </w:r>
+      <w:proofErr w:type="spellEnd"/>
+      <w:r>
+        <w:rPr>
+          <w:sz w:val="24"/>
+          <w:szCs w:val="24"/>
+        </w:rPr>
+        <w:t xml:space="preserve">, etc. Este </w:t>
+      </w:r>
+      <w:proofErr w:type="spellStart"/>
+      <w:r>
+        <w:rPr>
+          <w:sz w:val="24"/>
+          <w:szCs w:val="24"/>
+        </w:rPr>
+        <w:t>framework</w:t>
+      </w:r>
+      <w:proofErr w:type="spellEnd"/>
+      <w:r>
+        <w:rPr>
+          <w:sz w:val="24"/>
+          <w:szCs w:val="24"/>
+        </w:rPr>
+        <w:t xml:space="preserve"> ha madurado con el pasar de los años por ello las últimas versiones son robustas. El proyecto Spring Data ha desarrollado módulos para el soporte </w:t>
+      </w:r>
+      <w:r>
+        <w:rPr>
+          <w:sz w:val="24"/>
+          <w:szCs w:val="24"/>
+        </w:rPr>
+        <w:t>de manejo de</w:t>
+      </w:r>
+      <w:r>
+        <w:rPr>
+          <w:sz w:val="24"/>
+          <w:szCs w:val="24"/>
+        </w:rPr>
+        <w:t xml:space="preserve"> base de</w:t>
+      </w:r>
+      <w:r>
+        <w:rPr>
+          <w:sz w:val="24"/>
+          <w:szCs w:val="24"/>
+        </w:rPr>
+        <w:t xml:space="preserve"> datos </w:t>
+      </w:r>
+      <w:proofErr w:type="spellStart"/>
+      <w:r>
+        <w:rPr>
+          <w:sz w:val="24"/>
+          <w:szCs w:val="24"/>
+        </w:rPr>
+        <w:t>NoSQL</w:t>
+      </w:r>
+      <w:proofErr w:type="spellEnd"/>
+      <w:r>
+        <w:rPr>
+          <w:sz w:val="24"/>
+          <w:szCs w:val="24"/>
+        </w:rPr>
+        <w:t>.</w:t>
       </w:r>
     </w:p>
     <w:p>
@@ -2961,8 +3420,114 @@
           <w:sz w:val="24"/>
           <w:szCs w:val="24"/>
         </w:rPr>
-        <w:t>Es una técnica de arquitectura de Software para sistemas que explora de una forma básica la tecnología existente y los protocolos de la Web, incluyendo XML y HTTP. A su vez, es utilizar REST es más sencillo, por lo que se pueden desarrollar API’s, crear clientes y la documentación de manera más fácil. Además, permite numerosos formatos de datos así como Json y XML.</w:t>
-      </w:r>
+        <w:t xml:space="preserve">Es </w:t>
+      </w:r>
+      <w:r>
+        <w:rPr>
+          <w:sz w:val="24"/>
+          <w:szCs w:val="24"/>
+        </w:rPr>
+        <w:t xml:space="preserve">un estilo de software arquitectural basada en directivas y buenas prácticas para la creación de servicios web escalables. Rest es un conjunto coordinado de directrices aplicadas al diseño de componentes distribuidos de sistemas de </w:t>
+      </w:r>
+      <w:proofErr w:type="spellStart"/>
+      <w:r>
+        <w:rPr>
+          <w:sz w:val="24"/>
+          <w:szCs w:val="24"/>
+        </w:rPr>
+        <w:t>hypermedia</w:t>
+      </w:r>
+      <w:proofErr w:type="spellEnd"/>
+      <w:r>
+        <w:rPr>
+          <w:sz w:val="24"/>
+          <w:szCs w:val="24"/>
+        </w:rPr>
+        <w:t xml:space="preserve"> que conducen hacia una arquitectura </w:t>
+      </w:r>
+      <w:proofErr w:type="spellStart"/>
+      <w:r>
+        <w:rPr>
+          <w:sz w:val="24"/>
+          <w:szCs w:val="24"/>
+        </w:rPr>
+        <w:t>mantenible</w:t>
+      </w:r>
+      <w:proofErr w:type="spellEnd"/>
+      <w:r>
+        <w:rPr>
+          <w:sz w:val="24"/>
+          <w:szCs w:val="24"/>
+        </w:rPr>
+        <w:t xml:space="preserve"> y de alto rendimiento.</w:t>
+      </w:r>
+      <w:r>
+        <w:rPr>
+          <w:sz w:val="24"/>
+          <w:szCs w:val="24"/>
+        </w:rPr>
+        <w:t xml:space="preserve">  </w:t>
+      </w:r>
+      <w:proofErr w:type="spellStart"/>
+      <w:r>
+        <w:rPr>
+          <w:sz w:val="24"/>
+          <w:szCs w:val="24"/>
+        </w:rPr>
+        <w:t>Rest</w:t>
+      </w:r>
+      <w:proofErr w:type="spellEnd"/>
+      <w:r>
+        <w:rPr>
+          <w:sz w:val="24"/>
+          <w:szCs w:val="24"/>
+        </w:rPr>
+        <w:t xml:space="preserve"> ha ganado aceptación al ser considerado una alternativa para el uso de servicios web como </w:t>
+      </w:r>
+      <w:proofErr w:type="spellStart"/>
+      <w:r>
+        <w:rPr>
+          <w:sz w:val="24"/>
+          <w:szCs w:val="24"/>
+        </w:rPr>
+        <w:t>Soap</w:t>
+      </w:r>
+      <w:proofErr w:type="spellEnd"/>
+      <w:r>
+        <w:rPr>
+          <w:sz w:val="24"/>
+          <w:szCs w:val="24"/>
+        </w:rPr>
+        <w:t xml:space="preserve"> y </w:t>
+      </w:r>
+      <w:proofErr w:type="spellStart"/>
+      <w:r>
+        <w:rPr>
+          <w:sz w:val="24"/>
+          <w:szCs w:val="24"/>
+        </w:rPr>
+        <w:t>Wsdl</w:t>
+      </w:r>
+      <w:proofErr w:type="spellEnd"/>
+      <w:r>
+        <w:rPr>
+          <w:sz w:val="24"/>
+          <w:szCs w:val="24"/>
+        </w:rPr>
+        <w:t xml:space="preserve">. </w:t>
+      </w:r>
+      <w:bookmarkStart w:id="0" w:name="_GoBack"/>
+      <w:bookmarkEnd w:id="0"/>
+    </w:p>
+    <w:p>
+      <w:pPr>
+        <w:ind w:left="708"/>
+        <w:jc w:val="both"/>
+        <w:rPr>
+          <w:sz w:val="24"/>
+          <w:szCs w:val="24"/>
+        </w:rPr>
+      </w:pPr>
     </w:p>
     <w:p>
       <w:pPr>
@@ -3110,7 +3675,6 @@
           <w:sz w:val="24"/>
           <w:szCs w:val="24"/>
         </w:rPr>
-        <w:lastRenderedPageBreak/>
         <w:t>ANALISIS DE COSTO Y BENEFICIO</w:t>
       </w:r>
     </w:p>
@@ -3275,8 +3839,18 @@
           <w:sz w:val="24"/>
           <w:szCs w:val="24"/>
         </w:rPr>
-        <w:t xml:space="preserve"> vs SqlServer</w:t>
-      </w:r>
+        <w:t xml:space="preserve"> vs </w:t>
+      </w:r>
+      <w:proofErr w:type="spellStart"/>
+      <w:r>
+        <w:rPr>
+          <w:b/>
+          <w:sz w:val="24"/>
+          <w:szCs w:val="24"/>
+        </w:rPr>
+        <w:t>SqlServer</w:t>
+      </w:r>
+      <w:proofErr w:type="spellEnd"/>
     </w:p>
     <w:p>
       <w:pPr>
@@ -3298,7 +3872,23 @@
           <w:sz w:val="24"/>
           <w:szCs w:val="24"/>
         </w:rPr>
-        <w:t xml:space="preserve"> Oracle ha sido diseñado para ser un gestor de base de datos amigable para el DBA. A continuación presentamos una comparación de costos entre los motores de base de datos SqlServer y Oracle. Si bien las ventajas que posee Oracle </w:t>
+        <w:t xml:space="preserve"> Oracle ha sido diseñado para ser un gestor de base de datos amigable para el DBA. A continuación presentamos una comparación de costos entre los motores de base de datos </w:t>
+      </w:r>
+      <w:proofErr w:type="spellStart"/>
+      <w:r>
+        <w:rPr>
+          <w:sz w:val="24"/>
+          <w:szCs w:val="24"/>
+        </w:rPr>
+        <w:t>SqlServer</w:t>
+      </w:r>
+      <w:proofErr w:type="spellEnd"/>
+      <w:r>
+        <w:rPr>
+          <w:sz w:val="24"/>
+          <w:szCs w:val="24"/>
+        </w:rPr>
+        <w:t xml:space="preserve"> y Oracle. Si bien las ventajas que posee Oracle </w:t>
       </w:r>
       <w:r>
         <w:rPr>
@@ -3321,7 +3911,7 @@
           <w:noProof/>
           <w:sz w:val="24"/>
           <w:szCs w:val="24"/>
-          <w:lang w:eastAsia="es-PE"/>
+          <w:lang w:val="quz-PE" w:eastAsia="quz-PE"/>
         </w:rPr>
         <w:drawing>
           <wp:anchor distT="0" distB="0" distL="114300" distR="114300" simplePos="0" relativeHeight="251664384" behindDoc="1" locked="0" layoutInCell="1" allowOverlap="1" wp14:anchorId="6765D279" wp14:editId="48484E30">
@@ -3332,8 +3922,8 @@
             <wp:positionV relativeFrom="paragraph">
               <wp:posOffset>10795</wp:posOffset>
             </wp:positionV>
-            <wp:extent cx="3606800" cy="3210392"/>
-            <wp:effectExtent l="0" t="0" r="0" b="9525"/>
+            <wp:extent cx="3606276" cy="2924175"/>
+            <wp:effectExtent l="0" t="0" r="0" b="0"/>
             <wp:wrapNone/>
             <wp:docPr id="1" name="Imagen 1"/>
             <wp:cNvGraphicFramePr>
@@ -3347,7 +3937,7 @@
                     <pic:cNvPicPr/>
                   </pic:nvPicPr>
                   <pic:blipFill>
-                    <a:blip r:embed="rId8">
+                    <a:blip r:embed="rId9">
                       <a:extLst>
                         <a:ext uri="{28A0092B-C50C-407E-A947-70E740481C1C}">
                           <a14:useLocalDpi xmlns:a14="http://schemas.microsoft.com/office/drawing/2010/main" val="0"/>
@@ -3361,7 +3951,7 @@
                   <pic:spPr>
                     <a:xfrm>
                       <a:off x="0" y="0"/>
-                      <a:ext cx="3606800" cy="3210392"/>
+                      <a:ext cx="3606800" cy="2924600"/>
                     </a:xfrm>
                     <a:prstGeom prst="rect">
                       <a:avLst/>
@@ -3485,31 +4075,83 @@
           <w:sz w:val="24"/>
           <w:szCs w:val="24"/>
         </w:rPr>
-        <w:t>Análisis de costo y beneficio weblogic</w:t>
-      </w:r>
+        <w:t xml:space="preserve">Análisis de costo y beneficio </w:t>
+      </w:r>
+      <w:proofErr w:type="spellStart"/>
       <w:r>
         <w:rPr>
           <w:b/>
           <w:sz w:val="24"/>
           <w:szCs w:val="24"/>
         </w:rPr>
-        <w:t xml:space="preserve"> vs Jboss</w:t>
-      </w:r>
-    </w:p>
-    <w:p>
-      <w:pPr>
-        <w:jc w:val="both"/>
-        <w:rPr>
-          <w:sz w:val="24"/>
-          <w:szCs w:val="24"/>
-        </w:rPr>
-      </w:pPr>
-      <w:r>
-        <w:rPr>
-          <w:sz w:val="24"/>
-          <w:szCs w:val="24"/>
-        </w:rPr>
-        <w:t>Si bien inicialmente Weblogic server es más costoso que Jboss debido a su costo de licencia, luego, al hacer un comparativo de costo de cinco años, podemos concluir que:</w:t>
+        <w:t>weblogic</w:t>
+      </w:r>
+      <w:proofErr w:type="spellEnd"/>
+      <w:r>
+        <w:rPr>
+          <w:b/>
+          <w:sz w:val="24"/>
+          <w:szCs w:val="24"/>
+        </w:rPr>
+        <w:t xml:space="preserve"> vs </w:t>
+      </w:r>
+      <w:proofErr w:type="spellStart"/>
+      <w:r>
+        <w:rPr>
+          <w:b/>
+          <w:sz w:val="24"/>
+          <w:szCs w:val="24"/>
+        </w:rPr>
+        <w:t>Jboss</w:t>
+      </w:r>
+      <w:proofErr w:type="spellEnd"/>
+    </w:p>
+    <w:p>
+      <w:pPr>
+        <w:jc w:val="both"/>
+        <w:rPr>
+          <w:sz w:val="24"/>
+          <w:szCs w:val="24"/>
+        </w:rPr>
+      </w:pPr>
+      <w:r>
+        <w:rPr>
+          <w:sz w:val="24"/>
+          <w:szCs w:val="24"/>
+        </w:rPr>
+        <w:t xml:space="preserve">Si bien inicialmente </w:t>
+      </w:r>
+      <w:proofErr w:type="spellStart"/>
+      <w:r>
+        <w:rPr>
+          <w:sz w:val="24"/>
+          <w:szCs w:val="24"/>
+        </w:rPr>
+        <w:t>Weblogic</w:t>
+      </w:r>
+      <w:proofErr w:type="spellEnd"/>
+      <w:r>
+        <w:rPr>
+          <w:sz w:val="24"/>
+          <w:szCs w:val="24"/>
+        </w:rPr>
+        <w:t xml:space="preserve"> server es más costoso que </w:t>
+      </w:r>
+      <w:proofErr w:type="spellStart"/>
+      <w:r>
+        <w:rPr>
+          <w:sz w:val="24"/>
+          <w:szCs w:val="24"/>
+        </w:rPr>
+        <w:t>Jboss</w:t>
+      </w:r>
+      <w:proofErr w:type="spellEnd"/>
+      <w:r>
+        <w:rPr>
+          <w:sz w:val="24"/>
+          <w:szCs w:val="24"/>
+        </w:rPr>
+        <w:t xml:space="preserve"> debido a su costo de licencia, luego, al hacer un comparativo de costo de cinco años, podemos concluir que:</w:t>
       </w:r>
     </w:p>
     <w:p>
@@ -3525,7 +4167,7 @@
           <w:noProof/>
           <w:sz w:val="24"/>
           <w:szCs w:val="24"/>
-          <w:lang w:eastAsia="es-PE"/>
+          <w:lang w:val="quz-PE" w:eastAsia="quz-PE"/>
         </w:rPr>
         <w:drawing>
           <wp:anchor distT="0" distB="0" distL="114300" distR="114300" simplePos="0" relativeHeight="251665408" behindDoc="0" locked="0" layoutInCell="1" allowOverlap="1" wp14:anchorId="196CBE32" wp14:editId="7BC953CF">
@@ -3553,7 +4195,7 @@
                     </pic:cNvPicPr>
                   </pic:nvPicPr>
                   <pic:blipFill>
-                    <a:blip r:embed="rId9">
+                    <a:blip r:embed="rId10">
                       <a:extLst>
                         <a:ext uri="{28A0092B-C50C-407E-A947-70E740481C1C}">
                           <a14:useLocalDpi xmlns:a14="http://schemas.microsoft.com/office/drawing/2010/main" val="0"/>
@@ -3584,28 +4226,69 @@
           </wp:anchor>
         </w:drawing>
       </w:r>
-      <w:r>
-        <w:rPr>
-          <w:sz w:val="24"/>
-          <w:szCs w:val="24"/>
-        </w:rPr>
-        <w:t>Jboss es 35% más costo que Weblogic a pesar de su bajo costo de licencia.</w:t>
-      </w:r>
-    </w:p>
-    <w:p>
-      <w:pPr>
-        <w:jc w:val="both"/>
-        <w:rPr>
-          <w:sz w:val="24"/>
-          <w:szCs w:val="24"/>
-        </w:rPr>
-      </w:pPr>
-      <w:r>
-        <w:rPr>
-          <w:sz w:val="24"/>
-          <w:szCs w:val="24"/>
-        </w:rPr>
-        <w:t xml:space="preserve">Después de los dos años de adquisición se hace menos costoso el uso de Weblogic, lo cual es una ventaja que continua con el paso de los años. Otros aspectos como el rendimiento, valor en el tiempo y configuración de la infraestructura, puede </w:t>
+      <w:proofErr w:type="spellStart"/>
+      <w:r>
+        <w:rPr>
+          <w:sz w:val="24"/>
+          <w:szCs w:val="24"/>
+        </w:rPr>
+        <w:t>Jboss</w:t>
+      </w:r>
+      <w:proofErr w:type="spellEnd"/>
+      <w:r>
+        <w:rPr>
+          <w:sz w:val="24"/>
+          <w:szCs w:val="24"/>
+        </w:rPr>
+        <w:t xml:space="preserve"> es 35% más costo que </w:t>
+      </w:r>
+      <w:proofErr w:type="spellStart"/>
+      <w:r>
+        <w:rPr>
+          <w:sz w:val="24"/>
+          <w:szCs w:val="24"/>
+        </w:rPr>
+        <w:t>Weblogic</w:t>
+      </w:r>
+      <w:proofErr w:type="spellEnd"/>
+      <w:r>
+        <w:rPr>
+          <w:sz w:val="24"/>
+          <w:szCs w:val="24"/>
+        </w:rPr>
+        <w:t xml:space="preserve"> a pesar de su bajo costo de licencia.</w:t>
+      </w:r>
+    </w:p>
+    <w:p>
+      <w:pPr>
+        <w:jc w:val="both"/>
+        <w:rPr>
+          <w:sz w:val="24"/>
+          <w:szCs w:val="24"/>
+        </w:rPr>
+      </w:pPr>
+      <w:r>
+        <w:rPr>
+          <w:sz w:val="24"/>
+          <w:szCs w:val="24"/>
+        </w:rPr>
+        <w:t xml:space="preserve">Después de los dos años de adquisición se hace menos costoso el uso de </w:t>
+      </w:r>
+      <w:proofErr w:type="spellStart"/>
+      <w:r>
+        <w:rPr>
+          <w:sz w:val="24"/>
+          <w:szCs w:val="24"/>
+        </w:rPr>
+        <w:t>Weblogic</w:t>
+      </w:r>
+      <w:proofErr w:type="spellEnd"/>
+      <w:r>
+        <w:rPr>
+          <w:sz w:val="24"/>
+          <w:szCs w:val="24"/>
+        </w:rPr>
+        <w:t xml:space="preserve">, lo cual es una ventaja que continua con el paso de los años. Otros aspectos como el rendimiento, valor en el tiempo y configuración de la infraestructura, puede </w:t>
       </w:r>
       <w:r>
         <w:rPr>
@@ -3689,14 +4372,110 @@
           <w:sz w:val="24"/>
           <w:szCs w:val="24"/>
         </w:rPr>
-        <w:t>Spring data ofrece menor costo de implementación a diferencia de Hibernate pues simplifica en gran medida la construcción de la capa de acceso a datos. Esto se debe</w:t>
-      </w:r>
-      <w:r>
-        <w:rPr>
-          <w:sz w:val="24"/>
-          <w:szCs w:val="24"/>
-        </w:rPr>
-        <w:t xml:space="preserve"> a que SpringData JPA es una especificación mientras que Hibernate es una implementación particular de esa implementación. SpringData proporciona soporte para JDBC, JPA, JDO, Mybatis y el mismo Hibernate, unificando la configuración y creando una jerarquía de excepciones común para todos ellos. </w:t>
+        <w:t xml:space="preserve">Spring data ofrece menor costo de implementación a diferencia de </w:t>
+      </w:r>
+      <w:proofErr w:type="spellStart"/>
+      <w:r>
+        <w:rPr>
+          <w:sz w:val="24"/>
+          <w:szCs w:val="24"/>
+        </w:rPr>
+        <w:t>Hibernate</w:t>
+      </w:r>
+      <w:proofErr w:type="spellEnd"/>
+      <w:r>
+        <w:rPr>
+          <w:sz w:val="24"/>
+          <w:szCs w:val="24"/>
+        </w:rPr>
+        <w:t xml:space="preserve"> pues simplifica en gran medida la construcción de la capa de acceso a datos. Esto se debe</w:t>
+      </w:r>
+      <w:r>
+        <w:rPr>
+          <w:sz w:val="24"/>
+          <w:szCs w:val="24"/>
+        </w:rPr>
+        <w:t xml:space="preserve"> a que </w:t>
+      </w:r>
+      <w:proofErr w:type="spellStart"/>
+      <w:r>
+        <w:rPr>
+          <w:sz w:val="24"/>
+          <w:szCs w:val="24"/>
+        </w:rPr>
+        <w:t>SpringData</w:t>
+      </w:r>
+      <w:proofErr w:type="spellEnd"/>
+      <w:r>
+        <w:rPr>
+          <w:sz w:val="24"/>
+          <w:szCs w:val="24"/>
+        </w:rPr>
+        <w:t xml:space="preserve"> JPA es una especificación mientras que </w:t>
+      </w:r>
+      <w:proofErr w:type="spellStart"/>
+      <w:r>
+        <w:rPr>
+          <w:sz w:val="24"/>
+          <w:szCs w:val="24"/>
+        </w:rPr>
+        <w:t>Hibernate</w:t>
+      </w:r>
+      <w:proofErr w:type="spellEnd"/>
+      <w:r>
+        <w:rPr>
+          <w:sz w:val="24"/>
+          <w:szCs w:val="24"/>
+        </w:rPr>
+        <w:t xml:space="preserve"> es una implementación particular de esa implementación. </w:t>
+      </w:r>
+      <w:proofErr w:type="spellStart"/>
+      <w:r>
+        <w:rPr>
+          <w:sz w:val="24"/>
+          <w:szCs w:val="24"/>
+        </w:rPr>
+        <w:t>SpringData</w:t>
+      </w:r>
+      <w:proofErr w:type="spellEnd"/>
+      <w:r>
+        <w:rPr>
+          <w:sz w:val="24"/>
+          <w:szCs w:val="24"/>
+        </w:rPr>
+        <w:t xml:space="preserve"> proporciona soporte para JDBC, JPA, JDO, </w:t>
+      </w:r>
+      <w:proofErr w:type="spellStart"/>
+      <w:r>
+        <w:rPr>
+          <w:sz w:val="24"/>
+          <w:szCs w:val="24"/>
+        </w:rPr>
+        <w:t>Mybatis</w:t>
+      </w:r>
+      <w:proofErr w:type="spellEnd"/>
+      <w:r>
+        <w:rPr>
+          <w:sz w:val="24"/>
+          <w:szCs w:val="24"/>
+        </w:rPr>
+        <w:t xml:space="preserve"> y el mismo </w:t>
+      </w:r>
+      <w:proofErr w:type="spellStart"/>
+      <w:r>
+        <w:rPr>
+          <w:sz w:val="24"/>
+          <w:szCs w:val="24"/>
+        </w:rPr>
+        <w:t>Hibernate</w:t>
+      </w:r>
+      <w:proofErr w:type="spellEnd"/>
+      <w:r>
+        <w:rPr>
+          <w:sz w:val="24"/>
+          <w:szCs w:val="24"/>
+        </w:rPr>
+        <w:t xml:space="preserve">, unificando la configuración y creando una jerarquía de excepciones común para todos ellos. </w:t>
       </w:r>
     </w:p>
     <w:p>
@@ -3760,7 +4539,6 @@
           <w:sz w:val="24"/>
           <w:szCs w:val="24"/>
         </w:rPr>
-        <w:lastRenderedPageBreak/>
         <w:t>ESCENARIO DE ESTILO ARQUITECTONICO</w:t>
       </w:r>
     </w:p>
@@ -4058,9 +4836,8 @@
           <w:noProof/>
           <w:sz w:val="24"/>
           <w:szCs w:val="24"/>
-          <w:lang w:eastAsia="es-PE"/>
-        </w:rPr>
-        <w:lastRenderedPageBreak/>
+          <w:lang w:val="quz-PE" w:eastAsia="quz-PE"/>
+        </w:rPr>
         <w:drawing>
           <wp:anchor distT="0" distB="0" distL="114300" distR="114300" simplePos="0" relativeHeight="251666432" behindDoc="1" locked="0" layoutInCell="1" allowOverlap="1">
             <wp:simplePos x="0" y="0"/>
@@ -4087,7 +4864,7 @@
                     </pic:cNvPicPr>
                   </pic:nvPicPr>
                   <pic:blipFill>
-                    <a:blip r:embed="rId10">
+                    <a:blip r:embed="rId11">
                       <a:extLst>
                         <a:ext uri="{28A0092B-C50C-407E-A947-70E740481C1C}">
                           <a14:useLocalDpi xmlns:a14="http://schemas.microsoft.com/office/drawing/2010/main" val="0"/>
@@ -4133,8 +4910,6 @@
           <w:szCs w:val="24"/>
         </w:rPr>
       </w:pPr>
-      <w:bookmarkStart w:id="0" w:name="_GoBack"/>
-      <w:bookmarkEnd w:id="0"/>
     </w:p>
     <w:sectPr>
       <w:pgSz w:w="11906" w:h="16838"/>
@@ -4149,7 +4924,7 @@
 </file>
 
 <file path=word/endnotes.xml><?xml version="1.0" encoding="utf-8"?>
-<w:endnotes xmlns:wpc="http://schemas.microsoft.com/office/word/2010/wordprocessingCanvas" xmlns:mc="http://schemas.openxmlformats.org/markup-compatibility/2006" xmlns:o="urn:schemas-microsoft-com:office:office" xmlns:r="http://schemas.openxmlformats.org/officeDocument/2006/relationships" xmlns:m="http://schemas.openxmlformats.org/officeDocument/2006/math" xmlns:v="urn:schemas-microsoft-com:vml" xmlns:wp14="http://schemas.microsoft.com/office/word/2010/wordprocessingDrawing" xmlns:wp="http://schemas.openxmlformats.org/drawingml/2006/wordprocessingDrawing" xmlns:w10="urn:schemas-microsoft-com:office:word" xmlns:w="http://schemas.openxmlformats.org/wordprocessingml/2006/main" xmlns:w14="http://schemas.microsoft.com/office/word/2010/wordml" xmlns:w15="http://schemas.microsoft.com/office/word/2012/wordml" xmlns:wpg="http://schemas.microsoft.com/office/word/2010/wordprocessingGroup" xmlns:wpi="http://schemas.microsoft.com/office/word/2010/wordprocessingInk" xmlns:wne="http://schemas.microsoft.com/office/word/2006/wordml" xmlns:wps="http://schemas.microsoft.com/office/word/2010/wordprocessingShape" mc:Ignorable="w14 w15 wp14">
+<w:endnotes xmlns:wpc="http://schemas.microsoft.com/office/word/2010/wordprocessingCanvas" xmlns:mc="http://schemas.openxmlformats.org/markup-compatibility/2006" xmlns:o="urn:schemas-microsoft-com:office:office" xmlns:r="http://schemas.openxmlformats.org/officeDocument/2006/relationships" xmlns:m="http://schemas.openxmlformats.org/officeDocument/2006/math" xmlns:v="urn:schemas-microsoft-com:vml" xmlns:wp14="http://schemas.microsoft.com/office/word/2010/wordprocessingDrawing" xmlns:wp="http://schemas.openxmlformats.org/drawingml/2006/wordprocessingDrawing" xmlns:w10="urn:schemas-microsoft-com:office:word" xmlns:w="http://schemas.openxmlformats.org/wordprocessingml/2006/main" xmlns:w14="http://schemas.microsoft.com/office/word/2010/wordml" xmlns:wpg="http://schemas.microsoft.com/office/word/2010/wordprocessingGroup" xmlns:wpi="http://schemas.microsoft.com/office/word/2010/wordprocessingInk" xmlns:wne="http://schemas.microsoft.com/office/word/2006/wordml" xmlns:wps="http://schemas.microsoft.com/office/word/2010/wordprocessingShape" mc:Ignorable="w14 wp14">
   <w:endnote w:type="separator" w:id="-1">
     <w:p>
       <w:pPr>
@@ -4174,7 +4949,7 @@
 </file>
 
 <file path=word/footnotes.xml><?xml version="1.0" encoding="utf-8"?>
-<w:footnotes xmlns:wpc="http://schemas.microsoft.com/office/word/2010/wordprocessingCanvas" xmlns:mc="http://schemas.openxmlformats.org/markup-compatibility/2006" xmlns:o="urn:schemas-microsoft-com:office:office" xmlns:r="http://schemas.openxmlformats.org/officeDocument/2006/relationships" xmlns:m="http://schemas.openxmlformats.org/officeDocument/2006/math" xmlns:v="urn:schemas-microsoft-com:vml" xmlns:wp14="http://schemas.microsoft.com/office/word/2010/wordprocessingDrawing" xmlns:wp="http://schemas.openxmlformats.org/drawingml/2006/wordprocessingDrawing" xmlns:w10="urn:schemas-microsoft-com:office:word" xmlns:w="http://schemas.openxmlformats.org/wordprocessingml/2006/main" xmlns:w14="http://schemas.microsoft.com/office/word/2010/wordml" xmlns:w15="http://schemas.microsoft.com/office/word/2012/wordml" xmlns:wpg="http://schemas.microsoft.com/office/word/2010/wordprocessingGroup" xmlns:wpi="http://schemas.microsoft.com/office/word/2010/wordprocessingInk" xmlns:wne="http://schemas.microsoft.com/office/word/2006/wordml" xmlns:wps="http://schemas.microsoft.com/office/word/2010/wordprocessingShape" mc:Ignorable="w14 w15 wp14">
+<w:footnotes xmlns:wpc="http://schemas.microsoft.com/office/word/2010/wordprocessingCanvas" xmlns:mc="http://schemas.openxmlformats.org/markup-compatibility/2006" xmlns:o="urn:schemas-microsoft-com:office:office" xmlns:r="http://schemas.openxmlformats.org/officeDocument/2006/relationships" xmlns:m="http://schemas.openxmlformats.org/officeDocument/2006/math" xmlns:v="urn:schemas-microsoft-com:vml" xmlns:wp14="http://schemas.microsoft.com/office/word/2010/wordprocessingDrawing" xmlns:wp="http://schemas.openxmlformats.org/drawingml/2006/wordprocessingDrawing" xmlns:w10="urn:schemas-microsoft-com:office:word" xmlns:w="http://schemas.openxmlformats.org/wordprocessingml/2006/main" xmlns:w14="http://schemas.microsoft.com/office/word/2010/wordml" xmlns:wpg="http://schemas.microsoft.com/office/word/2010/wordprocessingGroup" xmlns:wpi="http://schemas.microsoft.com/office/word/2010/wordprocessingInk" xmlns:wne="http://schemas.microsoft.com/office/word/2006/wordml" xmlns:wps="http://schemas.microsoft.com/office/word/2010/wordprocessingShape" mc:Ignorable="w14 wp14">
   <w:footnote w:type="separator" w:id="-1">
     <w:p>
       <w:pPr>
@@ -4199,7 +4974,7 @@
 </file>
 
 <file path=word/numbering.xml><?xml version="1.0" encoding="utf-8"?>
-<w:numbering xmlns:wpc="http://schemas.microsoft.com/office/word/2010/wordprocessingCanvas" xmlns:mc="http://schemas.openxmlformats.org/markup-compatibility/2006" xmlns:o="urn:schemas-microsoft-com:office:office" xmlns:r="http://schemas.openxmlformats.org/officeDocument/2006/relationships" xmlns:m="http://schemas.openxmlformats.org/officeDocument/2006/math" xmlns:v="urn:schemas-microsoft-com:vml" xmlns:wp14="http://schemas.microsoft.com/office/word/2010/wordprocessingDrawing" xmlns:wp="http://schemas.openxmlformats.org/drawingml/2006/wordprocessingDrawing" xmlns:w10="urn:schemas-microsoft-com:office:word" xmlns:w="http://schemas.openxmlformats.org/wordprocessingml/2006/main" xmlns:w14="http://schemas.microsoft.com/office/word/2010/wordml" xmlns:w15="http://schemas.microsoft.com/office/word/2012/wordml" xmlns:wpg="http://schemas.microsoft.com/office/word/2010/wordprocessingGroup" xmlns:wpi="http://schemas.microsoft.com/office/word/2010/wordprocessingInk" xmlns:wne="http://schemas.microsoft.com/office/word/2006/wordml" xmlns:wps="http://schemas.microsoft.com/office/word/2010/wordprocessingShape" mc:Ignorable="w14 w15 wp14">
+<w:numbering xmlns:wpc="http://schemas.microsoft.com/office/word/2010/wordprocessingCanvas" xmlns:mc="http://schemas.openxmlformats.org/markup-compatibility/2006" xmlns:o="urn:schemas-microsoft-com:office:office" xmlns:r="http://schemas.openxmlformats.org/officeDocument/2006/relationships" xmlns:m="http://schemas.openxmlformats.org/officeDocument/2006/math" xmlns:v="urn:schemas-microsoft-com:vml" xmlns:wp14="http://schemas.microsoft.com/office/word/2010/wordprocessingDrawing" xmlns:wp="http://schemas.openxmlformats.org/drawingml/2006/wordprocessingDrawing" xmlns:w10="urn:schemas-microsoft-com:office:word" xmlns:w="http://schemas.openxmlformats.org/wordprocessingml/2006/main" xmlns:w14="http://schemas.microsoft.com/office/word/2010/wordml" xmlns:wpg="http://schemas.microsoft.com/office/word/2010/wordprocessingGroup" xmlns:wpi="http://schemas.microsoft.com/office/word/2010/wordprocessingInk" xmlns:wne="http://schemas.microsoft.com/office/word/2006/wordml" xmlns:wps="http://schemas.microsoft.com/office/word/2010/wordprocessingShape" mc:Ignorable="w14 wp14">
   <w:abstractNum w:abstractNumId="0">
     <w:nsid w:val="07E34523"/>
     <w:multiLevelType w:val="hybridMultilevel"/>
@@ -5542,7 +6317,7 @@
 </file>
 
 <file path=word/styles.xml><?xml version="1.0" encoding="utf-8"?>
-<w:styles xmlns:mc="http://schemas.openxmlformats.org/markup-compatibility/2006" xmlns:r="http://schemas.openxmlformats.org/officeDocument/2006/relationships" xmlns:w="http://schemas.openxmlformats.org/wordprocessingml/2006/main" xmlns:w14="http://schemas.microsoft.com/office/word/2010/wordml" xmlns:w15="http://schemas.microsoft.com/office/word/2012/wordml" mc:Ignorable="w14 w15">
+<w:styles xmlns:mc="http://schemas.openxmlformats.org/markup-compatibility/2006" xmlns:r="http://schemas.openxmlformats.org/officeDocument/2006/relationships" xmlns:w="http://schemas.openxmlformats.org/wordprocessingml/2006/main" xmlns:w14="http://schemas.microsoft.com/office/word/2010/wordml" mc:Ignorable="w14">
   <w:docDefaults>
     <w:rPrDefault>
       <w:rPr>
@@ -5558,378 +6333,144 @@
       </w:pPr>
     </w:pPrDefault>
   </w:docDefaults>
-  <w:latentStyles w:defLockedState="0" w:defUIPriority="99" w:defSemiHidden="0" w:defUnhideWhenUsed="0" w:defQFormat="0" w:count="371">
-    <w:lsdException w:name="Normal" w:uiPriority="0" w:qFormat="1"/>
-    <w:lsdException w:name="heading 1" w:uiPriority="9" w:qFormat="1"/>
-    <w:lsdException w:name="heading 2" w:semiHidden="1" w:uiPriority="9" w:unhideWhenUsed="1" w:qFormat="1"/>
-    <w:lsdException w:name="heading 3" w:semiHidden="1" w:uiPriority="9" w:unhideWhenUsed="1" w:qFormat="1"/>
-    <w:lsdException w:name="heading 4" w:semiHidden="1" w:uiPriority="9" w:unhideWhenUsed="1" w:qFormat="1"/>
-    <w:lsdException w:name="heading 5" w:semiHidden="1" w:uiPriority="9" w:unhideWhenUsed="1" w:qFormat="1"/>
-    <w:lsdException w:name="heading 6" w:semiHidden="1" w:uiPriority="9" w:unhideWhenUsed="1" w:qFormat="1"/>
-    <w:lsdException w:name="heading 7" w:semiHidden="1" w:uiPriority="9" w:unhideWhenUsed="1" w:qFormat="1"/>
-    <w:lsdException w:name="heading 8" w:semiHidden="1" w:uiPriority="9" w:unhideWhenUsed="1" w:qFormat="1"/>
-    <w:lsdException w:name="heading 9" w:semiHidden="1" w:uiPriority="9" w:unhideWhenUsed="1" w:qFormat="1"/>
-    <w:lsdException w:name="index 1" w:semiHidden="1" w:unhideWhenUsed="1"/>
-    <w:lsdException w:name="index 2" w:semiHidden="1" w:unhideWhenUsed="1"/>
-    <w:lsdException w:name="index 3" w:semiHidden="1" w:unhideWhenUsed="1"/>
-    <w:lsdException w:name="index 4" w:semiHidden="1" w:unhideWhenUsed="1"/>
-    <w:lsdException w:name="index 5" w:semiHidden="1" w:unhideWhenUsed="1"/>
-    <w:lsdException w:name="index 6" w:semiHidden="1" w:unhideWhenUsed="1"/>
-    <w:lsdException w:name="index 7" w:semiHidden="1" w:unhideWhenUsed="1"/>
-    <w:lsdException w:name="index 8" w:semiHidden="1" w:unhideWhenUsed="1"/>
-    <w:lsdException w:name="index 9" w:semiHidden="1" w:unhideWhenUsed="1"/>
-    <w:lsdException w:name="toc 1" w:semiHidden="1" w:uiPriority="39" w:unhideWhenUsed="1"/>
-    <w:lsdException w:name="toc 2" w:semiHidden="1" w:uiPriority="39" w:unhideWhenUsed="1"/>
-    <w:lsdException w:name="toc 3" w:semiHidden="1" w:uiPriority="39" w:unhideWhenUsed="1"/>
-    <w:lsdException w:name="toc 4" w:semiHidden="1" w:uiPriority="39" w:unhideWhenUsed="1"/>
-    <w:lsdException w:name="toc 5" w:semiHidden="1" w:uiPriority="39" w:unhideWhenUsed="1"/>
-    <w:lsdException w:name="toc 6" w:semiHidden="1" w:uiPriority="39" w:unhideWhenUsed="1"/>
-    <w:lsdException w:name="toc 7" w:semiHidden="1" w:uiPriority="39" w:unhideWhenUsed="1"/>
-    <w:lsdException w:name="toc 8" w:semiHidden="1" w:uiPriority="39" w:unhideWhenUsed="1"/>
-    <w:lsdException w:name="toc 9" w:semiHidden="1" w:uiPriority="39" w:unhideWhenUsed="1"/>
-    <w:lsdException w:name="Normal Indent" w:semiHidden="1" w:unhideWhenUsed="1"/>
-    <w:lsdException w:name="footnote text" w:semiHidden="1" w:unhideWhenUsed="1"/>
-    <w:lsdException w:name="annotation text" w:semiHidden="1" w:unhideWhenUsed="1"/>
-    <w:lsdException w:name="header" w:semiHidden="1" w:unhideWhenUsed="1"/>
-    <w:lsdException w:name="footer" w:semiHidden="1" w:unhideWhenUsed="1"/>
-    <w:lsdException w:name="index heading" w:semiHidden="1" w:unhideWhenUsed="1"/>
-    <w:lsdException w:name="caption" w:semiHidden="1" w:uiPriority="35" w:unhideWhenUsed="1" w:qFormat="1"/>
-    <w:lsdException w:name="table of figures" w:semiHidden="1" w:unhideWhenUsed="1"/>
-    <w:lsdException w:name="envelope address" w:semiHidden="1" w:unhideWhenUsed="1"/>
-    <w:lsdException w:name="envelope return" w:semiHidden="1" w:unhideWhenUsed="1"/>
-    <w:lsdException w:name="footnote reference" w:semiHidden="1" w:unhideWhenUsed="1"/>
-    <w:lsdException w:name="annotation reference" w:semiHidden="1" w:unhideWhenUsed="1"/>
-    <w:lsdException w:name="line number" w:semiHidden="1" w:unhideWhenUsed="1"/>
-    <w:lsdException w:name="page number" w:semiHidden="1" w:unhideWhenUsed="1"/>
-    <w:lsdException w:name="endnote reference" w:semiHidden="1" w:unhideWhenUsed="1"/>
-    <w:lsdException w:name="endnote text" w:semiHidden="1" w:unhideWhenUsed="1"/>
-    <w:lsdException w:name="table of authorities" w:semiHidden="1" w:unhideWhenUsed="1"/>
-    <w:lsdException w:name="macro" w:semiHidden="1" w:unhideWhenUsed="1"/>
-    <w:lsdException w:name="toa heading" w:semiHidden="1" w:unhideWhenUsed="1"/>
-    <w:lsdException w:name="List" w:semiHidden="1" w:unhideWhenUsed="1"/>
-    <w:lsdException w:name="List Bullet" w:semiHidden="1" w:unhideWhenUsed="1"/>
-    <w:lsdException w:name="List Number" w:semiHidden="1" w:unhideWhenUsed="1"/>
-    <w:lsdException w:name="List 2" w:semiHidden="1" w:unhideWhenUsed="1"/>
-    <w:lsdException w:name="List 3" w:semiHidden="1" w:unhideWhenUsed="1"/>
-    <w:lsdException w:name="List 4" w:semiHidden="1" w:unhideWhenUsed="1"/>
-    <w:lsdException w:name="List 5" w:semiHidden="1" w:unhideWhenUsed="1"/>
-    <w:lsdException w:name="List Bullet 2" w:semiHidden="1" w:unhideWhenUsed="1"/>
-    <w:lsdException w:name="List Bullet 3" w:semiHidden="1" w:unhideWhenUsed="1"/>
-    <w:lsdException w:name="List Bullet 4" w:semiHidden="1" w:unhideWhenUsed="1"/>
-    <w:lsdException w:name="List Bullet 5" w:semiHidden="1" w:unhideWhenUsed="1"/>
-    <w:lsdException w:name="List Number 2" w:semiHidden="1" w:unhideWhenUsed="1"/>
-    <w:lsdException w:name="List Number 3" w:semiHidden="1" w:unhideWhenUsed="1"/>
-    <w:lsdException w:name="List Number 4" w:semiHidden="1" w:unhideWhenUsed="1"/>
-    <w:lsdException w:name="List Number 5" w:semiHidden="1" w:unhideWhenUsed="1"/>
-    <w:lsdException w:name="Title" w:uiPriority="10" w:qFormat="1"/>
-    <w:lsdException w:name="Closing" w:semiHidden="1" w:unhideWhenUsed="1"/>
-    <w:lsdException w:name="Signature" w:semiHidden="1" w:unhideWhenUsed="1"/>
-    <w:lsdException w:name="Default Paragraph Font" w:semiHidden="1" w:uiPriority="1" w:unhideWhenUsed="1"/>
-    <w:lsdException w:name="Body Text" w:semiHidden="1" w:unhideWhenUsed="1"/>
-    <w:lsdException w:name="Body Text Indent" w:semiHidden="1" w:unhideWhenUsed="1"/>
-    <w:lsdException w:name="List Continue" w:semiHidden="1" w:unhideWhenUsed="1"/>
-    <w:lsdException w:name="List Continue 2" w:semiHidden="1" w:unhideWhenUsed="1"/>
-    <w:lsdException w:name="List Continue 3" w:semiHidden="1" w:unhideWhenUsed="1"/>
-    <w:lsdException w:name="List Continue 4" w:semiHidden="1" w:unhideWhenUsed="1"/>
-    <w:lsdException w:name="List Continue 5" w:semiHidden="1" w:unhideWhenUsed="1"/>
-    <w:lsdException w:name="Message Header" w:semiHidden="1" w:unhideWhenUsed="1"/>
-    <w:lsdException w:name="Subtitle" w:uiPriority="11" w:qFormat="1"/>
-    <w:lsdException w:name="Salutation" w:semiHidden="1" w:unhideWhenUsed="1"/>
-    <w:lsdException w:name="Date" w:semiHidden="1" w:unhideWhenUsed="1"/>
-    <w:lsdException w:name="Body Text First Indent" w:semiHidden="1" w:unhideWhenUsed="1"/>
-    <w:lsdException w:name="Body Text First Indent 2" w:semiHidden="1" w:unhideWhenUsed="1"/>
-    <w:lsdException w:name="Note Heading" w:semiHidden="1" w:unhideWhenUsed="1"/>
-    <w:lsdException w:name="Body Text 2" w:semiHidden="1" w:unhideWhenUsed="1"/>
-    <w:lsdException w:name="Body Text 3" w:semiHidden="1" w:unhideWhenUsed="1"/>
-    <w:lsdException w:name="Body Text Indent 2" w:semiHidden="1" w:unhideWhenUsed="1"/>
-    <w:lsdException w:name="Body Text Indent 3" w:semiHidden="1" w:unhideWhenUsed="1"/>
-    <w:lsdException w:name="Block Text" w:semiHidden="1" w:unhideWhenUsed="1"/>
-    <w:lsdException w:name="Hyperlink" w:semiHidden="1" w:unhideWhenUsed="1"/>
-    <w:lsdException w:name="FollowedHyperlink" w:semiHidden="1" w:unhideWhenUsed="1"/>
-    <w:lsdException w:name="Strong" w:uiPriority="22" w:qFormat="1"/>
-    <w:lsdException w:name="Emphasis" w:uiPriority="20" w:qFormat="1"/>
-    <w:lsdException w:name="Document Map" w:semiHidden="1" w:unhideWhenUsed="1"/>
-    <w:lsdException w:name="Plain Text" w:semiHidden="1" w:unhideWhenUsed="1"/>
-    <w:lsdException w:name="E-mail Signature" w:semiHidden="1" w:unhideWhenUsed="1"/>
-    <w:lsdException w:name="HTML Top of Form" w:semiHidden="1" w:unhideWhenUsed="1"/>
-    <w:lsdException w:name="HTML Bottom of Form" w:semiHidden="1" w:unhideWhenUsed="1"/>
-    <w:lsdException w:name="Normal (Web)" w:semiHidden="1" w:unhideWhenUsed="1"/>
-    <w:lsdException w:name="HTML Acronym" w:semiHidden="1" w:unhideWhenUsed="1"/>
-    <w:lsdException w:name="HTML Address" w:semiHidden="1" w:unhideWhenUsed="1"/>
-    <w:lsdException w:name="HTML Cite" w:semiHidden="1" w:unhideWhenUsed="1"/>
-    <w:lsdException w:name="HTML Code" w:semiHidden="1" w:unhideWhenUsed="1"/>
-    <w:lsdException w:name="HTML Definition" w:semiHidden="1" w:unhideWhenUsed="1"/>
-    <w:lsdException w:name="HTML Keyboard" w:semiHidden="1" w:unhideWhenUsed="1"/>
-    <w:lsdException w:name="HTML Preformatted" w:semiHidden="1" w:unhideWhenUsed="1"/>
-    <w:lsdException w:name="HTML Sample" w:semiHidden="1" w:unhideWhenUsed="1"/>
-    <w:lsdException w:name="HTML Typewriter" w:semiHidden="1" w:unhideWhenUsed="1"/>
-    <w:lsdException w:name="HTML Variable" w:semiHidden="1" w:unhideWhenUsed="1"/>
-    <w:lsdException w:name="Normal Table" w:semiHidden="1" w:unhideWhenUsed="1"/>
-    <w:lsdException w:name="annotation subject" w:semiHidden="1" w:unhideWhenUsed="1"/>
-    <w:lsdException w:name="No List" w:semiHidden="1" w:unhideWhenUsed="1"/>
-    <w:lsdException w:name="Outline List 1" w:semiHidden="1" w:unhideWhenUsed="1"/>
-    <w:lsdException w:name="Outline List 2" w:semiHidden="1" w:unhideWhenUsed="1"/>
-    <w:lsdException w:name="Outline List 3" w:semiHidden="1" w:unhideWhenUsed="1"/>
-    <w:lsdException w:name="Table Simple 1" w:semiHidden="1" w:unhideWhenUsed="1"/>
-    <w:lsdException w:name="Table Simple 2" w:semiHidden="1" w:unhideWhenUsed="1"/>
-    <w:lsdException w:name="Table Simple 3" w:semiHidden="1" w:unhideWhenUsed="1"/>
-    <w:lsdException w:name="Table Classic 1" w:semiHidden="1" w:unhideWhenUsed="1"/>
-    <w:lsdException w:name="Table Classic 2" w:semiHidden="1" w:unhideWhenUsed="1"/>
-    <w:lsdException w:name="Table Classic 3" w:semiHidden="1" w:unhideWhenUsed="1"/>
-    <w:lsdException w:name="Table Classic 4" w:semiHidden="1" w:unhideWhenUsed="1"/>
-    <w:lsdException w:name="Table Colorful 1" w:semiHidden="1" w:unhideWhenUsed="1"/>
-    <w:lsdException w:name="Table Colorful 2" w:semiHidden="1" w:unhideWhenUsed="1"/>
-    <w:lsdException w:name="Table Colorful 3" w:semiHidden="1" w:unhideWhenUsed="1"/>
-    <w:lsdException w:name="Table Columns 1" w:semiHidden="1" w:unhideWhenUsed="1"/>
-    <w:lsdException w:name="Table Columns 2" w:semiHidden="1" w:unhideWhenUsed="1"/>
-    <w:lsdException w:name="Table Columns 3" w:semiHidden="1" w:unhideWhenUsed="1"/>
-    <w:lsdException w:name="Table Columns 4" w:semiHidden="1" w:unhideWhenUsed="1"/>
-    <w:lsdException w:name="Table Columns 5" w:semiHidden="1" w:unhideWhenUsed="1"/>
-    <w:lsdException w:name="Table Grid 1" w:semiHidden="1" w:unhideWhenUsed="1"/>
-    <w:lsdException w:name="Table Grid 2" w:semiHidden="1" w:unhideWhenUsed="1"/>
-    <w:lsdException w:name="Table Grid 3" w:semiHidden="1" w:unhideWhenUsed="1"/>
-    <w:lsdException w:name="Table Grid 4" w:semiHidden="1" w:unhideWhenUsed="1"/>
-    <w:lsdException w:name="Table Grid 5" w:semiHidden="1" w:unhideWhenUsed="1"/>
-    <w:lsdException w:name="Table Grid 6" w:semiHidden="1" w:unhideWhenUsed="1"/>
-    <w:lsdException w:name="Table Grid 7" w:semiHidden="1" w:unhideWhenUsed="1"/>
-    <w:lsdException w:name="Table Grid 8" w:semiHidden="1" w:unhideWhenUsed="1"/>
-    <w:lsdException w:name="Table List 1" w:semiHidden="1" w:unhideWhenUsed="1"/>
-    <w:lsdException w:name="Table List 2" w:semiHidden="1" w:unhideWhenUsed="1"/>
-    <w:lsdException w:name="Table List 3" w:semiHidden="1" w:unhideWhenUsed="1"/>
-    <w:lsdException w:name="Table List 4" w:semiHidden="1" w:unhideWhenUsed="1"/>
-    <w:lsdException w:name="Table List 5" w:semiHidden="1" w:unhideWhenUsed="1"/>
-    <w:lsdException w:name="Table List 6" w:semiHidden="1" w:unhideWhenUsed="1"/>
-    <w:lsdException w:name="Table List 7" w:semiHidden="1" w:unhideWhenUsed="1"/>
-    <w:lsdException w:name="Table List 8" w:semiHidden="1" w:unhideWhenUsed="1"/>
-    <w:lsdException w:name="Table 3D effects 1" w:semiHidden="1" w:unhideWhenUsed="1"/>
-    <w:lsdException w:name="Table 3D effects 2" w:semiHidden="1" w:unhideWhenUsed="1"/>
-    <w:lsdException w:name="Table 3D effects 3" w:semiHidden="1" w:unhideWhenUsed="1"/>
-    <w:lsdException w:name="Table Contemporary" w:semiHidden="1" w:unhideWhenUsed="1"/>
-    <w:lsdException w:name="Table Elegant" w:semiHidden="1" w:unhideWhenUsed="1"/>
-    <w:lsdException w:name="Table Professional" w:semiHidden="1" w:unhideWhenUsed="1"/>
-    <w:lsdException w:name="Table Subtle 1" w:semiHidden="1" w:unhideWhenUsed="1"/>
-    <w:lsdException w:name="Table Subtle 2" w:semiHidden="1" w:unhideWhenUsed="1"/>
-    <w:lsdException w:name="Table Web 1" w:semiHidden="1" w:unhideWhenUsed="1"/>
-    <w:lsdException w:name="Table Web 2" w:semiHidden="1" w:unhideWhenUsed="1"/>
-    <w:lsdException w:name="Table Web 3" w:semiHidden="1" w:unhideWhenUsed="1"/>
-    <w:lsdException w:name="Balloon Text" w:semiHidden="1" w:unhideWhenUsed="1"/>
-    <w:lsdException w:name="Table Grid" w:uiPriority="39"/>
-    <w:lsdException w:name="Table Theme" w:semiHidden="1" w:unhideWhenUsed="1"/>
-    <w:lsdException w:name="Placeholder Text" w:semiHidden="1"/>
-    <w:lsdException w:name="No Spacing" w:uiPriority="1" w:qFormat="1"/>
-    <w:lsdException w:name="Light Shading" w:uiPriority="60"/>
-    <w:lsdException w:name="Light List" w:uiPriority="61"/>
-    <w:lsdException w:name="Light Grid" w:uiPriority="62"/>
-    <w:lsdException w:name="Medium Shading 1" w:uiPriority="63"/>
-    <w:lsdException w:name="Medium Shading 2" w:uiPriority="64"/>
-    <w:lsdException w:name="Medium List 1" w:uiPriority="65"/>
-    <w:lsdException w:name="Medium List 2" w:uiPriority="66"/>
-    <w:lsdException w:name="Medium Grid 1" w:uiPriority="67"/>
-    <w:lsdException w:name="Medium Grid 2" w:uiPriority="68"/>
-    <w:lsdException w:name="Medium Grid 3" w:uiPriority="69"/>
-    <w:lsdException w:name="Dark List" w:uiPriority="70"/>
-    <w:lsdException w:name="Colorful Shading" w:uiPriority="71"/>
-    <w:lsdException w:name="Colorful List" w:uiPriority="72"/>
-    <w:lsdException w:name="Colorful Grid" w:uiPriority="73"/>
-    <w:lsdException w:name="Light Shading Accent 1" w:uiPriority="60"/>
-    <w:lsdException w:name="Light List Accent 1" w:uiPriority="61"/>
-    <w:lsdException w:name="Light Grid Accent 1" w:uiPriority="62"/>
-    <w:lsdException w:name="Medium Shading 1 Accent 1" w:uiPriority="63"/>
-    <w:lsdException w:name="Medium Shading 2 Accent 1" w:uiPriority="64"/>
-    <w:lsdException w:name="Medium List 1 Accent 1" w:uiPriority="65"/>
-    <w:lsdException w:name="Revision" w:semiHidden="1"/>
-    <w:lsdException w:name="List Paragraph" w:uiPriority="34" w:qFormat="1"/>
-    <w:lsdException w:name="Quote" w:uiPriority="29" w:qFormat="1"/>
-    <w:lsdException w:name="Intense Quote" w:uiPriority="30" w:qFormat="1"/>
-    <w:lsdException w:name="Medium List 2 Accent 1" w:uiPriority="66"/>
-    <w:lsdException w:name="Medium Grid 1 Accent 1" w:uiPriority="67"/>
-    <w:lsdException w:name="Medium Grid 2 Accent 1" w:uiPriority="68"/>
-    <w:lsdException w:name="Medium Grid 3 Accent 1" w:uiPriority="69"/>
-    <w:lsdException w:name="Dark List Accent 1" w:uiPriority="70"/>
-    <w:lsdException w:name="Colorful Shading Accent 1" w:uiPriority="71"/>
-    <w:lsdException w:name="Colorful List Accent 1" w:uiPriority="72"/>
-    <w:lsdException w:name="Colorful Grid Accent 1" w:uiPriority="73"/>
-    <w:lsdException w:name="Light Shading Accent 2" w:uiPriority="60"/>
-    <w:lsdException w:name="Light List Accent 2" w:uiPriority="61"/>
-    <w:lsdException w:name="Light Grid Accent 2" w:uiPriority="62"/>
-    <w:lsdException w:name="Medium Shading 1 Accent 2" w:uiPriority="63"/>
-    <w:lsdException w:name="Medium Shading 2 Accent 2" w:uiPriority="64"/>
-    <w:lsdException w:name="Medium List 1 Accent 2" w:uiPriority="65"/>
-    <w:lsdException w:name="Medium List 2 Accent 2" w:uiPriority="66"/>
-    <w:lsdException w:name="Medium Grid 1 Accent 2" w:uiPriority="67"/>
-    <w:lsdException w:name="Medium Grid 2 Accent 2" w:uiPriority="68"/>
-    <w:lsdException w:name="Medium Grid 3 Accent 2" w:uiPriority="69"/>
-    <w:lsdException w:name="Dark List Accent 2" w:uiPriority="70"/>
-    <w:lsdException w:name="Colorful Shading Accent 2" w:uiPriority="71"/>
-    <w:lsdException w:name="Colorful List Accent 2" w:uiPriority="72"/>
-    <w:lsdException w:name="Colorful Grid Accent 2" w:uiPriority="73"/>
-    <w:lsdException w:name="Light Shading Accent 3" w:uiPriority="60"/>
-    <w:lsdException w:name="Light List Accent 3" w:uiPriority="61"/>
-    <w:lsdException w:name="Light Grid Accent 3" w:uiPriority="62"/>
-    <w:lsdException w:name="Medium Shading 1 Accent 3" w:uiPriority="63"/>
-    <w:lsdException w:name="Medium Shading 2 Accent 3" w:uiPriority="64"/>
-    <w:lsdException w:name="Medium List 1 Accent 3" w:uiPriority="65"/>
-    <w:lsdException w:name="Medium List 2 Accent 3" w:uiPriority="66"/>
-    <w:lsdException w:name="Medium Grid 1 Accent 3" w:uiPriority="67"/>
-    <w:lsdException w:name="Medium Grid 2 Accent 3" w:uiPriority="68"/>
-    <w:lsdException w:name="Medium Grid 3 Accent 3" w:uiPriority="69"/>
-    <w:lsdException w:name="Dark List Accent 3" w:uiPriority="70"/>
-    <w:lsdException w:name="Colorful Shading Accent 3" w:uiPriority="71"/>
-    <w:lsdException w:name="Colorful List Accent 3" w:uiPriority="72"/>
-    <w:lsdException w:name="Colorful Grid Accent 3" w:uiPriority="73"/>
-    <w:lsdException w:name="Light Shading Accent 4" w:uiPriority="60"/>
-    <w:lsdException w:name="Light List Accent 4" w:uiPriority="61"/>
-    <w:lsdException w:name="Light Grid Accent 4" w:uiPriority="62"/>
-    <w:lsdException w:name="Medium Shading 1 Accent 4" w:uiPriority="63"/>
-    <w:lsdException w:name="Medium Shading 2 Accent 4" w:uiPriority="64"/>
-    <w:lsdException w:name="Medium List 1 Accent 4" w:uiPriority="65"/>
-    <w:lsdException w:name="Medium List 2 Accent 4" w:uiPriority="66"/>
-    <w:lsdException w:name="Medium Grid 1 Accent 4" w:uiPriority="67"/>
-    <w:lsdException w:name="Medium Grid 2 Accent 4" w:uiPriority="68"/>
-    <w:lsdException w:name="Medium Grid 3 Accent 4" w:uiPriority="69"/>
-    <w:lsdException w:name="Dark List Accent 4" w:uiPriority="70"/>
-    <w:lsdException w:name="Colorful Shading Accent 4" w:uiPriority="71"/>
-    <w:lsdException w:name="Colorful List Accent 4" w:uiPriority="72"/>
-    <w:lsdException w:name="Colorful Grid Accent 4" w:uiPriority="73"/>
-    <w:lsdException w:name="Light Shading Accent 5" w:uiPriority="60"/>
-    <w:lsdException w:name="Light List Accent 5" w:uiPriority="61"/>
-    <w:lsdException w:name="Light Grid Accent 5" w:uiPriority="62"/>
-    <w:lsdException w:name="Medium Shading 1 Accent 5" w:uiPriority="63"/>
-    <w:lsdException w:name="Medium Shading 2 Accent 5" w:uiPriority="64"/>
-    <w:lsdException w:name="Medium List 1 Accent 5" w:uiPriority="65"/>
-    <w:lsdException w:name="Medium List 2 Accent 5" w:uiPriority="66"/>
-    <w:lsdException w:name="Medium Grid 1 Accent 5" w:uiPriority="67"/>
-    <w:lsdException w:name="Medium Grid 2 Accent 5" w:uiPriority="68"/>
-    <w:lsdException w:name="Medium Grid 3 Accent 5" w:uiPriority="69"/>
-    <w:lsdException w:name="Dark List Accent 5" w:uiPriority="70"/>
-    <w:lsdException w:name="Colorful Shading Accent 5" w:uiPriority="71"/>
-    <w:lsdException w:name="Colorful List Accent 5" w:uiPriority="72"/>
-    <w:lsdException w:name="Colorful Grid Accent 5" w:uiPriority="73"/>
-    <w:lsdException w:name="Light Shading Accent 6" w:uiPriority="60"/>
-    <w:lsdException w:name="Light List Accent 6" w:uiPriority="61"/>
-    <w:lsdException w:name="Light Grid Accent 6" w:uiPriority="62"/>
-    <w:lsdException w:name="Medium Shading 1 Accent 6" w:uiPriority="63"/>
-    <w:lsdException w:name="Medium Shading 2 Accent 6" w:uiPriority="64"/>
-    <w:lsdException w:name="Medium List 1 Accent 6" w:uiPriority="65"/>
-    <w:lsdException w:name="Medium List 2 Accent 6" w:uiPriority="66"/>
-    <w:lsdException w:name="Medium Grid 1 Accent 6" w:uiPriority="67"/>
-    <w:lsdException w:name="Medium Grid 2 Accent 6" w:uiPriority="68"/>
-    <w:lsdException w:name="Medium Grid 3 Accent 6" w:uiPriority="69"/>
-    <w:lsdException w:name="Dark List Accent 6" w:uiPriority="70"/>
-    <w:lsdException w:name="Colorful Shading Accent 6" w:uiPriority="71"/>
-    <w:lsdException w:name="Colorful List Accent 6" w:uiPriority="72"/>
-    <w:lsdException w:name="Colorful Grid Accent 6" w:uiPriority="73"/>
-    <w:lsdException w:name="Subtle Emphasis" w:uiPriority="19" w:qFormat="1"/>
-    <w:lsdException w:name="Intense Emphasis" w:uiPriority="21" w:qFormat="1"/>
-    <w:lsdException w:name="Subtle Reference" w:uiPriority="31" w:qFormat="1"/>
-    <w:lsdException w:name="Intense Reference" w:uiPriority="32" w:qFormat="1"/>
-    <w:lsdException w:name="Book Title" w:uiPriority="33" w:qFormat="1"/>
-    <w:lsdException w:name="Bibliography" w:semiHidden="1" w:uiPriority="37" w:unhideWhenUsed="1"/>
-    <w:lsdException w:name="TOC Heading" w:semiHidden="1" w:uiPriority="39" w:unhideWhenUsed="1" w:qFormat="1"/>
-    <w:lsdException w:name="Plain Table 1" w:uiPriority="41"/>
-    <w:lsdException w:name="Plain Table 2" w:uiPriority="42"/>
-    <w:lsdException w:name="Plain Table 3" w:uiPriority="43"/>
-    <w:lsdException w:name="Plain Table 4" w:uiPriority="44"/>
-    <w:lsdException w:name="Plain Table 5" w:uiPriority="45"/>
-    <w:lsdException w:name="Grid Table Light" w:uiPriority="40"/>
-    <w:lsdException w:name="Grid Table 1 Light" w:uiPriority="46"/>
-    <w:lsdException w:name="Grid Table 2" w:uiPriority="47"/>
-    <w:lsdException w:name="Grid Table 3" w:uiPriority="48"/>
-    <w:lsdException w:name="Grid Table 4" w:uiPriority="49"/>
-    <w:lsdException w:name="Grid Table 5 Dark" w:uiPriority="50"/>
-    <w:lsdException w:name="Grid Table 6 Colorful" w:uiPriority="51"/>
-    <w:lsdException w:name="Grid Table 7 Colorful" w:uiPriority="52"/>
-    <w:lsdException w:name="Grid Table 1 Light Accent 1" w:uiPriority="46"/>
-    <w:lsdException w:name="Grid Table 2 Accent 1" w:uiPriority="47"/>
-    <w:lsdException w:name="Grid Table 3 Accent 1" w:uiPriority="48"/>
-    <w:lsdException w:name="Grid Table 4 Accent 1" w:uiPriority="49"/>
-    <w:lsdException w:name="Grid Table 5 Dark Accent 1" w:uiPriority="50"/>
-    <w:lsdException w:name="Grid Table 6 Colorful Accent 1" w:uiPriority="51"/>
-    <w:lsdException w:name="Grid Table 7 Colorful Accent 1" w:uiPriority="52"/>
-    <w:lsdException w:name="Grid Table 1 Light Accent 2" w:uiPriority="46"/>
-    <w:lsdException w:name="Grid Table 2 Accent 2" w:uiPriority="47"/>
-    <w:lsdException w:name="Grid Table 3 Accent 2" w:uiPriority="48"/>
-    <w:lsdException w:name="Grid Table 4 Accent 2" w:uiPriority="49"/>
-    <w:lsdException w:name="Grid Table 5 Dark Accent 2" w:uiPriority="50"/>
-    <w:lsdException w:name="Grid Table 6 Colorful Accent 2" w:uiPriority="51"/>
-    <w:lsdException w:name="Grid Table 7 Colorful Accent 2" w:uiPriority="52"/>
-    <w:lsdException w:name="Grid Table 1 Light Accent 3" w:uiPriority="46"/>
-    <w:lsdException w:name="Grid Table 2 Accent 3" w:uiPriority="47"/>
-    <w:lsdException w:name="Grid Table 3 Accent 3" w:uiPriority="48"/>
-    <w:lsdException w:name="Grid Table 4 Accent 3" w:uiPriority="49"/>
-    <w:lsdException w:name="Grid Table 5 Dark Accent 3" w:uiPriority="50"/>
-    <w:lsdException w:name="Grid Table 6 Colorful Accent 3" w:uiPriority="51"/>
-    <w:lsdException w:name="Grid Table 7 Colorful Accent 3" w:uiPriority="52"/>
-    <w:lsdException w:name="Grid Table 1 Light Accent 4" w:uiPriority="46"/>
-    <w:lsdException w:name="Grid Table 2 Accent 4" w:uiPriority="47"/>
-    <w:lsdException w:name="Grid Table 3 Accent 4" w:uiPriority="48"/>
-    <w:lsdException w:name="Grid Table 4 Accent 4" w:uiPriority="49"/>
-    <w:lsdException w:name="Grid Table 5 Dark Accent 4" w:uiPriority="50"/>
-    <w:lsdException w:name="Grid Table 6 Colorful Accent 4" w:uiPriority="51"/>
-    <w:lsdException w:name="Grid Table 7 Colorful Accent 4" w:uiPriority="52"/>
-    <w:lsdException w:name="Grid Table 1 Light Accent 5" w:uiPriority="46"/>
-    <w:lsdException w:name="Grid Table 2 Accent 5" w:uiPriority="47"/>
-    <w:lsdException w:name="Grid Table 3 Accent 5" w:uiPriority="48"/>
-    <w:lsdException w:name="Grid Table 4 Accent 5" w:uiPriority="49"/>
-    <w:lsdException w:name="Grid Table 5 Dark Accent 5" w:uiPriority="50"/>
-    <w:lsdException w:name="Grid Table 6 Colorful Accent 5" w:uiPriority="51"/>
-    <w:lsdException w:name="Grid Table 7 Colorful Accent 5" w:uiPriority="52"/>
-    <w:lsdException w:name="Grid Table 1 Light Accent 6" w:uiPriority="46"/>
-    <w:lsdException w:name="Grid Table 2 Accent 6" w:uiPriority="47"/>
-    <w:lsdException w:name="Grid Table 3 Accent 6" w:uiPriority="48"/>
-    <w:lsdException w:name="Grid Table 4 Accent 6" w:uiPriority="49"/>
-    <w:lsdException w:name="Grid Table 5 Dark Accent 6" w:uiPriority="50"/>
-    <w:lsdException w:name="Grid Table 6 Colorful Accent 6" w:uiPriority="51"/>
-    <w:lsdException w:name="Grid Table 7 Colorful Accent 6" w:uiPriority="52"/>
-    <w:lsdException w:name="List Table 1 Light" w:uiPriority="46"/>
-    <w:lsdException w:name="List Table 2" w:uiPriority="47"/>
-    <w:lsdException w:name="List Table 3" w:uiPriority="48"/>
-    <w:lsdException w:name="List Table 4" w:uiPriority="49"/>
-    <w:lsdException w:name="List Table 5 Dark" w:uiPriority="50"/>
-    <w:lsdException w:name="List Table 6 Colorful" w:uiPriority="51"/>
-    <w:lsdException w:name="List Table 7 Colorful" w:uiPriority="52"/>
-    <w:lsdException w:name="List Table 1 Light Accent 1" w:uiPriority="46"/>
-    <w:lsdException w:name="List Table 2 Accent 1" w:uiPriority="47"/>
-    <w:lsdException w:name="List Table 3 Accent 1" w:uiPriority="48"/>
-    <w:lsdException w:name="List Table 4 Accent 1" w:uiPriority="49"/>
-    <w:lsdException w:name="List Table 5 Dark Accent 1" w:uiPriority="50"/>
-    <w:lsdException w:name="List Table 6 Colorful Accent 1" w:uiPriority="51"/>
-    <w:lsdException w:name="List Table 7 Colorful Accent 1" w:uiPriority="52"/>
-    <w:lsdException w:name="List Table 1 Light Accent 2" w:uiPriority="46"/>
-    <w:lsdException w:name="List Table 2 Accent 2" w:uiPriority="47"/>
-    <w:lsdException w:name="List Table 3 Accent 2" w:uiPriority="48"/>
-    <w:lsdException w:name="List Table 4 Accent 2" w:uiPriority="49"/>
-    <w:lsdException w:name="List Table 5 Dark Accent 2" w:uiPriority="50"/>
-    <w:lsdException w:name="List Table 6 Colorful Accent 2" w:uiPriority="51"/>
-    <w:lsdException w:name="List Table 7 Colorful Accent 2" w:uiPriority="52"/>
-    <w:lsdException w:name="List Table 1 Light Accent 3" w:uiPriority="46"/>
-    <w:lsdException w:name="List Table 2 Accent 3" w:uiPriority="47"/>
-    <w:lsdException w:name="List Table 3 Accent 3" w:uiPriority="48"/>
-    <w:lsdException w:name="List Table 4 Accent 3" w:uiPriority="49"/>
-    <w:lsdException w:name="List Table 5 Dark Accent 3" w:uiPriority="50"/>
-    <w:lsdException w:name="List Table 6 Colorful Accent 3" w:uiPriority="51"/>
-    <w:lsdException w:name="List Table 7 Colorful Accent 3" w:uiPriority="52"/>
-    <w:lsdException w:name="List Table 1 Light Accent 4" w:uiPriority="46"/>
-    <w:lsdException w:name="List Table 2 Accent 4" w:uiPriority="47"/>
-    <w:lsdException w:name="List Table 3 Accent 4" w:uiPriority="48"/>
-    <w:lsdException w:name="List Table 4 Accent 4" w:uiPriority="49"/>
-    <w:lsdException w:name="List Table 5 Dark Accent 4" w:uiPriority="50"/>
-    <w:lsdException w:name="List Table 6 Colorful Accent 4" w:uiPriority="51"/>
-    <w:lsdException w:name="List Table 7 Colorful Accent 4" w:uiPriority="52"/>
-    <w:lsdException w:name="List Table 1 Light Accent 5" w:uiPriority="46"/>
-    <w:lsdException w:name="List Table 2 Accent 5" w:uiPriority="47"/>
-    <w:lsdException w:name="List Table 3 Accent 5" w:uiPriority="48"/>
-    <w:lsdException w:name="List Table 4 Accent 5" w:uiPriority="49"/>
-    <w:lsdException w:name="List Table 5 Dark Accent 5" w:uiPriority="50"/>
-    <w:lsdException w:name="List Table 6 Colorful Accent 5" w:uiPriority="51"/>
-    <w:lsdException w:name="List Table 7 Colorful Accent 5" w:uiPriority="52"/>
-    <w:lsdException w:name="List Table 1 Light Accent 6" w:uiPriority="46"/>
-    <w:lsdException w:name="List Table 2 Accent 6" w:uiPriority="47"/>
-    <w:lsdException w:name="List Table 3 Accent 6" w:uiPriority="48"/>
-    <w:lsdException w:name="List Table 4 Accent 6" w:uiPriority="49"/>
-    <w:lsdException w:name="List Table 5 Dark Accent 6" w:uiPriority="50"/>
-    <w:lsdException w:name="List Table 6 Colorful Accent 6" w:uiPriority="51"/>
-    <w:lsdException w:name="List Table 7 Colorful Accent 6" w:uiPriority="52"/>
+  <w:latentStyles w:defLockedState="0" w:defUIPriority="99" w:defSemiHidden="1" w:defUnhideWhenUsed="1" w:defQFormat="0" w:count="267">
+    <w:lsdException w:name="Normal" w:semiHidden="0" w:uiPriority="0" w:unhideWhenUsed="0" w:qFormat="1"/>
+    <w:lsdException w:name="heading 1" w:semiHidden="0" w:uiPriority="9" w:unhideWhenUsed="0" w:qFormat="1"/>
+    <w:lsdException w:name="heading 2" w:uiPriority="9" w:qFormat="1"/>
+    <w:lsdException w:name="heading 3" w:uiPriority="9" w:qFormat="1"/>
+    <w:lsdException w:name="heading 4" w:uiPriority="9" w:qFormat="1"/>
+    <w:lsdException w:name="heading 5" w:uiPriority="9" w:qFormat="1"/>
+    <w:lsdException w:name="heading 6" w:uiPriority="9" w:qFormat="1"/>
+    <w:lsdException w:name="heading 7" w:uiPriority="9" w:qFormat="1"/>
+    <w:lsdException w:name="heading 8" w:uiPriority="9" w:qFormat="1"/>
+    <w:lsdException w:name="heading 9" w:uiPriority="9" w:qFormat="1"/>
+    <w:lsdException w:name="toc 1" w:uiPriority="39"/>
+    <w:lsdException w:name="toc 2" w:uiPriority="39"/>
+    <w:lsdException w:name="toc 3" w:uiPriority="39"/>
+    <w:lsdException w:name="toc 4" w:uiPriority="39"/>
+    <w:lsdException w:name="toc 5" w:uiPriority="39"/>
+    <w:lsdException w:name="toc 6" w:uiPriority="39"/>
+    <w:lsdException w:name="toc 7" w:uiPriority="39"/>
+    <w:lsdException w:name="toc 8" w:uiPriority="39"/>
+    <w:lsdException w:name="toc 9" w:uiPriority="39"/>
+    <w:lsdException w:name="caption" w:uiPriority="35" w:qFormat="1"/>
+    <w:lsdException w:name="Title" w:semiHidden="0" w:uiPriority="10" w:unhideWhenUsed="0" w:qFormat="1"/>
+    <w:lsdException w:name="Default Paragraph Font" w:uiPriority="1"/>
+    <w:lsdException w:name="Subtitle" w:semiHidden="0" w:uiPriority="11" w:unhideWhenUsed="0" w:qFormat="1"/>
+    <w:lsdException w:name="Strong" w:semiHidden="0" w:uiPriority="22" w:unhideWhenUsed="0" w:qFormat="1"/>
+    <w:lsdException w:name="Emphasis" w:semiHidden="0" w:uiPriority="20" w:unhideWhenUsed="0" w:qFormat="1"/>
+    <w:lsdException w:name="Table Grid" w:semiHidden="0" w:uiPriority="39" w:unhideWhenUsed="0"/>
+    <w:lsdException w:name="Placeholder Text" w:unhideWhenUsed="0"/>
+    <w:lsdException w:name="No Spacing" w:semiHidden="0" w:uiPriority="1" w:unhideWhenUsed="0" w:qFormat="1"/>
+    <w:lsdException w:name="Light Shading" w:semiHidden="0" w:uiPriority="60" w:unhideWhenUsed="0"/>
+    <w:lsdException w:name="Light List" w:semiHidden="0" w:uiPriority="61" w:unhideWhenUsed="0"/>
+    <w:lsdException w:name="Light Grid" w:semiHidden="0" w:uiPriority="62" w:unhideWhenUsed="0"/>
+    <w:lsdException w:name="Medium Shading 1" w:semiHidden="0" w:uiPriority="63" w:unhideWhenUsed="0"/>
+    <w:lsdException w:name="Medium Shading 2" w:semiHidden="0" w:uiPriority="64" w:unhideWhenUsed="0"/>
+    <w:lsdException w:name="Medium List 1" w:semiHidden="0" w:uiPriority="65" w:unhideWhenUsed="0"/>
+    <w:lsdException w:name="Medium List 2" w:semiHidden="0" w:uiPriority="66" w:unhideWhenUsed="0"/>
+    <w:lsdException w:name="Medium Grid 1" w:semiHidden="0" w:uiPriority="67" w:unhideWhenUsed="0"/>
+    <w:lsdException w:name="Medium Grid 2" w:semiHidden="0" w:uiPriority="68" w:unhideWhenUsed="0"/>
+    <w:lsdException w:name="Medium Grid 3" w:semiHidden="0" w:uiPriority="69" w:unhideWhenUsed="0"/>
+    <w:lsdException w:name="Dark List" w:semiHidden="0" w:uiPriority="70" w:unhideWhenUsed="0"/>
+    <w:lsdException w:name="Colorful Shading" w:semiHidden="0" w:uiPriority="71" w:unhideWhenUsed="0"/>
+    <w:lsdException w:name="Colorful List" w:semiHidden="0" w:uiPriority="72" w:unhideWhenUsed="0"/>
+    <w:lsdException w:name="Colorful Grid" w:semiHidden="0" w:uiPriority="73" w:unhideWhenUsed="0"/>
+    <w:lsdException w:name="Light Shading Accent 1" w:semiHidden="0" w:uiPriority="60" w:unhideWhenUsed="0"/>
+    <w:lsdException w:name="Light List Accent 1" w:semiHidden="0" w:uiPriority="61" w:unhideWhenUsed="0"/>
+    <w:lsdException w:name="Light Grid Accent 1" w:semiHidden="0" w:uiPriority="62" w:unhideWhenUsed="0"/>
+    <w:lsdException w:name="Medium Shading 1 Accent 1" w:semiHidden="0" w:uiPriority="63" w:unhideWhenUsed="0"/>
+    <w:lsdException w:name="Medium Shading 2 Accent 1" w:semiHidden="0" w:uiPriority="64" w:unhideWhenUsed="0"/>
+    <w:lsdException w:name="Medium List 1 Accent 1" w:semiHidden="0" w:uiPriority="65" w:unhideWhenUsed="0"/>
+    <w:lsdException w:name="Revision" w:unhideWhenUsed="0"/>
+    <w:lsdException w:name="List Paragraph" w:semiHidden="0" w:uiPriority="34" w:unhideWhenUsed="0" w:qFormat="1"/>
+    <w:lsdException w:name="Quote" w:semiHidden="0" w:uiPriority="29" w:unhideWhenUsed="0" w:qFormat="1"/>
+    <w:lsdException w:name="Intense Quote" w:semiHidden="0" w:uiPriority="30" w:unhideWhenUsed="0" w:qFormat="1"/>
+    <w:lsdException w:name="Medium List 2 Accent 1" w:semiHidden="0" w:uiPriority="66" w:unhideWhenUsed="0"/>
+    <w:lsdException w:name="Medium Grid 1 Accent 1" w:semiHidden="0" w:uiPriority="67" w:unhideWhenUsed="0"/>
+    <w:lsdException w:name="Medium Grid 2 Accent 1" w:semiHidden="0" w:uiPriority="68" w:unhideWhenUsed="0"/>
+    <w:lsdException w:name="Medium Grid 3 Accent 1" w:semiHidden="0" w:uiPriority="69" w:unhideWhenUsed="0"/>
+    <w:lsdException w:name="Dark List Accent 1" w:semiHidden="0" w:uiPriority="70" w:unhideWhenUsed="0"/>
+    <w:lsdException w:name="Colorful Shading Accent 1" w:semiHidden="0" w:uiPriority="71" w:unhideWhenUsed="0"/>
+    <w:lsdException w:name="Colorful List Accent 1" w:semiHidden="0" w:uiPriority="72" w:unhideWhenUsed="0"/>
+    <w:lsdException w:name="Colorful Grid Accent 1" w:semiHidden="0" w:uiPriority="73" w:unhideWhenUsed="0"/>
+    <w:lsdException w:name="Light Shading Accent 2" w:semiHidden="0" w:uiPriority="60" w:unhideWhenUsed="0"/>
+    <w:lsdException w:name="Light List Accent 2" w:semiHidden="0" w:uiPriority="61" w:unhideWhenUsed="0"/>
+    <w:lsdException w:name="Light Grid Accent 2" w:semiHidden="0" w:uiPriority="62" w:unhideWhenUsed="0"/>
+    <w:lsdException w:name="Medium Shading 1 Accent 2" w:semiHidden="0" w:uiPriority="63" w:unhideWhenUsed="0"/>
+    <w:lsdException w:name="Medium Shading 2 Accent 2" w:semiHidden="0" w:uiPriority="64" w:unhideWhenUsed="0"/>
+    <w:lsdException w:name="Medium List 1 Accent 2" w:semiHidden="0" w:uiPriority="65" w:unhideWhenUsed="0"/>
+    <w:lsdException w:name="Medium List 2 Accent 2" w:semiHidden="0" w:uiPriority="66" w:unhideWhenUsed="0"/>
+    <w:lsdException w:name="Medium Grid 1 Accent 2" w:semiHidden="0" w:uiPriority="67" w:unhideWhenUsed="0"/>
+    <w:lsdException w:name="Medium Grid 2 Accent 2" w:semiHidden="0" w:uiPriority="68" w:unhideWhenUsed="0"/>
+    <w:lsdException w:name="Medium Grid 3 Accent 2" w:semiHidden="0" w:uiPriority="69" w:unhideWhenUsed="0"/>
+    <w:lsdException w:name="Dark List Accent 2" w:semiHidden="0" w:uiPriority="70" w:unhideWhenUsed="0"/>
+    <w:lsdException w:name="Colorful Shading Accent 2" w:semiHidden="0" w:uiPriority="71" w:unhideWhenUsed="0"/>
+    <w:lsdException w:name="Colorful List Accent 2" w:semiHidden="0" w:uiPriority="72" w:unhideWhenUsed="0"/>
+    <w:lsdException w:name="Colorful Grid Accent 2" w:semiHidden="0" w:uiPriority="73" w:unhideWhenUsed="0"/>
+    <w:lsdException w:name="Light Shading Accent 3" w:semiHidden="0" w:uiPriority="60" w:unhideWhenUsed="0"/>
+    <w:lsdException w:name="Light List Accent 3" w:semiHidden="0" w:uiPriority="61" w:unhideWhenUsed="0"/>
+    <w:lsdException w:name="Light Grid Accent 3" w:semiHidden="0" w:uiPriority="62" w:unhideWhenUsed="0"/>
+    <w:lsdException w:name="Medium Shading 1 Accent 3" w:semiHidden="0" w:uiPriority="63" w:unhideWhenUsed="0"/>
+    <w:lsdException w:name="Medium Shading 2 Accent 3" w:semiHidden="0" w:uiPriority="64" w:unhideWhenUsed="0"/>
+    <w:lsdException w:name="Medium List 1 Accent 3" w:semiHidden="0" w:uiPriority="65" w:unhideWhenUsed="0"/>
+    <w:lsdException w:name="Medium List 2 Accent 3" w:semiHidden="0" w:uiPriority="66" w:unhideWhenUsed="0"/>
+    <w:lsdException w:name="Medium Grid 1 Accent 3" w:semiHidden="0" w:uiPriority="67" w:unhideWhenUsed="0"/>
+    <w:lsdException w:name="Medium Grid 2 Accent 3" w:semiHidden="0" w:uiPriority="68" w:unhideWhenUsed="0"/>
+    <w:lsdException w:name="Medium Grid 3 Accent 3" w:semiHidden="0" w:uiPriority="69" w:unhideWhenUsed="0"/>
+    <w:lsdException w:name="Dark List Accent 3" w:semiHidden="0" w:uiPriority="70" w:unhideWhenUsed="0"/>
+    <w:lsdException w:name="Colorful Shading Accent 3" w:semiHidden="0" w:uiPriority="71" w:unhideWhenUsed="0"/>
+    <w:lsdException w:name="Colorful List Accent 3" w:semiHidden="0" w:uiPriority="72" w:unhideWhenUsed="0"/>
+    <w:lsdException w:name="Colorful Grid Accent 3" w:semiHidden="0" w:uiPriority="73" w:unhideWhenUsed="0"/>
+    <w:lsdException w:name="Light Shading Accent 4" w:semiHidden="0" w:uiPriority="60" w:unhideWhenUsed="0"/>
+    <w:lsdException w:name="Light List Accent 4" w:semiHidden="0" w:uiPriority="61" w:unhideWhenUsed="0"/>
+    <w:lsdException w:name="Light Grid Accent 4" w:semiHidden="0" w:uiPriority="62" w:unhideWhenUsed="0"/>
+    <w:lsdException w:name="Medium Shading 1 Accent 4" w:semiHidden="0" w:uiPriority="63" w:unhideWhenUsed="0"/>
+    <w:lsdException w:name="Medium Shading 2 Accent 4" w:semiHidden="0" w:uiPriority="64" w:unhideWhenUsed="0"/>
+    <w:lsdException w:name="Medium List 1 Accent 4" w:semiHidden="0" w:uiPriority="65" w:unhideWhenUsed="0"/>
+    <w:lsdException w:name="Medium List 2 Accent 4" w:semiHidden="0" w:uiPriority="66" w:unhideWhenUsed="0"/>
+    <w:lsdException w:name="Medium Grid 1 Accent 4" w:semiHidden="0" w:uiPriority="67" w:unhideWhenUsed="0"/>
+    <w:lsdException w:name="Medium Grid 2 Accent 4" w:semiHidden="0" w:uiPriority="68" w:unhideWhenUsed="0"/>
+    <w:lsdException w:name="Medium Grid 3 Accent 4" w:semiHidden="0" w:uiPriority="69" w:unhideWhenUsed="0"/>
+    <w:lsdException w:name="Dark List Accent 4" w:semiHidden="0" w:uiPriority="70" w:unhideWhenUsed="0"/>
+    <w:lsdException w:name="Colorful Shading Accent 4" w:semiHidden="0" w:uiPriority="71" w:unhideWhenUsed="0"/>
+    <w:lsdException w:name="Colorful List Accent 4" w:semiHidden="0" w:uiPriority="72" w:unhideWhenUsed="0"/>
+    <w:lsdException w:name="Colorful Grid Accent 4" w:semiHidden="0" w:uiPriority="73" w:unhideWhenUsed="0"/>
+    <w:lsdException w:name="Light Shading Accent 5" w:semiHidden="0" w:uiPriority="60" w:unhideWhenUsed="0"/>
+    <w:lsdException w:name="Light List Accent 5" w:semiHidden="0" w:uiPriority="61" w:unhideWhenUsed="0"/>
+    <w:lsdException w:name="Light Grid Accent 5" w:semiHidden="0" w:uiPriority="62" w:unhideWhenUsed="0"/>
+    <w:lsdException w:name="Medium Shading 1 Accent 5" w:semiHidden="0" w:uiPriority="63" w:unhideWhenUsed="0"/>
+    <w:lsdException w:name="Medium Shading 2 Accent 5" w:semiHidden="0" w:uiPriority="64" w:unhideWhenUsed="0"/>
+    <w:lsdException w:name="Medium List 1 Accent 5" w:semiHidden="0" w:uiPriority="65" w:unhideWhenUsed="0"/>
+    <w:lsdException w:name="Medium List 2 Accent 5" w:semiHidden="0" w:uiPriority="66" w:unhideWhenUsed="0"/>
+    <w:lsdException w:name="Medium Grid 1 Accent 5" w:semiHidden="0" w:uiPriority="67" w:unhideWhenUsed="0"/>
+    <w:lsdException w:name="Medium Grid 2 Accent 5" w:semiHidden="0" w:uiPriority="68" w:unhideWhenUsed="0"/>
+    <w:lsdException w:name="Medium Grid 3 Accent 5" w:semiHidden="0" w:uiPriority="69" w:unhideWhenUsed="0"/>
+    <w:lsdException w:name="Dark List Accent 5" w:semiHidden="0" w:uiPriority="70" w:unhideWhenUsed="0"/>
+    <w:lsdException w:name="Colorful Shading Accent 5" w:semiHidden="0" w:uiPriority="71" w:unhideWhenUsed="0"/>
+    <w:lsdException w:name="Colorful List Accent 5" w:semiHidden="0" w:uiPriority="72" w:unhideWhenUsed="0"/>
+    <w:lsdException w:name="Colorful Grid Accent 5" w:semiHidden="0" w:uiPriority="73" w:unhideWhenUsed="0"/>
+    <w:lsdException w:name="Light Shading Accent 6" w:semiHidden="0" w:uiPriority="60" w:unhideWhenUsed="0"/>
+    <w:lsdException w:name="Light List Accent 6" w:semiHidden="0" w:uiPriority="61" w:unhideWhenUsed="0"/>
+    <w:lsdException w:name="Light Grid Accent 6" w:semiHidden="0" w:uiPriority="62" w:unhideWhenUsed="0"/>
+    <w:lsdException w:name="Medium Shading 1 Accent 6" w:semiHidden="0" w:uiPriority="63" w:unhideWhenUsed="0"/>
+    <w:lsdException w:name="Medium Shading 2 Accent 6" w:semiHidden="0" w:uiPriority="64" w:unhideWhenUsed="0"/>
+    <w:lsdException w:name="Medium List 1 Accent 6" w:semiHidden="0" w:uiPriority="65" w:unhideWhenUsed="0"/>
+    <w:lsdException w:name="Medium List 2 Accent 6" w:semiHidden="0" w:uiPriority="66" w:unhideWhenUsed="0"/>
+    <w:lsdException w:name="Medium Grid 1 Accent 6" w:semiHidden="0" w:uiPriority="67" w:unhideWhenUsed="0"/>
+    <w:lsdException w:name="Medium Grid 2 Accent 6" w:semiHidden="0" w:uiPriority="68" w:unhideWhenUsed="0"/>
+    <w:lsdException w:name="Medium Grid 3 Accent 6" w:semiHidden="0" w:uiPriority="69" w:unhideWhenUsed="0"/>
+    <w:lsdException w:name="Dark List Accent 6" w:semiHidden="0" w:uiPriority="70" w:unhideWhenUsed="0"/>
+    <w:lsdException w:name="Colorful Shading Accent 6" w:semiHidden="0" w:uiPriority="71" w:unhideWhenUsed="0"/>
+    <w:lsdException w:name="Colorful List Accent 6" w:semiHidden="0" w:uiPriority="72" w:unhideWhenUsed="0"/>
+    <w:lsdException w:name="Colorful Grid Accent 6" w:semiHidden="0" w:uiPriority="73" w:unhideWhenUsed="0"/>
+    <w:lsdException w:name="Subtle Emphasis" w:semiHidden="0" w:uiPriority="19" w:unhideWhenUsed="0" w:qFormat="1"/>
+    <w:lsdException w:name="Intense Emphasis" w:semiHidden="0" w:uiPriority="21" w:unhideWhenUsed="0" w:qFormat="1"/>
+    <w:lsdException w:name="Subtle Reference" w:semiHidden="0" w:uiPriority="31" w:unhideWhenUsed="0" w:qFormat="1"/>
+    <w:lsdException w:name="Intense Reference" w:semiHidden="0" w:uiPriority="32" w:unhideWhenUsed="0" w:qFormat="1"/>
+    <w:lsdException w:name="Book Title" w:semiHidden="0" w:uiPriority="33" w:unhideWhenUsed="0" w:qFormat="1"/>
+    <w:lsdException w:name="Bibliography" w:uiPriority="37"/>
+    <w:lsdException w:name="TOC Heading" w:uiPriority="39" w:qFormat="1"/>
   </w:latentStyles>
   <w:style w:type="paragraph" w:default="1" w:styleId="Normal">
     <w:name w:val="Normal"/>
@@ -6042,6 +6583,336 @@
       <w:contextualSpacing/>
     </w:pPr>
   </w:style>
+  <w:style w:type="paragraph" w:styleId="Textodeglobo">
+    <w:name w:val="Balloon Text"/>
+    <w:basedOn w:val="Normal"/>
+    <w:link w:val="TextodegloboCar"/>
+    <w:uiPriority w:val="99"/>
+    <w:semiHidden/>
+    <w:unhideWhenUsed/>
+    <w:rsid w:val="001A1794"/>
+    <w:pPr>
+      <w:spacing w:after="0" w:line="240" w:lineRule="auto"/>
+    </w:pPr>
+    <w:rPr>
+      <w:rFonts w:ascii="Tahoma" w:hAnsi="Tahoma" w:cs="Tahoma"/>
+      <w:sz w:val="16"/>
+      <w:szCs w:val="16"/>
+    </w:rPr>
+  </w:style>
+  <w:style w:type="character" w:customStyle="1" w:styleId="TextodegloboCar">
+    <w:name w:val="Texto de globo Car"/>
+    <w:basedOn w:val="Fuentedeprrafopredeter"/>
+    <w:link w:val="Textodeglobo"/>
+    <w:uiPriority w:val="99"/>
+    <w:semiHidden/>
+    <w:rsid w:val="001A1794"/>
+    <w:rPr>
+      <w:rFonts w:ascii="Tahoma" w:hAnsi="Tahoma" w:cs="Tahoma"/>
+      <w:sz w:val="16"/>
+      <w:szCs w:val="16"/>
+    </w:rPr>
+  </w:style>
+</w:styles>
+</file>
+
+<file path=word/stylesWithEffects.xml><?xml version="1.0" encoding="utf-8"?>
+<w:styles xmlns:wpc="http://schemas.microsoft.com/office/word/2010/wordprocessingCanvas" xmlns:mc="http://schemas.openxmlformats.org/markup-compatibility/2006" xmlns:o="urn:schemas-microsoft-com:office:office" xmlns:r="http://schemas.openxmlformats.org/officeDocument/2006/relationships" xmlns:m="http://schemas.openxmlformats.org/officeDocument/2006/math" xmlns:v="urn:schemas-microsoft-com:vml" xmlns:wp14="http://schemas.microsoft.com/office/word/2010/wordprocessingDrawing" xmlns:wp="http://schemas.openxmlformats.org/drawingml/2006/wordprocessingDrawing" xmlns:w10="urn:schemas-microsoft-com:office:word" xmlns:w="http://schemas.openxmlformats.org/wordprocessingml/2006/main" xmlns:w14="http://schemas.microsoft.com/office/word/2010/wordml" xmlns:wpg="http://schemas.microsoft.com/office/word/2010/wordprocessingGroup" xmlns:wpi="http://schemas.microsoft.com/office/word/2010/wordprocessingInk" xmlns:wne="http://schemas.microsoft.com/office/word/2006/wordml" xmlns:wps="http://schemas.microsoft.com/office/word/2010/wordprocessingShape" mc:Ignorable="w14 wp14">
+  <w:docDefaults>
+    <w:rPrDefault>
+      <w:rPr>
+        <w:rFonts w:asciiTheme="minorHAnsi" w:eastAsiaTheme="minorHAnsi" w:hAnsiTheme="minorHAnsi" w:cstheme="minorBidi"/>
+        <w:sz w:val="22"/>
+        <w:szCs w:val="22"/>
+        <w:lang w:val="es-PE" w:eastAsia="en-US" w:bidi="ar-SA"/>
+      </w:rPr>
+    </w:rPrDefault>
+    <w:pPrDefault>
+      <w:pPr>
+        <w:spacing w:after="160" w:line="259" w:lineRule="auto"/>
+      </w:pPr>
+    </w:pPrDefault>
+  </w:docDefaults>
+  <w:latentStyles w:defLockedState="0" w:defUIPriority="99" w:defSemiHidden="1" w:defUnhideWhenUsed="1" w:defQFormat="0" w:count="267">
+    <w:lsdException w:name="Normal" w:semiHidden="0" w:uiPriority="0" w:unhideWhenUsed="0" w:qFormat="1"/>
+    <w:lsdException w:name="heading 1" w:semiHidden="0" w:uiPriority="9" w:unhideWhenUsed="0" w:qFormat="1"/>
+    <w:lsdException w:name="heading 2" w:uiPriority="9" w:qFormat="1"/>
+    <w:lsdException w:name="heading 3" w:uiPriority="9" w:qFormat="1"/>
+    <w:lsdException w:name="heading 4" w:uiPriority="9" w:qFormat="1"/>
+    <w:lsdException w:name="heading 5" w:uiPriority="9" w:qFormat="1"/>
+    <w:lsdException w:name="heading 6" w:uiPriority="9" w:qFormat="1"/>
+    <w:lsdException w:name="heading 7" w:uiPriority="9" w:qFormat="1"/>
+    <w:lsdException w:name="heading 8" w:uiPriority="9" w:qFormat="1"/>
+    <w:lsdException w:name="heading 9" w:uiPriority="9" w:qFormat="1"/>
+    <w:lsdException w:name="toc 1" w:uiPriority="39"/>
+    <w:lsdException w:name="toc 2" w:uiPriority="39"/>
+    <w:lsdException w:name="toc 3" w:uiPriority="39"/>
+    <w:lsdException w:name="toc 4" w:uiPriority="39"/>
+    <w:lsdException w:name="toc 5" w:uiPriority="39"/>
+    <w:lsdException w:name="toc 6" w:uiPriority="39"/>
+    <w:lsdException w:name="toc 7" w:uiPriority="39"/>
+    <w:lsdException w:name="toc 8" w:uiPriority="39"/>
+    <w:lsdException w:name="toc 9" w:uiPriority="39"/>
+    <w:lsdException w:name="caption" w:uiPriority="35" w:qFormat="1"/>
+    <w:lsdException w:name="Title" w:semiHidden="0" w:uiPriority="10" w:unhideWhenUsed="0" w:qFormat="1"/>
+    <w:lsdException w:name="Default Paragraph Font" w:uiPriority="1"/>
+    <w:lsdException w:name="Subtitle" w:semiHidden="0" w:uiPriority="11" w:unhideWhenUsed="0" w:qFormat="1"/>
+    <w:lsdException w:name="Strong" w:semiHidden="0" w:uiPriority="22" w:unhideWhenUsed="0" w:qFormat="1"/>
+    <w:lsdException w:name="Emphasis" w:semiHidden="0" w:uiPriority="20" w:unhideWhenUsed="0" w:qFormat="1"/>
+    <w:lsdException w:name="Table Grid" w:semiHidden="0" w:uiPriority="39" w:unhideWhenUsed="0"/>
+    <w:lsdException w:name="Placeholder Text" w:unhideWhenUsed="0"/>
+    <w:lsdException w:name="No Spacing" w:semiHidden="0" w:uiPriority="1" w:unhideWhenUsed="0" w:qFormat="1"/>
+    <w:lsdException w:name="Light Shading" w:semiHidden="0" w:uiPriority="60" w:unhideWhenUsed="0"/>
+    <w:lsdException w:name="Light List" w:semiHidden="0" w:uiPriority="61" w:unhideWhenUsed="0"/>
+    <w:lsdException w:name="Light Grid" w:semiHidden="0" w:uiPriority="62" w:unhideWhenUsed="0"/>
+    <w:lsdException w:name="Medium Shading 1" w:semiHidden="0" w:uiPriority="63" w:unhideWhenUsed="0"/>
+    <w:lsdException w:name="Medium Shading 2" w:semiHidden="0" w:uiPriority="64" w:unhideWhenUsed="0"/>
+    <w:lsdException w:name="Medium List 1" w:semiHidden="0" w:uiPriority="65" w:unhideWhenUsed="0"/>
+    <w:lsdException w:name="Medium List 2" w:semiHidden="0" w:uiPriority="66" w:unhideWhenUsed="0"/>
+    <w:lsdException w:name="Medium Grid 1" w:semiHidden="0" w:uiPriority="67" w:unhideWhenUsed="0"/>
+    <w:lsdException w:name="Medium Grid 2" w:semiHidden="0" w:uiPriority="68" w:unhideWhenUsed="0"/>
+    <w:lsdException w:name="Medium Grid 3" w:semiHidden="0" w:uiPriority="69" w:unhideWhenUsed="0"/>
+    <w:lsdException w:name="Dark List" w:semiHidden="0" w:uiPriority="70" w:unhideWhenUsed="0"/>
+    <w:lsdException w:name="Colorful Shading" w:semiHidden="0" w:uiPriority="71" w:unhideWhenUsed="0"/>
+    <w:lsdException w:name="Colorful List" w:semiHidden="0" w:uiPriority="72" w:unhideWhenUsed="0"/>
+    <w:lsdException w:name="Colorful Grid" w:semiHidden="0" w:uiPriority="73" w:unhideWhenUsed="0"/>
+    <w:lsdException w:name="Light Shading Accent 1" w:semiHidden="0" w:uiPriority="60" w:unhideWhenUsed="0"/>
+    <w:lsdException w:name="Light List Accent 1" w:semiHidden="0" w:uiPriority="61" w:unhideWhenUsed="0"/>
+    <w:lsdException w:name="Light Grid Accent 1" w:semiHidden="0" w:uiPriority="62" w:unhideWhenUsed="0"/>
+    <w:lsdException w:name="Medium Shading 1 Accent 1" w:semiHidden="0" w:uiPriority="63" w:unhideWhenUsed="0"/>
+    <w:lsdException w:name="Medium Shading 2 Accent 1" w:semiHidden="0" w:uiPriority="64" w:unhideWhenUsed="0"/>
+    <w:lsdException w:name="Medium List 1 Accent 1" w:semiHidden="0" w:uiPriority="65" w:unhideWhenUsed="0"/>
+    <w:lsdException w:name="Revision" w:unhideWhenUsed="0"/>
+    <w:lsdException w:name="List Paragraph" w:semiHidden="0" w:uiPriority="34" w:unhideWhenUsed="0" w:qFormat="1"/>
+    <w:lsdException w:name="Quote" w:semiHidden="0" w:uiPriority="29" w:unhideWhenUsed="0" w:qFormat="1"/>
+    <w:lsdException w:name="Intense Quote" w:semiHidden="0" w:uiPriority="30" w:unhideWhenUsed="0" w:qFormat="1"/>
+    <w:lsdException w:name="Medium List 2 Accent 1" w:semiHidden="0" w:uiPriority="66" w:unhideWhenUsed="0"/>
+    <w:lsdException w:name="Medium Grid 1 Accent 1" w:semiHidden="0" w:uiPriority="67" w:unhideWhenUsed="0"/>
+    <w:lsdException w:name="Medium Grid 2 Accent 1" w:semiHidden="0" w:uiPriority="68" w:unhideWhenUsed="0"/>
+    <w:lsdException w:name="Medium Grid 3 Accent 1" w:semiHidden="0" w:uiPriority="69" w:unhideWhenUsed="0"/>
+    <w:lsdException w:name="Dark List Accent 1" w:semiHidden="0" w:uiPriority="70" w:unhideWhenUsed="0"/>
+    <w:lsdException w:name="Colorful Shading Accent 1" w:semiHidden="0" w:uiPriority="71" w:unhideWhenUsed="0"/>
+    <w:lsdException w:name="Colorful List Accent 1" w:semiHidden="0" w:uiPriority="72" w:unhideWhenUsed="0"/>
+    <w:lsdException w:name="Colorful Grid Accent 1" w:semiHidden="0" w:uiPriority="73" w:unhideWhenUsed="0"/>
+    <w:lsdException w:name="Light Shading Accent 2" w:semiHidden="0" w:uiPriority="60" w:unhideWhenUsed="0"/>
+    <w:lsdException w:name="Light List Accent 2" w:semiHidden="0" w:uiPriority="61" w:unhideWhenUsed="0"/>
+    <w:lsdException w:name="Light Grid Accent 2" w:semiHidden="0" w:uiPriority="62" w:unhideWhenUsed="0"/>
+    <w:lsdException w:name="Medium Shading 1 Accent 2" w:semiHidden="0" w:uiPriority="63" w:unhideWhenUsed="0"/>
+    <w:lsdException w:name="Medium Shading 2 Accent 2" w:semiHidden="0" w:uiPriority="64" w:unhideWhenUsed="0"/>
+    <w:lsdException w:name="Medium List 1 Accent 2" w:semiHidden="0" w:uiPriority="65" w:unhideWhenUsed="0"/>
+    <w:lsdException w:name="Medium List 2 Accent 2" w:semiHidden="0" w:uiPriority="66" w:unhideWhenUsed="0"/>
+    <w:lsdException w:name="Medium Grid 1 Accent 2" w:semiHidden="0" w:uiPriority="67" w:unhideWhenUsed="0"/>
+    <w:lsdException w:name="Medium Grid 2 Accent 2" w:semiHidden="0" w:uiPriority="68" w:unhideWhenUsed="0"/>
+    <w:lsdException w:name="Medium Grid 3 Accent 2" w:semiHidden="0" w:uiPriority="69" w:unhideWhenUsed="0"/>
+    <w:lsdException w:name="Dark List Accent 2" w:semiHidden="0" w:uiPriority="70" w:unhideWhenUsed="0"/>
+    <w:lsdException w:name="Colorful Shading Accent 2" w:semiHidden="0" w:uiPriority="71" w:unhideWhenUsed="0"/>
+    <w:lsdException w:name="Colorful List Accent 2" w:semiHidden="0" w:uiPriority="72" w:unhideWhenUsed="0"/>
+    <w:lsdException w:name="Colorful Grid Accent 2" w:semiHidden="0" w:uiPriority="73" w:unhideWhenUsed="0"/>
+    <w:lsdException w:name="Light Shading Accent 3" w:semiHidden="0" w:uiPriority="60" w:unhideWhenUsed="0"/>
+    <w:lsdException w:name="Light List Accent 3" w:semiHidden="0" w:uiPriority="61" w:unhideWhenUsed="0"/>
+    <w:lsdException w:name="Light Grid Accent 3" w:semiHidden="0" w:uiPriority="62" w:unhideWhenUsed="0"/>
+    <w:lsdException w:name="Medium Shading 1 Accent 3" w:semiHidden="0" w:uiPriority="63" w:unhideWhenUsed="0"/>
+    <w:lsdException w:name="Medium Shading 2 Accent 3" w:semiHidden="0" w:uiPriority="64" w:unhideWhenUsed="0"/>
+    <w:lsdException w:name="Medium List 1 Accent 3" w:semiHidden="0" w:uiPriority="65" w:unhideWhenUsed="0"/>
+    <w:lsdException w:name="Medium List 2 Accent 3" w:semiHidden="0" w:uiPriority="66" w:unhideWhenUsed="0"/>
+    <w:lsdException w:name="Medium Grid 1 Accent 3" w:semiHidden="0" w:uiPriority="67" w:unhideWhenUsed="0"/>
+    <w:lsdException w:name="Medium Grid 2 Accent 3" w:semiHidden="0" w:uiPriority="68" w:unhideWhenUsed="0"/>
+    <w:lsdException w:name="Medium Grid 3 Accent 3" w:semiHidden="0" w:uiPriority="69" w:unhideWhenUsed="0"/>
+    <w:lsdException w:name="Dark List Accent 3" w:semiHidden="0" w:uiPriority="70" w:unhideWhenUsed="0"/>
+    <w:lsdException w:name="Colorful Shading Accent 3" w:semiHidden="0" w:uiPriority="71" w:unhideWhenUsed="0"/>
+    <w:lsdException w:name="Colorful List Accent 3" w:semiHidden="0" w:uiPriority="72" w:unhideWhenUsed="0"/>
+    <w:lsdException w:name="Colorful Grid Accent 3" w:semiHidden="0" w:uiPriority="73" w:unhideWhenUsed="0"/>
+    <w:lsdException w:name="Light Shading Accent 4" w:semiHidden="0" w:uiPriority="60" w:unhideWhenUsed="0"/>
+    <w:lsdException w:name="Light List Accent 4" w:semiHidden="0" w:uiPriority="61" w:unhideWhenUsed="0"/>
+    <w:lsdException w:name="Light Grid Accent 4" w:semiHidden="0" w:uiPriority="62" w:unhideWhenUsed="0"/>
+    <w:lsdException w:name="Medium Shading 1 Accent 4" w:semiHidden="0" w:uiPriority="63" w:unhideWhenUsed="0"/>
+    <w:lsdException w:name="Medium Shading 2 Accent 4" w:semiHidden="0" w:uiPriority="64" w:unhideWhenUsed="0"/>
+    <w:lsdException w:name="Medium List 1 Accent 4" w:semiHidden="0" w:uiPriority="65" w:unhideWhenUsed="0"/>
+    <w:lsdException w:name="Medium List 2 Accent 4" w:semiHidden="0" w:uiPriority="66" w:unhideWhenUsed="0"/>
+    <w:lsdException w:name="Medium Grid 1 Accent 4" w:semiHidden="0" w:uiPriority="67" w:unhideWhenUsed="0"/>
+    <w:lsdException w:name="Medium Grid 2 Accent 4" w:semiHidden="0" w:uiPriority="68" w:unhideWhenUsed="0"/>
+    <w:lsdException w:name="Medium Grid 3 Accent 4" w:semiHidden="0" w:uiPriority="69" w:unhideWhenUsed="0"/>
+    <w:lsdException w:name="Dark List Accent 4" w:semiHidden="0" w:uiPriority="70" w:unhideWhenUsed="0"/>
+    <w:lsdException w:name="Colorful Shading Accent 4" w:semiHidden="0" w:uiPriority="71" w:unhideWhenUsed="0"/>
+    <w:lsdException w:name="Colorful List Accent 4" w:semiHidden="0" w:uiPriority="72" w:unhideWhenUsed="0"/>
+    <w:lsdException w:name="Colorful Grid Accent 4" w:semiHidden="0" w:uiPriority="73" w:unhideWhenUsed="0"/>
+    <w:lsdException w:name="Light Shading Accent 5" w:semiHidden="0" w:uiPriority="60" w:unhideWhenUsed="0"/>
+    <w:lsdException w:name="Light List Accent 5" w:semiHidden="0" w:uiPriority="61" w:unhideWhenUsed="0"/>
+    <w:lsdException w:name="Light Grid Accent 5" w:semiHidden="0" w:uiPriority="62" w:unhideWhenUsed="0"/>
+    <w:lsdException w:name="Medium Shading 1 Accent 5" w:semiHidden="0" w:uiPriority="63" w:unhideWhenUsed="0"/>
+    <w:lsdException w:name="Medium Shading 2 Accent 5" w:semiHidden="0" w:uiPriority="64" w:unhideWhenUsed="0"/>
+    <w:lsdException w:name="Medium List 1 Accent 5" w:semiHidden="0" w:uiPriority="65" w:unhideWhenUsed="0"/>
+    <w:lsdException w:name="Medium List 2 Accent 5" w:semiHidden="0" w:uiPriority="66" w:unhideWhenUsed="0"/>
+    <w:lsdException w:name="Medium Grid 1 Accent 5" w:semiHidden="0" w:uiPriority="67" w:unhideWhenUsed="0"/>
+    <w:lsdException w:name="Medium Grid 2 Accent 5" w:semiHidden="0" w:uiPriority="68" w:unhideWhenUsed="0"/>
+    <w:lsdException w:name="Medium Grid 3 Accent 5" w:semiHidden="0" w:uiPriority="69" w:unhideWhenUsed="0"/>
+    <w:lsdException w:name="Dark List Accent 5" w:semiHidden="0" w:uiPriority="70" w:unhideWhenUsed="0"/>
+    <w:lsdException w:name="Colorful Shading Accent 5" w:semiHidden="0" w:uiPriority="71" w:unhideWhenUsed="0"/>
+    <w:lsdException w:name="Colorful List Accent 5" w:semiHidden="0" w:uiPriority="72" w:unhideWhenUsed="0"/>
+    <w:lsdException w:name="Colorful Grid Accent 5" w:semiHidden="0" w:uiPriority="73" w:unhideWhenUsed="0"/>
+    <w:lsdException w:name="Light Shading Accent 6" w:semiHidden="0" w:uiPriority="60" w:unhideWhenUsed="0"/>
+    <w:lsdException w:name="Light List Accent 6" w:semiHidden="0" w:uiPriority="61" w:unhideWhenUsed="0"/>
+    <w:lsdException w:name="Light Grid Accent 6" w:semiHidden="0" w:uiPriority="62" w:unhideWhenUsed="0"/>
+    <w:lsdException w:name="Medium Shading 1 Accent 6" w:semiHidden="0" w:uiPriority="63" w:unhideWhenUsed="0"/>
+    <w:lsdException w:name="Medium Shading 2 Accent 6" w:semiHidden="0" w:uiPriority="64" w:unhideWhenUsed="0"/>
+    <w:lsdException w:name="Medium List 1 Accent 6" w:semiHidden="0" w:uiPriority="65" w:unhideWhenUsed="0"/>
+    <w:lsdException w:name="Medium List 2 Accent 6" w:semiHidden="0" w:uiPriority="66" w:unhideWhenUsed="0"/>
+    <w:lsdException w:name="Medium Grid 1 Accent 6" w:semiHidden="0" w:uiPriority="67" w:unhideWhenUsed="0"/>
+    <w:lsdException w:name="Medium Grid 2 Accent 6" w:semiHidden="0" w:uiPriority="68" w:unhideWhenUsed="0"/>
+    <w:lsdException w:name="Medium Grid 3 Accent 6" w:semiHidden="0" w:uiPriority="69" w:unhideWhenUsed="0"/>
+    <w:lsdException w:name="Dark List Accent 6" w:semiHidden="0" w:uiPriority="70" w:unhideWhenUsed="0"/>
+    <w:lsdException w:name="Colorful Shading Accent 6" w:semiHidden="0" w:uiPriority="71" w:unhideWhenUsed="0"/>
+    <w:lsdException w:name="Colorful List Accent 6" w:semiHidden="0" w:uiPriority="72" w:unhideWhenUsed="0"/>
+    <w:lsdException w:name="Colorful Grid Accent 6" w:semiHidden="0" w:uiPriority="73" w:unhideWhenUsed="0"/>
+    <w:lsdException w:name="Subtle Emphasis" w:semiHidden="0" w:uiPriority="19" w:unhideWhenUsed="0" w:qFormat="1"/>
+    <w:lsdException w:name="Intense Emphasis" w:semiHidden="0" w:uiPriority="21" w:unhideWhenUsed="0" w:qFormat="1"/>
+    <w:lsdException w:name="Subtle Reference" w:semiHidden="0" w:uiPriority="31" w:unhideWhenUsed="0" w:qFormat="1"/>
+    <w:lsdException w:name="Intense Reference" w:semiHidden="0" w:uiPriority="32" w:unhideWhenUsed="0" w:qFormat="1"/>
+    <w:lsdException w:name="Book Title" w:semiHidden="0" w:uiPriority="33" w:unhideWhenUsed="0" w:qFormat="1"/>
+    <w:lsdException w:name="Bibliography" w:uiPriority="37"/>
+    <w:lsdException w:name="TOC Heading" w:uiPriority="39" w:qFormat="1"/>
+  </w:latentStyles>
+  <w:style w:type="paragraph" w:default="1" w:styleId="Normal">
+    <w:name w:val="Normal"/>
+    <w:qFormat/>
+  </w:style>
+  <w:style w:type="character" w:default="1" w:styleId="Fuentedeprrafopredeter">
+    <w:name w:val="Default Paragraph Font"/>
+    <w:uiPriority w:val="1"/>
+    <w:semiHidden/>
+    <w:unhideWhenUsed/>
+  </w:style>
+  <w:style w:type="table" w:default="1" w:styleId="Tablanormal">
+    <w:name w:val="Normal Table"/>
+    <w:uiPriority w:val="99"/>
+    <w:semiHidden/>
+    <w:unhideWhenUsed/>
+    <w:tblPr>
+      <w:tblInd w:w="0" w:type="dxa"/>
+      <w:tblCellMar>
+        <w:top w:w="0" w:type="dxa"/>
+        <w:left w:w="108" w:type="dxa"/>
+        <w:bottom w:w="0" w:type="dxa"/>
+        <w:right w:w="108" w:type="dxa"/>
+      </w:tblCellMar>
+    </w:tblPr>
+  </w:style>
+  <w:style w:type="numbering" w:default="1" w:styleId="Sinlista">
+    <w:name w:val="No List"/>
+    <w:uiPriority w:val="99"/>
+    <w:semiHidden/>
+    <w:unhideWhenUsed/>
+  </w:style>
+  <w:style w:type="paragraph" w:styleId="Sinespaciado">
+    <w:name w:val="No Spacing"/>
+    <w:link w:val="SinespaciadoCar"/>
+    <w:uiPriority w:val="1"/>
+    <w:qFormat/>
+    <w:rsid w:val="009C7EBC"/>
+    <w:pPr>
+      <w:spacing w:after="0" w:line="240" w:lineRule="auto"/>
+    </w:pPr>
+    <w:rPr>
+      <w:rFonts w:eastAsiaTheme="minorEastAsia"/>
+      <w:lang w:eastAsia="es-PE"/>
+    </w:rPr>
+  </w:style>
+  <w:style w:type="character" w:customStyle="1" w:styleId="SinespaciadoCar">
+    <w:name w:val="Sin espaciado Car"/>
+    <w:basedOn w:val="Fuentedeprrafopredeter"/>
+    <w:link w:val="Sinespaciado"/>
+    <w:uiPriority w:val="1"/>
+    <w:rsid w:val="009C7EBC"/>
+    <w:rPr>
+      <w:rFonts w:eastAsiaTheme="minorEastAsia"/>
+      <w:lang w:eastAsia="es-PE"/>
+    </w:rPr>
+  </w:style>
+  <w:style w:type="paragraph" w:styleId="Encabezado">
+    <w:name w:val="header"/>
+    <w:basedOn w:val="Normal"/>
+    <w:link w:val="EncabezadoCar"/>
+    <w:uiPriority w:val="99"/>
+    <w:unhideWhenUsed/>
+    <w:rsid w:val="009C7EBC"/>
+    <w:pPr>
+      <w:tabs>
+        <w:tab w:val="center" w:pos="4252"/>
+        <w:tab w:val="right" w:pos="8504"/>
+      </w:tabs>
+      <w:spacing w:after="0" w:line="240" w:lineRule="auto"/>
+    </w:pPr>
+  </w:style>
+  <w:style w:type="character" w:customStyle="1" w:styleId="EncabezadoCar">
+    <w:name w:val="Encabezado Car"/>
+    <w:basedOn w:val="Fuentedeprrafopredeter"/>
+    <w:link w:val="Encabezado"/>
+    <w:uiPriority w:val="99"/>
+    <w:rsid w:val="009C7EBC"/>
+  </w:style>
+  <w:style w:type="paragraph" w:styleId="Piedepgina">
+    <w:name w:val="footer"/>
+    <w:basedOn w:val="Normal"/>
+    <w:link w:val="PiedepginaCar"/>
+    <w:uiPriority w:val="99"/>
+    <w:unhideWhenUsed/>
+    <w:rsid w:val="009C7EBC"/>
+    <w:pPr>
+      <w:tabs>
+        <w:tab w:val="center" w:pos="4252"/>
+        <w:tab w:val="right" w:pos="8504"/>
+      </w:tabs>
+      <w:spacing w:after="0" w:line="240" w:lineRule="auto"/>
+    </w:pPr>
+  </w:style>
+  <w:style w:type="character" w:customStyle="1" w:styleId="PiedepginaCar">
+    <w:name w:val="Pie de página Car"/>
+    <w:basedOn w:val="Fuentedeprrafopredeter"/>
+    <w:link w:val="Piedepgina"/>
+    <w:uiPriority w:val="99"/>
+    <w:rsid w:val="009C7EBC"/>
+  </w:style>
+  <w:style w:type="paragraph" w:styleId="Prrafodelista">
+    <w:name w:val="List Paragraph"/>
+    <w:basedOn w:val="Normal"/>
+    <w:uiPriority w:val="34"/>
+    <w:qFormat/>
+    <w:rsid w:val="0014085F"/>
+    <w:pPr>
+      <w:ind w:left="720"/>
+      <w:contextualSpacing/>
+    </w:pPr>
+  </w:style>
+  <w:style w:type="paragraph" w:styleId="Textodeglobo">
+    <w:name w:val="Balloon Text"/>
+    <w:basedOn w:val="Normal"/>
+    <w:link w:val="TextodegloboCar"/>
+    <w:uiPriority w:val="99"/>
+    <w:semiHidden/>
+    <w:unhideWhenUsed/>
+    <w:rsid w:val="001A1794"/>
+    <w:pPr>
+      <w:spacing w:after="0" w:line="240" w:lineRule="auto"/>
+    </w:pPr>
+    <w:rPr>
+      <w:rFonts w:ascii="Tahoma" w:hAnsi="Tahoma" w:cs="Tahoma"/>
+      <w:sz w:val="16"/>
+      <w:szCs w:val="16"/>
+    </w:rPr>
+  </w:style>
+  <w:style w:type="character" w:customStyle="1" w:styleId="TextodegloboCar">
+    <w:name w:val="Texto de globo Car"/>
+    <w:basedOn w:val="Fuentedeprrafopredeter"/>
+    <w:link w:val="Textodeglobo"/>
+    <w:uiPriority w:val="99"/>
+    <w:semiHidden/>
+    <w:rsid w:val="001A1794"/>
+    <w:rPr>
+      <w:rFonts w:ascii="Tahoma" w:hAnsi="Tahoma" w:cs="Tahoma"/>
+      <w:sz w:val="16"/>
+      <w:szCs w:val="16"/>
+    </w:rPr>
+  </w:style>
 </w:styles>
 </file>
 
@@ -6088,7 +6959,7 @@
     </a:clrScheme>
     <a:fontScheme name="Office">
       <a:majorFont>
-        <a:latin typeface="Calibri Light" panose="020F0302020204030204"/>
+        <a:latin typeface="Calibri Light"/>
         <a:ea typeface=""/>
         <a:cs typeface=""/>
         <a:font script="Jpan" typeface="ＭＳ ゴシック"/>
@@ -6123,7 +6994,7 @@
         <a:font script="Geor" typeface="Sylfaen"/>
       </a:majorFont>
       <a:minorFont>
-        <a:latin typeface="Calibri" panose="020F0502020204030204"/>
+        <a:latin typeface="Calibri"/>
         <a:ea typeface=""/>
         <a:cs typeface=""/>
         <a:font script="Jpan" typeface="ＭＳ 明朝"/>
@@ -6300,7 +7171,7 @@
   <a:extraClrSchemeLst/>
   <a:extLst>
     <a:ext uri="{05A4C25C-085E-4340-85A3-A5531E510DB2}">
-      <thm15:themeFamily xmlns:thm15="http://schemas.microsoft.com/office/thememl/2012/main" name="Office Theme" id="{62F939B6-93AF-4DB8-9C6B-D6C7DFDC589F}" vid="{4A3C46E8-61CC-4603-A589-7422A47A8E4A}"/>
+      <thm15:themeFamily xmlns:thm15="http://schemas.microsoft.com/office/thememl/2012/main" xmlns="" name="Office Theme" id="{62F939B6-93AF-4DB8-9C6B-D6C7DFDC589F}" vid="{4A3C46E8-61CC-4603-A589-7422A47A8E4A}"/>
     </a:ext>
   </a:extLst>
 </a:theme>

</xml_diff>

<commit_message>
Avance para la TB : dominios,correccion de RF
</commit_message>
<xml_diff>
--- a/TB01-Arquitectura de Software.docx
+++ b/TB01-Arquitectura de Software.docx
@@ -1,6 +1,6 @@
 
 <file path=word/document.xml><?xml version="1.0" encoding="utf-8"?>
-<w:document xmlns:wpc="http://schemas.microsoft.com/office/word/2010/wordprocessingCanvas" xmlns:mc="http://schemas.openxmlformats.org/markup-compatibility/2006" xmlns:o="urn:schemas-microsoft-com:office:office" xmlns:r="http://schemas.openxmlformats.org/officeDocument/2006/relationships" xmlns:m="http://schemas.openxmlformats.org/officeDocument/2006/math" xmlns:v="urn:schemas-microsoft-com:vml" xmlns:wp14="http://schemas.microsoft.com/office/word/2010/wordprocessingDrawing" xmlns:wp="http://schemas.openxmlformats.org/drawingml/2006/wordprocessingDrawing" xmlns:w10="urn:schemas-microsoft-com:office:word" xmlns:w="http://schemas.openxmlformats.org/wordprocessingml/2006/main" xmlns:w14="http://schemas.microsoft.com/office/word/2010/wordml" xmlns:w15="http://schemas.microsoft.com/office/word/2012/wordml" xmlns:wpg="http://schemas.microsoft.com/office/word/2010/wordprocessingGroup" xmlns:wpi="http://schemas.microsoft.com/office/word/2010/wordprocessingInk" xmlns:wne="http://schemas.microsoft.com/office/word/2006/wordml" xmlns:wps="http://schemas.microsoft.com/office/word/2010/wordprocessingShape" mc:Ignorable="w14 w15 wp14">
+<w:document xmlns:wpc="http://schemas.microsoft.com/office/word/2010/wordprocessingCanvas" xmlns:mo="http://schemas.microsoft.com/office/mac/office/2008/main" xmlns:mc="http://schemas.openxmlformats.org/markup-compatibility/2006" xmlns:mv="urn:schemas-microsoft-com:mac:vml" xmlns:o="urn:schemas-microsoft-com:office:office" xmlns:r="http://schemas.openxmlformats.org/officeDocument/2006/relationships" xmlns:m="http://schemas.openxmlformats.org/officeDocument/2006/math" xmlns:v="urn:schemas-microsoft-com:vml" xmlns:wp14="http://schemas.microsoft.com/office/word/2010/wordprocessingDrawing" xmlns:wp="http://schemas.openxmlformats.org/drawingml/2006/wordprocessingDrawing" xmlns:w10="urn:schemas-microsoft-com:office:word" xmlns:w="http://schemas.openxmlformats.org/wordprocessingml/2006/main" xmlns:w14="http://schemas.microsoft.com/office/word/2010/wordml" xmlns:wpg="http://schemas.microsoft.com/office/word/2010/wordprocessingGroup" xmlns:wpi="http://schemas.microsoft.com/office/word/2010/wordprocessingInk" xmlns:wne="http://schemas.microsoft.com/office/word/2006/wordml" xmlns:wps="http://schemas.microsoft.com/office/word/2010/wordprocessingShape" mc:Ignorable="w14 wp14">
   <w:body>
     <w:p/>
     <w:p/>
@@ -14,19 +14,18 @@
           <w:docPartUnique/>
         </w:docPartObj>
       </w:sdtPr>
-      <w:sdtEndPr/>
       <w:sdtContent>
         <w:p/>
         <w:p>
           <w:r>
             <w:rPr>
               <w:noProof/>
-              <w:lang w:eastAsia="es-PE"/>
+              <w:lang w:val="es-ES" w:eastAsia="es-ES"/>
             </w:rPr>
             <mc:AlternateContent>
               <mc:Choice Requires="wps">
                 <w:drawing>
-                  <wp:anchor distT="0" distB="0" distL="114300" distR="114300" simplePos="0" relativeHeight="251661312" behindDoc="0" locked="0" layoutInCell="1" allowOverlap="1">
+                  <wp:anchor distT="0" distB="0" distL="114300" distR="114300" simplePos="0" relativeHeight="251657728" behindDoc="0" locked="0" layoutInCell="1" allowOverlap="1" wp14:anchorId="1C8CB8DD" wp14:editId="5D9CA7F6">
                     <wp:simplePos x="0" y="0"/>
                     <wp:positionH relativeFrom="margin">
                       <wp:align>center</wp:align>
@@ -98,7 +97,6 @@
                                     <w:dataBinding w:prefixMappings="xmlns:ns0='http://purl.org/dc/elements/1.1/' xmlns:ns1='http://schemas.openxmlformats.org/package/2006/metadata/core-properties' " w:xpath="/ns1:coreProperties[1]/ns0:subject[1]" w:storeItemID="{6C3C8BC8-F283-45AE-878A-BAB7291924A1}"/>
                                     <w:text/>
                                   </w:sdtPr>
-                                  <w:sdtEndPr/>
                                   <w:sdtContent>
                                     <w:r>
                                       <w:rPr>
@@ -252,11 +250,11 @@
               </mc:Choice>
               <mc:Fallback>
                 <w:pict>
-                  <v:shapetype id="_x0000_t202" coordsize="21600,21600" o:spt="202" path="m,l,21600r21600,l21600,xe">
+                  <v:shapetype id="_x0000_t202" coordsize="21600,21600" o:spt="202" path="m0,0l0,21600,21600,21600,21600,0xe">
                     <v:stroke joinstyle="miter"/>
                     <v:path gradientshapeok="t" o:connecttype="rect"/>
                   </v:shapetype>
-                  <v:shape id="Cuadro de texto 129" o:spid="_x0000_s1026" type="#_x0000_t202" style="position:absolute;margin-left:0;margin-top:630.7pt;width:453pt;height:104.2pt;z-index:251661312;visibility:visible;mso-wrap-style:square;mso-width-percent:1154;mso-height-percent:0;mso-wrap-distance-left:9pt;mso-wrap-distance-top:0;mso-wrap-distance-right:9pt;mso-wrap-distance-bottom:0;mso-position-horizontal:center;mso-position-horizontal-relative:margin;mso-position-vertical:absolute;mso-position-vertical-relative:page;mso-width-percent:1154;mso-height-percent:0;mso-width-relative:margin;mso-height-relative:margin;v-text-anchor:top" o:gfxdata="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" filled="f" stroked="f" strokeweight=".5pt">
+                  <v:shape id="Cuadro de texto 129" o:spid="_x0000_s1026" type="#_x0000_t202" style="position:absolute;margin-left:0;margin-top:630.7pt;width:453pt;height:104.2pt;z-index:251657728;visibility:visible;mso-wrap-style:square;mso-width-percent:1154;mso-height-percent:0;mso-wrap-distance-left:9pt;mso-wrap-distance-top:0;mso-wrap-distance-right:9pt;mso-wrap-distance-bottom:0;mso-position-horizontal:center;mso-position-horizontal-relative:margin;mso-position-vertical:absolute;mso-position-vertical-relative:page;mso-width-percent:1154;mso-height-percent:0;mso-width-relative:margin;mso-height-relative:margin;v-text-anchor:top" o:gfxdata="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" filled="f" stroked="f" strokeweight=".5pt">
                     <v:textbox inset="1in,0,86.4pt,0">
                       <w:txbxContent>
                         <w:p>
@@ -284,7 +282,6 @@
                               <w:dataBinding w:prefixMappings="xmlns:ns0='http://purl.org/dc/elements/1.1/' xmlns:ns1='http://schemas.openxmlformats.org/package/2006/metadata/core-properties' " w:xpath="/ns1:coreProperties[1]/ns0:subject[1]" w:storeItemID="{6C3C8BC8-F283-45AE-878A-BAB7291924A1}"/>
                               <w:text/>
                             </w:sdtPr>
-                            <w:sdtEndPr/>
                             <w:sdtContent>
                               <w:r>
                                 <w:rPr>
@@ -427,12 +424,12 @@
           <w:r>
             <w:rPr>
               <w:noProof/>
-              <w:lang w:eastAsia="es-PE"/>
+              <w:lang w:val="es-ES" w:eastAsia="es-ES"/>
             </w:rPr>
             <mc:AlternateContent>
               <mc:Choice Requires="wpg">
                 <w:drawing>
-                  <wp:anchor distT="0" distB="0" distL="114300" distR="114300" simplePos="0" relativeHeight="251659264" behindDoc="1" locked="0" layoutInCell="1" allowOverlap="1">
+                  <wp:anchor distT="0" distB="0" distL="114300" distR="114300" simplePos="0" relativeHeight="251654656" behindDoc="1" locked="0" layoutInCell="1" allowOverlap="1" wp14:anchorId="5DE4729D" wp14:editId="200DE09B">
                     <wp:simplePos x="0" y="0"/>
                     <wp:positionH relativeFrom="margin">
                       <wp:align>center</wp:align>
@@ -600,7 +597,6 @@
                                       <w:dataBinding w:prefixMappings="xmlns:ns0='http://purl.org/dc/elements/1.1/' xmlns:ns1='http://schemas.openxmlformats.org/package/2006/metadata/core-properties' " w:xpath="/ns1:coreProperties[1]/ns0:title[1]" w:storeItemID="{6C3C8BC8-F283-45AE-878A-BAB7291924A1}"/>
                                       <w:text/>
                                     </w:sdtPr>
-                                    <w:sdtEndPr/>
                                     <w:sdtContent>
                                       <w:r>
                                         <w:rPr>
@@ -710,7 +706,7 @@
                                 <a:noFill/>
                               </a:ln>
                               <a:extLst>
-                                <a:ext uri="{91240B29-F687-4F45-9708-019B960494DF}">
+                                <a:ext uri="{91240B29-F687-4f45-9708-019B960494DF}">
                                   <a14:hiddenLine xmlns:a14="http://schemas.microsoft.com/office/drawing/2010/main" w="9525">
                                     <a:solidFill>
                                       <a:srgbClr val="000000"/>
@@ -740,9 +736,9 @@
               </mc:Choice>
               <mc:Fallback>
                 <w:pict>
-                  <v:group id="Grupo 125" o:spid="_x0000_s1027" style="position:absolute;margin-left:0;margin-top:0;width:540pt;height:556.55pt;z-index:-251657216;mso-width-percent:1154;mso-height-percent:670;mso-top-percent:45;mso-position-horizontal:center;mso-position-horizontal-relative:margin;mso-position-vertical-relative:page;mso-width-percent:1154;mso-height-percent:670;mso-top-percent:45;mso-width-relative:margin" coordsize="55613,54044" o:gfxdata="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">
+                  <v:group id="Grupo 125" o:spid="_x0000_s1027" style="position:absolute;margin-left:0;margin-top:0;width:540pt;height:556.55pt;z-index:-251661824;mso-width-percent:1154;mso-height-percent:670;mso-top-percent:45;mso-position-horizontal:center;mso-position-horizontal-relative:margin;mso-position-vertical-relative:page;mso-width-percent:1154;mso-height-percent:670;mso-top-percent:45;mso-width-relative:margin" coordsize="5561330,5404485" o:gfxdata="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">
                     <o:lock v:ext="edit" aspectratio="t"/>
-                    <v:shape id="Forma libre 10" o:spid="_x0000_s1028" style="position:absolute;width:55575;height:54044;visibility:visible;mso-wrap-style:square;v-text-anchor:bottom" coordsize="720,700" o:spt="100" o:gfxdata="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" adj="-11796480,,5400" path="m,c,644,,644,,644v23,6,62,14,113,21c250,685,476,700,720,644v,-27,,-27,,-27c720,,720,,720,,,,,,,e" fillcolor="#4d5f78 [2994]" stroked="f">
+                    <v:shape id="Forma libre 10" o:spid="_x0000_s1028" style="position:absolute;width:5557520;height:5404485;visibility:visible;mso-wrap-style:square;v-text-anchor:bottom" coordsize="720,700" o:spt="100" o:gfxdata="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" adj="-11796480,,5400" path="m0,0c0,644,,644,,644,23,650,62,658,113,665,250,685,476,700,720,644,720,617,720,617,720,617,720,,720,,720,,,,,,,0e" fillcolor="black [34]" stroked="f">
                       <v:fill color2="#2a3442 [2018]" rotate="t" colors="0 #5d6d85;.5 #485972;1 #334258" focus="100%" type="gradient">
                         <o:fill v:ext="view" type="gradientUnscaled"/>
                       </v:fill>
@@ -772,7 +768,6 @@
                                 <w:dataBinding w:prefixMappings="xmlns:ns0='http://purl.org/dc/elements/1.1/' xmlns:ns1='http://schemas.openxmlformats.org/package/2006/metadata/core-properties' " w:xpath="/ns1:coreProperties[1]/ns0:title[1]" w:storeItemID="{6C3C8BC8-F283-45AE-878A-BAB7291924A1}"/>
                                 <w:text/>
                               </w:sdtPr>
-                              <w:sdtEndPr/>
                               <w:sdtContent>
                                 <w:r>
                                   <w:rPr>
@@ -789,7 +784,7 @@
                         </w:txbxContent>
                       </v:textbox>
                     </v:shape>
-                    <v:shape id="Forma libre 11" o:spid="_x0000_s1029" style="position:absolute;left:8763;top:47697;width:46850;height:5099;visibility:visible;mso-wrap-style:square;v-text-anchor:bottom" coordsize="607,66" o:gfxdata="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" path="m607,c450,44,300,57,176,57,109,57,49,53,,48,66,58,152,66,251,66,358,66,480,56,607,27,607,,607,,607,e" fillcolor="white [3212]" stroked="f">
+                    <v:shape id="Forma libre 11" o:spid="_x0000_s1029" style="position:absolute;left:876300;top:4769783;width:4685030;height:509905;visibility:visible;mso-wrap-style:square;v-text-anchor:bottom" coordsize="607,66" o:gfxdata="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" path="m607,0c450,44,300,57,176,57,109,57,49,53,,48,66,58,152,66,251,66,358,66,480,56,607,27,607,,607,,607,0e" fillcolor="white [3212]" stroked="f">
                       <v:fill opacity="19789f"/>
                       <v:path arrowok="t" o:connecttype="custom" o:connectlocs="4685030,0;1358427,440373;0,370840;1937302,509905;4685030,208598;4685030,0" o:connectangles="0,0,0,0,0,0"/>
                     </v:shape>
@@ -802,12 +797,12 @@
           <w:r>
             <w:rPr>
               <w:noProof/>
-              <w:lang w:eastAsia="es-PE"/>
+              <w:lang w:val="es-ES" w:eastAsia="es-ES"/>
             </w:rPr>
             <mc:AlternateContent>
               <mc:Choice Requires="wps">
                 <w:drawing>
-                  <wp:anchor distT="0" distB="0" distL="114300" distR="114300" simplePos="0" relativeHeight="251662336" behindDoc="0" locked="0" layoutInCell="1" allowOverlap="1">
+                  <wp:anchor distT="0" distB="0" distL="114300" distR="114300" simplePos="0" relativeHeight="251658752" behindDoc="0" locked="0" layoutInCell="1" allowOverlap="1" wp14:anchorId="4F6E5F8B" wp14:editId="58542B0A">
                     <wp:simplePos x="0" y="0"/>
                     <wp:positionH relativeFrom="page">
                       <wp:align>center</wp:align>
@@ -815,7 +810,7 @@
                     <wp:positionV relativeFrom="margin">
                       <wp:align>bottom</wp:align>
                     </wp:positionV>
-                    <wp:extent cx="5753100" cy="146304"/>
+                    <wp:extent cx="6231890" cy="146050"/>
                     <wp:effectExtent l="0" t="0" r="0" b="5715"/>
                     <wp:wrapSquare wrapText="bothSides"/>
                     <wp:docPr id="128" name="Cuadro de texto 128"/>
@@ -827,7 +822,7 @@
                           <wps:spPr>
                             <a:xfrm>
                               <a:off x="0" y="0"/>
-                              <a:ext cx="5753100" cy="146304"/>
+                              <a:ext cx="6231890" cy="146050"/>
                             </a:xfrm>
                             <a:prstGeom prst="rect">
                               <a:avLst/>
@@ -878,7 +873,6 @@
                                     <w:dataBinding w:prefixMappings="xmlns:ns0='http://schemas.openxmlformats.org/officeDocument/2006/extended-properties' " w:xpath="/ns0:Properties[1]/ns0:Company[1]" w:storeItemID="{6668398D-A668-4E3E-A5EB-62B293D839F1}"/>
                                     <w:text/>
                                   </w:sdtPr>
-                                  <w:sdtEndPr/>
                                   <w:sdtContent>
                                     <w:r>
                                       <w:rPr>
@@ -914,7 +908,7 @@
               </mc:Choice>
               <mc:Fallback>
                 <w:pict>
-                  <v:shape id="Cuadro de texto 128" o:spid="_x0000_s1030" type="#_x0000_t202" style="position:absolute;margin-left:0;margin-top:0;width:453pt;height:11.5pt;z-index:251662336;visibility:visible;mso-wrap-style:square;mso-width-percent:1154;mso-height-percent:0;mso-wrap-distance-left:9pt;mso-wrap-distance-top:0;mso-wrap-distance-right:9pt;mso-wrap-distance-bottom:0;mso-position-horizontal:center;mso-position-horizontal-relative:page;mso-position-vertical:bottom;mso-position-vertical-relative:margin;mso-width-percent:1154;mso-height-percent:0;mso-width-relative:margin;mso-height-relative:margin;v-text-anchor:bottom" o:gfxdata="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" filled="f" stroked="f" strokeweight=".5pt">
+                  <v:shape id="Cuadro de texto 128" o:spid="_x0000_s1030" type="#_x0000_t202" style="position:absolute;margin-left:0;margin-top:0;width:490.7pt;height:11.5pt;z-index:251658752;visibility:visible;mso-wrap-style:square;mso-width-percent:1154;mso-height-percent:0;mso-wrap-distance-left:9pt;mso-wrap-distance-top:0;mso-wrap-distance-right:9pt;mso-wrap-distance-bottom:0;mso-position-horizontal:center;mso-position-horizontal-relative:page;mso-position-vertical:bottom;mso-position-vertical-relative:margin;mso-width-percent:1154;mso-height-percent:0;mso-width-relative:margin;mso-height-relative:margin;v-text-anchor:bottom" o:gfxdata="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" filled="f" stroked="f" strokeweight=".5pt">
                     <v:textbox style="mso-fit-shape-to-text:t" inset="1in,0,86.4pt,0">
                       <w:txbxContent>
                         <w:p>
@@ -941,7 +935,6 @@
                               <w:dataBinding w:prefixMappings="xmlns:ns0='http://schemas.openxmlformats.org/officeDocument/2006/extended-properties' " w:xpath="/ns0:Properties[1]/ns0:Company[1]" w:storeItemID="{6668398D-A668-4E3E-A5EB-62B293D839F1}"/>
                               <w:text/>
                             </w:sdtPr>
-                            <w:sdtEndPr/>
                             <w:sdtContent>
                               <w:r>
                                 <w:rPr>
@@ -966,12 +959,12 @@
           <w:r>
             <w:rPr>
               <w:noProof/>
-              <w:lang w:eastAsia="es-PE"/>
+              <w:lang w:val="es-ES" w:eastAsia="es-ES"/>
             </w:rPr>
             <mc:AlternateContent>
               <mc:Choice Requires="wps">
                 <w:drawing>
-                  <wp:anchor distT="0" distB="0" distL="114300" distR="114300" simplePos="0" relativeHeight="251660288" behindDoc="0" locked="0" layoutInCell="1" allowOverlap="1">
+                  <wp:anchor distT="0" distB="0" distL="114300" distR="114300" simplePos="0" relativeHeight="251656704" behindDoc="0" locked="0" layoutInCell="1" allowOverlap="1" wp14:anchorId="30040CC7" wp14:editId="266B0895">
                     <wp:simplePos x="0" y="0"/>
                     <wp:positionH relativeFrom="margin">
                       <wp:align>right</wp:align>
@@ -1049,7 +1042,6 @@
                                     <w:calendar w:val="gregorian"/>
                                   </w:date>
                                 </w:sdtPr>
-                                <w:sdtEndPr/>
                                 <w:sdtContent>
                                   <w:p>
                                     <w:pPr>
@@ -1094,7 +1086,7 @@
               </mc:Choice>
               <mc:Fallback>
                 <w:pict>
-                  <v:rect id="Rectángulo 130" o:spid="_x0000_s1031" style="position:absolute;margin-left:-4.4pt;margin-top:0;width:46.8pt;height:77.75pt;z-index:251660288;visibility:visible;mso-wrap-style:square;mso-width-percent:76;mso-height-percent:98;mso-top-percent:23;mso-wrap-distance-left:9pt;mso-wrap-distance-top:0;mso-wrap-distance-right:9pt;mso-wrap-distance-bottom:0;mso-position-horizontal:right;mso-position-horizontal-relative:margin;mso-position-vertical-relative:page;mso-width-percent:76;mso-height-percent:98;mso-top-percent:23;mso-width-relative:page;mso-height-relative:page;v-text-anchor:bottom" o:gfxdata="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" fillcolor="#5b9bd5 [3204]" stroked="f" strokeweight="1pt">
+                  <v:rect id="Rectángulo 130" o:spid="_x0000_s1031" style="position:absolute;margin-left:-4.4pt;margin-top:0;width:46.8pt;height:77.75pt;z-index:251656704;visibility:visible;mso-wrap-style:square;mso-width-percent:76;mso-height-percent:98;mso-top-percent:23;mso-wrap-distance-left:9pt;mso-wrap-distance-top:0;mso-wrap-distance-right:9pt;mso-wrap-distance-bottom:0;mso-position-horizontal:right;mso-position-horizontal-relative:margin;mso-position-vertical-relative:page;mso-width-percent:76;mso-height-percent:98;mso-top-percent:23;mso-width-relative:page;mso-height-relative:page;v-text-anchor:bottom" o:gfxdata="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" fillcolor="#5b9bd5 [3204]" stroked="f" strokeweight="1pt">
                     <v:path arrowok="t"/>
                     <o:lock v:ext="edit" aspectratio="t"/>
                     <v:textbox inset="3.6pt,,3.6pt">
@@ -1117,7 +1109,6 @@
                               <w:calendar w:val="gregorian"/>
                             </w:date>
                           </w:sdtPr>
-                          <w:sdtEndPr/>
                           <w:sdtContent>
                             <w:p>
                               <w:pPr>
@@ -1156,7 +1147,6 @@
     </w:sdt>
     <w:p>
       <w:pPr>
-        <w:jc w:val="both"/>
         <w:rPr>
           <w:b/>
           <w:color w:val="1F4E79" w:themeColor="accent1" w:themeShade="80"/>
@@ -1164,6 +1154,303 @@
           <w:szCs w:val="24"/>
         </w:rPr>
       </w:pPr>
+      <w:r>
+        <w:rPr>
+          <w:b/>
+          <w:color w:val="1F4E79" w:themeColor="accent1" w:themeShade="80"/>
+          <w:sz w:val="24"/>
+          <w:szCs w:val="24"/>
+        </w:rPr>
+        <w:lastRenderedPageBreak/>
+        <w:t xml:space="preserve">CONSIDERACIONES </w:t>
+      </w:r>
+    </w:p>
+    <w:p>
+      <w:pPr>
+        <w:rPr>
+          <w:color w:val="000000" w:themeColor="text1"/>
+          <w:sz w:val="24"/>
+          <w:szCs w:val="24"/>
+        </w:rPr>
+      </w:pPr>
+      <w:r>
+        <w:rPr>
+          <w:color w:val="000000" w:themeColor="text1"/>
+          <w:sz w:val="24"/>
+          <w:szCs w:val="24"/>
+        </w:rPr>
+        <w:t xml:space="preserve">A continuación se indican </w:t>
+      </w:r>
+      <w:r>
+        <w:rPr>
+          <w:color w:val="000000" w:themeColor="text1"/>
+          <w:sz w:val="24"/>
+          <w:szCs w:val="24"/>
+        </w:rPr>
+        <w:t xml:space="preserve">algunos puntos a tener en cuenta que </w:t>
+      </w:r>
+      <w:r>
+        <w:rPr>
+          <w:color w:val="000000" w:themeColor="text1"/>
+          <w:sz w:val="24"/>
+          <w:szCs w:val="24"/>
+        </w:rPr>
+        <w:t xml:space="preserve"> evidencian</w:t>
+      </w:r>
+      <w:r>
+        <w:rPr>
+          <w:color w:val="000000" w:themeColor="text1"/>
+          <w:sz w:val="24"/>
+          <w:szCs w:val="24"/>
+        </w:rPr>
+        <w:t xml:space="preserve"> la situación actual del parque automotor en la ciudad de Lima :</w:t>
+      </w:r>
+    </w:p>
+    <w:p>
+      <w:pPr>
+        <w:jc w:val="both"/>
+        <w:rPr>
+          <w:sz w:val="24"/>
+          <w:szCs w:val="24"/>
+        </w:rPr>
+      </w:pPr>
+      <w:r>
+        <w:rPr>
+          <w:sz w:val="24"/>
+          <w:szCs w:val="24"/>
+        </w:rPr>
+        <w:t>En primer lugar, Lima cuenta con una población aproximadamente 9 millones de habitantes. Además cuenta con 30 mil taxis que circulan diariamente en toda la ciudad.</w:t>
+      </w:r>
+    </w:p>
+    <w:p>
+      <w:pPr>
+        <w:jc w:val="both"/>
+        <w:rPr>
+          <w:sz w:val="24"/>
+          <w:szCs w:val="24"/>
+        </w:rPr>
+      </w:pPr>
+      <w:r>
+        <w:rPr>
+          <w:sz w:val="24"/>
+          <w:szCs w:val="24"/>
+        </w:rPr>
+        <w:t>En segundo lugar, en los últimos 8 años, el número de autos que circular por Lima se han duplicado alcanzando 1 millón 200 mil vehículos en toda la ciudad y de 2 millones 200 mil vehículos en todo el país.</w:t>
+      </w:r>
+    </w:p>
+    <w:p>
+      <w:pPr>
+        <w:jc w:val="both"/>
+        <w:rPr>
+          <w:sz w:val="24"/>
+          <w:szCs w:val="24"/>
+        </w:rPr>
+      </w:pPr>
+      <w:r>
+        <w:rPr>
+          <w:sz w:val="24"/>
+          <w:szCs w:val="24"/>
+        </w:rPr>
+        <w:t>En tercer lugar, según la encuesta ONG Lima Cómo Vamos, se señaló que 8 de cada 10 limeños usan el transporte público y que solo un 7.6% de los habitantes emplea auto propio.</w:t>
+      </w:r>
+    </w:p>
+    <w:p>
+      <w:pPr>
+        <w:jc w:val="both"/>
+        <w:rPr>
+          <w:sz w:val="24"/>
+          <w:szCs w:val="24"/>
+        </w:rPr>
+      </w:pPr>
+      <w:r>
+        <w:rPr>
+          <w:sz w:val="24"/>
+          <w:szCs w:val="24"/>
+        </w:rPr>
+        <w:t>Esto quiere decir que debemos contar con un sistema que cuente con las tecnologías adecuadas y que pueda darse abasto para procesar toda la información necesaria para poder cumplir con todas las necesidades de manera eficiente.</w:t>
+      </w:r>
+    </w:p>
+    <w:p>
+      <w:pPr>
+        <w:rPr>
+          <w:b/>
+          <w:color w:val="1F4E79" w:themeColor="accent1" w:themeShade="80"/>
+          <w:sz w:val="24"/>
+          <w:szCs w:val="24"/>
+        </w:rPr>
+      </w:pPr>
+    </w:p>
+    <w:p>
+      <w:pPr>
+        <w:rPr>
+          <w:b/>
+          <w:color w:val="1F4E79" w:themeColor="accent1" w:themeShade="80"/>
+          <w:sz w:val="24"/>
+          <w:szCs w:val="24"/>
+        </w:rPr>
+      </w:pPr>
+    </w:p>
+    <w:p>
+      <w:pPr>
+        <w:rPr>
+          <w:b/>
+          <w:color w:val="1F4E79" w:themeColor="accent1" w:themeShade="80"/>
+          <w:sz w:val="24"/>
+          <w:szCs w:val="24"/>
+        </w:rPr>
+      </w:pPr>
+    </w:p>
+    <w:p>
+      <w:pPr>
+        <w:rPr>
+          <w:b/>
+          <w:color w:val="1F4E79" w:themeColor="accent1" w:themeShade="80"/>
+          <w:sz w:val="24"/>
+          <w:szCs w:val="24"/>
+        </w:rPr>
+      </w:pPr>
+    </w:p>
+    <w:p>
+      <w:pPr>
+        <w:rPr>
+          <w:b/>
+          <w:color w:val="1F4E79" w:themeColor="accent1" w:themeShade="80"/>
+          <w:sz w:val="24"/>
+          <w:szCs w:val="24"/>
+        </w:rPr>
+      </w:pPr>
+    </w:p>
+    <w:p>
+      <w:pPr>
+        <w:rPr>
+          <w:b/>
+          <w:color w:val="1F4E79" w:themeColor="accent1" w:themeShade="80"/>
+          <w:sz w:val="24"/>
+          <w:szCs w:val="24"/>
+        </w:rPr>
+      </w:pPr>
+    </w:p>
+    <w:p>
+      <w:pPr>
+        <w:rPr>
+          <w:b/>
+          <w:color w:val="1F4E79" w:themeColor="accent1" w:themeShade="80"/>
+          <w:sz w:val="24"/>
+          <w:szCs w:val="24"/>
+        </w:rPr>
+      </w:pPr>
+    </w:p>
+    <w:p>
+      <w:pPr>
+        <w:rPr>
+          <w:b/>
+          <w:color w:val="1F4E79" w:themeColor="accent1" w:themeShade="80"/>
+          <w:sz w:val="24"/>
+          <w:szCs w:val="24"/>
+        </w:rPr>
+      </w:pPr>
+    </w:p>
+    <w:p>
+      <w:pPr>
+        <w:rPr>
+          <w:b/>
+          <w:color w:val="1F4E79" w:themeColor="accent1" w:themeShade="80"/>
+          <w:sz w:val="24"/>
+          <w:szCs w:val="24"/>
+        </w:rPr>
+      </w:pPr>
+    </w:p>
+    <w:p>
+      <w:pPr>
+        <w:rPr>
+          <w:b/>
+          <w:color w:val="1F4E79" w:themeColor="accent1" w:themeShade="80"/>
+          <w:sz w:val="24"/>
+          <w:szCs w:val="24"/>
+        </w:rPr>
+      </w:pPr>
+    </w:p>
+    <w:p>
+      <w:pPr>
+        <w:rPr>
+          <w:b/>
+          <w:color w:val="1F4E79" w:themeColor="accent1" w:themeShade="80"/>
+          <w:sz w:val="24"/>
+          <w:szCs w:val="24"/>
+        </w:rPr>
+      </w:pPr>
+    </w:p>
+    <w:p>
+      <w:pPr>
+        <w:rPr>
+          <w:b/>
+          <w:color w:val="1F4E79" w:themeColor="accent1" w:themeShade="80"/>
+          <w:sz w:val="24"/>
+          <w:szCs w:val="24"/>
+        </w:rPr>
+      </w:pPr>
+    </w:p>
+    <w:p>
+      <w:pPr>
+        <w:rPr>
+          <w:b/>
+          <w:color w:val="1F4E79" w:themeColor="accent1" w:themeShade="80"/>
+          <w:sz w:val="24"/>
+          <w:szCs w:val="24"/>
+        </w:rPr>
+      </w:pPr>
+    </w:p>
+    <w:p>
+      <w:pPr>
+        <w:rPr>
+          <w:b/>
+          <w:color w:val="1F4E79" w:themeColor="accent1" w:themeShade="80"/>
+          <w:sz w:val="24"/>
+          <w:szCs w:val="24"/>
+        </w:rPr>
+      </w:pPr>
+    </w:p>
+    <w:p>
+      <w:pPr>
+        <w:rPr>
+          <w:b/>
+          <w:color w:val="1F4E79" w:themeColor="accent1" w:themeShade="80"/>
+          <w:sz w:val="24"/>
+          <w:szCs w:val="24"/>
+        </w:rPr>
+      </w:pPr>
+    </w:p>
+    <w:p>
+      <w:pPr>
+        <w:rPr>
+          <w:b/>
+          <w:color w:val="1F4E79" w:themeColor="accent1" w:themeShade="80"/>
+          <w:sz w:val="24"/>
+          <w:szCs w:val="24"/>
+        </w:rPr>
+      </w:pPr>
+    </w:p>
+    <w:p>
+      <w:pPr>
+        <w:rPr>
+          <w:b/>
+          <w:color w:val="1F4E79" w:themeColor="accent1" w:themeShade="80"/>
+          <w:sz w:val="24"/>
+          <w:szCs w:val="24"/>
+        </w:rPr>
+      </w:pPr>
+    </w:p>
+    <w:p>
+      <w:pPr>
+        <w:rPr>
+          <w:b/>
+          <w:color w:val="1F4E79" w:themeColor="accent1" w:themeShade="80"/>
+          <w:sz w:val="24"/>
+          <w:szCs w:val="24"/>
+        </w:rPr>
+      </w:pPr>
+    </w:p>
+    <w:p>
       <w:r>
         <w:rPr>
           <w:b/>
@@ -1624,14 +1911,6 @@
     </w:p>
     <w:p>
       <w:pPr>
-        <w:jc w:val="both"/>
-        <w:rPr>
-          <w:sz w:val="24"/>
-        </w:rPr>
-      </w:pPr>
-    </w:p>
-    <w:p>
-      <w:pPr>
         <w:pStyle w:val="Prrafodelista"/>
         <w:numPr>
           <w:ilvl w:val="0"/>
@@ -1692,7 +1971,6 @@
         <w:rPr>
           <w:sz w:val="24"/>
         </w:rPr>
-        <w:lastRenderedPageBreak/>
         <w:t>US1</w:t>
       </w:r>
       <w:r>
@@ -2181,6 +2459,16 @@
       <w:pPr>
         <w:jc w:val="both"/>
         <w:rPr>
+          <w:color w:val="1F4E79" w:themeColor="accent1" w:themeShade="80"/>
+          <w:sz w:val="24"/>
+          <w:szCs w:val="24"/>
+        </w:rPr>
+      </w:pPr>
+    </w:p>
+    <w:p>
+      <w:pPr>
+        <w:jc w:val="both"/>
+        <w:rPr>
           <w:b/>
           <w:color w:val="1F4E79" w:themeColor="accent1" w:themeShade="80"/>
           <w:sz w:val="24"/>
@@ -2208,21 +2496,66 @@
         <w:jc w:val="both"/>
         <w:rPr>
           <w:sz w:val="24"/>
-        </w:rPr>
-      </w:pPr>
-      <w:r>
-        <w:rPr>
-          <w:sz w:val="24"/>
-        </w:rPr>
-        <w:t>RF01: El sistema debe permitir al usuario registrar una cuenta en el sistema para acceder a la aplicación.</w:t>
-      </w:r>
-    </w:p>
-    <w:p>
-      <w:pPr>
-        <w:pStyle w:val="Prrafodelista"/>
-        <w:jc w:val="both"/>
-        <w:rPr>
-          <w:sz w:val="24"/>
+          <w:highlight w:val="cyan"/>
+        </w:rPr>
+      </w:pPr>
+      <w:r>
+        <w:rPr>
+          <w:sz w:val="24"/>
+          <w:highlight w:val="cyan"/>
+        </w:rPr>
+        <w:t>RF01</w:t>
+      </w:r>
+      <w:r>
+        <w:rPr>
+          <w:sz w:val="24"/>
+          <w:highlight w:val="cyan"/>
+        </w:rPr>
+        <w:t xml:space="preserve">: El sistema debe permitir al usuario </w:t>
+      </w:r>
+      <w:r>
+        <w:rPr>
+          <w:sz w:val="24"/>
+          <w:highlight w:val="cyan"/>
+        </w:rPr>
+        <w:t xml:space="preserve">tipo </w:t>
+      </w:r>
+      <w:r>
+        <w:rPr>
+          <w:sz w:val="24"/>
+          <w:highlight w:val="cyan"/>
+        </w:rPr>
+        <w:t xml:space="preserve">pasajero </w:t>
+      </w:r>
+      <w:r>
+        <w:rPr>
+          <w:sz w:val="24"/>
+          <w:highlight w:val="cyan"/>
+        </w:rPr>
+        <w:t xml:space="preserve">registrar una cuenta </w:t>
+      </w:r>
+      <w:r>
+        <w:rPr>
+          <w:sz w:val="24"/>
+          <w:highlight w:val="cyan"/>
+        </w:rPr>
+        <w:t xml:space="preserve">para </w:t>
+      </w:r>
+      <w:r>
+        <w:rPr>
+          <w:sz w:val="24"/>
+          <w:highlight w:val="cyan"/>
+        </w:rPr>
+        <w:t>tener acceso.</w:t>
+      </w:r>
+    </w:p>
+    <w:p>
+      <w:pPr>
+        <w:pStyle w:val="Prrafodelista"/>
+        <w:jc w:val="both"/>
+        <w:rPr>
+          <w:sz w:val="24"/>
+          <w:highlight w:val="cyan"/>
         </w:rPr>
       </w:pPr>
     </w:p>
@@ -2236,21 +2569,24 @@
         <w:jc w:val="both"/>
         <w:rPr>
           <w:sz w:val="24"/>
-        </w:rPr>
-      </w:pPr>
-      <w:r>
-        <w:rPr>
-          <w:sz w:val="24"/>
-        </w:rPr>
-        <w:t>RF02: El sistema debe permitir al usuario definir el tipo de cuenta que usará en la aplicación al momento del registro (Persona natural o empresa)</w:t>
-      </w:r>
-    </w:p>
-    <w:p>
-      <w:pPr>
-        <w:pStyle w:val="Prrafodelista"/>
-        <w:jc w:val="both"/>
-        <w:rPr>
-          <w:sz w:val="24"/>
+          <w:highlight w:val="cyan"/>
+        </w:rPr>
+      </w:pPr>
+      <w:r>
+        <w:rPr>
+          <w:sz w:val="24"/>
+          <w:highlight w:val="cyan"/>
+        </w:rPr>
+        <w:t>RF02: El sistema debe permitir al usuario elegir  el tipo de cuenta que usará en la aplicación al momento del logueo (Persona natural o empresa, )</w:t>
+      </w:r>
+    </w:p>
+    <w:p>
+      <w:pPr>
+        <w:pStyle w:val="Prrafodelista"/>
+        <w:jc w:val="both"/>
+        <w:rPr>
+          <w:sz w:val="24"/>
+          <w:highlight w:val="cyan"/>
         </w:rPr>
       </w:pPr>
     </w:p>
@@ -2264,13 +2600,106 @@
         <w:jc w:val="both"/>
         <w:rPr>
           <w:sz w:val="24"/>
-        </w:rPr>
-      </w:pPr>
-      <w:r>
-        <w:rPr>
-          <w:sz w:val="24"/>
-        </w:rPr>
-        <w:t>RF03: El sistema debe permitir al usuario acceder a todos los servicios brindados por la aplicación con un solo inicio de sesión.</w:t>
+          <w:highlight w:val="cyan"/>
+        </w:rPr>
+      </w:pPr>
+      <w:r>
+        <w:rPr>
+          <w:sz w:val="24"/>
+          <w:highlight w:val="cyan"/>
+        </w:rPr>
+        <w:t>RF03</w:t>
+      </w:r>
+      <w:r>
+        <w:rPr>
+          <w:sz w:val="24"/>
+          <w:highlight w:val="cyan"/>
+        </w:rPr>
+        <w:t xml:space="preserve">: El sistema debe validar </w:t>
+      </w:r>
+      <w:r>
+        <w:rPr>
+          <w:sz w:val="24"/>
+          <w:highlight w:val="cyan"/>
+        </w:rPr>
+        <w:t>al</w:t>
+      </w:r>
+      <w:r>
+        <w:rPr>
+          <w:sz w:val="24"/>
+          <w:highlight w:val="cyan"/>
+        </w:rPr>
+        <w:t xml:space="preserve"> usuario </w:t>
+      </w:r>
+      <w:r>
+        <w:rPr>
+          <w:sz w:val="24"/>
+          <w:highlight w:val="cyan"/>
+        </w:rPr>
+        <w:t xml:space="preserve">tipo </w:t>
+      </w:r>
+      <w:r>
+        <w:rPr>
+          <w:sz w:val="24"/>
+          <w:highlight w:val="cyan"/>
+        </w:rPr>
+        <w:t>empr</w:t>
+      </w:r>
+      <w:r>
+        <w:rPr>
+          <w:sz w:val="24"/>
+          <w:highlight w:val="cyan"/>
+        </w:rPr>
+        <w:t xml:space="preserve">esa </w:t>
+      </w:r>
+      <w:r>
+        <w:rPr>
+          <w:sz w:val="24"/>
+          <w:highlight w:val="cyan"/>
+        </w:rPr>
+        <w:t>en el</w:t>
+      </w:r>
+      <w:r>
+        <w:rPr>
+          <w:sz w:val="24"/>
+          <w:highlight w:val="cyan"/>
+        </w:rPr>
+        <w:t xml:space="preserve"> momento de registrarse en la aplicación</w:t>
+      </w:r>
+      <w:r>
+        <w:rPr>
+          <w:sz w:val="24"/>
+          <w:highlight w:val="cyan"/>
+        </w:rPr>
+        <w:t xml:space="preserve"> a travé</w:t>
+      </w:r>
+      <w:r>
+        <w:rPr>
+          <w:sz w:val="24"/>
+          <w:highlight w:val="cyan"/>
+        </w:rPr>
+        <w:t xml:space="preserve">s de un </w:t>
+      </w:r>
+      <w:r>
+        <w:rPr>
+          <w:sz w:val="24"/>
+          <w:highlight w:val="cyan"/>
+        </w:rPr>
+        <w:t>token de seguridad que le otorgó</w:t>
+      </w:r>
+      <w:r>
+        <w:rPr>
+          <w:sz w:val="24"/>
+          <w:highlight w:val="cyan"/>
+        </w:rPr>
+        <w:t xml:space="preserve"> la M</w:t>
+      </w:r>
+      <w:r>
+        <w:rPr>
+          <w:sz w:val="24"/>
+          <w:highlight w:val="cyan"/>
+        </w:rPr>
+        <w:t>unicipalidad de Lima.</w:t>
       </w:r>
     </w:p>
     <w:p>
@@ -2292,13 +2721,22 @@
         <w:jc w:val="both"/>
         <w:rPr>
           <w:sz w:val="24"/>
-        </w:rPr>
-      </w:pPr>
-      <w:r>
-        <w:rPr>
-          <w:sz w:val="24"/>
-        </w:rPr>
-        <w:t>RF04: El sistema debe permitir al usuario empresa o propietario registrar uno o más vehículos en su cuenta.</w:t>
+          <w:highlight w:val="magenta"/>
+        </w:rPr>
+      </w:pPr>
+      <w:r>
+        <w:rPr>
+          <w:sz w:val="24"/>
+          <w:highlight w:val="magenta"/>
+        </w:rPr>
+        <w:t>RF04</w:t>
+      </w:r>
+      <w:r>
+        <w:rPr>
+          <w:sz w:val="24"/>
+          <w:highlight w:val="magenta"/>
+        </w:rPr>
+        <w:t>: El sistema debe permitir al usuario acceder a todos los servicios brindados por la aplicación con un solo inicio de sesión.</w:t>
       </w:r>
     </w:p>
     <w:p>
@@ -2320,13 +2758,22 @@
         <w:jc w:val="both"/>
         <w:rPr>
           <w:sz w:val="24"/>
-        </w:rPr>
-      </w:pPr>
-      <w:r>
-        <w:rPr>
-          <w:sz w:val="24"/>
-        </w:rPr>
-        <w:t>RF05: El sistema debe comparar los datos ingresados al momento de registro con la base de datos de la SUNARP para confirmar la autenticidad de los mismos.</w:t>
+          <w:highlight w:val="darkCyan"/>
+        </w:rPr>
+      </w:pPr>
+      <w:r>
+        <w:rPr>
+          <w:sz w:val="24"/>
+          <w:highlight w:val="darkCyan"/>
+        </w:rPr>
+        <w:t>RF05</w:t>
+      </w:r>
+      <w:r>
+        <w:rPr>
+          <w:sz w:val="24"/>
+          <w:highlight w:val="darkCyan"/>
+        </w:rPr>
+        <w:t>: El sistema debe permitir al usuario empresa o propietario registrar uno o más vehículos en su cuenta.</w:t>
       </w:r>
     </w:p>
     <w:p>
@@ -2348,13 +2795,59 @@
         <w:jc w:val="both"/>
         <w:rPr>
           <w:sz w:val="24"/>
-        </w:rPr>
-      </w:pPr>
-      <w:r>
-        <w:rPr>
-          <w:sz w:val="24"/>
-        </w:rPr>
-        <w:t>RF06: Al momento de registro el sistema debe permitir al usuario propietario registrar un vehículo bajo los siguientes criterios:</w:t>
+          <w:highlight w:val="darkCyan"/>
+        </w:rPr>
+      </w:pPr>
+      <w:r>
+        <w:rPr>
+          <w:sz w:val="24"/>
+          <w:highlight w:val="darkCyan"/>
+        </w:rPr>
+        <w:t>RF06</w:t>
+      </w:r>
+      <w:r>
+        <w:rPr>
+          <w:sz w:val="24"/>
+          <w:highlight w:val="darkCyan"/>
+        </w:rPr>
+        <w:t>: El sistema debe comparar los datos ingresados al momento de registro con la base de datos de la SUNARP para confirmar la autenticidad de los mismos.</w:t>
+      </w:r>
+    </w:p>
+    <w:p>
+      <w:pPr>
+        <w:pStyle w:val="Prrafodelista"/>
+        <w:jc w:val="both"/>
+        <w:rPr>
+          <w:sz w:val="24"/>
+        </w:rPr>
+      </w:pPr>
+    </w:p>
+    <w:p>
+      <w:pPr>
+        <w:pStyle w:val="Prrafodelista"/>
+        <w:numPr>
+          <w:ilvl w:val="0"/>
+          <w:numId w:val="5"/>
+        </w:numPr>
+        <w:jc w:val="both"/>
+        <w:rPr>
+          <w:sz w:val="24"/>
+          <w:highlight w:val="darkCyan"/>
+        </w:rPr>
+      </w:pPr>
+      <w:r>
+        <w:rPr>
+          <w:sz w:val="24"/>
+          <w:highlight w:val="darkCyan"/>
+        </w:rPr>
+        <w:t>RF07</w:t>
+      </w:r>
+      <w:r>
+        <w:rPr>
+          <w:sz w:val="24"/>
+          <w:highlight w:val="darkCyan"/>
+        </w:rPr>
+        <w:t>: Al momento de registro el sistema debe permitir al usuario propietario registrar un vehículo bajo los siguientes criterios:</w:t>
       </w:r>
     </w:p>
     <w:p>
@@ -2368,11 +2861,13 @@
         <w:jc w:val="both"/>
         <w:rPr>
           <w:sz w:val="24"/>
-        </w:rPr>
-      </w:pPr>
-      <w:r>
-        <w:rPr>
-          <w:sz w:val="24"/>
+          <w:highlight w:val="darkCyan"/>
+        </w:rPr>
+      </w:pPr>
+      <w:r>
+        <w:rPr>
+          <w:sz w:val="24"/>
+          <w:highlight w:val="darkCyan"/>
         </w:rPr>
         <w:t>Código GPS.</w:t>
       </w:r>
@@ -2388,11 +2883,13 @@
         <w:jc w:val="both"/>
         <w:rPr>
           <w:sz w:val="24"/>
-        </w:rPr>
-      </w:pPr>
-      <w:r>
-        <w:rPr>
-          <w:sz w:val="24"/>
+          <w:highlight w:val="darkCyan"/>
+        </w:rPr>
+      </w:pPr>
+      <w:r>
+        <w:rPr>
+          <w:sz w:val="24"/>
+          <w:highlight w:val="darkCyan"/>
         </w:rPr>
         <w:t>Número de placa.</w:t>
       </w:r>
@@ -2418,13 +2915,22 @@
         <w:jc w:val="both"/>
         <w:rPr>
           <w:sz w:val="24"/>
-        </w:rPr>
-      </w:pPr>
-      <w:r>
-        <w:rPr>
-          <w:sz w:val="24"/>
-        </w:rPr>
-        <w:t>RF07: El sistema debe permitir al usuario propietario especificar el tipo de vehículo registrado.</w:t>
+          <w:highlight w:val="darkCyan"/>
+        </w:rPr>
+      </w:pPr>
+      <w:r>
+        <w:rPr>
+          <w:sz w:val="24"/>
+          <w:highlight w:val="darkCyan"/>
+        </w:rPr>
+        <w:t>RF08</w:t>
+      </w:r>
+      <w:r>
+        <w:rPr>
+          <w:sz w:val="24"/>
+          <w:highlight w:val="darkCyan"/>
+        </w:rPr>
+        <w:t>: El sistema debe permitir al usuario propietario especificar el tipo de vehículo registrado.</w:t>
       </w:r>
     </w:p>
     <w:p>
@@ -2452,7 +2958,13 @@
         <w:rPr>
           <w:sz w:val="24"/>
         </w:rPr>
-        <w:t>RF08: El sistema debe permitir al usuario propietario pagar impuestos.</w:t>
+        <w:t>RF09</w:t>
+      </w:r>
+      <w:r>
+        <w:rPr>
+          <w:sz w:val="24"/>
+        </w:rPr>
+        <w:t>: El sistema debe almacenar los registros de los ingresos de las empresas.</w:t>
       </w:r>
     </w:p>
     <w:p>
@@ -2474,23 +2986,34 @@
         <w:jc w:val="both"/>
         <w:rPr>
           <w:sz w:val="24"/>
-        </w:rPr>
-      </w:pPr>
-      <w:r>
-        <w:rPr>
-          <w:sz w:val="24"/>
-        </w:rPr>
-        <w:t>RF09: El sistema debe permitir al usuario pasajero consultar la ubicación de una unidad de transporte</w:t>
-      </w:r>
-      <w:r>
-        <w:rPr>
-          <w:sz w:val="24"/>
+          <w:highlight w:val="yellow"/>
+        </w:rPr>
+      </w:pPr>
+      <w:r>
+        <w:rPr>
+          <w:sz w:val="24"/>
+          <w:highlight w:val="yellow"/>
+        </w:rPr>
+        <w:t>RF10</w:t>
+      </w:r>
+      <w:r>
+        <w:rPr>
+          <w:sz w:val="24"/>
+          <w:highlight w:val="yellow"/>
+        </w:rPr>
+        <w:t>: El sistema debe permitir al usuario pasajero consultar la ubicación de una unidad de transporte</w:t>
+      </w:r>
+      <w:r>
+        <w:rPr>
+          <w:sz w:val="24"/>
+          <w:highlight w:val="yellow"/>
         </w:rPr>
         <w:t xml:space="preserve"> disponible</w:t>
       </w:r>
       <w:r>
         <w:rPr>
           <w:sz w:val="24"/>
+          <w:highlight w:val="yellow"/>
         </w:rPr>
         <w:t xml:space="preserve"> mediante GPS, así como también su capacidad disponible en ese momento.</w:t>
       </w:r>
@@ -2514,13 +3037,64 @@
         <w:jc w:val="both"/>
         <w:rPr>
           <w:sz w:val="24"/>
-        </w:rPr>
-      </w:pPr>
-      <w:r>
-        <w:rPr>
-          <w:sz w:val="24"/>
-        </w:rPr>
-        <w:t>RF10: El sistema debe permitir al usuario conductor de empresa  actualizar la capacidad disponible de su vehículo en cada paradero.</w:t>
+          <w:highlight w:val="red"/>
+        </w:rPr>
+      </w:pPr>
+      <w:r>
+        <w:rPr>
+          <w:sz w:val="24"/>
+          <w:highlight w:val="red"/>
+        </w:rPr>
+        <w:t>RF11</w:t>
+      </w:r>
+      <w:r>
+        <w:rPr>
+          <w:sz w:val="24"/>
+          <w:highlight w:val="red"/>
+        </w:rPr>
+        <w:t>: El sistema</w:t>
+      </w:r>
+      <w:r>
+        <w:rPr>
+          <w:sz w:val="24"/>
+          <w:highlight w:val="red"/>
+        </w:rPr>
+        <w:t xml:space="preserve"> QWERTY</w:t>
+      </w:r>
+      <w:r>
+        <w:rPr>
+          <w:sz w:val="24"/>
+          <w:highlight w:val="red"/>
+        </w:rPr>
+        <w:t xml:space="preserve"> debe permitir a</w:t>
+      </w:r>
+      <w:r>
+        <w:rPr>
+          <w:sz w:val="24"/>
+          <w:highlight w:val="red"/>
+        </w:rPr>
+        <w:t xml:space="preserve">l sistema del vehículo poder </w:t>
+      </w:r>
+      <w:r>
+        <w:rPr>
+          <w:sz w:val="24"/>
+          <w:highlight w:val="red"/>
+        </w:rPr>
+        <w:t>actualiza</w:t>
+      </w:r>
+      <w:r>
+        <w:rPr>
+          <w:sz w:val="24"/>
+          <w:highlight w:val="red"/>
+        </w:rPr>
+        <w:t xml:space="preserve">r la capacidad disponible </w:t>
+      </w:r>
+      <w:r>
+        <w:rPr>
+          <w:sz w:val="24"/>
+          <w:highlight w:val="red"/>
+        </w:rPr>
+        <w:t>en cada paradero.</w:t>
       </w:r>
     </w:p>
     <w:p>
@@ -2542,13 +3116,22 @@
         <w:jc w:val="both"/>
         <w:rPr>
           <w:sz w:val="24"/>
-        </w:rPr>
-      </w:pPr>
-      <w:r>
-        <w:rPr>
-          <w:sz w:val="24"/>
-        </w:rPr>
-        <w:t>RF11: El sistema debe obtener información de la localización de cada vehículo cada 5 segundos mediante el sistema GPS.</w:t>
+          <w:highlight w:val="yellow"/>
+        </w:rPr>
+      </w:pPr>
+      <w:r>
+        <w:rPr>
+          <w:sz w:val="24"/>
+          <w:highlight w:val="yellow"/>
+        </w:rPr>
+        <w:t>RF12</w:t>
+      </w:r>
+      <w:r>
+        <w:rPr>
+          <w:sz w:val="24"/>
+          <w:highlight w:val="yellow"/>
+        </w:rPr>
+        <w:t>: El sistema debe obtener información de la localización de cada vehículo cada 5 segundos mediante el sistema GPS.</w:t>
       </w:r>
     </w:p>
     <w:p>
@@ -2570,13 +3153,36 @@
         <w:jc w:val="both"/>
         <w:rPr>
           <w:sz w:val="24"/>
-        </w:rPr>
-      </w:pPr>
-      <w:r>
-        <w:rPr>
-          <w:sz w:val="24"/>
-        </w:rPr>
-        <w:t>RF12: El sistema debe permitir al usuario conductor de empresa reportar la cantidad de pasajeros, el punto de origen y el punto de destino de cada viaje.</w:t>
+          <w:highlight w:val="red"/>
+        </w:rPr>
+      </w:pPr>
+      <w:r>
+        <w:rPr>
+          <w:sz w:val="24"/>
+          <w:highlight w:val="red"/>
+        </w:rPr>
+        <w:t>RF13</w:t>
+      </w:r>
+      <w:r>
+        <w:rPr>
+          <w:sz w:val="24"/>
+          <w:highlight w:val="red"/>
+        </w:rPr>
+        <w:t xml:space="preserve">: El sistema debe permitir al usuario conductor </w:t>
+      </w:r>
+      <w:r>
+        <w:rPr>
+          <w:sz w:val="24"/>
+          <w:highlight w:val="red"/>
+        </w:rPr>
+        <w:t>de taxi</w:t>
+      </w:r>
+      <w:r>
+        <w:rPr>
+          <w:sz w:val="24"/>
+          <w:highlight w:val="red"/>
+        </w:rPr>
+        <w:t xml:space="preserve"> reportar la cantidad de pasajeros, el punto de origen y el punto de destino de cada viaje.</w:t>
       </w:r>
     </w:p>
     <w:p>
@@ -2598,13 +3204,22 @@
         <w:jc w:val="both"/>
         <w:rPr>
           <w:sz w:val="24"/>
-        </w:rPr>
-      </w:pPr>
-      <w:r>
-        <w:rPr>
-          <w:sz w:val="24"/>
-        </w:rPr>
-        <w:t>RF13: El sistema debe permitir al usuario empresa recibir un pago por cada servicio realizado.</w:t>
+          <w:highlight w:val="darkYellow"/>
+        </w:rPr>
+      </w:pPr>
+      <w:r>
+        <w:rPr>
+          <w:sz w:val="24"/>
+          <w:highlight w:val="darkYellow"/>
+        </w:rPr>
+        <w:t>RF14</w:t>
+      </w:r>
+      <w:r>
+        <w:rPr>
+          <w:sz w:val="24"/>
+          <w:highlight w:val="darkYellow"/>
+        </w:rPr>
+        <w:t>: El sistema debe permitir al usuario empresa recibir un pago por cada servicio realizado.</w:t>
       </w:r>
     </w:p>
     <w:p>
@@ -2617,14 +3232,22 @@
         <w:jc w:val="both"/>
         <w:rPr>
           <w:sz w:val="24"/>
-        </w:rPr>
-      </w:pPr>
-      <w:r>
-        <w:rPr>
-          <w:sz w:val="24"/>
-        </w:rPr>
-        <w:lastRenderedPageBreak/>
-        <w:t>RF14: El sistema debe permitir al usuario pasajero realizar un pago por un servicio a través de tarjeta de crédito o móvil.</w:t>
+          <w:highlight w:val="darkYellow"/>
+        </w:rPr>
+      </w:pPr>
+      <w:r>
+        <w:rPr>
+          <w:sz w:val="24"/>
+          <w:highlight w:val="darkYellow"/>
+        </w:rPr>
+        <w:t>RF15</w:t>
+      </w:r>
+      <w:r>
+        <w:rPr>
+          <w:sz w:val="24"/>
+          <w:highlight w:val="darkYellow"/>
+        </w:rPr>
+        <w:t>: El sistema debe permitir al usuario pasajero realizar un pago por un servicio a través de tarjeta de crédito o móvil.</w:t>
       </w:r>
     </w:p>
     <w:p>
@@ -2651,8 +3274,22 @@
       <w:r>
         <w:rPr>
           <w:sz w:val="24"/>
-        </w:rPr>
-        <w:t>RF15: El sistema debe permitir a los usuarios consultar reportes de tráfico de usuarios de la aplicación Waze.</w:t>
+          <w:highlight w:val="yellow"/>
+        </w:rPr>
+        <w:t>RF16</w:t>
+      </w:r>
+      <w:r>
+        <w:rPr>
+          <w:sz w:val="24"/>
+          <w:highlight w:val="yellow"/>
+        </w:rPr>
+        <w:t>: El sistema debe permitir a los usuarios consultar reportes de tráfico de usuarios de la aplicación Waze</w:t>
+      </w:r>
+      <w:r>
+        <w:rPr>
+          <w:sz w:val="24"/>
+        </w:rPr>
+        <w:t>.</w:t>
       </w:r>
     </w:p>
     <w:p>
@@ -2674,21 +3311,31 @@
         <w:jc w:val="both"/>
         <w:rPr>
           <w:sz w:val="24"/>
-        </w:rPr>
-      </w:pPr>
-      <w:r>
-        <w:rPr>
-          <w:sz w:val="24"/>
-        </w:rPr>
-        <w:t>RF16: El sistema debe permitir al usuario pasajero calificar al encargado de un servicio brindado.</w:t>
-      </w:r>
-    </w:p>
-    <w:p>
-      <w:pPr>
-        <w:pStyle w:val="Prrafodelista"/>
-        <w:jc w:val="both"/>
-        <w:rPr>
-          <w:sz w:val="24"/>
+          <w:highlight w:val="green"/>
+        </w:rPr>
+      </w:pPr>
+      <w:r>
+        <w:rPr>
+          <w:sz w:val="24"/>
+          <w:highlight w:val="green"/>
+        </w:rPr>
+        <w:t>RF17</w:t>
+      </w:r>
+      <w:r>
+        <w:rPr>
+          <w:sz w:val="24"/>
+          <w:highlight w:val="green"/>
+        </w:rPr>
+        <w:t>: El sistema debe permitir al usuario pasajero calificar al encargado de un servicio brindado.</w:t>
+      </w:r>
+    </w:p>
+    <w:p>
+      <w:pPr>
+        <w:pStyle w:val="Prrafodelista"/>
+        <w:jc w:val="both"/>
+        <w:rPr>
+          <w:sz w:val="24"/>
+          <w:highlight w:val="green"/>
         </w:rPr>
       </w:pPr>
     </w:p>
@@ -2702,13 +3349,22 @@
         <w:jc w:val="both"/>
         <w:rPr>
           <w:sz w:val="24"/>
-        </w:rPr>
-      </w:pPr>
-      <w:r>
-        <w:rPr>
-          <w:sz w:val="24"/>
-        </w:rPr>
-        <w:t>RF17: El sistema debe permitir al usuario pasajero reportar infracciones a la conducción mediante fotos o videos.</w:t>
+          <w:highlight w:val="green"/>
+        </w:rPr>
+      </w:pPr>
+      <w:r>
+        <w:rPr>
+          <w:sz w:val="24"/>
+          <w:highlight w:val="green"/>
+        </w:rPr>
+        <w:t>RF18</w:t>
+      </w:r>
+      <w:r>
+        <w:rPr>
+          <w:sz w:val="24"/>
+          <w:highlight w:val="green"/>
+        </w:rPr>
+        <w:t>: El sistema debe permitir al usuario pasajero reportar infracciones a la conducción mediante fotos o videos.</w:t>
       </w:r>
     </w:p>
     <w:p>
@@ -2730,13 +3386,22 @@
         <w:jc w:val="both"/>
         <w:rPr>
           <w:sz w:val="24"/>
-        </w:rPr>
-      </w:pPr>
-      <w:r>
-        <w:rPr>
-          <w:sz w:val="24"/>
-        </w:rPr>
-        <w:t>RF17: El sistema debe permitir al usuario conductor de empresa reportar un abuso por parte del personal PNP, SAT y SUNAT.</w:t>
+          <w:highlight w:val="green"/>
+        </w:rPr>
+      </w:pPr>
+      <w:r>
+        <w:rPr>
+          <w:sz w:val="24"/>
+          <w:highlight w:val="green"/>
+        </w:rPr>
+        <w:t>RF19</w:t>
+      </w:r>
+      <w:r>
+        <w:rPr>
+          <w:sz w:val="24"/>
+          <w:highlight w:val="green"/>
+        </w:rPr>
+        <w:t>: El sistema debe permitir al usuario conductor de empresa reportar un abuso por parte del personal PNP, SAT y SUNAT.</w:t>
       </w:r>
     </w:p>
     <w:p>
@@ -2758,13 +3423,22 @@
         <w:jc w:val="both"/>
         <w:rPr>
           <w:sz w:val="24"/>
-        </w:rPr>
-      </w:pPr>
-      <w:r>
-        <w:rPr>
-          <w:sz w:val="24"/>
-        </w:rPr>
-        <w:t>RF18: El sistema debe permitir al usuario pasajero definir un contacto de emergencia.</w:t>
+          <w:highlight w:val="magenta"/>
+        </w:rPr>
+      </w:pPr>
+      <w:r>
+        <w:rPr>
+          <w:sz w:val="24"/>
+          <w:highlight w:val="magenta"/>
+        </w:rPr>
+        <w:t>RF20</w:t>
+      </w:r>
+      <w:r>
+        <w:rPr>
+          <w:sz w:val="24"/>
+          <w:highlight w:val="magenta"/>
+        </w:rPr>
+        <w:t>: El sistema debe permitir al usuario pasajero definir un contacto de emergencia.</w:t>
       </w:r>
     </w:p>
     <w:p>
@@ -2786,13 +3460,22 @@
         <w:jc w:val="both"/>
         <w:rPr>
           <w:sz w:val="24"/>
-        </w:rPr>
-      </w:pPr>
-      <w:r>
-        <w:rPr>
-          <w:sz w:val="24"/>
-        </w:rPr>
-        <w:t>RF19: El sistema debe permitir al Contacto de Emergencia hacer seguimiento de la ruta seguida por el usuario mediante el sistema GPS.</w:t>
+          <w:highlight w:val="yellow"/>
+        </w:rPr>
+      </w:pPr>
+      <w:r>
+        <w:rPr>
+          <w:sz w:val="24"/>
+          <w:highlight w:val="yellow"/>
+        </w:rPr>
+        <w:t>RF21</w:t>
+      </w:r>
+      <w:r>
+        <w:rPr>
+          <w:sz w:val="24"/>
+          <w:highlight w:val="yellow"/>
+        </w:rPr>
+        <w:t>: El sistema debe permitir al Contacto de Emergencia hacer seguimiento de la ruta seguida por el usuario mediante el sistema GPS.</w:t>
       </w:r>
     </w:p>
     <w:p>
@@ -2820,7 +3503,13 @@
         <w:rPr>
           <w:sz w:val="24"/>
         </w:rPr>
-        <w:t>RF20: El sistema debe permitir al usuario empresa realizar búsquedas de información en el sistema para efectos de marketing.</w:t>
+        <w:t>RF22</w:t>
+      </w:r>
+      <w:r>
+        <w:rPr>
+          <w:sz w:val="24"/>
+        </w:rPr>
+        <w:t>: El sistema debe permitir al usuario empresa realizar búsquedas de información en el sistema para efectos de marketing.</w:t>
       </w:r>
     </w:p>
     <w:p>
@@ -2842,13 +3531,22 @@
         <w:jc w:val="both"/>
         <w:rPr>
           <w:sz w:val="24"/>
-        </w:rPr>
-      </w:pPr>
-      <w:r>
-        <w:rPr>
-          <w:sz w:val="24"/>
-        </w:rPr>
-        <w:t>RF21: El sistema debe permitir al usuario editar la información de su cuenta.</w:t>
+          <w:highlight w:val="magenta"/>
+        </w:rPr>
+      </w:pPr>
+      <w:r>
+        <w:rPr>
+          <w:sz w:val="24"/>
+          <w:highlight w:val="magenta"/>
+        </w:rPr>
+        <w:t>RF23</w:t>
+      </w:r>
+      <w:r>
+        <w:rPr>
+          <w:sz w:val="24"/>
+          <w:highlight w:val="magenta"/>
+        </w:rPr>
+        <w:t>: El sistema debe permitir al usuario editar la información de su cuenta.</w:t>
       </w:r>
     </w:p>
     <w:p>
@@ -2876,19 +3574,19 @@
         <w:rPr>
           <w:sz w:val="24"/>
         </w:rPr>
-        <w:t xml:space="preserve">RF22: El sistema debe permitir al usuario de la PNP </w:t>
-      </w:r>
-      <w:r>
-        <w:rPr>
-          <w:sz w:val="24"/>
-        </w:rPr>
-        <w:t>visualizar todas las alerta</w:t>
-      </w:r>
-      <w:r>
-        <w:rPr>
-          <w:sz w:val="24"/>
-        </w:rPr>
-        <w:t>s registradas en el sistema.</w:t>
+        <w:t>RF24</w:t>
+      </w:r>
+      <w:r>
+        <w:rPr>
+          <w:sz w:val="24"/>
+        </w:rPr>
+        <w:t xml:space="preserve">: El sistema </w:t>
+      </w:r>
+      <w:r>
+        <w:rPr>
+          <w:sz w:val="24"/>
+        </w:rPr>
+        <w:t>QWERTY debe permitir a la SUNAT, PNP, SUNARP poder consumir un servicio para consultar información de reclamos y reportes de infracciones.</w:t>
       </w:r>
     </w:p>
     <w:p>
@@ -2908,27 +3606,181 @@
         </w:numPr>
         <w:jc w:val="both"/>
         <w:rPr>
-          <w:sz w:val="24"/>
-        </w:rPr>
-      </w:pPr>
-      <w:r>
-        <w:rPr>
-          <w:sz w:val="24"/>
-        </w:rPr>
-        <w:t xml:space="preserve">RF23: El sistema debe permitir al usuario </w:t>
-      </w:r>
-      <w:r>
-        <w:rPr>
-          <w:sz w:val="24"/>
-        </w:rPr>
-        <w:t>SUNAT visualizar los cobros realizados por los usuarios empresa</w:t>
-      </w:r>
-      <w:r>
-        <w:rPr>
-          <w:sz w:val="24"/>
+          <w:b/>
+          <w:color w:val="1F4E79" w:themeColor="accent1" w:themeShade="80"/>
+          <w:sz w:val="24"/>
+          <w:szCs w:val="24"/>
+        </w:rPr>
+      </w:pPr>
+      <w:r>
+        <w:rPr>
+          <w:b/>
+          <w:color w:val="1F4E79" w:themeColor="accent1" w:themeShade="80"/>
+          <w:sz w:val="24"/>
+          <w:szCs w:val="24"/>
+        </w:rPr>
+        <w:t>RF25</w:t>
+      </w:r>
+      <w:r>
+        <w:rPr>
+          <w:b/>
+          <w:color w:val="1F4E79" w:themeColor="accent1" w:themeShade="80"/>
+          <w:sz w:val="24"/>
+          <w:szCs w:val="24"/>
+        </w:rPr>
+        <w:t xml:space="preserve"> : El sistema debe permitir al usuario poder registrar una flota de vehí</w:t>
+      </w:r>
+      <w:r>
+        <w:rPr>
+          <w:b/>
+          <w:color w:val="1F4E79" w:themeColor="accent1" w:themeShade="80"/>
+          <w:sz w:val="24"/>
+          <w:szCs w:val="24"/>
+        </w:rPr>
+        <w:t>culos.</w:t>
+      </w:r>
+    </w:p>
+    <w:p>
+      <w:pPr>
+        <w:pStyle w:val="Prrafodelista"/>
+        <w:numPr>
+          <w:ilvl w:val="0"/>
+          <w:numId w:val="5"/>
+        </w:numPr>
+        <w:jc w:val="both"/>
+        <w:rPr>
+          <w:b/>
+          <w:color w:val="1F4E79" w:themeColor="accent1" w:themeShade="80"/>
+          <w:sz w:val="24"/>
+          <w:szCs w:val="24"/>
+        </w:rPr>
+      </w:pPr>
+      <w:r>
+        <w:rPr>
+          <w:b/>
+          <w:color w:val="1F4E79" w:themeColor="accent1" w:themeShade="80"/>
+          <w:sz w:val="24"/>
+          <w:szCs w:val="24"/>
+        </w:rPr>
+        <w:t>RF26</w:t>
+      </w:r>
+      <w:r>
+        <w:rPr>
+          <w:b/>
+          <w:color w:val="1F4E79" w:themeColor="accent1" w:themeShade="80"/>
+          <w:sz w:val="24"/>
+          <w:szCs w:val="24"/>
+        </w:rPr>
+        <w:t xml:space="preserve"> : El sistema debe permitir al usuario</w:t>
+      </w:r>
+      <w:r>
+        <w:rPr>
+          <w:b/>
+          <w:color w:val="1F4E79" w:themeColor="accent1" w:themeShade="80"/>
+          <w:sz w:val="24"/>
+          <w:szCs w:val="24"/>
+        </w:rPr>
+        <w:t xml:space="preserve"> empresa</w:t>
+      </w:r>
+      <w:r>
+        <w:rPr>
+          <w:b/>
+          <w:color w:val="1F4E79" w:themeColor="accent1" w:themeShade="80"/>
+          <w:sz w:val="24"/>
+          <w:szCs w:val="24"/>
+        </w:rPr>
+        <w:t xml:space="preserve"> poder elegir una ruta de un listado de rutas </w:t>
+      </w:r>
+      <w:r>
+        <w:rPr>
+          <w:b/>
+          <w:color w:val="1F4E79" w:themeColor="accent1" w:themeShade="80"/>
+          <w:sz w:val="24"/>
+          <w:szCs w:val="24"/>
+        </w:rPr>
+        <w:t>válidas.</w:t>
+      </w:r>
+    </w:p>
+    <w:p>
+      <w:pPr>
+        <w:pStyle w:val="Prrafodelista"/>
+        <w:numPr>
+          <w:ilvl w:val="0"/>
+          <w:numId w:val="5"/>
+        </w:numPr>
+        <w:jc w:val="both"/>
+        <w:rPr>
+          <w:b/>
+          <w:color w:val="1F4E79" w:themeColor="accent1" w:themeShade="80"/>
+          <w:sz w:val="24"/>
+          <w:szCs w:val="24"/>
+        </w:rPr>
+      </w:pPr>
+      <w:r>
+        <w:rPr>
+          <w:b/>
+          <w:color w:val="1F4E79" w:themeColor="accent1" w:themeShade="80"/>
+          <w:sz w:val="24"/>
+          <w:szCs w:val="24"/>
+        </w:rPr>
+        <w:t>RF27</w:t>
+      </w:r>
+      <w:r>
+        <w:rPr>
+          <w:b/>
+          <w:color w:val="1F4E79" w:themeColor="accent1" w:themeShade="80"/>
+          <w:sz w:val="24"/>
+          <w:szCs w:val="24"/>
+        </w:rPr>
+        <w:t xml:space="preserve"> : El sistema debe permitir al usuario poder asig</w:t>
+      </w:r>
+      <w:r>
+        <w:rPr>
+          <w:b/>
+          <w:color w:val="1F4E79" w:themeColor="accent1" w:themeShade="80"/>
+          <w:sz w:val="24"/>
+          <w:szCs w:val="24"/>
+        </w:rPr>
+        <w:t>n</w:t>
+      </w:r>
+      <w:r>
+        <w:rPr>
+          <w:b/>
+          <w:color w:val="1F4E79" w:themeColor="accent1" w:themeShade="80"/>
+          <w:sz w:val="24"/>
+          <w:szCs w:val="24"/>
+        </w:rPr>
+        <w:t>ar un v</w:t>
+      </w:r>
+      <w:r>
+        <w:rPr>
+          <w:b/>
+          <w:color w:val="1F4E79" w:themeColor="accent1" w:themeShade="80"/>
+          <w:sz w:val="24"/>
+          <w:szCs w:val="24"/>
+        </w:rPr>
+        <w:t>ehículo a una flota determin</w:t>
+      </w:r>
+      <w:bookmarkStart w:id="0" w:name="_GoBack"/>
+      <w:r>
+        <w:rPr>
+          <w:b/>
+          <w:color w:val="1F4E79" w:themeColor="accent1" w:themeShade="80"/>
+          <w:sz w:val="24"/>
+          <w:szCs w:val="24"/>
+        </w:rPr>
+        <w:t>ada</w:t>
+      </w:r>
+      <w:r>
+        <w:rPr>
+          <w:b/>
+          <w:color w:val="1F4E79" w:themeColor="accent1" w:themeShade="80"/>
+          <w:sz w:val="24"/>
+          <w:szCs w:val="24"/>
         </w:rPr>
         <w:t>.</w:t>
       </w:r>
+      <w:bookmarkEnd w:id="0"/>
     </w:p>
     <w:p>
       <w:pPr>
@@ -3017,25 +3869,13 @@
           <w:szCs w:val="24"/>
         </w:rPr>
       </w:pPr>
-    </w:p>
-    <w:p>
-      <w:pPr>
-        <w:jc w:val="both"/>
+      <w:r>
         <w:rPr>
           <w:b/>
           <w:color w:val="1F4E79" w:themeColor="accent1" w:themeShade="80"/>
           <w:sz w:val="24"/>
           <w:szCs w:val="24"/>
         </w:rPr>
-      </w:pPr>
-      <w:r>
-        <w:rPr>
-          <w:b/>
-          <w:color w:val="1F4E79" w:themeColor="accent1" w:themeShade="80"/>
-          <w:sz w:val="24"/>
-          <w:szCs w:val="24"/>
-        </w:rPr>
-        <w:lastRenderedPageBreak/>
         <w:t xml:space="preserve">DEFINICIÓN DE TECNOLOGIAS </w:t>
       </w:r>
     </w:p>
@@ -3556,7 +4396,6 @@
           <w:sz w:val="24"/>
           <w:szCs w:val="24"/>
         </w:rPr>
-        <w:lastRenderedPageBreak/>
         <w:t>Servicios Web:</w:t>
       </w:r>
       <w:r>
@@ -3846,6 +4685,7 @@
           <w:sz w:val="24"/>
           <w:szCs w:val="24"/>
         </w:rPr>
+        <w:lastRenderedPageBreak/>
         <w:t xml:space="preserve">En tercer lugar, según la encuesta ONG Lima Cómo Vamos, se señaló que 8 de cada 10 </w:t>
       </w:r>
       <w:r>
@@ -3894,7 +4734,6 @@
           <w:sz w:val="24"/>
           <w:szCs w:val="24"/>
         </w:rPr>
-        <w:lastRenderedPageBreak/>
         <w:t>Análisis de costo y beneficio</w:t>
       </w:r>
       <w:r>
@@ -3965,10 +4804,10 @@
           <w:noProof/>
           <w:sz w:val="24"/>
           <w:szCs w:val="24"/>
-          <w:lang w:eastAsia="es-PE"/>
+          <w:lang w:val="es-ES" w:eastAsia="es-ES"/>
         </w:rPr>
         <w:drawing>
-          <wp:anchor distT="0" distB="0" distL="114300" distR="114300" simplePos="0" relativeHeight="251664384" behindDoc="1" locked="0" layoutInCell="1" allowOverlap="1" wp14:anchorId="6765D279" wp14:editId="48484E30">
+          <wp:anchor distT="0" distB="0" distL="114300" distR="114300" simplePos="0" relativeHeight="251659776" behindDoc="1" locked="0" layoutInCell="1" allowOverlap="1" wp14:anchorId="7335113F" wp14:editId="55E384EA">
             <wp:simplePos x="0" y="0"/>
             <wp:positionH relativeFrom="margin">
               <wp:posOffset>897255</wp:posOffset>
@@ -3991,7 +4830,7 @@
                     <pic:cNvPicPr/>
                   </pic:nvPicPr>
                   <pic:blipFill>
-                    <a:blip r:embed="rId8">
+                    <a:blip r:embed="rId9">
                       <a:extLst>
                         <a:ext uri="{28A0092B-C50C-407E-A947-70E740481C1C}">
                           <a14:useLocalDpi xmlns:a14="http://schemas.microsoft.com/office/drawing/2010/main" val="0"/>
@@ -4219,8 +5058,23 @@
           <w:sz w:val="24"/>
           <w:szCs w:val="24"/>
         </w:rPr>
-        <w:lastRenderedPageBreak/>
-        <w:t>Análisis de costo y beneficio weblogic</w:t>
+        <w:t xml:space="preserve">Análisis de costo y beneficio </w:t>
+      </w:r>
+      <w:r>
+        <w:rPr>
+          <w:b/>
+          <w:sz w:val="24"/>
+          <w:szCs w:val="24"/>
+        </w:rPr>
+        <w:t xml:space="preserve">: </w:t>
+      </w:r>
+      <w:r>
+        <w:rPr>
+          <w:b/>
+          <w:sz w:val="24"/>
+          <w:szCs w:val="24"/>
+        </w:rPr>
+        <w:t>weblogic</w:t>
       </w:r>
       <w:r>
         <w:rPr>
@@ -4260,10 +5114,10 @@
           <w:noProof/>
           <w:sz w:val="24"/>
           <w:szCs w:val="24"/>
-          <w:lang w:eastAsia="es-PE"/>
+          <w:lang w:val="es-ES" w:eastAsia="es-ES"/>
         </w:rPr>
         <w:drawing>
-          <wp:anchor distT="0" distB="0" distL="114300" distR="114300" simplePos="0" relativeHeight="251665408" behindDoc="0" locked="0" layoutInCell="1" allowOverlap="1" wp14:anchorId="196CBE32" wp14:editId="7BC953CF">
+          <wp:anchor distT="0" distB="0" distL="114300" distR="114300" simplePos="0" relativeHeight="251660800" behindDoc="0" locked="0" layoutInCell="1" allowOverlap="1" wp14:anchorId="146ED58F" wp14:editId="7B038C89">
             <wp:simplePos x="0" y="0"/>
             <wp:positionH relativeFrom="margin">
               <wp:align>center</wp:align>
@@ -4288,7 +5142,7 @@
                     </pic:cNvPicPr>
                   </pic:nvPicPr>
                   <pic:blipFill>
-                    <a:blip r:embed="rId9">
+                    <a:blip r:embed="rId10">
                       <a:extLst>
                         <a:ext uri="{28A0092B-C50C-407E-A947-70E740481C1C}">
                           <a14:useLocalDpi xmlns:a14="http://schemas.microsoft.com/office/drawing/2010/main" val="0"/>
@@ -4389,18 +5243,315 @@
       <w:pPr>
         <w:jc w:val="both"/>
         <w:rPr>
-          <w:b/>
-          <w:sz w:val="24"/>
-          <w:szCs w:val="24"/>
-        </w:rPr>
-      </w:pPr>
-      <w:r>
-        <w:rPr>
-          <w:b/>
-          <w:sz w:val="24"/>
-          <w:szCs w:val="24"/>
-        </w:rPr>
-        <w:t>Análisis de costo y beneficio Spring</w:t>
+          <w:sz w:val="24"/>
+          <w:szCs w:val="24"/>
+        </w:rPr>
+      </w:pPr>
+    </w:p>
+    <w:p>
+      <w:pPr>
+        <w:jc w:val="both"/>
+        <w:rPr>
+          <w:b/>
+          <w:sz w:val="24"/>
+          <w:szCs w:val="24"/>
+        </w:rPr>
+      </w:pPr>
+      <w:r>
+        <w:rPr>
+          <w:b/>
+          <w:sz w:val="24"/>
+          <w:szCs w:val="24"/>
+        </w:rPr>
+        <w:t>Análi</w:t>
+      </w:r>
+      <w:r>
+        <w:rPr>
+          <w:b/>
+          <w:sz w:val="24"/>
+          <w:szCs w:val="24"/>
+        </w:rPr>
+        <w:t>sis de costo y beneficio :  Servidor local vs Servidor remoto</w:t>
+      </w:r>
+    </w:p>
+    <w:p>
+      <w:pPr>
+        <w:jc w:val="both"/>
+        <w:rPr>
+          <w:sz w:val="24"/>
+          <w:szCs w:val="24"/>
+        </w:rPr>
+      </w:pPr>
+      <w:r>
+        <w:rPr>
+          <w:sz w:val="24"/>
+          <w:szCs w:val="24"/>
+        </w:rPr>
+        <w:t>Existe una tendencia marcar</w:t>
+      </w:r>
+      <w:r>
+        <w:rPr>
+          <w:sz w:val="24"/>
+          <w:szCs w:val="24"/>
+        </w:rPr>
+        <w:t xml:space="preserve"> </w:t>
+      </w:r>
+      <w:r>
+        <w:rPr>
+          <w:sz w:val="24"/>
+          <w:szCs w:val="24"/>
+        </w:rPr>
+        <w:t xml:space="preserve">en el uso de la nube en cuanto al uso de servidores de aplicaciones y web </w:t>
+      </w:r>
+      <w:r>
+        <w:rPr>
+          <w:sz w:val="24"/>
+          <w:szCs w:val="24"/>
+        </w:rPr>
+        <w:t xml:space="preserve">que indica que los servidores ,especialmente web, optan por el uso de servidores remotos. </w:t>
+      </w:r>
+      <w:r>
+        <w:rPr>
+          <w:sz w:val="24"/>
+          <w:szCs w:val="24"/>
+        </w:rPr>
+        <w:t xml:space="preserve"> Los gastos en que se incurren al decidir por un servidor local es una de las desventajas más importantes . Por ello, para el proyecto en cuestión se ha optado por el uso del desarrollo en la nube.</w:t>
+      </w:r>
+      <w:r>
+        <w:rPr>
+          <w:sz w:val="24"/>
+          <w:szCs w:val="24"/>
+        </w:rPr>
+        <w:t xml:space="preserve">  En el siguiente imagen, se pude observar un cuadro comparitvo de costos en que se incurren en el uso de ambas opciones.</w:t>
+      </w:r>
+    </w:p>
+    <w:p>
+      <w:pPr>
+        <w:jc w:val="both"/>
+        <w:rPr>
+          <w:sz w:val="24"/>
+          <w:szCs w:val="24"/>
+        </w:rPr>
+      </w:pPr>
+    </w:p>
+    <w:p>
+      <w:pPr>
+        <w:jc w:val="both"/>
+        <w:rPr>
+          <w:sz w:val="24"/>
+          <w:szCs w:val="24"/>
+        </w:rPr>
+      </w:pPr>
+    </w:p>
+    <w:p>
+      <w:pPr>
+        <w:jc w:val="both"/>
+        <w:rPr>
+          <w:sz w:val="24"/>
+          <w:szCs w:val="24"/>
+        </w:rPr>
+      </w:pPr>
+    </w:p>
+    <w:p>
+      <w:pPr>
+        <w:jc w:val="both"/>
+        <w:rPr>
+          <w:sz w:val="24"/>
+          <w:szCs w:val="24"/>
+        </w:rPr>
+      </w:pPr>
+      <w:r>
+        <w:rPr>
+          <w:noProof/>
+          <w:sz w:val="24"/>
+          <w:szCs w:val="24"/>
+          <w:lang w:val="es-ES" w:eastAsia="es-ES"/>
+        </w:rPr>
+        <w:drawing>
+          <wp:inline distT="0" distB="0" distL="0" distR="0" wp14:anchorId="5A58A0E0" wp14:editId="1C2B9DCD">
+            <wp:extent cx="6078705" cy="2665095"/>
+            <wp:effectExtent l="0" t="0" r="0" b="1905"/>
+            <wp:docPr id="4" name="Imagen 1"/>
+            <wp:cNvGraphicFramePr>
+              <a:graphicFrameLocks xmlns:a="http://schemas.openxmlformats.org/drawingml/2006/main" noChangeAspect="1"/>
+            </wp:cNvGraphicFramePr>
+            <a:graphic xmlns:a="http://schemas.openxmlformats.org/drawingml/2006/main">
+              <a:graphicData uri="http://schemas.openxmlformats.org/drawingml/2006/picture">
+                <pic:pic xmlns:pic="http://schemas.openxmlformats.org/drawingml/2006/picture">
+                  <pic:nvPicPr>
+                    <pic:cNvPr id="0" name="Picture 1"/>
+                    <pic:cNvPicPr>
+                      <a:picLocks noChangeAspect="1" noChangeArrowheads="1"/>
+                    </pic:cNvPicPr>
+                  </pic:nvPicPr>
+                  <pic:blipFill>
+                    <a:blip r:embed="rId11">
+                      <a:extLst>
+                        <a:ext uri="{28A0092B-C50C-407E-A947-70E740481C1C}">
+                          <a14:useLocalDpi xmlns:a14="http://schemas.microsoft.com/office/drawing/2010/main" val="0"/>
+                        </a:ext>
+                      </a:extLst>
+                    </a:blip>
+                    <a:srcRect/>
+                    <a:stretch>
+                      <a:fillRect/>
+                    </a:stretch>
+                  </pic:blipFill>
+                  <pic:spPr bwMode="auto">
+                    <a:xfrm>
+                      <a:off x="0" y="0"/>
+                      <a:ext cx="6079391" cy="2665396"/>
+                    </a:xfrm>
+                    <a:prstGeom prst="rect">
+                      <a:avLst/>
+                    </a:prstGeom>
+                    <a:noFill/>
+                    <a:ln>
+                      <a:noFill/>
+                    </a:ln>
+                  </pic:spPr>
+                </pic:pic>
+              </a:graphicData>
+            </a:graphic>
+          </wp:inline>
+        </w:drawing>
+      </w:r>
+    </w:p>
+    <w:p>
+      <w:pPr>
+        <w:jc w:val="both"/>
+        <w:rPr>
+          <w:sz w:val="24"/>
+          <w:szCs w:val="24"/>
+        </w:rPr>
+      </w:pPr>
+    </w:p>
+    <w:p>
+      <w:pPr>
+        <w:jc w:val="both"/>
+        <w:rPr>
+          <w:sz w:val="24"/>
+          <w:szCs w:val="24"/>
+        </w:rPr>
+      </w:pPr>
+      <w:r>
+        <w:rPr>
+          <w:sz w:val="24"/>
+          <w:szCs w:val="24"/>
+        </w:rPr>
+        <w:t>Algunas ventajas del desarrollo en la nube:</w:t>
+      </w:r>
+    </w:p>
+    <w:p>
+      <w:pPr>
+        <w:jc w:val="both"/>
+        <w:rPr>
+          <w:sz w:val="24"/>
+          <w:szCs w:val="24"/>
+        </w:rPr>
+      </w:pPr>
+      <w:r>
+        <w:rPr>
+          <w:sz w:val="24"/>
+          <w:szCs w:val="24"/>
+        </w:rPr>
+        <w:t>Los gastos iniciales son considerablemente menores.</w:t>
+      </w:r>
+    </w:p>
+    <w:p>
+      <w:pPr>
+        <w:jc w:val="both"/>
+        <w:rPr>
+          <w:sz w:val="24"/>
+          <w:szCs w:val="24"/>
+        </w:rPr>
+      </w:pPr>
+      <w:r>
+        <w:rPr>
+          <w:sz w:val="24"/>
+          <w:szCs w:val="24"/>
+        </w:rPr>
+        <w:t>No se requieren técnicos expertos , ya que en el data center cuenta</w:t>
+      </w:r>
+      <w:r>
+        <w:rPr>
+          <w:sz w:val="24"/>
+          <w:szCs w:val="24"/>
+        </w:rPr>
+        <w:t>n</w:t>
+      </w:r>
+      <w:r>
+        <w:rPr>
+          <w:sz w:val="24"/>
+          <w:szCs w:val="24"/>
+        </w:rPr>
+        <w:t xml:space="preserve"> con técnicos capacitados.</w:t>
+      </w:r>
+    </w:p>
+    <w:p>
+      <w:pPr>
+        <w:jc w:val="both"/>
+        <w:rPr>
+          <w:sz w:val="24"/>
+          <w:szCs w:val="24"/>
+        </w:rPr>
+      </w:pPr>
+      <w:r>
+        <w:rPr>
+          <w:sz w:val="24"/>
+          <w:szCs w:val="24"/>
+        </w:rPr>
+        <w:t>L</w:t>
+      </w:r>
+      <w:r>
+        <w:rPr>
+          <w:sz w:val="24"/>
+          <w:szCs w:val="24"/>
+        </w:rPr>
+        <w:t>a opción de poder elegir y configurar los recursos de hardware en el momento que se decida brinda una sostenibilidad al proyecto, es decir, poder crecer en recursos en la misma medida que la aplicación lo requiera.</w:t>
+      </w:r>
+    </w:p>
+    <w:p>
+      <w:pPr>
+        <w:jc w:val="both"/>
+        <w:rPr>
+          <w:sz w:val="24"/>
+          <w:szCs w:val="24"/>
+        </w:rPr>
+      </w:pPr>
+    </w:p>
+    <w:p>
+      <w:pPr>
+        <w:jc w:val="both"/>
+        <w:rPr>
+          <w:b/>
+          <w:sz w:val="24"/>
+          <w:szCs w:val="24"/>
+        </w:rPr>
+      </w:pPr>
+      <w:r>
+        <w:rPr>
+          <w:b/>
+          <w:sz w:val="24"/>
+          <w:szCs w:val="24"/>
+        </w:rPr>
+        <w:t xml:space="preserve">Análisis de costo y beneficio </w:t>
+      </w:r>
+      <w:r>
+        <w:rPr>
+          <w:b/>
+          <w:sz w:val="24"/>
+          <w:szCs w:val="24"/>
+        </w:rPr>
+        <w:t xml:space="preserve">: </w:t>
+      </w:r>
+      <w:r>
+        <w:rPr>
+          <w:b/>
+          <w:sz w:val="24"/>
+          <w:szCs w:val="24"/>
+        </w:rPr>
+        <w:t>Spring</w:t>
       </w:r>
       <w:r>
         <w:rPr>
@@ -4499,14 +5650,46 @@
           <w:szCs w:val="24"/>
         </w:rPr>
       </w:pPr>
-      <w:r>
+    </w:p>
+    <w:p>
+      <w:pPr>
+        <w:jc w:val="both"/>
         <w:rPr>
           <w:b/>
           <w:color w:val="1F4E79" w:themeColor="accent1" w:themeShade="80"/>
           <w:sz w:val="24"/>
           <w:szCs w:val="24"/>
         </w:rPr>
-        <w:lastRenderedPageBreak/>
+      </w:pPr>
+    </w:p>
+    <w:p>
+      <w:pPr>
+        <w:jc w:val="both"/>
+        <w:rPr>
+          <w:b/>
+          <w:color w:val="1F4E79" w:themeColor="accent1" w:themeShade="80"/>
+          <w:sz w:val="24"/>
+          <w:szCs w:val="24"/>
+        </w:rPr>
+      </w:pPr>
+    </w:p>
+    <w:p>
+      <w:pPr>
+        <w:jc w:val="both"/>
+        <w:rPr>
+          <w:b/>
+          <w:color w:val="1F4E79" w:themeColor="accent1" w:themeShade="80"/>
+          <w:sz w:val="24"/>
+          <w:szCs w:val="24"/>
+        </w:rPr>
+      </w:pPr>
+      <w:r>
+        <w:rPr>
+          <w:b/>
+          <w:color w:val="1F4E79" w:themeColor="accent1" w:themeShade="80"/>
+          <w:sz w:val="24"/>
+          <w:szCs w:val="24"/>
+        </w:rPr>
         <w:t>ESCENARIO DE ESTILO ARQUITECTONICO</w:t>
       </w:r>
     </w:p>
@@ -4717,6 +5900,29 @@
         </w:rPr>
         <w:t>La organización es grande y opera con una red heterogénea que consume servicios de diferentes proveedores y entrega funcionalidad a diferentes consumidores lo cual evita la amenaza de la dependencia de un solo proveedor.</w:t>
       </w:r>
+      <w:r>
+        <w:rPr>
+          <w:sz w:val="24"/>
+          <w:szCs w:val="32"/>
+        </w:rPr>
+        <w:t xml:space="preserve"> </w:t>
+      </w:r>
+    </w:p>
+    <w:p>
+      <w:pPr>
+        <w:jc w:val="both"/>
+        <w:rPr>
+          <w:sz w:val="24"/>
+          <w:szCs w:val="32"/>
+        </w:rPr>
+      </w:pPr>
+      <w:r>
+        <w:rPr>
+          <w:sz w:val="24"/>
+          <w:szCs w:val="32"/>
+        </w:rPr>
+        <w:t>A continuación un diagrama del estilo arquitectónico propuesto para el proyecto.</w:t>
+      </w:r>
     </w:p>
     <w:p>
       <w:pPr>
@@ -4790,25 +5996,60 @@
           <w:szCs w:val="24"/>
         </w:rPr>
       </w:pPr>
+    </w:p>
+    <w:p>
+      <w:pPr>
+        <w:jc w:val="both"/>
+        <w:rPr>
+          <w:sz w:val="24"/>
+          <w:szCs w:val="24"/>
+        </w:rPr>
+      </w:pPr>
+    </w:p>
+    <w:p>
+      <w:pPr>
+        <w:jc w:val="both"/>
+        <w:rPr>
+          <w:sz w:val="24"/>
+          <w:szCs w:val="24"/>
+        </w:rPr>
+      </w:pPr>
+    </w:p>
+    <w:p>
+      <w:pPr>
+        <w:jc w:val="both"/>
+        <w:rPr>
+          <w:sz w:val="24"/>
+          <w:szCs w:val="24"/>
+        </w:rPr>
+      </w:pPr>
+    </w:p>
+    <w:p>
+      <w:pPr>
+        <w:jc w:val="both"/>
+        <w:rPr>
+          <w:sz w:val="24"/>
+          <w:szCs w:val="24"/>
+        </w:rPr>
+      </w:pPr>
       <w:r>
         <w:rPr>
           <w:noProof/>
           <w:sz w:val="24"/>
           <w:szCs w:val="24"/>
-          <w:lang w:eastAsia="es-PE"/>
-        </w:rPr>
-        <w:lastRenderedPageBreak/>
+          <w:lang w:val="es-ES" w:eastAsia="es-ES"/>
+        </w:rPr>
         <w:drawing>
-          <wp:anchor distT="0" distB="0" distL="114300" distR="114300" simplePos="0" relativeHeight="251659264" behindDoc="1" locked="0" layoutInCell="1" allowOverlap="1" wp14:anchorId="22A9E4F1" wp14:editId="6AC0AB9E">
+          <wp:anchor distT="0" distB="0" distL="114300" distR="114300" simplePos="0" relativeHeight="251655680" behindDoc="1" locked="0" layoutInCell="1" allowOverlap="1" wp14:anchorId="52336FCF" wp14:editId="78908EF3">
             <wp:simplePos x="0" y="0"/>
             <wp:positionH relativeFrom="margin">
-              <wp:posOffset>-805180</wp:posOffset>
+              <wp:posOffset>-800100</wp:posOffset>
             </wp:positionH>
             <wp:positionV relativeFrom="paragraph">
-              <wp:posOffset>-4445</wp:posOffset>
+              <wp:posOffset>-342900</wp:posOffset>
             </wp:positionV>
-            <wp:extent cx="7009867" cy="4867275"/>
-            <wp:effectExtent l="0" t="0" r="635" b="0"/>
+            <wp:extent cx="7009765" cy="4867275"/>
+            <wp:effectExtent l="0" t="0" r="635" b="9525"/>
             <wp:wrapNone/>
             <wp:docPr id="3" name="Imagen 3"/>
             <wp:cNvGraphicFramePr>
@@ -4824,7 +6065,7 @@
                     </pic:cNvPicPr>
                   </pic:nvPicPr>
                   <pic:blipFill>
-                    <a:blip r:embed="rId10">
+                    <a:blip r:embed="rId12">
                       <a:extLst>
                         <a:ext uri="{28A0092B-C50C-407E-A947-70E740481C1C}">
                           <a14:useLocalDpi xmlns:a14="http://schemas.microsoft.com/office/drawing/2010/main" val="0"/>
@@ -4839,7 +6080,7 @@
                   <pic:spPr bwMode="auto">
                     <a:xfrm>
                       <a:off x="0" y="0"/>
-                      <a:ext cx="7009867" cy="4867275"/>
+                      <a:ext cx="7009765" cy="4867275"/>
                     </a:xfrm>
                     <a:prstGeom prst="rect">
                       <a:avLst/>
@@ -5014,8 +6255,73 @@
           <w:szCs w:val="24"/>
         </w:rPr>
       </w:pPr>
-      <w:r>
-        <w:rPr>
+    </w:p>
+    <w:p>
+      <w:pPr>
+        <w:jc w:val="both"/>
+        <w:rPr>
+          <w:sz w:val="24"/>
+          <w:szCs w:val="24"/>
+        </w:rPr>
+      </w:pPr>
+    </w:p>
+    <w:p>
+      <w:pPr>
+        <w:jc w:val="both"/>
+        <w:rPr>
+          <w:sz w:val="24"/>
+          <w:szCs w:val="24"/>
+        </w:rPr>
+      </w:pPr>
+    </w:p>
+    <w:p>
+      <w:pPr>
+        <w:jc w:val="both"/>
+        <w:rPr>
+          <w:sz w:val="24"/>
+          <w:szCs w:val="24"/>
+        </w:rPr>
+      </w:pPr>
+    </w:p>
+    <w:p>
+      <w:pPr>
+        <w:jc w:val="both"/>
+        <w:rPr>
+          <w:sz w:val="24"/>
+          <w:szCs w:val="24"/>
+        </w:rPr>
+      </w:pPr>
+    </w:p>
+    <w:p>
+      <w:pPr>
+        <w:jc w:val="both"/>
+        <w:rPr>
+          <w:sz w:val="24"/>
+          <w:szCs w:val="24"/>
+        </w:rPr>
+      </w:pPr>
+    </w:p>
+    <w:p>
+      <w:pPr>
+        <w:jc w:val="both"/>
+        <w:rPr>
+          <w:sz w:val="24"/>
+          <w:szCs w:val="24"/>
+        </w:rPr>
+      </w:pPr>
+    </w:p>
+    <w:p>
+      <w:pPr>
+        <w:jc w:val="center"/>
+        <w:rPr>
+          <w:b/>
+          <w:sz w:val="24"/>
+          <w:szCs w:val="24"/>
+        </w:rPr>
+      </w:pPr>
+      <w:r>
+        <w:rPr>
+          <w:b/>
           <w:sz w:val="24"/>
           <w:szCs w:val="24"/>
         </w:rPr>
@@ -5030,7 +6336,7 @@
           <w:szCs w:val="24"/>
         </w:rPr>
       </w:pPr>
-      <w:hyperlink r:id="rId11" w:history="1">
+      <w:hyperlink r:id="rId13" w:history="1">
         <w:r>
           <w:rPr>
             <w:rStyle w:val="Hipervnculo"/>
@@ -5056,7 +6362,7 @@
           <w:szCs w:val="24"/>
         </w:rPr>
       </w:pPr>
-      <w:hyperlink r:id="rId12" w:history="1">
+      <w:hyperlink r:id="rId14" w:history="1">
         <w:r>
           <w:rPr>
             <w:rStyle w:val="Hipervnculo"/>
@@ -5082,7 +6388,7 @@
           <w:szCs w:val="24"/>
         </w:rPr>
       </w:pPr>
-      <w:hyperlink r:id="rId13" w:history="1">
+      <w:hyperlink r:id="rId15" w:history="1">
         <w:r>
           <w:rPr>
             <w:rStyle w:val="Hipervnculo"/>
@@ -5108,7 +6414,7 @@
           <w:szCs w:val="24"/>
         </w:rPr>
       </w:pPr>
-      <w:hyperlink r:id="rId14" w:history="1">
+      <w:hyperlink r:id="rId16" w:history="1">
         <w:r>
           <w:rPr>
             <w:rStyle w:val="Hipervnculo"/>
@@ -5141,7 +6447,7 @@
           <w:szCs w:val="24"/>
         </w:rPr>
       </w:pPr>
-      <w:hyperlink r:id="rId15" w:history="1">
+      <w:hyperlink r:id="rId17" w:history="1">
         <w:r>
           <w:rPr>
             <w:rStyle w:val="Hipervnculo"/>
@@ -5167,7 +6473,7 @@
           <w:szCs w:val="24"/>
         </w:rPr>
       </w:pPr>
-      <w:hyperlink r:id="rId16" w:history="1">
+      <w:hyperlink r:id="rId18" w:history="1">
         <w:r>
           <w:rPr>
             <w:rStyle w:val="Hipervnculo"/>
@@ -5193,7 +6499,7 @@
           <w:szCs w:val="24"/>
         </w:rPr>
       </w:pPr>
-      <w:hyperlink r:id="rId17" w:history="1">
+      <w:hyperlink r:id="rId19" w:history="1">
         <w:r>
           <w:rPr>
             <w:rStyle w:val="Hipervnculo"/>
@@ -5219,7 +6525,7 @@
           <w:szCs w:val="24"/>
         </w:rPr>
       </w:pPr>
-      <w:hyperlink r:id="rId18" w:history="1">
+      <w:hyperlink r:id="rId20" w:history="1">
         <w:r>
           <w:rPr>
             <w:rStyle w:val="Hipervnculo"/>
@@ -5234,17 +6540,398 @@
           <w:sz w:val="24"/>
           <w:szCs w:val="24"/>
         </w:rPr>
-        <w:t xml:space="preserve"> (SOA Reference Architecture Technical Standar: Service Layer) (Consulta: 15/04/2015</w:t>
-      </w:r>
-      <w:bookmarkStart w:id="0" w:name="_GoBack"/>
-      <w:bookmarkEnd w:id="0"/>
-      <w:r>
-        <w:rPr>
+        <w:t xml:space="preserve"> (SOA Reference Architecture Technical Standar: Service Layer) (Consulta: 15/04/2015)</w:t>
+      </w:r>
+    </w:p>
+    <w:p>
+      <w:pPr>
+        <w:jc w:val="both"/>
+        <w:rPr>
+          <w:sz w:val="24"/>
+          <w:szCs w:val="24"/>
+        </w:rPr>
+      </w:pPr>
+      <w:hyperlink r:id="rId21" w:history="1">
+        <w:r>
+          <w:rPr>
+            <w:rStyle w:val="Hipervnculo"/>
+            <w:sz w:val="24"/>
+            <w:szCs w:val="24"/>
+          </w:rPr>
+          <w:t>http://betanews.com/2013/11/04/comparing-cloud-vs-on-premise-six-hidden-costs-people-always-forget-about/</w:t>
+        </w:r>
+      </w:hyperlink>
+    </w:p>
+    <w:p>
+      <w:pPr>
+        <w:jc w:val="both"/>
+        <w:rPr>
+          <w:sz w:val="24"/>
+          <w:szCs w:val="24"/>
+        </w:rPr>
+      </w:pPr>
+      <w:r>
+        <w:rPr>
+          <w:sz w:val="24"/>
+          <w:szCs w:val="24"/>
+        </w:rPr>
+        <w:t>(</w:t>
+      </w:r>
+      <w:r>
+        <w:rPr>
+          <w:rFonts w:eastAsia="Times New Roman" w:cs="Lucida Grande"/>
+          <w:color w:val="222222"/>
+          <w:sz w:val="24"/>
+          <w:szCs w:val="24"/>
+        </w:rPr>
+        <w:t>Comparing cloud vs on-premise? Six hidden costs people always forget about</w:t>
+      </w:r>
+      <w:r>
+        <w:rPr>
+          <w:sz w:val="24"/>
+          <w:szCs w:val="24"/>
+        </w:rPr>
+        <w:t xml:space="preserve">) </w:t>
+      </w:r>
+      <w:r>
+        <w:rPr>
+          <w:sz w:val="24"/>
+          <w:szCs w:val="24"/>
+        </w:rPr>
+        <w:t>(Consulta: 15/04/2015)</w:t>
+      </w:r>
+    </w:p>
+    <w:p>
+      <w:pPr>
+        <w:pStyle w:val="Ttulo1"/>
+        <w:shd w:val="clear" w:color="auto" w:fill="FFFFFF"/>
+        <w:spacing w:before="0" w:beforeAutospacing="0" w:after="0" w:afterAutospacing="0" w:line="288" w:lineRule="atLeast"/>
+        <w:rPr>
+          <w:rFonts w:asciiTheme="minorHAnsi" w:eastAsia="Times New Roman" w:hAnsiTheme="minorHAnsi" w:cs="Lucida Grande"/>
+          <w:b w:val="0"/>
+          <w:color w:val="222222"/>
+          <w:sz w:val="24"/>
+          <w:szCs w:val="24"/>
+        </w:rPr>
+      </w:pPr>
+      <w:hyperlink r:id="rId22" w:history="1">
+        <w:r>
+          <w:rPr>
+            <w:rStyle w:val="Hipervnculo"/>
+            <w:rFonts w:asciiTheme="minorHAnsi" w:eastAsia="Times New Roman" w:hAnsiTheme="minorHAnsi" w:cs="Lucida Grande"/>
+            <w:b w:val="0"/>
+            <w:sz w:val="24"/>
+            <w:szCs w:val="24"/>
+          </w:rPr>
+          <w:t>http://stackoverflow.com/questions/12790853/how-does-spring-data-jpa-differ-from-hibernate-for-large-projects</w:t>
+        </w:r>
+      </w:hyperlink>
+    </w:p>
+    <w:p>
+      <w:pPr>
+        <w:pStyle w:val="Ttulo1"/>
+        <w:shd w:val="clear" w:color="auto" w:fill="FFFFFF"/>
+        <w:spacing w:before="0" w:beforeAutospacing="0" w:after="0" w:afterAutospacing="0"/>
+        <w:rPr>
+          <w:rFonts w:asciiTheme="minorHAnsi" w:eastAsia="Times New Roman" w:hAnsiTheme="minorHAnsi" w:cs="Times New Roman"/>
+          <w:color w:val="222222"/>
+          <w:sz w:val="24"/>
+          <w:szCs w:val="24"/>
+        </w:rPr>
+      </w:pPr>
+      <w:r>
+        <w:rPr>
+          <w:rFonts w:asciiTheme="minorHAnsi" w:eastAsia="Times New Roman" w:hAnsiTheme="minorHAnsi" w:cs="Lucida Grande"/>
+          <w:b w:val="0"/>
+          <w:color w:val="222222"/>
+          <w:sz w:val="24"/>
+          <w:szCs w:val="24"/>
+        </w:rPr>
+        <w:t>(</w:t>
+      </w:r>
+      <w:hyperlink r:id="rId23" w:history="1">
+        <w:r>
+          <w:rPr>
+            <w:rStyle w:val="Hipervnculo"/>
+            <w:rFonts w:asciiTheme="minorHAnsi" w:eastAsia="Times New Roman" w:hAnsiTheme="minorHAnsi" w:cs="Times New Roman"/>
+            <w:b w:val="0"/>
+            <w:bCs w:val="0"/>
+            <w:color w:val="222222"/>
+            <w:sz w:val="24"/>
+            <w:szCs w:val="24"/>
+            <w:bdr w:val="none" w:sz="0" w:space="0" w:color="auto" w:frame="1"/>
+          </w:rPr>
+          <w:t>How does Spring Data JPA differ from Hibernate for large projects</w:t>
+        </w:r>
+      </w:hyperlink>
+      <w:r>
+        <w:rPr>
+          <w:rFonts w:asciiTheme="minorHAnsi" w:eastAsia="Times New Roman" w:hAnsiTheme="minorHAnsi" w:cs="Times New Roman"/>
+          <w:color w:val="222222"/>
           <w:sz w:val="24"/>
           <w:szCs w:val="24"/>
         </w:rPr>
         <w:t>)</w:t>
       </w:r>
+      <w:r>
+        <w:rPr>
+          <w:sz w:val="24"/>
+          <w:szCs w:val="24"/>
+        </w:rPr>
+        <w:t xml:space="preserve"> </w:t>
+      </w:r>
+      <w:r>
+        <w:rPr>
+          <w:b w:val="0"/>
+          <w:sz w:val="24"/>
+          <w:szCs w:val="24"/>
+        </w:rPr>
+        <w:t>(</w:t>
+      </w:r>
+      <w:proofErr w:type="spellStart"/>
+      <w:r>
+        <w:rPr>
+          <w:b w:val="0"/>
+          <w:sz w:val="24"/>
+          <w:szCs w:val="24"/>
+        </w:rPr>
+        <w:t>Consulta</w:t>
+      </w:r>
+      <w:proofErr w:type="spellEnd"/>
+      <w:r>
+        <w:rPr>
+          <w:b w:val="0"/>
+          <w:sz w:val="24"/>
+          <w:szCs w:val="24"/>
+        </w:rPr>
+        <w:t>: 15/04/2015)</w:t>
+      </w:r>
+    </w:p>
+    <w:p>
+      <w:pPr>
+        <w:pStyle w:val="Ttulo1"/>
+        <w:shd w:val="clear" w:color="auto" w:fill="FFFFFF"/>
+        <w:spacing w:before="0" w:beforeAutospacing="0" w:after="150" w:afterAutospacing="0" w:line="450" w:lineRule="atLeast"/>
+        <w:rPr>
+          <w:rFonts w:asciiTheme="minorHAnsi" w:eastAsia="Times New Roman" w:hAnsiTheme="minorHAnsi" w:cs="Lucida Grande"/>
+          <w:b w:val="0"/>
+          <w:color w:val="222222"/>
+          <w:sz w:val="24"/>
+          <w:szCs w:val="24"/>
+        </w:rPr>
+      </w:pPr>
+      <w:hyperlink r:id="rId24" w:history="1">
+        <w:r>
+          <w:rPr>
+            <w:rStyle w:val="Hipervnculo"/>
+            <w:rFonts w:asciiTheme="minorHAnsi" w:eastAsia="Times New Roman" w:hAnsiTheme="minorHAnsi" w:cs="Lucida Grande"/>
+            <w:b w:val="0"/>
+            <w:sz w:val="24"/>
+            <w:szCs w:val="24"/>
+          </w:rPr>
+          <w:t>http://geeknizer.com/rest-vs-soap-using-http-choosing-the-right-webservice-protocol/\</w:t>
+        </w:r>
+      </w:hyperlink>
+      <w:r>
+        <w:rPr>
+          <w:rFonts w:asciiTheme="minorHAnsi" w:eastAsia="Times New Roman" w:hAnsiTheme="minorHAnsi" w:cs="Lucida Grande"/>
+          <w:b w:val="0"/>
+          <w:color w:val="222222"/>
+          <w:sz w:val="24"/>
+          <w:szCs w:val="24"/>
+        </w:rPr>
+        <w:t xml:space="preserve"> </w:t>
+      </w:r>
+      <w:r>
+        <w:rPr>
+          <w:rFonts w:asciiTheme="minorHAnsi" w:eastAsia="Times New Roman" w:hAnsiTheme="minorHAnsi" w:cs="Lucida Grande"/>
+          <w:b w:val="0"/>
+          <w:color w:val="222222"/>
+          <w:sz w:val="24"/>
+          <w:szCs w:val="24"/>
+        </w:rPr>
+        <w:t>(</w:t>
+      </w:r>
+      <w:r>
+        <w:rPr>
+          <w:rFonts w:asciiTheme="minorHAnsi" w:eastAsia="Times New Roman" w:hAnsiTheme="minorHAnsi" w:cs="Times New Roman"/>
+          <w:b w:val="0"/>
+          <w:bCs w:val="0"/>
+          <w:color w:val="333333"/>
+          <w:sz w:val="24"/>
+          <w:szCs w:val="24"/>
+        </w:rPr>
+        <w:t xml:space="preserve">REST vs. SOAP – The Right </w:t>
+      </w:r>
+      <w:proofErr w:type="spellStart"/>
+      <w:r>
+        <w:rPr>
+          <w:rFonts w:asciiTheme="minorHAnsi" w:eastAsia="Times New Roman" w:hAnsiTheme="minorHAnsi" w:cs="Times New Roman"/>
+          <w:b w:val="0"/>
+          <w:bCs w:val="0"/>
+          <w:color w:val="333333"/>
+          <w:sz w:val="24"/>
+          <w:szCs w:val="24"/>
+        </w:rPr>
+        <w:t>WebService</w:t>
+      </w:r>
+      <w:proofErr w:type="spellEnd"/>
+      <w:r>
+        <w:rPr>
+          <w:rFonts w:asciiTheme="minorHAnsi" w:eastAsia="Times New Roman" w:hAnsiTheme="minorHAnsi" w:cs="Times New Roman"/>
+          <w:b w:val="0"/>
+          <w:bCs w:val="0"/>
+          <w:color w:val="333333"/>
+          <w:sz w:val="24"/>
+          <w:szCs w:val="24"/>
+        </w:rPr>
+        <w:t>)</w:t>
+      </w:r>
+      <w:r>
+        <w:rPr>
+          <w:rFonts w:asciiTheme="minorHAnsi" w:hAnsiTheme="minorHAnsi"/>
+          <w:sz w:val="24"/>
+          <w:szCs w:val="24"/>
+        </w:rPr>
+        <w:t xml:space="preserve"> </w:t>
+      </w:r>
+      <w:r>
+        <w:rPr>
+          <w:rFonts w:asciiTheme="minorHAnsi" w:hAnsiTheme="minorHAnsi"/>
+          <w:b w:val="0"/>
+          <w:sz w:val="24"/>
+          <w:szCs w:val="24"/>
+        </w:rPr>
+        <w:t>(</w:t>
+      </w:r>
+      <w:proofErr w:type="spellStart"/>
+      <w:r>
+        <w:rPr>
+          <w:rFonts w:asciiTheme="minorHAnsi" w:hAnsiTheme="minorHAnsi"/>
+          <w:b w:val="0"/>
+          <w:sz w:val="24"/>
+          <w:szCs w:val="24"/>
+        </w:rPr>
+        <w:t>Consulta</w:t>
+      </w:r>
+      <w:proofErr w:type="spellEnd"/>
+      <w:r>
+        <w:rPr>
+          <w:rFonts w:asciiTheme="minorHAnsi" w:hAnsiTheme="minorHAnsi"/>
+          <w:b w:val="0"/>
+          <w:sz w:val="24"/>
+          <w:szCs w:val="24"/>
+        </w:rPr>
+        <w:t>: 15/04/2015)</w:t>
+      </w:r>
+    </w:p>
+    <w:p>
+      <w:pPr>
+        <w:pStyle w:val="Ttulo1"/>
+        <w:shd w:val="clear" w:color="auto" w:fill="FFFFFF"/>
+        <w:spacing w:before="0" w:beforeAutospacing="0" w:after="0" w:afterAutospacing="0" w:line="288" w:lineRule="atLeast"/>
+        <w:rPr>
+          <w:rFonts w:asciiTheme="minorHAnsi" w:eastAsia="Times New Roman" w:hAnsiTheme="minorHAnsi" w:cs="Lucida Grande"/>
+          <w:b w:val="0"/>
+          <w:color w:val="222222"/>
+          <w:sz w:val="24"/>
+          <w:szCs w:val="24"/>
+        </w:rPr>
+      </w:pPr>
+    </w:p>
+    <w:p>
+      <w:pPr>
+        <w:pStyle w:val="Ttulo3"/>
+        <w:shd w:val="clear" w:color="auto" w:fill="FFFFFF"/>
+        <w:spacing w:before="0" w:after="45" w:line="375" w:lineRule="atLeast"/>
+        <w:rPr>
+          <w:rFonts w:ascii="Arial" w:eastAsia="Times New Roman" w:hAnsi="Arial" w:cs="Arial"/>
+          <w:b w:val="0"/>
+          <w:bCs w:val="0"/>
+          <w:color w:val="555555"/>
+          <w:sz w:val="30"/>
+          <w:szCs w:val="30"/>
+        </w:rPr>
+      </w:pPr>
+      <w:hyperlink r:id="rId25" w:history="1">
+        <w:r>
+          <w:rPr>
+            <w:rStyle w:val="Hipervnculo"/>
+            <w:rFonts w:asciiTheme="minorHAnsi" w:eastAsia="Times New Roman" w:hAnsiTheme="minorHAnsi" w:cs="Lucida Grande"/>
+            <w:b w:val="0"/>
+            <w:sz w:val="24"/>
+            <w:szCs w:val="24"/>
+          </w:rPr>
+          <w:t>https://blogs.oracle.com/GeorgeTrujillo/entry/mysql_versus_oracle_features_functionality</w:t>
+        </w:r>
+      </w:hyperlink>
+      <w:r>
+        <w:rPr>
+          <w:rFonts w:asciiTheme="minorHAnsi" w:eastAsia="Times New Roman" w:hAnsiTheme="minorHAnsi" w:cs="Lucida Grande"/>
+          <w:b w:val="0"/>
+          <w:color w:val="000000" w:themeColor="text1"/>
+          <w:sz w:val="24"/>
+          <w:szCs w:val="24"/>
+        </w:rPr>
+        <w:t>(</w:t>
+      </w:r>
+      <w:r>
+        <w:rPr>
+          <w:rFonts w:asciiTheme="minorHAnsi" w:eastAsia="Times New Roman" w:hAnsiTheme="minorHAnsi" w:cs="Arial"/>
+          <w:b w:val="0"/>
+          <w:bCs w:val="0"/>
+          <w:color w:val="000000" w:themeColor="text1"/>
+          <w:sz w:val="24"/>
+          <w:szCs w:val="24"/>
+        </w:rPr>
+        <w:t>MySQL versus Oracle Features/Functionality)</w:t>
+      </w:r>
+      <w:r>
+        <w:rPr>
+          <w:color w:val="000000" w:themeColor="text1"/>
+          <w:sz w:val="24"/>
+          <w:szCs w:val="24"/>
+        </w:rPr>
+        <w:t xml:space="preserve"> </w:t>
+      </w:r>
+      <w:r>
+        <w:rPr>
+          <w:rFonts w:asciiTheme="minorHAnsi" w:hAnsiTheme="minorHAnsi"/>
+          <w:b w:val="0"/>
+          <w:color w:val="000000" w:themeColor="text1"/>
+          <w:sz w:val="24"/>
+          <w:szCs w:val="24"/>
+        </w:rPr>
+        <w:t>(Consulta: 15/04/2015)</w:t>
+      </w:r>
+    </w:p>
+    <w:p>
+      <w:pPr>
+        <w:pStyle w:val="Ttulo1"/>
+        <w:shd w:val="clear" w:color="auto" w:fill="FFFFFF"/>
+        <w:spacing w:before="0" w:beforeAutospacing="0" w:after="0" w:afterAutospacing="0" w:line="288" w:lineRule="atLeast"/>
+        <w:rPr>
+          <w:rFonts w:asciiTheme="minorHAnsi" w:eastAsia="Times New Roman" w:hAnsiTheme="minorHAnsi" w:cs="Lucida Grande"/>
+          <w:b w:val="0"/>
+          <w:color w:val="222222"/>
+          <w:sz w:val="24"/>
+          <w:szCs w:val="24"/>
+        </w:rPr>
+      </w:pPr>
+    </w:p>
+    <w:p>
+      <w:pPr>
+        <w:pStyle w:val="Ttulo1"/>
+        <w:shd w:val="clear" w:color="auto" w:fill="FFFFFF"/>
+        <w:spacing w:before="0" w:beforeAutospacing="0" w:after="0" w:afterAutospacing="0" w:line="288" w:lineRule="atLeast"/>
+        <w:rPr>
+          <w:rFonts w:asciiTheme="minorHAnsi" w:eastAsia="Times New Roman" w:hAnsiTheme="minorHAnsi" w:cs="Lucida Grande"/>
+          <w:b w:val="0"/>
+          <w:color w:val="222222"/>
+          <w:sz w:val="24"/>
+          <w:szCs w:val="24"/>
+        </w:rPr>
+      </w:pPr>
     </w:p>
     <w:sectPr>
       <w:pgSz w:w="11906" w:h="16838"/>
@@ -5259,7 +6946,7 @@
 </file>
 
 <file path=word/endnotes.xml><?xml version="1.0" encoding="utf-8"?>
-<w:endnotes xmlns:wpc="http://schemas.microsoft.com/office/word/2010/wordprocessingCanvas" xmlns:mc="http://schemas.openxmlformats.org/markup-compatibility/2006" xmlns:o="urn:schemas-microsoft-com:office:office" xmlns:r="http://schemas.openxmlformats.org/officeDocument/2006/relationships" xmlns:m="http://schemas.openxmlformats.org/officeDocument/2006/math" xmlns:v="urn:schemas-microsoft-com:vml" xmlns:wp14="http://schemas.microsoft.com/office/word/2010/wordprocessingDrawing" xmlns:wp="http://schemas.openxmlformats.org/drawingml/2006/wordprocessingDrawing" xmlns:w10="urn:schemas-microsoft-com:office:word" xmlns:w="http://schemas.openxmlformats.org/wordprocessingml/2006/main" xmlns:w14="http://schemas.microsoft.com/office/word/2010/wordml" xmlns:w15="http://schemas.microsoft.com/office/word/2012/wordml" xmlns:wpg="http://schemas.microsoft.com/office/word/2010/wordprocessingGroup" xmlns:wpi="http://schemas.microsoft.com/office/word/2010/wordprocessingInk" xmlns:wne="http://schemas.microsoft.com/office/word/2006/wordml" xmlns:wps="http://schemas.microsoft.com/office/word/2010/wordprocessingShape" mc:Ignorable="w14 w15 wp14">
+<w:endnotes xmlns:wpc="http://schemas.microsoft.com/office/word/2010/wordprocessingCanvas" xmlns:mo="http://schemas.microsoft.com/office/mac/office/2008/main" xmlns:mc="http://schemas.openxmlformats.org/markup-compatibility/2006" xmlns:mv="urn:schemas-microsoft-com:mac:vml" xmlns:o="urn:schemas-microsoft-com:office:office" xmlns:r="http://schemas.openxmlformats.org/officeDocument/2006/relationships" xmlns:m="http://schemas.openxmlformats.org/officeDocument/2006/math" xmlns:v="urn:schemas-microsoft-com:vml" xmlns:wp14="http://schemas.microsoft.com/office/word/2010/wordprocessingDrawing" xmlns:wp="http://schemas.openxmlformats.org/drawingml/2006/wordprocessingDrawing" xmlns:w10="urn:schemas-microsoft-com:office:word" xmlns:w="http://schemas.openxmlformats.org/wordprocessingml/2006/main" xmlns:w14="http://schemas.microsoft.com/office/word/2010/wordml" xmlns:wpg="http://schemas.microsoft.com/office/word/2010/wordprocessingGroup" xmlns:wpi="http://schemas.microsoft.com/office/word/2010/wordprocessingInk" xmlns:wne="http://schemas.microsoft.com/office/word/2006/wordml" xmlns:wps="http://schemas.microsoft.com/office/word/2010/wordprocessingShape" mc:Ignorable="w14 wp14">
   <w:endnote w:type="separator" w:id="-1">
     <w:p>
       <w:pPr>
@@ -5284,7 +6971,7 @@
 </file>
 
 <file path=word/footnotes.xml><?xml version="1.0" encoding="utf-8"?>
-<w:footnotes xmlns:wpc="http://schemas.microsoft.com/office/word/2010/wordprocessingCanvas" xmlns:mc="http://schemas.openxmlformats.org/markup-compatibility/2006" xmlns:o="urn:schemas-microsoft-com:office:office" xmlns:r="http://schemas.openxmlformats.org/officeDocument/2006/relationships" xmlns:m="http://schemas.openxmlformats.org/officeDocument/2006/math" xmlns:v="urn:schemas-microsoft-com:vml" xmlns:wp14="http://schemas.microsoft.com/office/word/2010/wordprocessingDrawing" xmlns:wp="http://schemas.openxmlformats.org/drawingml/2006/wordprocessingDrawing" xmlns:w10="urn:schemas-microsoft-com:office:word" xmlns:w="http://schemas.openxmlformats.org/wordprocessingml/2006/main" xmlns:w14="http://schemas.microsoft.com/office/word/2010/wordml" xmlns:w15="http://schemas.microsoft.com/office/word/2012/wordml" xmlns:wpg="http://schemas.microsoft.com/office/word/2010/wordprocessingGroup" xmlns:wpi="http://schemas.microsoft.com/office/word/2010/wordprocessingInk" xmlns:wne="http://schemas.microsoft.com/office/word/2006/wordml" xmlns:wps="http://schemas.microsoft.com/office/word/2010/wordprocessingShape" mc:Ignorable="w14 w15 wp14">
+<w:footnotes xmlns:wpc="http://schemas.microsoft.com/office/word/2010/wordprocessingCanvas" xmlns:mo="http://schemas.microsoft.com/office/mac/office/2008/main" xmlns:mc="http://schemas.openxmlformats.org/markup-compatibility/2006" xmlns:mv="urn:schemas-microsoft-com:mac:vml" xmlns:o="urn:schemas-microsoft-com:office:office" xmlns:r="http://schemas.openxmlformats.org/officeDocument/2006/relationships" xmlns:m="http://schemas.openxmlformats.org/officeDocument/2006/math" xmlns:v="urn:schemas-microsoft-com:vml" xmlns:wp14="http://schemas.microsoft.com/office/word/2010/wordprocessingDrawing" xmlns:wp="http://schemas.openxmlformats.org/drawingml/2006/wordprocessingDrawing" xmlns:w10="urn:schemas-microsoft-com:office:word" xmlns:w="http://schemas.openxmlformats.org/wordprocessingml/2006/main" xmlns:w14="http://schemas.microsoft.com/office/word/2010/wordml" xmlns:wpg="http://schemas.microsoft.com/office/word/2010/wordprocessingGroup" xmlns:wpi="http://schemas.microsoft.com/office/word/2010/wordprocessingInk" xmlns:wne="http://schemas.microsoft.com/office/word/2006/wordml" xmlns:wps="http://schemas.microsoft.com/office/word/2010/wordprocessingShape" mc:Ignorable="w14 wp14">
   <w:footnote w:type="separator" w:id="-1">
     <w:p>
       <w:pPr>
@@ -5309,7 +6996,7 @@
 </file>
 
 <file path=word/numbering.xml><?xml version="1.0" encoding="utf-8"?>
-<w:numbering xmlns:wpc="http://schemas.microsoft.com/office/word/2010/wordprocessingCanvas" xmlns:mc="http://schemas.openxmlformats.org/markup-compatibility/2006" xmlns:o="urn:schemas-microsoft-com:office:office" xmlns:r="http://schemas.openxmlformats.org/officeDocument/2006/relationships" xmlns:m="http://schemas.openxmlformats.org/officeDocument/2006/math" xmlns:v="urn:schemas-microsoft-com:vml" xmlns:wp14="http://schemas.microsoft.com/office/word/2010/wordprocessingDrawing" xmlns:wp="http://schemas.openxmlformats.org/drawingml/2006/wordprocessingDrawing" xmlns:w10="urn:schemas-microsoft-com:office:word" xmlns:w="http://schemas.openxmlformats.org/wordprocessingml/2006/main" xmlns:w14="http://schemas.microsoft.com/office/word/2010/wordml" xmlns:w15="http://schemas.microsoft.com/office/word/2012/wordml" xmlns:wpg="http://schemas.microsoft.com/office/word/2010/wordprocessingGroup" xmlns:wpi="http://schemas.microsoft.com/office/word/2010/wordprocessingInk" xmlns:wne="http://schemas.microsoft.com/office/word/2006/wordml" xmlns:wps="http://schemas.microsoft.com/office/word/2010/wordprocessingShape" mc:Ignorable="w14 w15 wp14">
+<w:numbering xmlns:wpc="http://schemas.microsoft.com/office/word/2010/wordprocessingCanvas" xmlns:mo="http://schemas.microsoft.com/office/mac/office/2008/main" xmlns:mc="http://schemas.openxmlformats.org/markup-compatibility/2006" xmlns:mv="urn:schemas-microsoft-com:mac:vml" xmlns:o="urn:schemas-microsoft-com:office:office" xmlns:r="http://schemas.openxmlformats.org/officeDocument/2006/relationships" xmlns:m="http://schemas.openxmlformats.org/officeDocument/2006/math" xmlns:v="urn:schemas-microsoft-com:vml" xmlns:wp14="http://schemas.microsoft.com/office/word/2010/wordprocessingDrawing" xmlns:wp="http://schemas.openxmlformats.org/drawingml/2006/wordprocessingDrawing" xmlns:w10="urn:schemas-microsoft-com:office:word" xmlns:w="http://schemas.openxmlformats.org/wordprocessingml/2006/main" xmlns:w14="http://schemas.microsoft.com/office/word/2010/wordml" xmlns:wpg="http://schemas.microsoft.com/office/word/2010/wordprocessingGroup" xmlns:wpi="http://schemas.microsoft.com/office/word/2010/wordprocessingInk" xmlns:wne="http://schemas.microsoft.com/office/word/2006/wordml" xmlns:wps="http://schemas.microsoft.com/office/word/2010/wordprocessingShape" mc:Ignorable="w14 wp14">
   <w:abstractNum w:abstractNumId="0">
     <w:nsid w:val="07E34523"/>
     <w:multiLevelType w:val="hybridMultilevel"/>
@@ -6303,7 +7990,7 @@
   <w:abstractNum w:abstractNumId="9">
     <w:nsid w:val="410A4C69"/>
     <w:multiLevelType w:val="hybridMultilevel"/>
-    <w:tmpl w:val="E3F4CB5C"/>
+    <w:tmpl w:val="1F1A999E"/>
     <w:lvl w:ilvl="0" w:tplc="280A0001">
       <w:start w:val="1"/>
       <w:numFmt w:val="bullet"/>
@@ -6795,7 +8482,7 @@
 </file>
 
 <file path=word/styles.xml><?xml version="1.0" encoding="utf-8"?>
-<w:styles xmlns:mc="http://schemas.openxmlformats.org/markup-compatibility/2006" xmlns:r="http://schemas.openxmlformats.org/officeDocument/2006/relationships" xmlns:w="http://schemas.openxmlformats.org/wordprocessingml/2006/main" xmlns:w14="http://schemas.microsoft.com/office/word/2010/wordml" xmlns:w15="http://schemas.microsoft.com/office/word/2012/wordml" mc:Ignorable="w14 w15">
+<w:styles xmlns:mc="http://schemas.openxmlformats.org/markup-compatibility/2006" xmlns:r="http://schemas.openxmlformats.org/officeDocument/2006/relationships" xmlns:w="http://schemas.openxmlformats.org/wordprocessingml/2006/main" xmlns:w14="http://schemas.microsoft.com/office/word/2010/wordml" mc:Ignorable="w14">
   <w:docDefaults>
     <w:rPrDefault>
       <w:rPr>
@@ -6811,386 +8498,206 @@
       </w:pPr>
     </w:pPrDefault>
   </w:docDefaults>
-  <w:latentStyles w:defLockedState="0" w:defUIPriority="99" w:defSemiHidden="0" w:defUnhideWhenUsed="0" w:defQFormat="0" w:count="371">
-    <w:lsdException w:name="Normal" w:uiPriority="0" w:qFormat="1"/>
-    <w:lsdException w:name="heading 1" w:uiPriority="9" w:qFormat="1"/>
-    <w:lsdException w:name="heading 2" w:semiHidden="1" w:uiPriority="9" w:unhideWhenUsed="1" w:qFormat="1"/>
-    <w:lsdException w:name="heading 3" w:semiHidden="1" w:uiPriority="9" w:unhideWhenUsed="1" w:qFormat="1"/>
-    <w:lsdException w:name="heading 4" w:semiHidden="1" w:uiPriority="9" w:unhideWhenUsed="1" w:qFormat="1"/>
-    <w:lsdException w:name="heading 5" w:semiHidden="1" w:uiPriority="9" w:unhideWhenUsed="1" w:qFormat="1"/>
-    <w:lsdException w:name="heading 6" w:semiHidden="1" w:uiPriority="9" w:unhideWhenUsed="1" w:qFormat="1"/>
-    <w:lsdException w:name="heading 7" w:semiHidden="1" w:uiPriority="9" w:unhideWhenUsed="1" w:qFormat="1"/>
-    <w:lsdException w:name="heading 8" w:semiHidden="1" w:uiPriority="9" w:unhideWhenUsed="1" w:qFormat="1"/>
-    <w:lsdException w:name="heading 9" w:semiHidden="1" w:uiPriority="9" w:unhideWhenUsed="1" w:qFormat="1"/>
-    <w:lsdException w:name="index 1" w:semiHidden="1" w:unhideWhenUsed="1"/>
-    <w:lsdException w:name="index 2" w:semiHidden="1" w:unhideWhenUsed="1"/>
-    <w:lsdException w:name="index 3" w:semiHidden="1" w:unhideWhenUsed="1"/>
-    <w:lsdException w:name="index 4" w:semiHidden="1" w:unhideWhenUsed="1"/>
-    <w:lsdException w:name="index 5" w:semiHidden="1" w:unhideWhenUsed="1"/>
-    <w:lsdException w:name="index 6" w:semiHidden="1" w:unhideWhenUsed="1"/>
-    <w:lsdException w:name="index 7" w:semiHidden="1" w:unhideWhenUsed="1"/>
-    <w:lsdException w:name="index 8" w:semiHidden="1" w:unhideWhenUsed="1"/>
-    <w:lsdException w:name="index 9" w:semiHidden="1" w:unhideWhenUsed="1"/>
-    <w:lsdException w:name="toc 1" w:semiHidden="1" w:uiPriority="39" w:unhideWhenUsed="1"/>
-    <w:lsdException w:name="toc 2" w:semiHidden="1" w:uiPriority="39" w:unhideWhenUsed="1"/>
-    <w:lsdException w:name="toc 3" w:semiHidden="1" w:uiPriority="39" w:unhideWhenUsed="1"/>
-    <w:lsdException w:name="toc 4" w:semiHidden="1" w:uiPriority="39" w:unhideWhenUsed="1"/>
-    <w:lsdException w:name="toc 5" w:semiHidden="1" w:uiPriority="39" w:unhideWhenUsed="1"/>
-    <w:lsdException w:name="toc 6" w:semiHidden="1" w:uiPriority="39" w:unhideWhenUsed="1"/>
-    <w:lsdException w:name="toc 7" w:semiHidden="1" w:uiPriority="39" w:unhideWhenUsed="1"/>
-    <w:lsdException w:name="toc 8" w:semiHidden="1" w:uiPriority="39" w:unhideWhenUsed="1"/>
-    <w:lsdException w:name="toc 9" w:semiHidden="1" w:uiPriority="39" w:unhideWhenUsed="1"/>
-    <w:lsdException w:name="Normal Indent" w:semiHidden="1" w:unhideWhenUsed="1"/>
-    <w:lsdException w:name="footnote text" w:semiHidden="1" w:unhideWhenUsed="1"/>
-    <w:lsdException w:name="annotation text" w:semiHidden="1" w:unhideWhenUsed="1"/>
-    <w:lsdException w:name="header" w:semiHidden="1" w:unhideWhenUsed="1"/>
-    <w:lsdException w:name="footer" w:semiHidden="1" w:unhideWhenUsed="1"/>
-    <w:lsdException w:name="index heading" w:semiHidden="1" w:unhideWhenUsed="1"/>
-    <w:lsdException w:name="caption" w:semiHidden="1" w:uiPriority="35" w:unhideWhenUsed="1" w:qFormat="1"/>
-    <w:lsdException w:name="table of figures" w:semiHidden="1" w:unhideWhenUsed="1"/>
-    <w:lsdException w:name="envelope address" w:semiHidden="1" w:unhideWhenUsed="1"/>
-    <w:lsdException w:name="envelope return" w:semiHidden="1" w:unhideWhenUsed="1"/>
-    <w:lsdException w:name="footnote reference" w:semiHidden="1" w:unhideWhenUsed="1"/>
-    <w:lsdException w:name="annotation reference" w:semiHidden="1" w:unhideWhenUsed="1"/>
-    <w:lsdException w:name="line number" w:semiHidden="1" w:unhideWhenUsed="1"/>
-    <w:lsdException w:name="page number" w:semiHidden="1" w:unhideWhenUsed="1"/>
-    <w:lsdException w:name="endnote reference" w:semiHidden="1" w:unhideWhenUsed="1"/>
-    <w:lsdException w:name="endnote text" w:semiHidden="1" w:unhideWhenUsed="1"/>
-    <w:lsdException w:name="table of authorities" w:semiHidden="1" w:unhideWhenUsed="1"/>
-    <w:lsdException w:name="macro" w:semiHidden="1" w:unhideWhenUsed="1"/>
-    <w:lsdException w:name="toa heading" w:semiHidden="1" w:unhideWhenUsed="1"/>
-    <w:lsdException w:name="List" w:semiHidden="1" w:unhideWhenUsed="1"/>
-    <w:lsdException w:name="List Bullet" w:semiHidden="1" w:unhideWhenUsed="1"/>
-    <w:lsdException w:name="List Number" w:semiHidden="1" w:unhideWhenUsed="1"/>
-    <w:lsdException w:name="List 2" w:semiHidden="1" w:unhideWhenUsed="1"/>
-    <w:lsdException w:name="List 3" w:semiHidden="1" w:unhideWhenUsed="1"/>
-    <w:lsdException w:name="List 4" w:semiHidden="1" w:unhideWhenUsed="1"/>
-    <w:lsdException w:name="List 5" w:semiHidden="1" w:unhideWhenUsed="1"/>
-    <w:lsdException w:name="List Bullet 2" w:semiHidden="1" w:unhideWhenUsed="1"/>
-    <w:lsdException w:name="List Bullet 3" w:semiHidden="1" w:unhideWhenUsed="1"/>
-    <w:lsdException w:name="List Bullet 4" w:semiHidden="1" w:unhideWhenUsed="1"/>
-    <w:lsdException w:name="List Bullet 5" w:semiHidden="1" w:unhideWhenUsed="1"/>
-    <w:lsdException w:name="List Number 2" w:semiHidden="1" w:unhideWhenUsed="1"/>
-    <w:lsdException w:name="List Number 3" w:semiHidden="1" w:unhideWhenUsed="1"/>
-    <w:lsdException w:name="List Number 4" w:semiHidden="1" w:unhideWhenUsed="1"/>
-    <w:lsdException w:name="List Number 5" w:semiHidden="1" w:unhideWhenUsed="1"/>
-    <w:lsdException w:name="Title" w:uiPriority="10" w:qFormat="1"/>
-    <w:lsdException w:name="Closing" w:semiHidden="1" w:unhideWhenUsed="1"/>
-    <w:lsdException w:name="Signature" w:semiHidden="1" w:unhideWhenUsed="1"/>
-    <w:lsdException w:name="Default Paragraph Font" w:semiHidden="1" w:uiPriority="1" w:unhideWhenUsed="1"/>
-    <w:lsdException w:name="Body Text" w:semiHidden="1" w:unhideWhenUsed="1"/>
-    <w:lsdException w:name="Body Text Indent" w:semiHidden="1" w:unhideWhenUsed="1"/>
-    <w:lsdException w:name="List Continue" w:semiHidden="1" w:unhideWhenUsed="1"/>
-    <w:lsdException w:name="List Continue 2" w:semiHidden="1" w:unhideWhenUsed="1"/>
-    <w:lsdException w:name="List Continue 3" w:semiHidden="1" w:unhideWhenUsed="1"/>
-    <w:lsdException w:name="List Continue 4" w:semiHidden="1" w:unhideWhenUsed="1"/>
-    <w:lsdException w:name="List Continue 5" w:semiHidden="1" w:unhideWhenUsed="1"/>
-    <w:lsdException w:name="Message Header" w:semiHidden="1" w:unhideWhenUsed="1"/>
-    <w:lsdException w:name="Subtitle" w:uiPriority="11" w:qFormat="1"/>
-    <w:lsdException w:name="Salutation" w:semiHidden="1" w:unhideWhenUsed="1"/>
-    <w:lsdException w:name="Date" w:semiHidden="1" w:unhideWhenUsed="1"/>
-    <w:lsdException w:name="Body Text First Indent" w:semiHidden="1" w:unhideWhenUsed="1"/>
-    <w:lsdException w:name="Body Text First Indent 2" w:semiHidden="1" w:unhideWhenUsed="1"/>
-    <w:lsdException w:name="Note Heading" w:semiHidden="1" w:unhideWhenUsed="1"/>
-    <w:lsdException w:name="Body Text 2" w:semiHidden="1" w:unhideWhenUsed="1"/>
-    <w:lsdException w:name="Body Text 3" w:semiHidden="1" w:unhideWhenUsed="1"/>
-    <w:lsdException w:name="Body Text Indent 2" w:semiHidden="1" w:unhideWhenUsed="1"/>
-    <w:lsdException w:name="Body Text Indent 3" w:semiHidden="1" w:unhideWhenUsed="1"/>
-    <w:lsdException w:name="Block Text" w:semiHidden="1" w:unhideWhenUsed="1"/>
-    <w:lsdException w:name="Hyperlink" w:semiHidden="1" w:unhideWhenUsed="1"/>
-    <w:lsdException w:name="FollowedHyperlink" w:semiHidden="1" w:unhideWhenUsed="1"/>
-    <w:lsdException w:name="Strong" w:uiPriority="22" w:qFormat="1"/>
-    <w:lsdException w:name="Emphasis" w:uiPriority="20" w:qFormat="1"/>
-    <w:lsdException w:name="Document Map" w:semiHidden="1" w:unhideWhenUsed="1"/>
-    <w:lsdException w:name="Plain Text" w:semiHidden="1" w:unhideWhenUsed="1"/>
-    <w:lsdException w:name="E-mail Signature" w:semiHidden="1" w:unhideWhenUsed="1"/>
-    <w:lsdException w:name="HTML Top of Form" w:semiHidden="1" w:unhideWhenUsed="1"/>
-    <w:lsdException w:name="HTML Bottom of Form" w:semiHidden="1" w:unhideWhenUsed="1"/>
-    <w:lsdException w:name="Normal (Web)" w:semiHidden="1" w:unhideWhenUsed="1"/>
-    <w:lsdException w:name="HTML Acronym" w:semiHidden="1" w:unhideWhenUsed="1"/>
-    <w:lsdException w:name="HTML Address" w:semiHidden="1" w:unhideWhenUsed="1"/>
-    <w:lsdException w:name="HTML Cite" w:semiHidden="1" w:unhideWhenUsed="1"/>
-    <w:lsdException w:name="HTML Code" w:semiHidden="1" w:unhideWhenUsed="1"/>
-    <w:lsdException w:name="HTML Definition" w:semiHidden="1" w:unhideWhenUsed="1"/>
-    <w:lsdException w:name="HTML Keyboard" w:semiHidden="1" w:unhideWhenUsed="1"/>
-    <w:lsdException w:name="HTML Preformatted" w:semiHidden="1" w:unhideWhenUsed="1"/>
-    <w:lsdException w:name="HTML Sample" w:semiHidden="1" w:unhideWhenUsed="1"/>
-    <w:lsdException w:name="HTML Typewriter" w:semiHidden="1" w:unhideWhenUsed="1"/>
-    <w:lsdException w:name="HTML Variable" w:semiHidden="1" w:unhideWhenUsed="1"/>
-    <w:lsdException w:name="Normal Table" w:semiHidden="1" w:unhideWhenUsed="1"/>
-    <w:lsdException w:name="annotation subject" w:semiHidden="1" w:unhideWhenUsed="1"/>
-    <w:lsdException w:name="No List" w:semiHidden="1" w:unhideWhenUsed="1"/>
-    <w:lsdException w:name="Outline List 1" w:semiHidden="1" w:unhideWhenUsed="1"/>
-    <w:lsdException w:name="Outline List 2" w:semiHidden="1" w:unhideWhenUsed="1"/>
-    <w:lsdException w:name="Outline List 3" w:semiHidden="1" w:unhideWhenUsed="1"/>
-    <w:lsdException w:name="Table Simple 1" w:semiHidden="1" w:unhideWhenUsed="1"/>
-    <w:lsdException w:name="Table Simple 2" w:semiHidden="1" w:unhideWhenUsed="1"/>
-    <w:lsdException w:name="Table Simple 3" w:semiHidden="1" w:unhideWhenUsed="1"/>
-    <w:lsdException w:name="Table Classic 1" w:semiHidden="1" w:unhideWhenUsed="1"/>
-    <w:lsdException w:name="Table Classic 2" w:semiHidden="1" w:unhideWhenUsed="1"/>
-    <w:lsdException w:name="Table Classic 3" w:semiHidden="1" w:unhideWhenUsed="1"/>
-    <w:lsdException w:name="Table Classic 4" w:semiHidden="1" w:unhideWhenUsed="1"/>
-    <w:lsdException w:name="Table Colorful 1" w:semiHidden="1" w:unhideWhenUsed="1"/>
-    <w:lsdException w:name="Table Colorful 2" w:semiHidden="1" w:unhideWhenUsed="1"/>
-    <w:lsdException w:name="Table Colorful 3" w:semiHidden="1" w:unhideWhenUsed="1"/>
-    <w:lsdException w:name="Table Columns 1" w:semiHidden="1" w:unhideWhenUsed="1"/>
-    <w:lsdException w:name="Table Columns 2" w:semiHidden="1" w:unhideWhenUsed="1"/>
-    <w:lsdException w:name="Table Columns 3" w:semiHidden="1" w:unhideWhenUsed="1"/>
-    <w:lsdException w:name="Table Columns 4" w:semiHidden="1" w:unhideWhenUsed="1"/>
-    <w:lsdException w:name="Table Columns 5" w:semiHidden="1" w:unhideWhenUsed="1"/>
-    <w:lsdException w:name="Table Grid 1" w:semiHidden="1" w:unhideWhenUsed="1"/>
-    <w:lsdException w:name="Table Grid 2" w:semiHidden="1" w:unhideWhenUsed="1"/>
-    <w:lsdException w:name="Table Grid 3" w:semiHidden="1" w:unhideWhenUsed="1"/>
-    <w:lsdException w:name="Table Grid 4" w:semiHidden="1" w:unhideWhenUsed="1"/>
-    <w:lsdException w:name="Table Grid 5" w:semiHidden="1" w:unhideWhenUsed="1"/>
-    <w:lsdException w:name="Table Grid 6" w:semiHidden="1" w:unhideWhenUsed="1"/>
-    <w:lsdException w:name="Table Grid 7" w:semiHidden="1" w:unhideWhenUsed="1"/>
-    <w:lsdException w:name="Table Grid 8" w:semiHidden="1" w:unhideWhenUsed="1"/>
-    <w:lsdException w:name="Table List 1" w:semiHidden="1" w:unhideWhenUsed="1"/>
-    <w:lsdException w:name="Table List 2" w:semiHidden="1" w:unhideWhenUsed="1"/>
-    <w:lsdException w:name="Table List 3" w:semiHidden="1" w:unhideWhenUsed="1"/>
-    <w:lsdException w:name="Table List 4" w:semiHidden="1" w:unhideWhenUsed="1"/>
-    <w:lsdException w:name="Table List 5" w:semiHidden="1" w:unhideWhenUsed="1"/>
-    <w:lsdException w:name="Table List 6" w:semiHidden="1" w:unhideWhenUsed="1"/>
-    <w:lsdException w:name="Table List 7" w:semiHidden="1" w:unhideWhenUsed="1"/>
-    <w:lsdException w:name="Table List 8" w:semiHidden="1" w:unhideWhenUsed="1"/>
-    <w:lsdException w:name="Table 3D effects 1" w:semiHidden="1" w:unhideWhenUsed="1"/>
-    <w:lsdException w:name="Table 3D effects 2" w:semiHidden="1" w:unhideWhenUsed="1"/>
-    <w:lsdException w:name="Table 3D effects 3" w:semiHidden="1" w:unhideWhenUsed="1"/>
-    <w:lsdException w:name="Table Contemporary" w:semiHidden="1" w:unhideWhenUsed="1"/>
-    <w:lsdException w:name="Table Elegant" w:semiHidden="1" w:unhideWhenUsed="1"/>
-    <w:lsdException w:name="Table Professional" w:semiHidden="1" w:unhideWhenUsed="1"/>
-    <w:lsdException w:name="Table Subtle 1" w:semiHidden="1" w:unhideWhenUsed="1"/>
-    <w:lsdException w:name="Table Subtle 2" w:semiHidden="1" w:unhideWhenUsed="1"/>
-    <w:lsdException w:name="Table Web 1" w:semiHidden="1" w:unhideWhenUsed="1"/>
-    <w:lsdException w:name="Table Web 2" w:semiHidden="1" w:unhideWhenUsed="1"/>
-    <w:lsdException w:name="Table Web 3" w:semiHidden="1" w:unhideWhenUsed="1"/>
-    <w:lsdException w:name="Balloon Text" w:semiHidden="1" w:unhideWhenUsed="1"/>
-    <w:lsdException w:name="Table Grid" w:uiPriority="39"/>
-    <w:lsdException w:name="Table Theme" w:semiHidden="1" w:unhideWhenUsed="1"/>
-    <w:lsdException w:name="Placeholder Text" w:semiHidden="1"/>
-    <w:lsdException w:name="No Spacing" w:uiPriority="1" w:qFormat="1"/>
-    <w:lsdException w:name="Light Shading" w:uiPriority="60"/>
-    <w:lsdException w:name="Light List" w:uiPriority="61"/>
-    <w:lsdException w:name="Light Grid" w:uiPriority="62"/>
-    <w:lsdException w:name="Medium Shading 1" w:uiPriority="63"/>
-    <w:lsdException w:name="Medium Shading 2" w:uiPriority="64"/>
-    <w:lsdException w:name="Medium List 1" w:uiPriority="65"/>
-    <w:lsdException w:name="Medium List 2" w:uiPriority="66"/>
-    <w:lsdException w:name="Medium Grid 1" w:uiPriority="67"/>
-    <w:lsdException w:name="Medium Grid 2" w:uiPriority="68"/>
-    <w:lsdException w:name="Medium Grid 3" w:uiPriority="69"/>
-    <w:lsdException w:name="Dark List" w:uiPriority="70"/>
-    <w:lsdException w:name="Colorful Shading" w:uiPriority="71"/>
-    <w:lsdException w:name="Colorful List" w:uiPriority="72"/>
-    <w:lsdException w:name="Colorful Grid" w:uiPriority="73"/>
-    <w:lsdException w:name="Light Shading Accent 1" w:uiPriority="60"/>
-    <w:lsdException w:name="Light List Accent 1" w:uiPriority="61"/>
-    <w:lsdException w:name="Light Grid Accent 1" w:uiPriority="62"/>
-    <w:lsdException w:name="Medium Shading 1 Accent 1" w:uiPriority="63"/>
-    <w:lsdException w:name="Medium Shading 2 Accent 1" w:uiPriority="64"/>
-    <w:lsdException w:name="Medium List 1 Accent 1" w:uiPriority="65"/>
-    <w:lsdException w:name="Revision" w:semiHidden="1"/>
-    <w:lsdException w:name="List Paragraph" w:uiPriority="34" w:qFormat="1"/>
-    <w:lsdException w:name="Quote" w:uiPriority="29" w:qFormat="1"/>
-    <w:lsdException w:name="Intense Quote" w:uiPriority="30" w:qFormat="1"/>
-    <w:lsdException w:name="Medium List 2 Accent 1" w:uiPriority="66"/>
-    <w:lsdException w:name="Medium Grid 1 Accent 1" w:uiPriority="67"/>
-    <w:lsdException w:name="Medium Grid 2 Accent 1" w:uiPriority="68"/>
-    <w:lsdException w:name="Medium Grid 3 Accent 1" w:uiPriority="69"/>
-    <w:lsdException w:name="Dark List Accent 1" w:uiPriority="70"/>
-    <w:lsdException w:name="Colorful Shading Accent 1" w:uiPriority="71"/>
-    <w:lsdException w:name="Colorful List Accent 1" w:uiPriority="72"/>
-    <w:lsdException w:name="Colorful Grid Accent 1" w:uiPriority="73"/>
-    <w:lsdException w:name="Light Shading Accent 2" w:uiPriority="60"/>
-    <w:lsdException w:name="Light List Accent 2" w:uiPriority="61"/>
-    <w:lsdException w:name="Light Grid Accent 2" w:uiPriority="62"/>
-    <w:lsdException w:name="Medium Shading 1 Accent 2" w:uiPriority="63"/>
-    <w:lsdException w:name="Medium Shading 2 Accent 2" w:uiPriority="64"/>
-    <w:lsdException w:name="Medium List 1 Accent 2" w:uiPriority="65"/>
-    <w:lsdException w:name="Medium List 2 Accent 2" w:uiPriority="66"/>
-    <w:lsdException w:name="Medium Grid 1 Accent 2" w:uiPriority="67"/>
-    <w:lsdException w:name="Medium Grid 2 Accent 2" w:uiPriority="68"/>
-    <w:lsdException w:name="Medium Grid 3 Accent 2" w:uiPriority="69"/>
-    <w:lsdException w:name="Dark List Accent 2" w:uiPriority="70"/>
-    <w:lsdException w:name="Colorful Shading Accent 2" w:uiPriority="71"/>
-    <w:lsdException w:name="Colorful List Accent 2" w:uiPriority="72"/>
-    <w:lsdException w:name="Colorful Grid Accent 2" w:uiPriority="73"/>
-    <w:lsdException w:name="Light Shading Accent 3" w:uiPriority="60"/>
-    <w:lsdException w:name="Light List Accent 3" w:uiPriority="61"/>
-    <w:lsdException w:name="Light Grid Accent 3" w:uiPriority="62"/>
-    <w:lsdException w:name="Medium Shading 1 Accent 3" w:uiPriority="63"/>
-    <w:lsdException w:name="Medium Shading 2 Accent 3" w:uiPriority="64"/>
-    <w:lsdException w:name="Medium List 1 Accent 3" w:uiPriority="65"/>
-    <w:lsdException w:name="Medium List 2 Accent 3" w:uiPriority="66"/>
-    <w:lsdException w:name="Medium Grid 1 Accent 3" w:uiPriority="67"/>
-    <w:lsdException w:name="Medium Grid 2 Accent 3" w:uiPriority="68"/>
-    <w:lsdException w:name="Medium Grid 3 Accent 3" w:uiPriority="69"/>
-    <w:lsdException w:name="Dark List Accent 3" w:uiPriority="70"/>
-    <w:lsdException w:name="Colorful Shading Accent 3" w:uiPriority="71"/>
-    <w:lsdException w:name="Colorful List Accent 3" w:uiPriority="72"/>
-    <w:lsdException w:name="Colorful Grid Accent 3" w:uiPriority="73"/>
-    <w:lsdException w:name="Light Shading Accent 4" w:uiPriority="60"/>
-    <w:lsdException w:name="Light List Accent 4" w:uiPriority="61"/>
-    <w:lsdException w:name="Light Grid Accent 4" w:uiPriority="62"/>
-    <w:lsdException w:name="Medium Shading 1 Accent 4" w:uiPriority="63"/>
-    <w:lsdException w:name="Medium Shading 2 Accent 4" w:uiPriority="64"/>
-    <w:lsdException w:name="Medium List 1 Accent 4" w:uiPriority="65"/>
-    <w:lsdException w:name="Medium List 2 Accent 4" w:uiPriority="66"/>
-    <w:lsdException w:name="Medium Grid 1 Accent 4" w:uiPriority="67"/>
-    <w:lsdException w:name="Medium Grid 2 Accent 4" w:uiPriority="68"/>
-    <w:lsdException w:name="Medium Grid 3 Accent 4" w:uiPriority="69"/>
-    <w:lsdException w:name="Dark List Accent 4" w:uiPriority="70"/>
-    <w:lsdException w:name="Colorful Shading Accent 4" w:uiPriority="71"/>
-    <w:lsdException w:name="Colorful List Accent 4" w:uiPriority="72"/>
-    <w:lsdException w:name="Colorful Grid Accent 4" w:uiPriority="73"/>
-    <w:lsdException w:name="Light Shading Accent 5" w:uiPriority="60"/>
-    <w:lsdException w:name="Light List Accent 5" w:uiPriority="61"/>
-    <w:lsdException w:name="Light Grid Accent 5" w:uiPriority="62"/>
-    <w:lsdException w:name="Medium Shading 1 Accent 5" w:uiPriority="63"/>
-    <w:lsdException w:name="Medium Shading 2 Accent 5" w:uiPriority="64"/>
-    <w:lsdException w:name="Medium List 1 Accent 5" w:uiPriority="65"/>
-    <w:lsdException w:name="Medium List 2 Accent 5" w:uiPriority="66"/>
-    <w:lsdException w:name="Medium Grid 1 Accent 5" w:uiPriority="67"/>
-    <w:lsdException w:name="Medium Grid 2 Accent 5" w:uiPriority="68"/>
-    <w:lsdException w:name="Medium Grid 3 Accent 5" w:uiPriority="69"/>
-    <w:lsdException w:name="Dark List Accent 5" w:uiPriority="70"/>
-    <w:lsdException w:name="Colorful Shading Accent 5" w:uiPriority="71"/>
-    <w:lsdException w:name="Colorful List Accent 5" w:uiPriority="72"/>
-    <w:lsdException w:name="Colorful Grid Accent 5" w:uiPriority="73"/>
-    <w:lsdException w:name="Light Shading Accent 6" w:uiPriority="60"/>
-    <w:lsdException w:name="Light List Accent 6" w:uiPriority="61"/>
-    <w:lsdException w:name="Light Grid Accent 6" w:uiPriority="62"/>
-    <w:lsdException w:name="Medium Shading 1 Accent 6" w:uiPriority="63"/>
-    <w:lsdException w:name="Medium Shading 2 Accent 6" w:uiPriority="64"/>
-    <w:lsdException w:name="Medium List 1 Accent 6" w:uiPriority="65"/>
-    <w:lsdException w:name="Medium List 2 Accent 6" w:uiPriority="66"/>
-    <w:lsdException w:name="Medium Grid 1 Accent 6" w:uiPriority="67"/>
-    <w:lsdException w:name="Medium Grid 2 Accent 6" w:uiPriority="68"/>
-    <w:lsdException w:name="Medium Grid 3 Accent 6" w:uiPriority="69"/>
-    <w:lsdException w:name="Dark List Accent 6" w:uiPriority="70"/>
-    <w:lsdException w:name="Colorful Shading Accent 6" w:uiPriority="71"/>
-    <w:lsdException w:name="Colorful List Accent 6" w:uiPriority="72"/>
-    <w:lsdException w:name="Colorful Grid Accent 6" w:uiPriority="73"/>
-    <w:lsdException w:name="Subtle Emphasis" w:uiPriority="19" w:qFormat="1"/>
-    <w:lsdException w:name="Intense Emphasis" w:uiPriority="21" w:qFormat="1"/>
-    <w:lsdException w:name="Subtle Reference" w:uiPriority="31" w:qFormat="1"/>
-    <w:lsdException w:name="Intense Reference" w:uiPriority="32" w:qFormat="1"/>
-    <w:lsdException w:name="Book Title" w:uiPriority="33" w:qFormat="1"/>
-    <w:lsdException w:name="Bibliography" w:semiHidden="1" w:uiPriority="37" w:unhideWhenUsed="1"/>
-    <w:lsdException w:name="TOC Heading" w:semiHidden="1" w:uiPriority="39" w:unhideWhenUsed="1" w:qFormat="1"/>
-    <w:lsdException w:name="Plain Table 1" w:uiPriority="41"/>
-    <w:lsdException w:name="Plain Table 2" w:uiPriority="42"/>
-    <w:lsdException w:name="Plain Table 3" w:uiPriority="43"/>
-    <w:lsdException w:name="Plain Table 4" w:uiPriority="44"/>
-    <w:lsdException w:name="Plain Table 5" w:uiPriority="45"/>
-    <w:lsdException w:name="Grid Table Light" w:uiPriority="40"/>
-    <w:lsdException w:name="Grid Table 1 Light" w:uiPriority="46"/>
-    <w:lsdException w:name="Grid Table 2" w:uiPriority="47"/>
-    <w:lsdException w:name="Grid Table 3" w:uiPriority="48"/>
-    <w:lsdException w:name="Grid Table 4" w:uiPriority="49"/>
-    <w:lsdException w:name="Grid Table 5 Dark" w:uiPriority="50"/>
-    <w:lsdException w:name="Grid Table 6 Colorful" w:uiPriority="51"/>
-    <w:lsdException w:name="Grid Table 7 Colorful" w:uiPriority="52"/>
-    <w:lsdException w:name="Grid Table 1 Light Accent 1" w:uiPriority="46"/>
-    <w:lsdException w:name="Grid Table 2 Accent 1" w:uiPriority="47"/>
-    <w:lsdException w:name="Grid Table 3 Accent 1" w:uiPriority="48"/>
-    <w:lsdException w:name="Grid Table 4 Accent 1" w:uiPriority="49"/>
-    <w:lsdException w:name="Grid Table 5 Dark Accent 1" w:uiPriority="50"/>
-    <w:lsdException w:name="Grid Table 6 Colorful Accent 1" w:uiPriority="51"/>
-    <w:lsdException w:name="Grid Table 7 Colorful Accent 1" w:uiPriority="52"/>
-    <w:lsdException w:name="Grid Table 1 Light Accent 2" w:uiPriority="46"/>
-    <w:lsdException w:name="Grid Table 2 Accent 2" w:uiPriority="47"/>
-    <w:lsdException w:name="Grid Table 3 Accent 2" w:uiPriority="48"/>
-    <w:lsdException w:name="Grid Table 4 Accent 2" w:uiPriority="49"/>
-    <w:lsdException w:name="Grid Table 5 Dark Accent 2" w:uiPriority="50"/>
-    <w:lsdException w:name="Grid Table 6 Colorful Accent 2" w:uiPriority="51"/>
-    <w:lsdException w:name="Grid Table 7 Colorful Accent 2" w:uiPriority="52"/>
-    <w:lsdException w:name="Grid Table 1 Light Accent 3" w:uiPriority="46"/>
-    <w:lsdException w:name="Grid Table 2 Accent 3" w:uiPriority="47"/>
-    <w:lsdException w:name="Grid Table 3 Accent 3" w:uiPriority="48"/>
-    <w:lsdException w:name="Grid Table 4 Accent 3" w:uiPriority="49"/>
-    <w:lsdException w:name="Grid Table 5 Dark Accent 3" w:uiPriority="50"/>
-    <w:lsdException w:name="Grid Table 6 Colorful Accent 3" w:uiPriority="51"/>
-    <w:lsdException w:name="Grid Table 7 Colorful Accent 3" w:uiPriority="52"/>
-    <w:lsdException w:name="Grid Table 1 Light Accent 4" w:uiPriority="46"/>
-    <w:lsdException w:name="Grid Table 2 Accent 4" w:uiPriority="47"/>
-    <w:lsdException w:name="Grid Table 3 Accent 4" w:uiPriority="48"/>
-    <w:lsdException w:name="Grid Table 4 Accent 4" w:uiPriority="49"/>
-    <w:lsdException w:name="Grid Table 5 Dark Accent 4" w:uiPriority="50"/>
-    <w:lsdException w:name="Grid Table 6 Colorful Accent 4" w:uiPriority="51"/>
-    <w:lsdException w:name="Grid Table 7 Colorful Accent 4" w:uiPriority="52"/>
-    <w:lsdException w:name="Grid Table 1 Light Accent 5" w:uiPriority="46"/>
-    <w:lsdException w:name="Grid Table 2 Accent 5" w:uiPriority="47"/>
-    <w:lsdException w:name="Grid Table 3 Accent 5" w:uiPriority="48"/>
-    <w:lsdException w:name="Grid Table 4 Accent 5" w:uiPriority="49"/>
-    <w:lsdException w:name="Grid Table 5 Dark Accent 5" w:uiPriority="50"/>
-    <w:lsdException w:name="Grid Table 6 Colorful Accent 5" w:uiPriority="51"/>
-    <w:lsdException w:name="Grid Table 7 Colorful Accent 5" w:uiPriority="52"/>
-    <w:lsdException w:name="Grid Table 1 Light Accent 6" w:uiPriority="46"/>
-    <w:lsdException w:name="Grid Table 2 Accent 6" w:uiPriority="47"/>
-    <w:lsdException w:name="Grid Table 3 Accent 6" w:uiPriority="48"/>
-    <w:lsdException w:name="Grid Table 4 Accent 6" w:uiPriority="49"/>
-    <w:lsdException w:name="Grid Table 5 Dark Accent 6" w:uiPriority="50"/>
-    <w:lsdException w:name="Grid Table 6 Colorful Accent 6" w:uiPriority="51"/>
-    <w:lsdException w:name="Grid Table 7 Colorful Accent 6" w:uiPriority="52"/>
-    <w:lsdException w:name="List Table 1 Light" w:uiPriority="46"/>
-    <w:lsdException w:name="List Table 2" w:uiPriority="47"/>
-    <w:lsdException w:name="List Table 3" w:uiPriority="48"/>
-    <w:lsdException w:name="List Table 4" w:uiPriority="49"/>
-    <w:lsdException w:name="List Table 5 Dark" w:uiPriority="50"/>
-    <w:lsdException w:name="List Table 6 Colorful" w:uiPriority="51"/>
-    <w:lsdException w:name="List Table 7 Colorful" w:uiPriority="52"/>
-    <w:lsdException w:name="List Table 1 Light Accent 1" w:uiPriority="46"/>
-    <w:lsdException w:name="List Table 2 Accent 1" w:uiPriority="47"/>
-    <w:lsdException w:name="List Table 3 Accent 1" w:uiPriority="48"/>
-    <w:lsdException w:name="List Table 4 Accent 1" w:uiPriority="49"/>
-    <w:lsdException w:name="List Table 5 Dark Accent 1" w:uiPriority="50"/>
-    <w:lsdException w:name="List Table 6 Colorful Accent 1" w:uiPriority="51"/>
-    <w:lsdException w:name="List Table 7 Colorful Accent 1" w:uiPriority="52"/>
-    <w:lsdException w:name="List Table 1 Light Accent 2" w:uiPriority="46"/>
-    <w:lsdException w:name="List Table 2 Accent 2" w:uiPriority="47"/>
-    <w:lsdException w:name="List Table 3 Accent 2" w:uiPriority="48"/>
-    <w:lsdException w:name="List Table 4 Accent 2" w:uiPriority="49"/>
-    <w:lsdException w:name="List Table 5 Dark Accent 2" w:uiPriority="50"/>
-    <w:lsdException w:name="List Table 6 Colorful Accent 2" w:uiPriority="51"/>
-    <w:lsdException w:name="List Table 7 Colorful Accent 2" w:uiPriority="52"/>
-    <w:lsdException w:name="List Table 1 Light Accent 3" w:uiPriority="46"/>
-    <w:lsdException w:name="List Table 2 Accent 3" w:uiPriority="47"/>
-    <w:lsdException w:name="List Table 3 Accent 3" w:uiPriority="48"/>
-    <w:lsdException w:name="List Table 4 Accent 3" w:uiPriority="49"/>
-    <w:lsdException w:name="List Table 5 Dark Accent 3" w:uiPriority="50"/>
-    <w:lsdException w:name="List Table 6 Colorful Accent 3" w:uiPriority="51"/>
-    <w:lsdException w:name="List Table 7 Colorful Accent 3" w:uiPriority="52"/>
-    <w:lsdException w:name="List Table 1 Light Accent 4" w:uiPriority="46"/>
-    <w:lsdException w:name="List Table 2 Accent 4" w:uiPriority="47"/>
-    <w:lsdException w:name="List Table 3 Accent 4" w:uiPriority="48"/>
-    <w:lsdException w:name="List Table 4 Accent 4" w:uiPriority="49"/>
-    <w:lsdException w:name="List Table 5 Dark Accent 4" w:uiPriority="50"/>
-    <w:lsdException w:name="List Table 6 Colorful Accent 4" w:uiPriority="51"/>
-    <w:lsdException w:name="List Table 7 Colorful Accent 4" w:uiPriority="52"/>
-    <w:lsdException w:name="List Table 1 Light Accent 5" w:uiPriority="46"/>
-    <w:lsdException w:name="List Table 2 Accent 5" w:uiPriority="47"/>
-    <w:lsdException w:name="List Table 3 Accent 5" w:uiPriority="48"/>
-    <w:lsdException w:name="List Table 4 Accent 5" w:uiPriority="49"/>
-    <w:lsdException w:name="List Table 5 Dark Accent 5" w:uiPriority="50"/>
-    <w:lsdException w:name="List Table 6 Colorful Accent 5" w:uiPriority="51"/>
-    <w:lsdException w:name="List Table 7 Colorful Accent 5" w:uiPriority="52"/>
-    <w:lsdException w:name="List Table 1 Light Accent 6" w:uiPriority="46"/>
-    <w:lsdException w:name="List Table 2 Accent 6" w:uiPriority="47"/>
-    <w:lsdException w:name="List Table 3 Accent 6" w:uiPriority="48"/>
-    <w:lsdException w:name="List Table 4 Accent 6" w:uiPriority="49"/>
-    <w:lsdException w:name="List Table 5 Dark Accent 6" w:uiPriority="50"/>
-    <w:lsdException w:name="List Table 6 Colorful Accent 6" w:uiPriority="51"/>
-    <w:lsdException w:name="List Table 7 Colorful Accent 6" w:uiPriority="52"/>
+  <w:latentStyles w:defLockedState="0" w:defUIPriority="99" w:defSemiHidden="1" w:defUnhideWhenUsed="1" w:defQFormat="0" w:count="276">
+    <w:lsdException w:name="Normal" w:semiHidden="0" w:uiPriority="0" w:unhideWhenUsed="0" w:qFormat="1"/>
+    <w:lsdException w:name="heading 1" w:semiHidden="0" w:uiPriority="9" w:unhideWhenUsed="0" w:qFormat="1"/>
+    <w:lsdException w:name="heading 2" w:uiPriority="9" w:qFormat="1"/>
+    <w:lsdException w:name="heading 3" w:uiPriority="9" w:qFormat="1"/>
+    <w:lsdException w:name="heading 4" w:uiPriority="9" w:qFormat="1"/>
+    <w:lsdException w:name="heading 5" w:uiPriority="9" w:qFormat="1"/>
+    <w:lsdException w:name="heading 6" w:uiPriority="9" w:qFormat="1"/>
+    <w:lsdException w:name="heading 7" w:uiPriority="9" w:qFormat="1"/>
+    <w:lsdException w:name="heading 8" w:uiPriority="9" w:qFormat="1"/>
+    <w:lsdException w:name="heading 9" w:uiPriority="9" w:qFormat="1"/>
+    <w:lsdException w:name="toc 1" w:uiPriority="39"/>
+    <w:lsdException w:name="toc 2" w:uiPriority="39"/>
+    <w:lsdException w:name="toc 3" w:uiPriority="39"/>
+    <w:lsdException w:name="toc 4" w:uiPriority="39"/>
+    <w:lsdException w:name="toc 5" w:uiPriority="39"/>
+    <w:lsdException w:name="toc 6" w:uiPriority="39"/>
+    <w:lsdException w:name="toc 7" w:uiPriority="39"/>
+    <w:lsdException w:name="toc 8" w:uiPriority="39"/>
+    <w:lsdException w:name="toc 9" w:uiPriority="39"/>
+    <w:lsdException w:name="caption" w:uiPriority="35" w:qFormat="1"/>
+    <w:lsdException w:name="Title" w:semiHidden="0" w:uiPriority="10" w:unhideWhenUsed="0" w:qFormat="1"/>
+    <w:lsdException w:name="Default Paragraph Font" w:uiPriority="1"/>
+    <w:lsdException w:name="Subtitle" w:semiHidden="0" w:uiPriority="11" w:unhideWhenUsed="0" w:qFormat="1"/>
+    <w:lsdException w:name="Strong" w:semiHidden="0" w:uiPriority="22" w:unhideWhenUsed="0" w:qFormat="1"/>
+    <w:lsdException w:name="Emphasis" w:semiHidden="0" w:uiPriority="20" w:unhideWhenUsed="0" w:qFormat="1"/>
+    <w:lsdException w:name="Table Grid" w:semiHidden="0" w:uiPriority="39" w:unhideWhenUsed="0"/>
+    <w:lsdException w:name="Note Level 1" w:semiHidden="0" w:unhideWhenUsed="0"/>
+    <w:lsdException w:name="Note Level 2" w:semiHidden="0" w:unhideWhenUsed="0"/>
+    <w:lsdException w:name="Note Level 3" w:semiHidden="0" w:unhideWhenUsed="0"/>
+    <w:lsdException w:name="Note Level 4" w:semiHidden="0" w:unhideWhenUsed="0"/>
+    <w:lsdException w:name="Note Level 5" w:semiHidden="0" w:unhideWhenUsed="0"/>
+    <w:lsdException w:name="Note Level 6" w:semiHidden="0" w:unhideWhenUsed="0"/>
+    <w:lsdException w:name="Note Level 7" w:semiHidden="0" w:unhideWhenUsed="0"/>
+    <w:lsdException w:name="Note Level 8" w:semiHidden="0" w:unhideWhenUsed="0"/>
+    <w:lsdException w:name="Note Level 9" w:semiHidden="0" w:unhideWhenUsed="0"/>
+    <w:lsdException w:name="Placeholder Text" w:unhideWhenUsed="0"/>
+    <w:lsdException w:name="No Spacing" w:semiHidden="0" w:uiPriority="1" w:unhideWhenUsed="0" w:qFormat="1"/>
+    <w:lsdException w:name="Light Shading" w:semiHidden="0" w:uiPriority="60" w:unhideWhenUsed="0"/>
+    <w:lsdException w:name="Light List" w:semiHidden="0" w:uiPriority="61" w:unhideWhenUsed="0"/>
+    <w:lsdException w:name="Light Grid" w:semiHidden="0" w:uiPriority="62" w:unhideWhenUsed="0"/>
+    <w:lsdException w:name="Medium Shading 1" w:semiHidden="0" w:uiPriority="63" w:unhideWhenUsed="0"/>
+    <w:lsdException w:name="Medium Shading 2" w:semiHidden="0" w:uiPriority="64" w:unhideWhenUsed="0"/>
+    <w:lsdException w:name="Medium List 1" w:semiHidden="0" w:uiPriority="65" w:unhideWhenUsed="0"/>
+    <w:lsdException w:name="Medium List 2" w:semiHidden="0" w:uiPriority="66" w:unhideWhenUsed="0"/>
+    <w:lsdException w:name="Medium Grid 1" w:semiHidden="0" w:uiPriority="67" w:unhideWhenUsed="0"/>
+    <w:lsdException w:name="Medium Grid 2" w:semiHidden="0" w:uiPriority="68" w:unhideWhenUsed="0"/>
+    <w:lsdException w:name="Medium Grid 3" w:semiHidden="0" w:uiPriority="69" w:unhideWhenUsed="0"/>
+    <w:lsdException w:name="Dark List" w:semiHidden="0" w:uiPriority="70" w:unhideWhenUsed="0"/>
+    <w:lsdException w:name="Colorful Shading" w:semiHidden="0" w:uiPriority="71" w:unhideWhenUsed="0"/>
+    <w:lsdException w:name="Colorful List" w:semiHidden="0" w:uiPriority="72" w:unhideWhenUsed="0"/>
+    <w:lsdException w:name="Colorful Grid" w:semiHidden="0" w:uiPriority="73" w:unhideWhenUsed="0"/>
+    <w:lsdException w:name="Light Shading Accent 1" w:semiHidden="0" w:uiPriority="60" w:unhideWhenUsed="0"/>
+    <w:lsdException w:name="Light List Accent 1" w:semiHidden="0" w:uiPriority="61" w:unhideWhenUsed="0"/>
+    <w:lsdException w:name="Light Grid Accent 1" w:semiHidden="0" w:uiPriority="62" w:unhideWhenUsed="0"/>
+    <w:lsdException w:name="Medium Shading 1 Accent 1" w:semiHidden="0" w:uiPriority="63" w:unhideWhenUsed="0"/>
+    <w:lsdException w:name="Medium Shading 2 Accent 1" w:semiHidden="0" w:uiPriority="64" w:unhideWhenUsed="0"/>
+    <w:lsdException w:name="Medium List 1 Accent 1" w:semiHidden="0" w:uiPriority="65" w:unhideWhenUsed="0"/>
+    <w:lsdException w:name="Revision" w:unhideWhenUsed="0"/>
+    <w:lsdException w:name="List Paragraph" w:semiHidden="0" w:uiPriority="34" w:unhideWhenUsed="0" w:qFormat="1"/>
+    <w:lsdException w:name="Quote" w:semiHidden="0" w:uiPriority="29" w:unhideWhenUsed="0" w:qFormat="1"/>
+    <w:lsdException w:name="Intense Quote" w:semiHidden="0" w:uiPriority="30" w:unhideWhenUsed="0" w:qFormat="1"/>
+    <w:lsdException w:name="Medium List 2 Accent 1" w:semiHidden="0" w:uiPriority="66" w:unhideWhenUsed="0"/>
+    <w:lsdException w:name="Medium Grid 1 Accent 1" w:semiHidden="0" w:uiPriority="67" w:unhideWhenUsed="0"/>
+    <w:lsdException w:name="Medium Grid 2 Accent 1" w:semiHidden="0" w:uiPriority="68" w:unhideWhenUsed="0"/>
+    <w:lsdException w:name="Medium Grid 3 Accent 1" w:semiHidden="0" w:uiPriority="69" w:unhideWhenUsed="0"/>
+    <w:lsdException w:name="Dark List Accent 1" w:semiHidden="0" w:uiPriority="70" w:unhideWhenUsed="0"/>
+    <w:lsdException w:name="Colorful Shading Accent 1" w:semiHidden="0" w:uiPriority="71" w:unhideWhenUsed="0"/>
+    <w:lsdException w:name="Colorful List Accent 1" w:semiHidden="0" w:uiPriority="72" w:unhideWhenUsed="0"/>
+    <w:lsdException w:name="Colorful Grid Accent 1" w:semiHidden="0" w:uiPriority="73" w:unhideWhenUsed="0"/>
+    <w:lsdException w:name="Light Shading Accent 2" w:semiHidden="0" w:uiPriority="60" w:unhideWhenUsed="0"/>
+    <w:lsdException w:name="Light List Accent 2" w:semiHidden="0" w:uiPriority="61" w:unhideWhenUsed="0"/>
+    <w:lsdException w:name="Light Grid Accent 2" w:semiHidden="0" w:uiPriority="62" w:unhideWhenUsed="0"/>
+    <w:lsdException w:name="Medium Shading 1 Accent 2" w:semiHidden="0" w:uiPriority="63" w:unhideWhenUsed="0"/>
+    <w:lsdException w:name="Medium Shading 2 Accent 2" w:semiHidden="0" w:uiPriority="64" w:unhideWhenUsed="0"/>
+    <w:lsdException w:name="Medium List 1 Accent 2" w:semiHidden="0" w:uiPriority="65" w:unhideWhenUsed="0"/>
+    <w:lsdException w:name="Medium List 2 Accent 2" w:semiHidden="0" w:uiPriority="66" w:unhideWhenUsed="0"/>
+    <w:lsdException w:name="Medium Grid 1 Accent 2" w:semiHidden="0" w:uiPriority="67" w:unhideWhenUsed="0"/>
+    <w:lsdException w:name="Medium Grid 2 Accent 2" w:semiHidden="0" w:uiPriority="68" w:unhideWhenUsed="0"/>
+    <w:lsdException w:name="Medium Grid 3 Accent 2" w:semiHidden="0" w:uiPriority="69" w:unhideWhenUsed="0"/>
+    <w:lsdException w:name="Dark List Accent 2" w:semiHidden="0" w:uiPriority="70" w:unhideWhenUsed="0"/>
+    <w:lsdException w:name="Colorful Shading Accent 2" w:semiHidden="0" w:uiPriority="71" w:unhideWhenUsed="0"/>
+    <w:lsdException w:name="Colorful List Accent 2" w:semiHidden="0" w:uiPriority="72" w:unhideWhenUsed="0"/>
+    <w:lsdException w:name="Colorful Grid Accent 2" w:semiHidden="0" w:uiPriority="73" w:unhideWhenUsed="0"/>
+    <w:lsdException w:name="Light Shading Accent 3" w:semiHidden="0" w:uiPriority="60" w:unhideWhenUsed="0"/>
+    <w:lsdException w:name="Light List Accent 3" w:semiHidden="0" w:uiPriority="61" w:unhideWhenUsed="0"/>
+    <w:lsdException w:name="Light Grid Accent 3" w:semiHidden="0" w:uiPriority="62" w:unhideWhenUsed="0"/>
+    <w:lsdException w:name="Medium Shading 1 Accent 3" w:semiHidden="0" w:uiPriority="63" w:unhideWhenUsed="0"/>
+    <w:lsdException w:name="Medium Shading 2 Accent 3" w:semiHidden="0" w:uiPriority="64" w:unhideWhenUsed="0"/>
+    <w:lsdException w:name="Medium List 1 Accent 3" w:semiHidden="0" w:uiPriority="65" w:unhideWhenUsed="0"/>
+    <w:lsdException w:name="Medium List 2 Accent 3" w:semiHidden="0" w:uiPriority="66" w:unhideWhenUsed="0"/>
+    <w:lsdException w:name="Medium Grid 1 Accent 3" w:semiHidden="0" w:uiPriority="67" w:unhideWhenUsed="0"/>
+    <w:lsdException w:name="Medium Grid 2 Accent 3" w:semiHidden="0" w:uiPriority="68" w:unhideWhenUsed="0"/>
+    <w:lsdException w:name="Medium Grid 3 Accent 3" w:semiHidden="0" w:uiPriority="69" w:unhideWhenUsed="0"/>
+    <w:lsdException w:name="Dark List Accent 3" w:semiHidden="0" w:uiPriority="70" w:unhideWhenUsed="0"/>
+    <w:lsdException w:name="Colorful Shading Accent 3" w:semiHidden="0" w:uiPriority="71" w:unhideWhenUsed="0"/>
+    <w:lsdException w:name="Colorful List Accent 3" w:semiHidden="0" w:uiPriority="72" w:unhideWhenUsed="0"/>
+    <w:lsdException w:name="Colorful Grid Accent 3" w:semiHidden="0" w:uiPriority="73" w:unhideWhenUsed="0"/>
+    <w:lsdException w:name="Light Shading Accent 4" w:semiHidden="0" w:uiPriority="60" w:unhideWhenUsed="0"/>
+    <w:lsdException w:name="Light List Accent 4" w:semiHidden="0" w:uiPriority="61" w:unhideWhenUsed="0"/>
+    <w:lsdException w:name="Light Grid Accent 4" w:semiHidden="0" w:uiPriority="62" w:unhideWhenUsed="0"/>
+    <w:lsdException w:name="Medium Shading 1 Accent 4" w:semiHidden="0" w:uiPriority="63" w:unhideWhenUsed="0"/>
+    <w:lsdException w:name="Medium Shading 2 Accent 4" w:semiHidden="0" w:uiPriority="64" w:unhideWhenUsed="0"/>
+    <w:lsdException w:name="Medium List 1 Accent 4" w:semiHidden="0" w:uiPriority="65" w:unhideWhenUsed="0"/>
+    <w:lsdException w:name="Medium List 2 Accent 4" w:semiHidden="0" w:uiPriority="66" w:unhideWhenUsed="0"/>
+    <w:lsdException w:name="Medium Grid 1 Accent 4" w:semiHidden="0" w:uiPriority="67" w:unhideWhenUsed="0"/>
+    <w:lsdException w:name="Medium Grid 2 Accent 4" w:semiHidden="0" w:uiPriority="68" w:unhideWhenUsed="0"/>
+    <w:lsdException w:name="Medium Grid 3 Accent 4" w:semiHidden="0" w:uiPriority="69" w:unhideWhenUsed="0"/>
+    <w:lsdException w:name="Dark List Accent 4" w:semiHidden="0" w:uiPriority="70" w:unhideWhenUsed="0"/>
+    <w:lsdException w:name="Colorful Shading Accent 4" w:semiHidden="0" w:uiPriority="71" w:unhideWhenUsed="0"/>
+    <w:lsdException w:name="Colorful List Accent 4" w:semiHidden="0" w:uiPriority="72" w:unhideWhenUsed="0"/>
+    <w:lsdException w:name="Colorful Grid Accent 4" w:semiHidden="0" w:uiPriority="73" w:unhideWhenUsed="0"/>
+    <w:lsdException w:name="Light Shading Accent 5" w:semiHidden="0" w:uiPriority="60" w:unhideWhenUsed="0"/>
+    <w:lsdException w:name="Light List Accent 5" w:semiHidden="0" w:uiPriority="61" w:unhideWhenUsed="0"/>
+    <w:lsdException w:name="Light Grid Accent 5" w:semiHidden="0" w:uiPriority="62" w:unhideWhenUsed="0"/>
+    <w:lsdException w:name="Medium Shading 1 Accent 5" w:semiHidden="0" w:uiPriority="63" w:unhideWhenUsed="0"/>
+    <w:lsdException w:name="Medium Shading 2 Accent 5" w:semiHidden="0" w:uiPriority="64" w:unhideWhenUsed="0"/>
+    <w:lsdException w:name="Medium List 1 Accent 5" w:semiHidden="0" w:uiPriority="65" w:unhideWhenUsed="0"/>
+    <w:lsdException w:name="Medium List 2 Accent 5" w:semiHidden="0" w:uiPriority="66" w:unhideWhenUsed="0"/>
+    <w:lsdException w:name="Medium Grid 1 Accent 5" w:semiHidden="0" w:uiPriority="67" w:unhideWhenUsed="0"/>
+    <w:lsdException w:name="Medium Grid 2 Accent 5" w:semiHidden="0" w:uiPriority="68" w:unhideWhenUsed="0"/>
+    <w:lsdException w:name="Medium Grid 3 Accent 5" w:semiHidden="0" w:uiPriority="69" w:unhideWhenUsed="0"/>
+    <w:lsdException w:name="Dark List Accent 5" w:semiHidden="0" w:uiPriority="70" w:unhideWhenUsed="0"/>
+    <w:lsdException w:name="Colorful Shading Accent 5" w:semiHidden="0" w:uiPriority="71" w:unhideWhenUsed="0"/>
+    <w:lsdException w:name="Colorful List Accent 5" w:semiHidden="0" w:uiPriority="72" w:unhideWhenUsed="0"/>
+    <w:lsdException w:name="Colorful Grid Accent 5" w:semiHidden="0" w:uiPriority="73" w:unhideWhenUsed="0"/>
+    <w:lsdException w:name="Light Shading Accent 6" w:semiHidden="0" w:uiPriority="60" w:unhideWhenUsed="0"/>
+    <w:lsdException w:name="Light List Accent 6" w:semiHidden="0" w:uiPriority="61" w:unhideWhenUsed="0"/>
+    <w:lsdException w:name="Light Grid Accent 6" w:semiHidden="0" w:uiPriority="62" w:unhideWhenUsed="0"/>
+    <w:lsdException w:name="Medium Shading 1 Accent 6" w:semiHidden="0" w:uiPriority="63" w:unhideWhenUsed="0"/>
+    <w:lsdException w:name="Medium Shading 2 Accent 6" w:semiHidden="0" w:uiPriority="64" w:unhideWhenUsed="0"/>
+    <w:lsdException w:name="Medium List 1 Accent 6" w:semiHidden="0" w:uiPriority="65" w:unhideWhenUsed="0"/>
+    <w:lsdException w:name="Medium List 2 Accent 6" w:semiHidden="0" w:uiPriority="66" w:unhideWhenUsed="0"/>
+    <w:lsdException w:name="Medium Grid 1 Accent 6" w:semiHidden="0" w:uiPriority="67" w:unhideWhenUsed="0"/>
+    <w:lsdException w:name="Medium Grid 2 Accent 6" w:semiHidden="0" w:uiPriority="68" w:unhideWhenUsed="0"/>
+    <w:lsdException w:name="Medium Grid 3 Accent 6" w:semiHidden="0" w:uiPriority="69" w:unhideWhenUsed="0"/>
+    <w:lsdException w:name="Dark List Accent 6" w:semiHidden="0" w:uiPriority="70" w:unhideWhenUsed="0"/>
+    <w:lsdException w:name="Colorful Shading Accent 6" w:semiHidden="0" w:uiPriority="71" w:unhideWhenUsed="0"/>
+    <w:lsdException w:name="Colorful List Accent 6" w:semiHidden="0" w:uiPriority="72" w:unhideWhenUsed="0"/>
+    <w:lsdException w:name="Colorful Grid Accent 6" w:semiHidden="0" w:uiPriority="73" w:unhideWhenUsed="0"/>
+    <w:lsdException w:name="Subtle Emphasis" w:semiHidden="0" w:uiPriority="19" w:unhideWhenUsed="0" w:qFormat="1"/>
+    <w:lsdException w:name="Intense Emphasis" w:semiHidden="0" w:uiPriority="21" w:unhideWhenUsed="0" w:qFormat="1"/>
+    <w:lsdException w:name="Subtle Reference" w:semiHidden="0" w:uiPriority="31" w:unhideWhenUsed="0" w:qFormat="1"/>
+    <w:lsdException w:name="Intense Reference" w:semiHidden="0" w:uiPriority="32" w:unhideWhenUsed="0" w:qFormat="1"/>
+    <w:lsdException w:name="Book Title" w:semiHidden="0" w:uiPriority="33" w:unhideWhenUsed="0" w:qFormat="1"/>
+    <w:lsdException w:name="Bibliography" w:uiPriority="37"/>
+    <w:lsdException w:name="TOC Heading" w:uiPriority="39" w:qFormat="1"/>
   </w:latentStyles>
   <w:style w:type="paragraph" w:default="1" w:styleId="Normal">
     <w:name w:val="Normal"/>
     <w:qFormat/>
   </w:style>
+  <w:style w:type="paragraph" w:styleId="Ttulo1">
+    <w:name w:val="heading 1"/>
+    <w:basedOn w:val="Normal"/>
+    <w:link w:val="Ttulo1Car"/>
+    <w:uiPriority w:val="9"/>
+    <w:qFormat/>
+    <w:rsid w:val="005064AB"/>
+    <w:pPr>
+      <w:spacing w:before="100" w:beforeAutospacing="1" w:after="100" w:afterAutospacing="1" w:line="240" w:lineRule="auto"/>
+      <w:outlineLvl w:val="0"/>
+    </w:pPr>
+    <w:rPr>
+      <w:rFonts w:ascii="Times" w:hAnsi="Times"/>
+      <w:b/>
+      <w:bCs/>
+      <w:kern w:val="36"/>
+      <w:sz w:val="48"/>
+      <w:szCs w:val="48"/>
+      <w:lang w:val="en-US" w:eastAsia="es-ES"/>
+    </w:rPr>
+  </w:style>
+  <w:style w:type="paragraph" w:styleId="Ttulo3">
+    <w:name w:val="heading 3"/>
+    <w:basedOn w:val="Normal"/>
+    <w:next w:val="Normal"/>
+    <w:link w:val="Ttulo3Car"/>
+    <w:uiPriority w:val="9"/>
+    <w:semiHidden/>
+    <w:unhideWhenUsed/>
+    <w:qFormat/>
+    <w:rsid w:val="00736B95"/>
+    <w:pPr>
+      <w:keepNext/>
+      <w:keepLines/>
+      <w:spacing w:before="200" w:after="0"/>
+      <w:outlineLvl w:val="2"/>
+    </w:pPr>
+    <w:rPr>
+      <w:rFonts w:asciiTheme="majorHAnsi" w:eastAsiaTheme="majorEastAsia" w:hAnsiTheme="majorHAnsi" w:cstheme="majorBidi"/>
+      <w:b/>
+      <w:bCs/>
+      <w:color w:val="5B9BD5" w:themeColor="accent1"/>
+    </w:rPr>
+  </w:style>
   <w:style w:type="character" w:default="1" w:styleId="Fuentedeprrafopredeter">
     <w:name w:val="Default Paragraph Font"/>
     <w:uiPriority w:val="1"/>
+    <w:semiHidden/>
     <w:unhideWhenUsed/>
   </w:style>
   <w:style w:type="table" w:default="1" w:styleId="Tablanormal">
@@ -7333,6 +8840,454 @@
     <w:rPr>
       <w:color w:val="0563C1" w:themeColor="hyperlink"/>
       <w:u w:val="single"/>
+    </w:rPr>
+  </w:style>
+  <w:style w:type="character" w:customStyle="1" w:styleId="Ttulo1Car">
+    <w:name w:val="Título 1 Car"/>
+    <w:basedOn w:val="Fuentedeprrafopredeter"/>
+    <w:link w:val="Ttulo1"/>
+    <w:uiPriority w:val="9"/>
+    <w:rsid w:val="005064AB"/>
+    <w:rPr>
+      <w:rFonts w:ascii="Times" w:hAnsi="Times"/>
+      <w:b/>
+      <w:bCs/>
+      <w:kern w:val="36"/>
+      <w:sz w:val="48"/>
+      <w:szCs w:val="48"/>
+      <w:lang w:val="en-US" w:eastAsia="es-ES"/>
+    </w:rPr>
+  </w:style>
+  <w:style w:type="character" w:styleId="Hipervnculovisitado">
+    <w:name w:val="FollowedHyperlink"/>
+    <w:basedOn w:val="Fuentedeprrafopredeter"/>
+    <w:uiPriority w:val="99"/>
+    <w:semiHidden/>
+    <w:unhideWhenUsed/>
+    <w:rsid w:val="005064AB"/>
+    <w:rPr>
+      <w:color w:val="954F72" w:themeColor="followedHyperlink"/>
+      <w:u w:val="single"/>
+    </w:rPr>
+  </w:style>
+  <w:style w:type="character" w:customStyle="1" w:styleId="Ttulo3Car">
+    <w:name w:val="Título 3 Car"/>
+    <w:basedOn w:val="Fuentedeprrafopredeter"/>
+    <w:link w:val="Ttulo3"/>
+    <w:uiPriority w:val="9"/>
+    <w:semiHidden/>
+    <w:rsid w:val="00736B95"/>
+    <w:rPr>
+      <w:rFonts w:asciiTheme="majorHAnsi" w:eastAsiaTheme="majorEastAsia" w:hAnsiTheme="majorHAnsi" w:cstheme="majorBidi"/>
+      <w:b/>
+      <w:bCs/>
+      <w:color w:val="5B9BD5" w:themeColor="accent1"/>
+    </w:rPr>
+  </w:style>
+</w:styles>
+</file>
+
+<file path=word/stylesWithEffects.xml><?xml version="1.0" encoding="utf-8"?>
+<w:styles xmlns:wpc="http://schemas.microsoft.com/office/word/2010/wordprocessingCanvas" xmlns:mo="http://schemas.microsoft.com/office/mac/office/2008/main" xmlns:mc="http://schemas.openxmlformats.org/markup-compatibility/2006" xmlns:mv="urn:schemas-microsoft-com:mac:vml" xmlns:o="urn:schemas-microsoft-com:office:office" xmlns:r="http://schemas.openxmlformats.org/officeDocument/2006/relationships" xmlns:m="http://schemas.openxmlformats.org/officeDocument/2006/math" xmlns:v="urn:schemas-microsoft-com:vml" xmlns:wp14="http://schemas.microsoft.com/office/word/2010/wordprocessingDrawing" xmlns:wp="http://schemas.openxmlformats.org/drawingml/2006/wordprocessingDrawing" xmlns:w10="urn:schemas-microsoft-com:office:word" xmlns:w="http://schemas.openxmlformats.org/wordprocessingml/2006/main" xmlns:w14="http://schemas.microsoft.com/office/word/2010/wordml" xmlns:wpg="http://schemas.microsoft.com/office/word/2010/wordprocessingGroup" xmlns:wpi="http://schemas.microsoft.com/office/word/2010/wordprocessingInk" xmlns:wne="http://schemas.microsoft.com/office/word/2006/wordml" xmlns:wps="http://schemas.microsoft.com/office/word/2010/wordprocessingShape" mc:Ignorable="w14 wp14">
+  <w:docDefaults>
+    <w:rPrDefault>
+      <w:rPr>
+        <w:rFonts w:asciiTheme="minorHAnsi" w:eastAsiaTheme="minorHAnsi" w:hAnsiTheme="minorHAnsi" w:cstheme="minorBidi"/>
+        <w:sz w:val="22"/>
+        <w:szCs w:val="22"/>
+        <w:lang w:val="es-PE" w:eastAsia="en-US" w:bidi="ar-SA"/>
+      </w:rPr>
+    </w:rPrDefault>
+    <w:pPrDefault>
+      <w:pPr>
+        <w:spacing w:after="160" w:line="259" w:lineRule="auto"/>
+      </w:pPr>
+    </w:pPrDefault>
+  </w:docDefaults>
+  <w:latentStyles w:defLockedState="0" w:defUIPriority="99" w:defSemiHidden="1" w:defUnhideWhenUsed="1" w:defQFormat="0" w:count="276">
+    <w:lsdException w:name="Normal" w:semiHidden="0" w:uiPriority="0" w:unhideWhenUsed="0" w:qFormat="1"/>
+    <w:lsdException w:name="heading 1" w:semiHidden="0" w:uiPriority="9" w:unhideWhenUsed="0" w:qFormat="1"/>
+    <w:lsdException w:name="heading 2" w:uiPriority="9" w:qFormat="1"/>
+    <w:lsdException w:name="heading 3" w:uiPriority="9" w:qFormat="1"/>
+    <w:lsdException w:name="heading 4" w:uiPriority="9" w:qFormat="1"/>
+    <w:lsdException w:name="heading 5" w:uiPriority="9" w:qFormat="1"/>
+    <w:lsdException w:name="heading 6" w:uiPriority="9" w:qFormat="1"/>
+    <w:lsdException w:name="heading 7" w:uiPriority="9" w:qFormat="1"/>
+    <w:lsdException w:name="heading 8" w:uiPriority="9" w:qFormat="1"/>
+    <w:lsdException w:name="heading 9" w:uiPriority="9" w:qFormat="1"/>
+    <w:lsdException w:name="toc 1" w:uiPriority="39"/>
+    <w:lsdException w:name="toc 2" w:uiPriority="39"/>
+    <w:lsdException w:name="toc 3" w:uiPriority="39"/>
+    <w:lsdException w:name="toc 4" w:uiPriority="39"/>
+    <w:lsdException w:name="toc 5" w:uiPriority="39"/>
+    <w:lsdException w:name="toc 6" w:uiPriority="39"/>
+    <w:lsdException w:name="toc 7" w:uiPriority="39"/>
+    <w:lsdException w:name="toc 8" w:uiPriority="39"/>
+    <w:lsdException w:name="toc 9" w:uiPriority="39"/>
+    <w:lsdException w:name="caption" w:uiPriority="35" w:qFormat="1"/>
+    <w:lsdException w:name="Title" w:semiHidden="0" w:uiPriority="10" w:unhideWhenUsed="0" w:qFormat="1"/>
+    <w:lsdException w:name="Default Paragraph Font" w:uiPriority="1"/>
+    <w:lsdException w:name="Subtitle" w:semiHidden="0" w:uiPriority="11" w:unhideWhenUsed="0" w:qFormat="1"/>
+    <w:lsdException w:name="Strong" w:semiHidden="0" w:uiPriority="22" w:unhideWhenUsed="0" w:qFormat="1"/>
+    <w:lsdException w:name="Emphasis" w:semiHidden="0" w:uiPriority="20" w:unhideWhenUsed="0" w:qFormat="1"/>
+    <w:lsdException w:name="Table Grid" w:semiHidden="0" w:uiPriority="39" w:unhideWhenUsed="0"/>
+    <w:lsdException w:name="Note Level 1" w:semiHidden="0" w:unhideWhenUsed="0"/>
+    <w:lsdException w:name="Note Level 2" w:semiHidden="0" w:unhideWhenUsed="0"/>
+    <w:lsdException w:name="Note Level 3" w:semiHidden="0" w:unhideWhenUsed="0"/>
+    <w:lsdException w:name="Note Level 4" w:semiHidden="0" w:unhideWhenUsed="0"/>
+    <w:lsdException w:name="Note Level 5" w:semiHidden="0" w:unhideWhenUsed="0"/>
+    <w:lsdException w:name="Note Level 6" w:semiHidden="0" w:unhideWhenUsed="0"/>
+    <w:lsdException w:name="Note Level 7" w:semiHidden="0" w:unhideWhenUsed="0"/>
+    <w:lsdException w:name="Note Level 8" w:semiHidden="0" w:unhideWhenUsed="0"/>
+    <w:lsdException w:name="Note Level 9" w:semiHidden="0" w:unhideWhenUsed="0"/>
+    <w:lsdException w:name="Placeholder Text" w:unhideWhenUsed="0"/>
+    <w:lsdException w:name="No Spacing" w:semiHidden="0" w:uiPriority="1" w:unhideWhenUsed="0" w:qFormat="1"/>
+    <w:lsdException w:name="Light Shading" w:semiHidden="0" w:uiPriority="60" w:unhideWhenUsed="0"/>
+    <w:lsdException w:name="Light List" w:semiHidden="0" w:uiPriority="61" w:unhideWhenUsed="0"/>
+    <w:lsdException w:name="Light Grid" w:semiHidden="0" w:uiPriority="62" w:unhideWhenUsed="0"/>
+    <w:lsdException w:name="Medium Shading 1" w:semiHidden="0" w:uiPriority="63" w:unhideWhenUsed="0"/>
+    <w:lsdException w:name="Medium Shading 2" w:semiHidden="0" w:uiPriority="64" w:unhideWhenUsed="0"/>
+    <w:lsdException w:name="Medium List 1" w:semiHidden="0" w:uiPriority="65" w:unhideWhenUsed="0"/>
+    <w:lsdException w:name="Medium List 2" w:semiHidden="0" w:uiPriority="66" w:unhideWhenUsed="0"/>
+    <w:lsdException w:name="Medium Grid 1" w:semiHidden="0" w:uiPriority="67" w:unhideWhenUsed="0"/>
+    <w:lsdException w:name="Medium Grid 2" w:semiHidden="0" w:uiPriority="68" w:unhideWhenUsed="0"/>
+    <w:lsdException w:name="Medium Grid 3" w:semiHidden="0" w:uiPriority="69" w:unhideWhenUsed="0"/>
+    <w:lsdException w:name="Dark List" w:semiHidden="0" w:uiPriority="70" w:unhideWhenUsed="0"/>
+    <w:lsdException w:name="Colorful Shading" w:semiHidden="0" w:uiPriority="71" w:unhideWhenUsed="0"/>
+    <w:lsdException w:name="Colorful List" w:semiHidden="0" w:uiPriority="72" w:unhideWhenUsed="0"/>
+    <w:lsdException w:name="Colorful Grid" w:semiHidden="0" w:uiPriority="73" w:unhideWhenUsed="0"/>
+    <w:lsdException w:name="Light Shading Accent 1" w:semiHidden="0" w:uiPriority="60" w:unhideWhenUsed="0"/>
+    <w:lsdException w:name="Light List Accent 1" w:semiHidden="0" w:uiPriority="61" w:unhideWhenUsed="0"/>
+    <w:lsdException w:name="Light Grid Accent 1" w:semiHidden="0" w:uiPriority="62" w:unhideWhenUsed="0"/>
+    <w:lsdException w:name="Medium Shading 1 Accent 1" w:semiHidden="0" w:uiPriority="63" w:unhideWhenUsed="0"/>
+    <w:lsdException w:name="Medium Shading 2 Accent 1" w:semiHidden="0" w:uiPriority="64" w:unhideWhenUsed="0"/>
+    <w:lsdException w:name="Medium List 1 Accent 1" w:semiHidden="0" w:uiPriority="65" w:unhideWhenUsed="0"/>
+    <w:lsdException w:name="Revision" w:unhideWhenUsed="0"/>
+    <w:lsdException w:name="List Paragraph" w:semiHidden="0" w:uiPriority="34" w:unhideWhenUsed="0" w:qFormat="1"/>
+    <w:lsdException w:name="Quote" w:semiHidden="0" w:uiPriority="29" w:unhideWhenUsed="0" w:qFormat="1"/>
+    <w:lsdException w:name="Intense Quote" w:semiHidden="0" w:uiPriority="30" w:unhideWhenUsed="0" w:qFormat="1"/>
+    <w:lsdException w:name="Medium List 2 Accent 1" w:semiHidden="0" w:uiPriority="66" w:unhideWhenUsed="0"/>
+    <w:lsdException w:name="Medium Grid 1 Accent 1" w:semiHidden="0" w:uiPriority="67" w:unhideWhenUsed="0"/>
+    <w:lsdException w:name="Medium Grid 2 Accent 1" w:semiHidden="0" w:uiPriority="68" w:unhideWhenUsed="0"/>
+    <w:lsdException w:name="Medium Grid 3 Accent 1" w:semiHidden="0" w:uiPriority="69" w:unhideWhenUsed="0"/>
+    <w:lsdException w:name="Dark List Accent 1" w:semiHidden="0" w:uiPriority="70" w:unhideWhenUsed="0"/>
+    <w:lsdException w:name="Colorful Shading Accent 1" w:semiHidden="0" w:uiPriority="71" w:unhideWhenUsed="0"/>
+    <w:lsdException w:name="Colorful List Accent 1" w:semiHidden="0" w:uiPriority="72" w:unhideWhenUsed="0"/>
+    <w:lsdException w:name="Colorful Grid Accent 1" w:semiHidden="0" w:uiPriority="73" w:unhideWhenUsed="0"/>
+    <w:lsdException w:name="Light Shading Accent 2" w:semiHidden="0" w:uiPriority="60" w:unhideWhenUsed="0"/>
+    <w:lsdException w:name="Light List Accent 2" w:semiHidden="0" w:uiPriority="61" w:unhideWhenUsed="0"/>
+    <w:lsdException w:name="Light Grid Accent 2" w:semiHidden="0" w:uiPriority="62" w:unhideWhenUsed="0"/>
+    <w:lsdException w:name="Medium Shading 1 Accent 2" w:semiHidden="0" w:uiPriority="63" w:unhideWhenUsed="0"/>
+    <w:lsdException w:name="Medium Shading 2 Accent 2" w:semiHidden="0" w:uiPriority="64" w:unhideWhenUsed="0"/>
+    <w:lsdException w:name="Medium List 1 Accent 2" w:semiHidden="0" w:uiPriority="65" w:unhideWhenUsed="0"/>
+    <w:lsdException w:name="Medium List 2 Accent 2" w:semiHidden="0" w:uiPriority="66" w:unhideWhenUsed="0"/>
+    <w:lsdException w:name="Medium Grid 1 Accent 2" w:semiHidden="0" w:uiPriority="67" w:unhideWhenUsed="0"/>
+    <w:lsdException w:name="Medium Grid 2 Accent 2" w:semiHidden="0" w:uiPriority="68" w:unhideWhenUsed="0"/>
+    <w:lsdException w:name="Medium Grid 3 Accent 2" w:semiHidden="0" w:uiPriority="69" w:unhideWhenUsed="0"/>
+    <w:lsdException w:name="Dark List Accent 2" w:semiHidden="0" w:uiPriority="70" w:unhideWhenUsed="0"/>
+    <w:lsdException w:name="Colorful Shading Accent 2" w:semiHidden="0" w:uiPriority="71" w:unhideWhenUsed="0"/>
+    <w:lsdException w:name="Colorful List Accent 2" w:semiHidden="0" w:uiPriority="72" w:unhideWhenUsed="0"/>
+    <w:lsdException w:name="Colorful Grid Accent 2" w:semiHidden="0" w:uiPriority="73" w:unhideWhenUsed="0"/>
+    <w:lsdException w:name="Light Shading Accent 3" w:semiHidden="0" w:uiPriority="60" w:unhideWhenUsed="0"/>
+    <w:lsdException w:name="Light List Accent 3" w:semiHidden="0" w:uiPriority="61" w:unhideWhenUsed="0"/>
+    <w:lsdException w:name="Light Grid Accent 3" w:semiHidden="0" w:uiPriority="62" w:unhideWhenUsed="0"/>
+    <w:lsdException w:name="Medium Shading 1 Accent 3" w:semiHidden="0" w:uiPriority="63" w:unhideWhenUsed="0"/>
+    <w:lsdException w:name="Medium Shading 2 Accent 3" w:semiHidden="0" w:uiPriority="64" w:unhideWhenUsed="0"/>
+    <w:lsdException w:name="Medium List 1 Accent 3" w:semiHidden="0" w:uiPriority="65" w:unhideWhenUsed="0"/>
+    <w:lsdException w:name="Medium List 2 Accent 3" w:semiHidden="0" w:uiPriority="66" w:unhideWhenUsed="0"/>
+    <w:lsdException w:name="Medium Grid 1 Accent 3" w:semiHidden="0" w:uiPriority="67" w:unhideWhenUsed="0"/>
+    <w:lsdException w:name="Medium Grid 2 Accent 3" w:semiHidden="0" w:uiPriority="68" w:unhideWhenUsed="0"/>
+    <w:lsdException w:name="Medium Grid 3 Accent 3" w:semiHidden="0" w:uiPriority="69" w:unhideWhenUsed="0"/>
+    <w:lsdException w:name="Dark List Accent 3" w:semiHidden="0" w:uiPriority="70" w:unhideWhenUsed="0"/>
+    <w:lsdException w:name="Colorful Shading Accent 3" w:semiHidden="0" w:uiPriority="71" w:unhideWhenUsed="0"/>
+    <w:lsdException w:name="Colorful List Accent 3" w:semiHidden="0" w:uiPriority="72" w:unhideWhenUsed="0"/>
+    <w:lsdException w:name="Colorful Grid Accent 3" w:semiHidden="0" w:uiPriority="73" w:unhideWhenUsed="0"/>
+    <w:lsdException w:name="Light Shading Accent 4" w:semiHidden="0" w:uiPriority="60" w:unhideWhenUsed="0"/>
+    <w:lsdException w:name="Light List Accent 4" w:semiHidden="0" w:uiPriority="61" w:unhideWhenUsed="0"/>
+    <w:lsdException w:name="Light Grid Accent 4" w:semiHidden="0" w:uiPriority="62" w:unhideWhenUsed="0"/>
+    <w:lsdException w:name="Medium Shading 1 Accent 4" w:semiHidden="0" w:uiPriority="63" w:unhideWhenUsed="0"/>
+    <w:lsdException w:name="Medium Shading 2 Accent 4" w:semiHidden="0" w:uiPriority="64" w:unhideWhenUsed="0"/>
+    <w:lsdException w:name="Medium List 1 Accent 4" w:semiHidden="0" w:uiPriority="65" w:unhideWhenUsed="0"/>
+    <w:lsdException w:name="Medium List 2 Accent 4" w:semiHidden="0" w:uiPriority="66" w:unhideWhenUsed="0"/>
+    <w:lsdException w:name="Medium Grid 1 Accent 4" w:semiHidden="0" w:uiPriority="67" w:unhideWhenUsed="0"/>
+    <w:lsdException w:name="Medium Grid 2 Accent 4" w:semiHidden="0" w:uiPriority="68" w:unhideWhenUsed="0"/>
+    <w:lsdException w:name="Medium Grid 3 Accent 4" w:semiHidden="0" w:uiPriority="69" w:unhideWhenUsed="0"/>
+    <w:lsdException w:name="Dark List Accent 4" w:semiHidden="0" w:uiPriority="70" w:unhideWhenUsed="0"/>
+    <w:lsdException w:name="Colorful Shading Accent 4" w:semiHidden="0" w:uiPriority="71" w:unhideWhenUsed="0"/>
+    <w:lsdException w:name="Colorful List Accent 4" w:semiHidden="0" w:uiPriority="72" w:unhideWhenUsed="0"/>
+    <w:lsdException w:name="Colorful Grid Accent 4" w:semiHidden="0" w:uiPriority="73" w:unhideWhenUsed="0"/>
+    <w:lsdException w:name="Light Shading Accent 5" w:semiHidden="0" w:uiPriority="60" w:unhideWhenUsed="0"/>
+    <w:lsdException w:name="Light List Accent 5" w:semiHidden="0" w:uiPriority="61" w:unhideWhenUsed="0"/>
+    <w:lsdException w:name="Light Grid Accent 5" w:semiHidden="0" w:uiPriority="62" w:unhideWhenUsed="0"/>
+    <w:lsdException w:name="Medium Shading 1 Accent 5" w:semiHidden="0" w:uiPriority="63" w:unhideWhenUsed="0"/>
+    <w:lsdException w:name="Medium Shading 2 Accent 5" w:semiHidden="0" w:uiPriority="64" w:unhideWhenUsed="0"/>
+    <w:lsdException w:name="Medium List 1 Accent 5" w:semiHidden="0" w:uiPriority="65" w:unhideWhenUsed="0"/>
+    <w:lsdException w:name="Medium List 2 Accent 5" w:semiHidden="0" w:uiPriority="66" w:unhideWhenUsed="0"/>
+    <w:lsdException w:name="Medium Grid 1 Accent 5" w:semiHidden="0" w:uiPriority="67" w:unhideWhenUsed="0"/>
+    <w:lsdException w:name="Medium Grid 2 Accent 5" w:semiHidden="0" w:uiPriority="68" w:unhideWhenUsed="0"/>
+    <w:lsdException w:name="Medium Grid 3 Accent 5" w:semiHidden="0" w:uiPriority="69" w:unhideWhenUsed="0"/>
+    <w:lsdException w:name="Dark List Accent 5" w:semiHidden="0" w:uiPriority="70" w:unhideWhenUsed="0"/>
+    <w:lsdException w:name="Colorful Shading Accent 5" w:semiHidden="0" w:uiPriority="71" w:unhideWhenUsed="0"/>
+    <w:lsdException w:name="Colorful List Accent 5" w:semiHidden="0" w:uiPriority="72" w:unhideWhenUsed="0"/>
+    <w:lsdException w:name="Colorful Grid Accent 5" w:semiHidden="0" w:uiPriority="73" w:unhideWhenUsed="0"/>
+    <w:lsdException w:name="Light Shading Accent 6" w:semiHidden="0" w:uiPriority="60" w:unhideWhenUsed="0"/>
+    <w:lsdException w:name="Light List Accent 6" w:semiHidden="0" w:uiPriority="61" w:unhideWhenUsed="0"/>
+    <w:lsdException w:name="Light Grid Accent 6" w:semiHidden="0" w:uiPriority="62" w:unhideWhenUsed="0"/>
+    <w:lsdException w:name="Medium Shading 1 Accent 6" w:semiHidden="0" w:uiPriority="63" w:unhideWhenUsed="0"/>
+    <w:lsdException w:name="Medium Shading 2 Accent 6" w:semiHidden="0" w:uiPriority="64" w:unhideWhenUsed="0"/>
+    <w:lsdException w:name="Medium List 1 Accent 6" w:semiHidden="0" w:uiPriority="65" w:unhideWhenUsed="0"/>
+    <w:lsdException w:name="Medium List 2 Accent 6" w:semiHidden="0" w:uiPriority="66" w:unhideWhenUsed="0"/>
+    <w:lsdException w:name="Medium Grid 1 Accent 6" w:semiHidden="0" w:uiPriority="67" w:unhideWhenUsed="0"/>
+    <w:lsdException w:name="Medium Grid 2 Accent 6" w:semiHidden="0" w:uiPriority="68" w:unhideWhenUsed="0"/>
+    <w:lsdException w:name="Medium Grid 3 Accent 6" w:semiHidden="0" w:uiPriority="69" w:unhideWhenUsed="0"/>
+    <w:lsdException w:name="Dark List Accent 6" w:semiHidden="0" w:uiPriority="70" w:unhideWhenUsed="0"/>
+    <w:lsdException w:name="Colorful Shading Accent 6" w:semiHidden="0" w:uiPriority="71" w:unhideWhenUsed="0"/>
+    <w:lsdException w:name="Colorful List Accent 6" w:semiHidden="0" w:uiPriority="72" w:unhideWhenUsed="0"/>
+    <w:lsdException w:name="Colorful Grid Accent 6" w:semiHidden="0" w:uiPriority="73" w:unhideWhenUsed="0"/>
+    <w:lsdException w:name="Subtle Emphasis" w:semiHidden="0" w:uiPriority="19" w:unhideWhenUsed="0" w:qFormat="1"/>
+    <w:lsdException w:name="Intense Emphasis" w:semiHidden="0" w:uiPriority="21" w:unhideWhenUsed="0" w:qFormat="1"/>
+    <w:lsdException w:name="Subtle Reference" w:semiHidden="0" w:uiPriority="31" w:unhideWhenUsed="0" w:qFormat="1"/>
+    <w:lsdException w:name="Intense Reference" w:semiHidden="0" w:uiPriority="32" w:unhideWhenUsed="0" w:qFormat="1"/>
+    <w:lsdException w:name="Book Title" w:semiHidden="0" w:uiPriority="33" w:unhideWhenUsed="0" w:qFormat="1"/>
+    <w:lsdException w:name="Bibliography" w:uiPriority="37"/>
+    <w:lsdException w:name="TOC Heading" w:uiPriority="39" w:qFormat="1"/>
+  </w:latentStyles>
+  <w:style w:type="paragraph" w:default="1" w:styleId="Normal">
+    <w:name w:val="Normal"/>
+    <w:qFormat/>
+  </w:style>
+  <w:style w:type="paragraph" w:styleId="Ttulo1">
+    <w:name w:val="heading 1"/>
+    <w:basedOn w:val="Normal"/>
+    <w:link w:val="Ttulo1Car"/>
+    <w:uiPriority w:val="9"/>
+    <w:qFormat/>
+    <w:rsid w:val="005064AB"/>
+    <w:pPr>
+      <w:spacing w:before="100" w:beforeAutospacing="1" w:after="100" w:afterAutospacing="1" w:line="240" w:lineRule="auto"/>
+      <w:outlineLvl w:val="0"/>
+    </w:pPr>
+    <w:rPr>
+      <w:rFonts w:ascii="Times" w:hAnsi="Times"/>
+      <w:b/>
+      <w:bCs/>
+      <w:kern w:val="36"/>
+      <w:sz w:val="48"/>
+      <w:szCs w:val="48"/>
+      <w:lang w:val="en-US" w:eastAsia="es-ES"/>
+    </w:rPr>
+  </w:style>
+  <w:style w:type="paragraph" w:styleId="Ttulo3">
+    <w:name w:val="heading 3"/>
+    <w:basedOn w:val="Normal"/>
+    <w:next w:val="Normal"/>
+    <w:link w:val="Ttulo3Car"/>
+    <w:uiPriority w:val="9"/>
+    <w:semiHidden/>
+    <w:unhideWhenUsed/>
+    <w:qFormat/>
+    <w:rsid w:val="00736B95"/>
+    <w:pPr>
+      <w:keepNext/>
+      <w:keepLines/>
+      <w:spacing w:before="200" w:after="0"/>
+      <w:outlineLvl w:val="2"/>
+    </w:pPr>
+    <w:rPr>
+      <w:rFonts w:asciiTheme="majorHAnsi" w:eastAsiaTheme="majorEastAsia" w:hAnsiTheme="majorHAnsi" w:cstheme="majorBidi"/>
+      <w:b/>
+      <w:bCs/>
+      <w:color w:val="5B9BD5" w:themeColor="accent1"/>
+    </w:rPr>
+  </w:style>
+  <w:style w:type="character" w:default="1" w:styleId="Fuentedeprrafopredeter">
+    <w:name w:val="Default Paragraph Font"/>
+    <w:uiPriority w:val="1"/>
+    <w:semiHidden/>
+    <w:unhideWhenUsed/>
+  </w:style>
+  <w:style w:type="table" w:default="1" w:styleId="Tablanormal">
+    <w:name w:val="Normal Table"/>
+    <w:uiPriority w:val="99"/>
+    <w:semiHidden/>
+    <w:unhideWhenUsed/>
+    <w:tblPr>
+      <w:tblInd w:w="0" w:type="dxa"/>
+      <w:tblCellMar>
+        <w:top w:w="0" w:type="dxa"/>
+        <w:left w:w="108" w:type="dxa"/>
+        <w:bottom w:w="0" w:type="dxa"/>
+        <w:right w:w="108" w:type="dxa"/>
+      </w:tblCellMar>
+    </w:tblPr>
+  </w:style>
+  <w:style w:type="numbering" w:default="1" w:styleId="Sinlista">
+    <w:name w:val="No List"/>
+    <w:uiPriority w:val="99"/>
+    <w:semiHidden/>
+    <w:unhideWhenUsed/>
+  </w:style>
+  <w:style w:type="paragraph" w:styleId="Sinespaciado">
+    <w:name w:val="No Spacing"/>
+    <w:link w:val="SinespaciadoCar"/>
+    <w:uiPriority w:val="1"/>
+    <w:qFormat/>
+    <w:rsid w:val="009C7EBC"/>
+    <w:pPr>
+      <w:spacing w:after="0" w:line="240" w:lineRule="auto"/>
+    </w:pPr>
+    <w:rPr>
+      <w:rFonts w:eastAsiaTheme="minorEastAsia"/>
+      <w:lang w:eastAsia="es-PE"/>
+    </w:rPr>
+  </w:style>
+  <w:style w:type="character" w:customStyle="1" w:styleId="SinespaciadoCar">
+    <w:name w:val="Sin espaciado Car"/>
+    <w:basedOn w:val="Fuentedeprrafopredeter"/>
+    <w:link w:val="Sinespaciado"/>
+    <w:uiPriority w:val="1"/>
+    <w:rsid w:val="009C7EBC"/>
+    <w:rPr>
+      <w:rFonts w:eastAsiaTheme="minorEastAsia"/>
+      <w:lang w:eastAsia="es-PE"/>
+    </w:rPr>
+  </w:style>
+  <w:style w:type="paragraph" w:styleId="Encabezado">
+    <w:name w:val="header"/>
+    <w:basedOn w:val="Normal"/>
+    <w:link w:val="EncabezadoCar"/>
+    <w:uiPriority w:val="99"/>
+    <w:unhideWhenUsed/>
+    <w:rsid w:val="009C7EBC"/>
+    <w:pPr>
+      <w:tabs>
+        <w:tab w:val="center" w:pos="4252"/>
+        <w:tab w:val="right" w:pos="8504"/>
+      </w:tabs>
+      <w:spacing w:after="0" w:line="240" w:lineRule="auto"/>
+    </w:pPr>
+  </w:style>
+  <w:style w:type="character" w:customStyle="1" w:styleId="EncabezadoCar">
+    <w:name w:val="Encabezado Car"/>
+    <w:basedOn w:val="Fuentedeprrafopredeter"/>
+    <w:link w:val="Encabezado"/>
+    <w:uiPriority w:val="99"/>
+    <w:rsid w:val="009C7EBC"/>
+  </w:style>
+  <w:style w:type="paragraph" w:styleId="Piedepgina">
+    <w:name w:val="footer"/>
+    <w:basedOn w:val="Normal"/>
+    <w:link w:val="PiedepginaCar"/>
+    <w:uiPriority w:val="99"/>
+    <w:unhideWhenUsed/>
+    <w:rsid w:val="009C7EBC"/>
+    <w:pPr>
+      <w:tabs>
+        <w:tab w:val="center" w:pos="4252"/>
+        <w:tab w:val="right" w:pos="8504"/>
+      </w:tabs>
+      <w:spacing w:after="0" w:line="240" w:lineRule="auto"/>
+    </w:pPr>
+  </w:style>
+  <w:style w:type="character" w:customStyle="1" w:styleId="PiedepginaCar">
+    <w:name w:val="Pie de página Car"/>
+    <w:basedOn w:val="Fuentedeprrafopredeter"/>
+    <w:link w:val="Piedepgina"/>
+    <w:uiPriority w:val="99"/>
+    <w:rsid w:val="009C7EBC"/>
+  </w:style>
+  <w:style w:type="paragraph" w:styleId="Prrafodelista">
+    <w:name w:val="List Paragraph"/>
+    <w:basedOn w:val="Normal"/>
+    <w:uiPriority w:val="34"/>
+    <w:qFormat/>
+    <w:rsid w:val="0014085F"/>
+    <w:pPr>
+      <w:ind w:left="720"/>
+      <w:contextualSpacing/>
+    </w:pPr>
+  </w:style>
+  <w:style w:type="paragraph" w:styleId="Textodeglobo">
+    <w:name w:val="Balloon Text"/>
+    <w:basedOn w:val="Normal"/>
+    <w:link w:val="TextodegloboCar"/>
+    <w:uiPriority w:val="99"/>
+    <w:semiHidden/>
+    <w:unhideWhenUsed/>
+    <w:rsid w:val="001A1794"/>
+    <w:pPr>
+      <w:spacing w:after="0" w:line="240" w:lineRule="auto"/>
+    </w:pPr>
+    <w:rPr>
+      <w:rFonts w:ascii="Tahoma" w:hAnsi="Tahoma" w:cs="Tahoma"/>
+      <w:sz w:val="16"/>
+      <w:szCs w:val="16"/>
+    </w:rPr>
+  </w:style>
+  <w:style w:type="character" w:customStyle="1" w:styleId="TextodegloboCar">
+    <w:name w:val="Texto de globo Car"/>
+    <w:basedOn w:val="Fuentedeprrafopredeter"/>
+    <w:link w:val="Textodeglobo"/>
+    <w:uiPriority w:val="99"/>
+    <w:semiHidden/>
+    <w:rsid w:val="001A1794"/>
+    <w:rPr>
+      <w:rFonts w:ascii="Tahoma" w:hAnsi="Tahoma" w:cs="Tahoma"/>
+      <w:sz w:val="16"/>
+      <w:szCs w:val="16"/>
+    </w:rPr>
+  </w:style>
+  <w:style w:type="character" w:styleId="Hipervnculo">
+    <w:name w:val="Hyperlink"/>
+    <w:basedOn w:val="Fuentedeprrafopredeter"/>
+    <w:uiPriority w:val="99"/>
+    <w:unhideWhenUsed/>
+    <w:rsid w:val="00D04A01"/>
+    <w:rPr>
+      <w:color w:val="0563C1" w:themeColor="hyperlink"/>
+      <w:u w:val="single"/>
+    </w:rPr>
+  </w:style>
+  <w:style w:type="character" w:customStyle="1" w:styleId="Ttulo1Car">
+    <w:name w:val="Título 1 Car"/>
+    <w:basedOn w:val="Fuentedeprrafopredeter"/>
+    <w:link w:val="Ttulo1"/>
+    <w:uiPriority w:val="9"/>
+    <w:rsid w:val="005064AB"/>
+    <w:rPr>
+      <w:rFonts w:ascii="Times" w:hAnsi="Times"/>
+      <w:b/>
+      <w:bCs/>
+      <w:kern w:val="36"/>
+      <w:sz w:val="48"/>
+      <w:szCs w:val="48"/>
+      <w:lang w:val="en-US" w:eastAsia="es-ES"/>
+    </w:rPr>
+  </w:style>
+  <w:style w:type="character" w:styleId="Hipervnculovisitado">
+    <w:name w:val="FollowedHyperlink"/>
+    <w:basedOn w:val="Fuentedeprrafopredeter"/>
+    <w:uiPriority w:val="99"/>
+    <w:semiHidden/>
+    <w:unhideWhenUsed/>
+    <w:rsid w:val="005064AB"/>
+    <w:rPr>
+      <w:color w:val="954F72" w:themeColor="followedHyperlink"/>
+      <w:u w:val="single"/>
+    </w:rPr>
+  </w:style>
+  <w:style w:type="character" w:customStyle="1" w:styleId="Ttulo3Car">
+    <w:name w:val="Título 3 Car"/>
+    <w:basedOn w:val="Fuentedeprrafopredeter"/>
+    <w:link w:val="Ttulo3"/>
+    <w:uiPriority w:val="9"/>
+    <w:semiHidden/>
+    <w:rsid w:val="00736B95"/>
+    <w:rPr>
+      <w:rFonts w:asciiTheme="majorHAnsi" w:eastAsiaTheme="majorEastAsia" w:hAnsiTheme="majorHAnsi" w:cstheme="majorBidi"/>
+      <w:b/>
+      <w:bCs/>
+      <w:color w:val="5B9BD5" w:themeColor="accent1"/>
     </w:rPr>
   </w:style>
 </w:styles>
@@ -7593,7 +9548,7 @@
   <a:extraClrSchemeLst/>
   <a:extLst>
     <a:ext uri="{05A4C25C-085E-4340-85A3-A5531E510DB2}">
-      <thm15:themeFamily xmlns:thm15="http://schemas.microsoft.com/office/thememl/2012/main" name="Office Theme" id="{62F939B6-93AF-4DB8-9C6B-D6C7DFDC589F}" vid="{4A3C46E8-61CC-4603-A589-7422A47A8E4A}"/>
+      <thm15:themeFamily xmlns:thm15="http://schemas.microsoft.com/office/thememl/2012/main" xmlns="" name="Office Theme" id="{62F939B6-93AF-4DB8-9C6B-D6C7DFDC589F}" vid="{4A3C46E8-61CC-4603-A589-7422A47A8E4A}"/>
     </a:ext>
   </a:extLst>
 </a:theme>

</xml_diff>

<commit_message>
Add: diagrama de DDD
</commit_message>
<xml_diff>
--- a/TB01-Arquitectura de Software.docx
+++ b/TB01-Arquitectura de Software.docx
@@ -1,6 +1,6 @@
 
 <file path=word/document.xml><?xml version="1.0" encoding="utf-8"?>
-<w:document xmlns:wpc="http://schemas.microsoft.com/office/word/2010/wordprocessingCanvas" xmlns:mc="http://schemas.openxmlformats.org/markup-compatibility/2006" xmlns:o="urn:schemas-microsoft-com:office:office" xmlns:r="http://schemas.openxmlformats.org/officeDocument/2006/relationships" xmlns:m="http://schemas.openxmlformats.org/officeDocument/2006/math" xmlns:v="urn:schemas-microsoft-com:vml" xmlns:wp14="http://schemas.microsoft.com/office/word/2010/wordprocessingDrawing" xmlns:wp="http://schemas.openxmlformats.org/drawingml/2006/wordprocessingDrawing" xmlns:w10="urn:schemas-microsoft-com:office:word" xmlns:w="http://schemas.openxmlformats.org/wordprocessingml/2006/main" xmlns:w14="http://schemas.microsoft.com/office/word/2010/wordml" xmlns:w15="http://schemas.microsoft.com/office/word/2012/wordml" xmlns:wpg="http://schemas.microsoft.com/office/word/2010/wordprocessingGroup" xmlns:wpi="http://schemas.microsoft.com/office/word/2010/wordprocessingInk" xmlns:wne="http://schemas.microsoft.com/office/word/2006/wordml" xmlns:wps="http://schemas.microsoft.com/office/word/2010/wordprocessingShape" mc:Ignorable="w14 w15 wp14">
+<w:document xmlns:wpc="http://schemas.microsoft.com/office/word/2010/wordprocessingCanvas" xmlns:mo="http://schemas.microsoft.com/office/mac/office/2008/main" xmlns:mc="http://schemas.openxmlformats.org/markup-compatibility/2006" xmlns:mv="urn:schemas-microsoft-com:mac:vml" xmlns:o="urn:schemas-microsoft-com:office:office" xmlns:r="http://schemas.openxmlformats.org/officeDocument/2006/relationships" xmlns:m="http://schemas.openxmlformats.org/officeDocument/2006/math" xmlns:v="urn:schemas-microsoft-com:vml" xmlns:wp14="http://schemas.microsoft.com/office/word/2010/wordprocessingDrawing" xmlns:wp="http://schemas.openxmlformats.org/drawingml/2006/wordprocessingDrawing" xmlns:w10="urn:schemas-microsoft-com:office:word" xmlns:w="http://schemas.openxmlformats.org/wordprocessingml/2006/main" xmlns:w14="http://schemas.microsoft.com/office/word/2010/wordml" xmlns:wpg="http://schemas.microsoft.com/office/word/2010/wordprocessingGroup" xmlns:wpi="http://schemas.microsoft.com/office/word/2010/wordprocessingInk" xmlns:wne="http://schemas.microsoft.com/office/word/2006/wordml" xmlns:wps="http://schemas.microsoft.com/office/word/2010/wordprocessingShape" mc:Ignorable="w14 wp14">
   <w:body>
     <w:p/>
     <w:p/>
@@ -14,7 +14,6 @@
           <w:docPartUnique/>
         </w:docPartObj>
       </w:sdtPr>
-      <w:sdtEndPr/>
       <w:sdtContent>
         <w:p/>
         <w:p>
@@ -98,7 +97,6 @@
                                     <w:dataBinding w:prefixMappings="xmlns:ns0='http://purl.org/dc/elements/1.1/' xmlns:ns1='http://schemas.openxmlformats.org/package/2006/metadata/core-properties' " w:xpath="/ns1:coreProperties[1]/ns0:subject[1]" w:storeItemID="{6C3C8BC8-F283-45AE-878A-BAB7291924A1}"/>
                                     <w:text/>
                                   </w:sdtPr>
-                                  <w:sdtEndPr/>
                                   <w:sdtContent>
                                     <w:r>
                                       <w:rPr>
@@ -250,7 +248,7 @@
                   </wp:anchor>
                 </w:drawing>
               </mc:Choice>
-              <mc:Fallback>
+              <mc:Fallback xmlns:w15="http://schemas.microsoft.com/office/word/2012/wordml">
                 <w:pict>
                   <v:shapetype w14:anchorId="1C8CB8DD" id="_x0000_t202" coordsize="21600,21600" o:spt="202" path="m,l,21600r21600,l21600,xe">
                     <v:stroke joinstyle="miter"/>
@@ -600,7 +598,6 @@
                                       <w:dataBinding w:prefixMappings="xmlns:ns0='http://purl.org/dc/elements/1.1/' xmlns:ns1='http://schemas.openxmlformats.org/package/2006/metadata/core-properties' " w:xpath="/ns1:coreProperties[1]/ns0:title[1]" w:storeItemID="{6C3C8BC8-F283-45AE-878A-BAB7291924A1}"/>
                                       <w:text/>
                                     </w:sdtPr>
-                                    <w:sdtEndPr/>
                                     <w:sdtContent>
                                       <w:r>
                                         <w:rPr>
@@ -711,7 +708,7 @@
                               </a:ln>
                               <a:extLst>
                                 <a:ext uri="{91240B29-F687-4f45-9708-019B960494DF}">
-                                  <a14:hiddenLine xmlns:a14="http://schemas.microsoft.com/office/drawing/2010/main" xmlns:w="http://schemas.openxmlformats.org/wordprocessingml/2006/main" xmlns:w10="urn:schemas-microsoft-com:office:word" xmlns:v="urn:schemas-microsoft-com:vml" xmlns:o="urn:schemas-microsoft-com:office:office" xmlns:mv="urn:schemas-microsoft-com:mac:vml" xmlns:mo="http://schemas.microsoft.com/office/mac/office/2008/main" xmlns="" w="9525">
+                                  <a14:hiddenLine xmlns:a14="http://schemas.microsoft.com/office/drawing/2010/main" w="9525">
                                     <a:solidFill>
                                       <a:srgbClr val="000000"/>
                                     </a:solidFill>
@@ -738,7 +735,7 @@
                   </wp:anchor>
                 </w:drawing>
               </mc:Choice>
-              <mc:Fallback>
+              <mc:Fallback xmlns:w15="http://schemas.microsoft.com/office/word/2012/wordml">
                 <w:pict>
                   <v:group w14:anchorId="5DE4729D" id="Grupo 125" o:spid="_x0000_s1027" style="position:absolute;margin-left:0;margin-top:0;width:540pt;height:556.55pt;z-index:-251661824;mso-width-percent:1154;mso-height-percent:670;mso-top-percent:45;mso-position-horizontal:center;mso-position-horizontal-relative:margin;mso-position-vertical-relative:page;mso-width-percent:1154;mso-height-percent:670;mso-top-percent:45;mso-width-relative:margin" coordsize="55613,54044" o:gfxdata="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">
                     <o:lock v:ext="edit" aspectratio="t"/>
@@ -878,7 +875,6 @@
                                     <w:dataBinding w:prefixMappings="xmlns:ns0='http://schemas.openxmlformats.org/officeDocument/2006/extended-properties' " w:xpath="/ns0:Properties[1]/ns0:Company[1]" w:storeItemID="{6668398D-A668-4E3E-A5EB-62B293D839F1}"/>
                                     <w:text/>
                                   </w:sdtPr>
-                                  <w:sdtEndPr/>
                                   <w:sdtContent>
                                     <w:r>
                                       <w:rPr>
@@ -912,7 +908,7 @@
                   </wp:anchor>
                 </w:drawing>
               </mc:Choice>
-              <mc:Fallback>
+              <mc:Fallback xmlns:w15="http://schemas.microsoft.com/office/word/2012/wordml">
                 <w:pict>
                   <v:shape w14:anchorId="4F6E5F8B" id="Cuadro de texto 128" o:spid="_x0000_s1030" type="#_x0000_t202" style="position:absolute;margin-left:0;margin-top:0;width:490.7pt;height:11.5pt;z-index:251658752;visibility:visible;mso-wrap-style:square;mso-width-percent:1154;mso-height-percent:0;mso-wrap-distance-left:9pt;mso-wrap-distance-top:0;mso-wrap-distance-right:9pt;mso-wrap-distance-bottom:0;mso-position-horizontal:center;mso-position-horizontal-relative:page;mso-position-vertical:bottom;mso-position-vertical-relative:margin;mso-width-percent:1154;mso-height-percent:0;mso-width-relative:margin;mso-height-relative:margin;v-text-anchor:bottom" o:gfxdata="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" filled="f" stroked="f" strokeweight=".5pt">
                     <v:textbox style="mso-fit-shape-to-text:t" inset="1in,0,86.4pt,0">
@@ -1049,7 +1045,6 @@
                                     <w:calendar w:val="gregorian"/>
                                   </w:date>
                                 </w:sdtPr>
-                                <w:sdtEndPr/>
                                 <w:sdtContent>
                                   <w:p>
                                     <w:pPr>
@@ -1092,7 +1087,7 @@
                   </wp:anchor>
                 </w:drawing>
               </mc:Choice>
-              <mc:Fallback>
+              <mc:Fallback xmlns:w15="http://schemas.microsoft.com/office/word/2012/wordml">
                 <w:pict>
                   <v:rect w14:anchorId="30040CC7" id="Rectángulo 130" o:spid="_x0000_s1031" style="position:absolute;margin-left:-4.4pt;margin-top:0;width:46.8pt;height:77.75pt;z-index:251656704;visibility:visible;mso-wrap-style:square;mso-width-percent:76;mso-height-percent:98;mso-top-percent:23;mso-wrap-distance-left:9pt;mso-wrap-distance-top:0;mso-wrap-distance-right:9pt;mso-wrap-distance-bottom:0;mso-position-horizontal:right;mso-position-horizontal-relative:margin;mso-position-vertical-relative:page;mso-width-percent:76;mso-height-percent:98;mso-top-percent:23;mso-width-relative:page;mso-height-relative:page;v-text-anchor:bottom" o:gfxdata="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" fillcolor="#5b9bd5 [3204]" stroked="f" strokeweight="1pt">
                     <v:path arrowok="t"/>
@@ -1607,31 +1602,29 @@
         <w:jc w:val="both"/>
         <w:rPr>
           <w:sz w:val="24"/>
-        </w:rPr>
-      </w:pPr>
-      <w:r>
-        <w:rPr>
-          <w:sz w:val="24"/>
+          <w:highlight w:val="magenta"/>
+        </w:rPr>
+      </w:pPr>
+      <w:r>
+        <w:rPr>
+          <w:sz w:val="24"/>
+          <w:highlight w:val="magenta"/>
         </w:rPr>
         <w:t>US0</w:t>
       </w:r>
       <w:r>
         <w:rPr>
           <w:sz w:val="24"/>
+          <w:highlight w:val="magenta"/>
         </w:rPr>
         <w:t>4</w:t>
       </w:r>
       <w:r>
         <w:rPr>
           <w:sz w:val="24"/>
-        </w:rPr>
-        <w:t xml:space="preserve">: </w:t>
-      </w:r>
-      <w:r>
-        <w:rPr>
-          <w:sz w:val="24"/>
-        </w:rPr>
-        <w:t xml:space="preserve">Como Usuario Natural de poder inscribirme como Usuario Pasajero para acceder a las funcionalidades del sistema que corresponden al servicio de transporte público. </w:t>
+          <w:highlight w:val="magenta"/>
+        </w:rPr>
+        <w:t xml:space="preserve">: Como Usuario Natural de poder inscribirme como Usuario Pasajero para acceder a las funcionalidades del sistema que corresponden al servicio de transporte público. </w:t>
       </w:r>
     </w:p>
     <w:p>
@@ -2750,12 +2743,14 @@
         </w:numPr>
         <w:jc w:val="both"/>
         <w:rPr>
+          <w:color w:val="FFFFFF" w:themeColor="background1"/>
           <w:sz w:val="24"/>
           <w:highlight w:val="magenta"/>
         </w:rPr>
       </w:pPr>
       <w:r>
         <w:rPr>
+          <w:color w:val="FFFFFF" w:themeColor="background1"/>
           <w:sz w:val="24"/>
           <w:highlight w:val="magenta"/>
         </w:rPr>
@@ -2763,6 +2758,7 @@
       </w:r>
       <w:r>
         <w:rPr>
+          <w:color w:val="FFFFFF" w:themeColor="background1"/>
           <w:sz w:val="24"/>
           <w:highlight w:val="magenta"/>
         </w:rPr>
@@ -2774,6 +2770,7 @@
         <w:pStyle w:val="Prrafodelista"/>
         <w:jc w:val="both"/>
         <w:rPr>
+          <w:color w:val="FFFFFF" w:themeColor="background1"/>
           <w:sz w:val="24"/>
         </w:rPr>
       </w:pPr>
@@ -2787,21 +2784,24 @@
         </w:numPr>
         <w:jc w:val="both"/>
         <w:rPr>
-          <w:sz w:val="24"/>
-          <w:highlight w:val="darkCyan"/>
-        </w:rPr>
-      </w:pPr>
-      <w:r>
-        <w:rPr>
-          <w:sz w:val="24"/>
-          <w:highlight w:val="darkCyan"/>
+          <w:color w:val="FFFFFF" w:themeColor="background1"/>
+          <w:sz w:val="24"/>
+          <w:highlight w:val="blue"/>
+        </w:rPr>
+      </w:pPr>
+      <w:r>
+        <w:rPr>
+          <w:color w:val="FFFFFF" w:themeColor="background1"/>
+          <w:sz w:val="24"/>
+          <w:highlight w:val="blue"/>
         </w:rPr>
         <w:t>RF05</w:t>
       </w:r>
       <w:r>
         <w:rPr>
-          <w:sz w:val="24"/>
-          <w:highlight w:val="darkCyan"/>
+          <w:color w:val="FFFFFF" w:themeColor="background1"/>
+          <w:sz w:val="24"/>
+          <w:highlight w:val="blue"/>
         </w:rPr>
         <w:t>: El sistema debe permitir al usuario empresa o propietario registrar uno o más vehículos en su cuenta.</w:t>
       </w:r>
@@ -2811,7 +2811,9 @@
         <w:pStyle w:val="Prrafodelista"/>
         <w:jc w:val="both"/>
         <w:rPr>
-          <w:sz w:val="24"/>
+          <w:color w:val="FFFFFF" w:themeColor="background1"/>
+          <w:sz w:val="24"/>
+          <w:highlight w:val="blue"/>
         </w:rPr>
       </w:pPr>
     </w:p>
@@ -2824,21 +2826,24 @@
         </w:numPr>
         <w:jc w:val="both"/>
         <w:rPr>
-          <w:sz w:val="24"/>
-          <w:highlight w:val="darkCyan"/>
-        </w:rPr>
-      </w:pPr>
-      <w:r>
-        <w:rPr>
-          <w:sz w:val="24"/>
-          <w:highlight w:val="darkCyan"/>
+          <w:color w:val="FFFFFF" w:themeColor="background1"/>
+          <w:sz w:val="24"/>
+          <w:highlight w:val="blue"/>
+        </w:rPr>
+      </w:pPr>
+      <w:r>
+        <w:rPr>
+          <w:color w:val="FFFFFF" w:themeColor="background1"/>
+          <w:sz w:val="24"/>
+          <w:highlight w:val="blue"/>
         </w:rPr>
         <w:t>RF06</w:t>
       </w:r>
       <w:r>
         <w:rPr>
-          <w:sz w:val="24"/>
-          <w:highlight w:val="darkCyan"/>
+          <w:color w:val="FFFFFF" w:themeColor="background1"/>
+          <w:sz w:val="24"/>
+          <w:highlight w:val="blue"/>
         </w:rPr>
         <w:t>: El sistema debe comparar los datos ingresados al momento de registro con la base de datos de la SUNARP para confirmar la autenticidad de los mismos.</w:t>
       </w:r>
@@ -2848,7 +2853,9 @@
         <w:pStyle w:val="Prrafodelista"/>
         <w:jc w:val="both"/>
         <w:rPr>
-          <w:sz w:val="24"/>
+          <w:color w:val="FFFFFF" w:themeColor="background1"/>
+          <w:sz w:val="24"/>
+          <w:highlight w:val="blue"/>
         </w:rPr>
       </w:pPr>
     </w:p>
@@ -2861,21 +2868,24 @@
         </w:numPr>
         <w:jc w:val="both"/>
         <w:rPr>
-          <w:sz w:val="24"/>
-          <w:highlight w:val="darkCyan"/>
-        </w:rPr>
-      </w:pPr>
-      <w:r>
-        <w:rPr>
-          <w:sz w:val="24"/>
-          <w:highlight w:val="darkCyan"/>
+          <w:color w:val="FFFFFF" w:themeColor="background1"/>
+          <w:sz w:val="24"/>
+          <w:highlight w:val="blue"/>
+        </w:rPr>
+      </w:pPr>
+      <w:r>
+        <w:rPr>
+          <w:color w:val="FFFFFF" w:themeColor="background1"/>
+          <w:sz w:val="24"/>
+          <w:highlight w:val="blue"/>
         </w:rPr>
         <w:t>RF07</w:t>
       </w:r>
       <w:r>
         <w:rPr>
-          <w:sz w:val="24"/>
-          <w:highlight w:val="darkCyan"/>
+          <w:color w:val="FFFFFF" w:themeColor="background1"/>
+          <w:sz w:val="24"/>
+          <w:highlight w:val="blue"/>
         </w:rPr>
         <w:t>: Al momento de registro el sistema debe permitir al usuario propietario registrar un vehículo bajo los siguientes criterios:</w:t>
       </w:r>
@@ -2890,14 +2900,16 @@
         <w:spacing w:after="200" w:line="276" w:lineRule="auto"/>
         <w:jc w:val="both"/>
         <w:rPr>
-          <w:sz w:val="24"/>
-          <w:highlight w:val="darkCyan"/>
-        </w:rPr>
-      </w:pPr>
-      <w:r>
-        <w:rPr>
-          <w:sz w:val="24"/>
-          <w:highlight w:val="darkCyan"/>
+          <w:color w:val="FFFFFF" w:themeColor="background1"/>
+          <w:sz w:val="24"/>
+          <w:highlight w:val="blue"/>
+        </w:rPr>
+      </w:pPr>
+      <w:r>
+        <w:rPr>
+          <w:color w:val="FFFFFF" w:themeColor="background1"/>
+          <w:sz w:val="24"/>
+          <w:highlight w:val="blue"/>
         </w:rPr>
         <w:t>Código GPS.</w:t>
       </w:r>
@@ -2912,14 +2924,16 @@
         <w:spacing w:after="200" w:line="276" w:lineRule="auto"/>
         <w:jc w:val="both"/>
         <w:rPr>
-          <w:sz w:val="24"/>
-          <w:highlight w:val="darkCyan"/>
-        </w:rPr>
-      </w:pPr>
-      <w:r>
-        <w:rPr>
-          <w:sz w:val="24"/>
-          <w:highlight w:val="darkCyan"/>
+          <w:color w:val="FFFFFF" w:themeColor="background1"/>
+          <w:sz w:val="24"/>
+          <w:highlight w:val="blue"/>
+        </w:rPr>
+      </w:pPr>
+      <w:r>
+        <w:rPr>
+          <w:color w:val="FFFFFF" w:themeColor="background1"/>
+          <w:sz w:val="24"/>
+          <w:highlight w:val="blue"/>
         </w:rPr>
         <w:t>Número de placa.</w:t>
       </w:r>
@@ -2931,7 +2945,9 @@
         <w:ind w:left="1440"/>
         <w:jc w:val="both"/>
         <w:rPr>
-          <w:sz w:val="24"/>
+          <w:color w:val="FFFFFF" w:themeColor="background1"/>
+          <w:sz w:val="24"/>
+          <w:highlight w:val="blue"/>
         </w:rPr>
       </w:pPr>
     </w:p>
@@ -2944,21 +2960,24 @@
         </w:numPr>
         <w:jc w:val="both"/>
         <w:rPr>
-          <w:sz w:val="24"/>
-          <w:highlight w:val="darkCyan"/>
-        </w:rPr>
-      </w:pPr>
-      <w:r>
-        <w:rPr>
-          <w:sz w:val="24"/>
-          <w:highlight w:val="darkCyan"/>
+          <w:color w:val="FFFFFF" w:themeColor="background1"/>
+          <w:sz w:val="24"/>
+          <w:highlight w:val="blue"/>
+        </w:rPr>
+      </w:pPr>
+      <w:r>
+        <w:rPr>
+          <w:color w:val="FFFFFF" w:themeColor="background1"/>
+          <w:sz w:val="24"/>
+          <w:highlight w:val="blue"/>
         </w:rPr>
         <w:t>RF08</w:t>
       </w:r>
       <w:r>
         <w:rPr>
-          <w:sz w:val="24"/>
-          <w:highlight w:val="darkCyan"/>
+          <w:color w:val="FFFFFF" w:themeColor="background1"/>
+          <w:sz w:val="24"/>
+          <w:highlight w:val="blue"/>
         </w:rPr>
         <w:t>: El sistema debe permitir al usuario propietario especificar el tipo de vehículo registrado.</w:t>
       </w:r>
@@ -3514,8 +3533,6 @@
         </w:rPr>
         <w:t>del</w:t>
       </w:r>
-      <w:bookmarkStart w:id="0" w:name="_GoBack"/>
-      <w:bookmarkEnd w:id="0"/>
       <w:r>
         <w:rPr>
           <w:sz w:val="24"/>
@@ -3614,23 +3631,27 @@
         <w:jc w:val="both"/>
         <w:rPr>
           <w:sz w:val="24"/>
-        </w:rPr>
-      </w:pPr>
-      <w:r>
-        <w:rPr>
-          <w:sz w:val="24"/>
+          <w:highlight w:val="green"/>
+        </w:rPr>
+      </w:pPr>
+      <w:r>
+        <w:rPr>
+          <w:sz w:val="24"/>
+          <w:highlight w:val="green"/>
         </w:rPr>
         <w:t>RF24</w:t>
       </w:r>
       <w:r>
         <w:rPr>
           <w:sz w:val="24"/>
+          <w:highlight w:val="green"/>
         </w:rPr>
         <w:t xml:space="preserve">: El sistema </w:t>
       </w:r>
       <w:r>
         <w:rPr>
           <w:sz w:val="24"/>
+          <w:highlight w:val="green"/>
         </w:rPr>
         <w:t>QWERTY debe permitir a la SUNAT, PNP, SUNARP poder consumir un servicio para consultar información de reclamos y reportes de infracciones.</w:t>
       </w:r>
@@ -3642,6 +3663,8 @@
           <w:sz w:val="24"/>
         </w:rPr>
       </w:pPr>
+      <w:bookmarkStart w:id="0" w:name="_GoBack"/>
+      <w:bookmarkEnd w:id="0"/>
     </w:p>
     <w:p>
       <w:pPr>
@@ -3653,35 +3676,39 @@
         <w:jc w:val="both"/>
         <w:rPr>
           <w:b/>
-          <w:color w:val="1F4E79" w:themeColor="accent1" w:themeShade="80"/>
-          <w:sz w:val="24"/>
-          <w:szCs w:val="24"/>
-        </w:rPr>
-      </w:pPr>
-      <w:r>
-        <w:rPr>
-          <w:b/>
-          <w:color w:val="1F4E79" w:themeColor="accent1" w:themeShade="80"/>
-          <w:sz w:val="24"/>
-          <w:szCs w:val="24"/>
+          <w:color w:val="FFFFFF" w:themeColor="background1"/>
+          <w:sz w:val="24"/>
+          <w:szCs w:val="24"/>
+          <w:highlight w:val="blue"/>
+        </w:rPr>
+      </w:pPr>
+      <w:r>
+        <w:rPr>
+          <w:b/>
+          <w:color w:val="FFFFFF" w:themeColor="background1"/>
+          <w:sz w:val="24"/>
+          <w:szCs w:val="24"/>
+          <w:highlight w:val="blue"/>
         </w:rPr>
         <w:t>RF25</w:t>
       </w:r>
       <w:r>
         <w:rPr>
           <w:b/>
-          <w:color w:val="1F4E79" w:themeColor="accent1" w:themeShade="80"/>
-          <w:sz w:val="24"/>
-          <w:szCs w:val="24"/>
+          <w:color w:val="FFFFFF" w:themeColor="background1"/>
+          <w:sz w:val="24"/>
+          <w:szCs w:val="24"/>
+          <w:highlight w:val="blue"/>
         </w:rPr>
         <w:t xml:space="preserve"> : El sistema debe permitir al usuario poder registrar una flota de vehí</w:t>
       </w:r>
       <w:r>
         <w:rPr>
           <w:b/>
-          <w:color w:val="1F4E79" w:themeColor="accent1" w:themeShade="80"/>
-          <w:sz w:val="24"/>
-          <w:szCs w:val="24"/>
+          <w:color w:val="FFFFFF" w:themeColor="background1"/>
+          <w:sz w:val="24"/>
+          <w:szCs w:val="24"/>
+          <w:highlight w:val="blue"/>
         </w:rPr>
         <w:t>culos.</w:t>
       </w:r>
@@ -3696,53 +3723,59 @@
         <w:jc w:val="both"/>
         <w:rPr>
           <w:b/>
-          <w:color w:val="1F4E79" w:themeColor="accent1" w:themeShade="80"/>
-          <w:sz w:val="24"/>
-          <w:szCs w:val="24"/>
-        </w:rPr>
-      </w:pPr>
-      <w:r>
-        <w:rPr>
-          <w:b/>
-          <w:color w:val="1F4E79" w:themeColor="accent1" w:themeShade="80"/>
-          <w:sz w:val="24"/>
-          <w:szCs w:val="24"/>
+          <w:color w:val="FFFFFF" w:themeColor="background1"/>
+          <w:sz w:val="24"/>
+          <w:szCs w:val="24"/>
+          <w:highlight w:val="blue"/>
+        </w:rPr>
+      </w:pPr>
+      <w:r>
+        <w:rPr>
+          <w:b/>
+          <w:color w:val="FFFFFF" w:themeColor="background1"/>
+          <w:sz w:val="24"/>
+          <w:szCs w:val="24"/>
+          <w:highlight w:val="blue"/>
         </w:rPr>
         <w:t>RF26</w:t>
       </w:r>
       <w:r>
         <w:rPr>
           <w:b/>
-          <w:color w:val="1F4E79" w:themeColor="accent1" w:themeShade="80"/>
-          <w:sz w:val="24"/>
-          <w:szCs w:val="24"/>
+          <w:color w:val="FFFFFF" w:themeColor="background1"/>
+          <w:sz w:val="24"/>
+          <w:szCs w:val="24"/>
+          <w:highlight w:val="blue"/>
         </w:rPr>
         <w:t xml:space="preserve"> : El sistema debe permitir al usuario</w:t>
       </w:r>
       <w:r>
         <w:rPr>
           <w:b/>
-          <w:color w:val="1F4E79" w:themeColor="accent1" w:themeShade="80"/>
-          <w:sz w:val="24"/>
-          <w:szCs w:val="24"/>
+          <w:color w:val="FFFFFF" w:themeColor="background1"/>
+          <w:sz w:val="24"/>
+          <w:szCs w:val="24"/>
+          <w:highlight w:val="blue"/>
         </w:rPr>
         <w:t xml:space="preserve"> empresa</w:t>
       </w:r>
       <w:r>
         <w:rPr>
           <w:b/>
-          <w:color w:val="1F4E79" w:themeColor="accent1" w:themeShade="80"/>
-          <w:sz w:val="24"/>
-          <w:szCs w:val="24"/>
+          <w:color w:val="FFFFFF" w:themeColor="background1"/>
+          <w:sz w:val="24"/>
+          <w:szCs w:val="24"/>
+          <w:highlight w:val="blue"/>
         </w:rPr>
         <w:t xml:space="preserve"> poder elegir una ruta de un listado de rutas </w:t>
       </w:r>
       <w:r>
         <w:rPr>
           <w:b/>
-          <w:color w:val="1F4E79" w:themeColor="accent1" w:themeShade="80"/>
-          <w:sz w:val="24"/>
-          <w:szCs w:val="24"/>
+          <w:color w:val="FFFFFF" w:themeColor="background1"/>
+          <w:sz w:val="24"/>
+          <w:szCs w:val="24"/>
+          <w:highlight w:val="blue"/>
         </w:rPr>
         <w:t>válidas.</w:t>
       </w:r>
@@ -3757,62 +3790,69 @@
         <w:jc w:val="both"/>
         <w:rPr>
           <w:b/>
-          <w:color w:val="1F4E79" w:themeColor="accent1" w:themeShade="80"/>
-          <w:sz w:val="24"/>
-          <w:szCs w:val="24"/>
-        </w:rPr>
-      </w:pPr>
-      <w:r>
-        <w:rPr>
-          <w:b/>
-          <w:color w:val="1F4E79" w:themeColor="accent1" w:themeShade="80"/>
-          <w:sz w:val="24"/>
-          <w:szCs w:val="24"/>
+          <w:color w:val="FFFFFF" w:themeColor="background1"/>
+          <w:sz w:val="24"/>
+          <w:szCs w:val="24"/>
+          <w:highlight w:val="blue"/>
+        </w:rPr>
+      </w:pPr>
+      <w:r>
+        <w:rPr>
+          <w:b/>
+          <w:color w:val="FFFFFF" w:themeColor="background1"/>
+          <w:sz w:val="24"/>
+          <w:szCs w:val="24"/>
+          <w:highlight w:val="blue"/>
         </w:rPr>
         <w:t>RF27</w:t>
       </w:r>
       <w:r>
         <w:rPr>
           <w:b/>
-          <w:color w:val="1F4E79" w:themeColor="accent1" w:themeShade="80"/>
-          <w:sz w:val="24"/>
-          <w:szCs w:val="24"/>
+          <w:color w:val="FFFFFF" w:themeColor="background1"/>
+          <w:sz w:val="24"/>
+          <w:szCs w:val="24"/>
+          <w:highlight w:val="blue"/>
         </w:rPr>
         <w:t xml:space="preserve"> : El sistema debe permitir al usuario poder asig</w:t>
       </w:r>
       <w:r>
         <w:rPr>
           <w:b/>
-          <w:color w:val="1F4E79" w:themeColor="accent1" w:themeShade="80"/>
-          <w:sz w:val="24"/>
-          <w:szCs w:val="24"/>
+          <w:color w:val="FFFFFF" w:themeColor="background1"/>
+          <w:sz w:val="24"/>
+          <w:szCs w:val="24"/>
+          <w:highlight w:val="blue"/>
         </w:rPr>
         <w:t>n</w:t>
       </w:r>
       <w:r>
         <w:rPr>
           <w:b/>
-          <w:color w:val="1F4E79" w:themeColor="accent1" w:themeShade="80"/>
-          <w:sz w:val="24"/>
-          <w:szCs w:val="24"/>
+          <w:color w:val="FFFFFF" w:themeColor="background1"/>
+          <w:sz w:val="24"/>
+          <w:szCs w:val="24"/>
+          <w:highlight w:val="blue"/>
         </w:rPr>
         <w:t>ar un v</w:t>
       </w:r>
       <w:r>
         <w:rPr>
           <w:b/>
-          <w:color w:val="1F4E79" w:themeColor="accent1" w:themeShade="80"/>
-          <w:sz w:val="24"/>
-          <w:szCs w:val="24"/>
+          <w:color w:val="FFFFFF" w:themeColor="background1"/>
+          <w:sz w:val="24"/>
+          <w:szCs w:val="24"/>
+          <w:highlight w:val="blue"/>
         </w:rPr>
         <w:t>ehículo a una flota determinada</w:t>
       </w:r>
       <w:r>
         <w:rPr>
           <w:b/>
-          <w:color w:val="1F4E79" w:themeColor="accent1" w:themeShade="80"/>
-          <w:sz w:val="24"/>
-          <w:szCs w:val="24"/>
+          <w:color w:val="FFFFFF" w:themeColor="background1"/>
+          <w:sz w:val="24"/>
+          <w:szCs w:val="24"/>
+          <w:highlight w:val="blue"/>
         </w:rPr>
         <w:t>.</w:t>
       </w:r>
@@ -4865,7 +4905,7 @@
                     <pic:cNvPicPr/>
                   </pic:nvPicPr>
                   <pic:blipFill>
-                    <a:blip r:embed="rId8">
+                    <a:blip r:embed="rId9">
                       <a:extLst>
                         <a:ext uri="{28A0092B-C50C-407E-A947-70E740481C1C}">
                           <a14:useLocalDpi xmlns:a14="http://schemas.microsoft.com/office/drawing/2010/main" val="0"/>
@@ -5177,7 +5217,7 @@
                     </pic:cNvPicPr>
                   </pic:nvPicPr>
                   <pic:blipFill>
-                    <a:blip r:embed="rId9">
+                    <a:blip r:embed="rId10">
                       <a:extLst>
                         <a:ext uri="{28A0092B-C50C-407E-A947-70E740481C1C}">
                           <a14:useLocalDpi xmlns:a14="http://schemas.microsoft.com/office/drawing/2010/main" val="0"/>
@@ -5420,7 +5460,7 @@
                     </pic:cNvPicPr>
                   </pic:nvPicPr>
                   <pic:blipFill>
-                    <a:blip r:embed="rId10">
+                    <a:blip r:embed="rId11">
                       <a:extLst>
                         <a:ext uri="{28A0092B-C50C-407E-A947-70E740481C1C}">
                           <a14:useLocalDpi xmlns:a14="http://schemas.microsoft.com/office/drawing/2010/main" val="0"/>
@@ -6100,7 +6140,7 @@
                     </pic:cNvPicPr>
                   </pic:nvPicPr>
                   <pic:blipFill>
-                    <a:blip r:embed="rId11">
+                    <a:blip r:embed="rId12">
                       <a:extLst>
                         <a:ext uri="{28A0092B-C50C-407E-A947-70E740481C1C}">
                           <a14:useLocalDpi xmlns:a14="http://schemas.microsoft.com/office/drawing/2010/main" val="0"/>
@@ -6371,7 +6411,7 @@
           <w:szCs w:val="24"/>
         </w:rPr>
       </w:pPr>
-      <w:hyperlink r:id="rId12" w:history="1">
+      <w:hyperlink r:id="rId13" w:history="1">
         <w:r>
           <w:rPr>
             <w:rStyle w:val="Hipervnculo"/>
@@ -6397,7 +6437,7 @@
           <w:szCs w:val="24"/>
         </w:rPr>
       </w:pPr>
-      <w:hyperlink r:id="rId13" w:history="1">
+      <w:hyperlink r:id="rId14" w:history="1">
         <w:r>
           <w:rPr>
             <w:rStyle w:val="Hipervnculo"/>
@@ -6423,7 +6463,7 @@
           <w:szCs w:val="24"/>
         </w:rPr>
       </w:pPr>
-      <w:hyperlink r:id="rId14" w:history="1">
+      <w:hyperlink r:id="rId15" w:history="1">
         <w:r>
           <w:rPr>
             <w:rStyle w:val="Hipervnculo"/>
@@ -6449,7 +6489,7 @@
           <w:szCs w:val="24"/>
         </w:rPr>
       </w:pPr>
-      <w:hyperlink r:id="rId15" w:history="1">
+      <w:hyperlink r:id="rId16" w:history="1">
         <w:r>
           <w:rPr>
             <w:rStyle w:val="Hipervnculo"/>
@@ -6482,7 +6522,7 @@
           <w:szCs w:val="24"/>
         </w:rPr>
       </w:pPr>
-      <w:hyperlink r:id="rId16" w:history="1">
+      <w:hyperlink r:id="rId17" w:history="1">
         <w:r>
           <w:rPr>
             <w:rStyle w:val="Hipervnculo"/>
@@ -6508,7 +6548,7 @@
           <w:szCs w:val="24"/>
         </w:rPr>
       </w:pPr>
-      <w:hyperlink r:id="rId17" w:history="1">
+      <w:hyperlink r:id="rId18" w:history="1">
         <w:r>
           <w:rPr>
             <w:rStyle w:val="Hipervnculo"/>
@@ -6534,7 +6574,7 @@
           <w:szCs w:val="24"/>
         </w:rPr>
       </w:pPr>
-      <w:hyperlink r:id="rId18" w:history="1">
+      <w:hyperlink r:id="rId19" w:history="1">
         <w:r>
           <w:rPr>
             <w:rStyle w:val="Hipervnculo"/>
@@ -6560,7 +6600,7 @@
           <w:szCs w:val="24"/>
         </w:rPr>
       </w:pPr>
-      <w:hyperlink r:id="rId19" w:history="1">
+      <w:hyperlink r:id="rId20" w:history="1">
         <w:r>
           <w:rPr>
             <w:rStyle w:val="Hipervnculo"/>
@@ -6586,7 +6626,7 @@
           <w:szCs w:val="24"/>
         </w:rPr>
       </w:pPr>
-      <w:hyperlink r:id="rId20" w:history="1">
+      <w:hyperlink r:id="rId21" w:history="1">
         <w:r>
           <w:rPr>
             <w:rStyle w:val="Hipervnculo"/>
@@ -6649,7 +6689,7 @@
           <w:szCs w:val="24"/>
         </w:rPr>
       </w:pPr>
-      <w:hyperlink r:id="rId21" w:history="1">
+      <w:hyperlink r:id="rId22" w:history="1">
         <w:r>
           <w:rPr>
             <w:rStyle w:val="Hipervnculo"/>
@@ -6684,7 +6724,7 @@
         </w:rPr>
         <w:t>(</w:t>
       </w:r>
-      <w:hyperlink r:id="rId22" w:history="1">
+      <w:hyperlink r:id="rId23" w:history="1">
         <w:r>
           <w:rPr>
             <w:rStyle w:val="Hipervnculo"/>
@@ -6721,7 +6761,25 @@
           <w:sz w:val="24"/>
           <w:szCs w:val="24"/>
         </w:rPr>
-        <w:t>(Consulta: 15/04/2015)</w:t>
+        <w:t>(</w:t>
+      </w:r>
+      <w:proofErr w:type="spellStart"/>
+      <w:r>
+        <w:rPr>
+          <w:b w:val="0"/>
+          <w:sz w:val="24"/>
+          <w:szCs w:val="24"/>
+        </w:rPr>
+        <w:t>Consulta</w:t>
+      </w:r>
+      <w:proofErr w:type="spellEnd"/>
+      <w:r>
+        <w:rPr>
+          <w:b w:val="0"/>
+          <w:sz w:val="24"/>
+          <w:szCs w:val="24"/>
+        </w:rPr>
+        <w:t>: 15/04/2015)</w:t>
       </w:r>
     </w:p>
     <w:p>
@@ -6737,7 +6795,7 @@
           <w:szCs w:val="24"/>
         </w:rPr>
       </w:pPr>
-      <w:hyperlink r:id="rId23" w:history="1">
+      <w:hyperlink r:id="rId24" w:history="1">
         <w:r>
           <w:rPr>
             <w:rStyle w:val="Hipervnculo"/>
@@ -6778,7 +6836,31 @@
           <w:sz w:val="24"/>
           <w:szCs w:val="24"/>
         </w:rPr>
-        <w:t>REST vs. SOAP – The Right WebService)</w:t>
+        <w:t xml:space="preserve">REST vs. SOAP – The Right </w:t>
+      </w:r>
+      <w:proofErr w:type="spellStart"/>
+      <w:r>
+        <w:rPr>
+          <w:rFonts w:asciiTheme="minorHAnsi" w:eastAsia="Times New Roman" w:hAnsiTheme="minorHAnsi" w:cs="Times New Roman"/>
+          <w:b w:val="0"/>
+          <w:bCs w:val="0"/>
+          <w:color w:val="333333"/>
+          <w:sz w:val="24"/>
+          <w:szCs w:val="24"/>
+        </w:rPr>
+        <w:t>WebService</w:t>
+      </w:r>
+      <w:proofErr w:type="spellEnd"/>
+      <w:r>
+        <w:rPr>
+          <w:rFonts w:asciiTheme="minorHAnsi" w:eastAsia="Times New Roman" w:hAnsiTheme="minorHAnsi" w:cs="Times New Roman"/>
+          <w:b w:val="0"/>
+          <w:bCs w:val="0"/>
+          <w:color w:val="333333"/>
+          <w:sz w:val="24"/>
+          <w:szCs w:val="24"/>
+        </w:rPr>
+        <w:t>)</w:t>
       </w:r>
       <w:r>
         <w:rPr>
@@ -6795,7 +6877,27 @@
           <w:sz w:val="24"/>
           <w:szCs w:val="24"/>
         </w:rPr>
-        <w:t>(Consulta: 15/04/2015)</w:t>
+        <w:t>(</w:t>
+      </w:r>
+      <w:proofErr w:type="spellStart"/>
+      <w:r>
+        <w:rPr>
+          <w:rFonts w:asciiTheme="minorHAnsi" w:hAnsiTheme="minorHAnsi"/>
+          <w:b w:val="0"/>
+          <w:sz w:val="24"/>
+          <w:szCs w:val="24"/>
+        </w:rPr>
+        <w:t>Consulta</w:t>
+      </w:r>
+      <w:proofErr w:type="spellEnd"/>
+      <w:r>
+        <w:rPr>
+          <w:rFonts w:asciiTheme="minorHAnsi" w:hAnsiTheme="minorHAnsi"/>
+          <w:b w:val="0"/>
+          <w:sz w:val="24"/>
+          <w:szCs w:val="24"/>
+        </w:rPr>
+        <w:t>: 15/04/2015)</w:t>
       </w:r>
     </w:p>
     <w:p>
@@ -6826,7 +6928,7 @@
           <w:szCs w:val="30"/>
         </w:rPr>
       </w:pPr>
-      <w:hyperlink r:id="rId24" w:history="1">
+      <w:hyperlink r:id="rId25" w:history="1">
         <w:r>
           <w:rPr>
             <w:rStyle w:val="Hipervnculo"/>
@@ -6919,7 +7021,7 @@
 </file>
 
 <file path=word/endnotes.xml><?xml version="1.0" encoding="utf-8"?>
-<w:endnotes xmlns:wpc="http://schemas.microsoft.com/office/word/2010/wordprocessingCanvas" xmlns:mc="http://schemas.openxmlformats.org/markup-compatibility/2006" xmlns:o="urn:schemas-microsoft-com:office:office" xmlns:r="http://schemas.openxmlformats.org/officeDocument/2006/relationships" xmlns:m="http://schemas.openxmlformats.org/officeDocument/2006/math" xmlns:v="urn:schemas-microsoft-com:vml" xmlns:wp14="http://schemas.microsoft.com/office/word/2010/wordprocessingDrawing" xmlns:wp="http://schemas.openxmlformats.org/drawingml/2006/wordprocessingDrawing" xmlns:w10="urn:schemas-microsoft-com:office:word" xmlns:w="http://schemas.openxmlformats.org/wordprocessingml/2006/main" xmlns:w14="http://schemas.microsoft.com/office/word/2010/wordml" xmlns:w15="http://schemas.microsoft.com/office/word/2012/wordml" xmlns:wpg="http://schemas.microsoft.com/office/word/2010/wordprocessingGroup" xmlns:wpi="http://schemas.microsoft.com/office/word/2010/wordprocessingInk" xmlns:wne="http://schemas.microsoft.com/office/word/2006/wordml" xmlns:wps="http://schemas.microsoft.com/office/word/2010/wordprocessingShape" mc:Ignorable="w14 w15 wp14">
+<w:endnotes xmlns:wpc="http://schemas.microsoft.com/office/word/2010/wordprocessingCanvas" xmlns:mo="http://schemas.microsoft.com/office/mac/office/2008/main" xmlns:mc="http://schemas.openxmlformats.org/markup-compatibility/2006" xmlns:mv="urn:schemas-microsoft-com:mac:vml" xmlns:o="urn:schemas-microsoft-com:office:office" xmlns:r="http://schemas.openxmlformats.org/officeDocument/2006/relationships" xmlns:m="http://schemas.openxmlformats.org/officeDocument/2006/math" xmlns:v="urn:schemas-microsoft-com:vml" xmlns:wp14="http://schemas.microsoft.com/office/word/2010/wordprocessingDrawing" xmlns:wp="http://schemas.openxmlformats.org/drawingml/2006/wordprocessingDrawing" xmlns:w10="urn:schemas-microsoft-com:office:word" xmlns:w="http://schemas.openxmlformats.org/wordprocessingml/2006/main" xmlns:w14="http://schemas.microsoft.com/office/word/2010/wordml" xmlns:wpg="http://schemas.microsoft.com/office/word/2010/wordprocessingGroup" xmlns:wpi="http://schemas.microsoft.com/office/word/2010/wordprocessingInk" xmlns:wne="http://schemas.microsoft.com/office/word/2006/wordml" xmlns:wps="http://schemas.microsoft.com/office/word/2010/wordprocessingShape" mc:Ignorable="w14 wp14">
   <w:endnote w:type="separator" w:id="-1">
     <w:p>
       <w:pPr>
@@ -6944,7 +7046,7 @@
 </file>
 
 <file path=word/footnotes.xml><?xml version="1.0" encoding="utf-8"?>
-<w:footnotes xmlns:wpc="http://schemas.microsoft.com/office/word/2010/wordprocessingCanvas" xmlns:mc="http://schemas.openxmlformats.org/markup-compatibility/2006" xmlns:o="urn:schemas-microsoft-com:office:office" xmlns:r="http://schemas.openxmlformats.org/officeDocument/2006/relationships" xmlns:m="http://schemas.openxmlformats.org/officeDocument/2006/math" xmlns:v="urn:schemas-microsoft-com:vml" xmlns:wp14="http://schemas.microsoft.com/office/word/2010/wordprocessingDrawing" xmlns:wp="http://schemas.openxmlformats.org/drawingml/2006/wordprocessingDrawing" xmlns:w10="urn:schemas-microsoft-com:office:word" xmlns:w="http://schemas.openxmlformats.org/wordprocessingml/2006/main" xmlns:w14="http://schemas.microsoft.com/office/word/2010/wordml" xmlns:w15="http://schemas.microsoft.com/office/word/2012/wordml" xmlns:wpg="http://schemas.microsoft.com/office/word/2010/wordprocessingGroup" xmlns:wpi="http://schemas.microsoft.com/office/word/2010/wordprocessingInk" xmlns:wne="http://schemas.microsoft.com/office/word/2006/wordml" xmlns:wps="http://schemas.microsoft.com/office/word/2010/wordprocessingShape" mc:Ignorable="w14 w15 wp14">
+<w:footnotes xmlns:wpc="http://schemas.microsoft.com/office/word/2010/wordprocessingCanvas" xmlns:mo="http://schemas.microsoft.com/office/mac/office/2008/main" xmlns:mc="http://schemas.openxmlformats.org/markup-compatibility/2006" xmlns:mv="urn:schemas-microsoft-com:mac:vml" xmlns:o="urn:schemas-microsoft-com:office:office" xmlns:r="http://schemas.openxmlformats.org/officeDocument/2006/relationships" xmlns:m="http://schemas.openxmlformats.org/officeDocument/2006/math" xmlns:v="urn:schemas-microsoft-com:vml" xmlns:wp14="http://schemas.microsoft.com/office/word/2010/wordprocessingDrawing" xmlns:wp="http://schemas.openxmlformats.org/drawingml/2006/wordprocessingDrawing" xmlns:w10="urn:schemas-microsoft-com:office:word" xmlns:w="http://schemas.openxmlformats.org/wordprocessingml/2006/main" xmlns:w14="http://schemas.microsoft.com/office/word/2010/wordml" xmlns:wpg="http://schemas.microsoft.com/office/word/2010/wordprocessingGroup" xmlns:wpi="http://schemas.microsoft.com/office/word/2010/wordprocessingInk" xmlns:wne="http://schemas.microsoft.com/office/word/2006/wordml" xmlns:wps="http://schemas.microsoft.com/office/word/2010/wordprocessingShape" mc:Ignorable="w14 wp14">
   <w:footnote w:type="separator" w:id="-1">
     <w:p>
       <w:pPr>
@@ -6969,7 +7071,7 @@
 </file>
 
 <file path=word/numbering.xml><?xml version="1.0" encoding="utf-8"?>
-<w:numbering xmlns:wpc="http://schemas.microsoft.com/office/word/2010/wordprocessingCanvas" xmlns:mc="http://schemas.openxmlformats.org/markup-compatibility/2006" xmlns:o="urn:schemas-microsoft-com:office:office" xmlns:r="http://schemas.openxmlformats.org/officeDocument/2006/relationships" xmlns:m="http://schemas.openxmlformats.org/officeDocument/2006/math" xmlns:v="urn:schemas-microsoft-com:vml" xmlns:wp14="http://schemas.microsoft.com/office/word/2010/wordprocessingDrawing" xmlns:wp="http://schemas.openxmlformats.org/drawingml/2006/wordprocessingDrawing" xmlns:w10="urn:schemas-microsoft-com:office:word" xmlns:w="http://schemas.openxmlformats.org/wordprocessingml/2006/main" xmlns:w14="http://schemas.microsoft.com/office/word/2010/wordml" xmlns:w15="http://schemas.microsoft.com/office/word/2012/wordml" xmlns:wpg="http://schemas.microsoft.com/office/word/2010/wordprocessingGroup" xmlns:wpi="http://schemas.microsoft.com/office/word/2010/wordprocessingInk" xmlns:wne="http://schemas.microsoft.com/office/word/2006/wordml" xmlns:wps="http://schemas.microsoft.com/office/word/2010/wordprocessingShape" mc:Ignorable="w14 w15 wp14">
+<w:numbering xmlns:wpc="http://schemas.microsoft.com/office/word/2010/wordprocessingCanvas" xmlns:mo="http://schemas.microsoft.com/office/mac/office/2008/main" xmlns:mc="http://schemas.openxmlformats.org/markup-compatibility/2006" xmlns:mv="urn:schemas-microsoft-com:mac:vml" xmlns:o="urn:schemas-microsoft-com:office:office" xmlns:r="http://schemas.openxmlformats.org/officeDocument/2006/relationships" xmlns:m="http://schemas.openxmlformats.org/officeDocument/2006/math" xmlns:v="urn:schemas-microsoft-com:vml" xmlns:wp14="http://schemas.microsoft.com/office/word/2010/wordprocessingDrawing" xmlns:wp="http://schemas.openxmlformats.org/drawingml/2006/wordprocessingDrawing" xmlns:w10="urn:schemas-microsoft-com:office:word" xmlns:w="http://schemas.openxmlformats.org/wordprocessingml/2006/main" xmlns:w14="http://schemas.microsoft.com/office/word/2010/wordml" xmlns:wpg="http://schemas.microsoft.com/office/word/2010/wordprocessingGroup" xmlns:wpi="http://schemas.microsoft.com/office/word/2010/wordprocessingInk" xmlns:wne="http://schemas.microsoft.com/office/word/2006/wordml" xmlns:wps="http://schemas.microsoft.com/office/word/2010/wordprocessingShape" mc:Ignorable="w14 wp14">
   <w:abstractNum w:abstractNumId="0">
     <w:nsid w:val="07E34523"/>
     <w:multiLevelType w:val="hybridMultilevel"/>
@@ -8455,7 +8557,7 @@
 </file>
 
 <file path=word/styles.xml><?xml version="1.0" encoding="utf-8"?>
-<w:styles xmlns:mc="http://schemas.openxmlformats.org/markup-compatibility/2006" xmlns:r="http://schemas.openxmlformats.org/officeDocument/2006/relationships" xmlns:w="http://schemas.openxmlformats.org/wordprocessingml/2006/main" xmlns:w14="http://schemas.microsoft.com/office/word/2010/wordml" xmlns:w15="http://schemas.microsoft.com/office/word/2012/wordml" mc:Ignorable="w14 w15">
+<w:styles xmlns:mc="http://schemas.openxmlformats.org/markup-compatibility/2006" xmlns:r="http://schemas.openxmlformats.org/officeDocument/2006/relationships" xmlns:w="http://schemas.openxmlformats.org/wordprocessingml/2006/main" xmlns:w14="http://schemas.microsoft.com/office/word/2010/wordml" mc:Ignorable="w14">
   <w:docDefaults>
     <w:rPrDefault>
       <w:rPr>
@@ -8471,369 +8573,559 @@
       </w:pPr>
     </w:pPrDefault>
   </w:docDefaults>
-  <w:latentStyles w:defLockedState="0" w:defUIPriority="99" w:defSemiHidden="0" w:defUnhideWhenUsed="0" w:defQFormat="0" w:count="371">
-    <w:lsdException w:name="Normal" w:uiPriority="0" w:qFormat="1"/>
-    <w:lsdException w:name="heading 1" w:uiPriority="9" w:qFormat="1"/>
-    <w:lsdException w:name="heading 2" w:semiHidden="1" w:uiPriority="9" w:unhideWhenUsed="1" w:qFormat="1"/>
-    <w:lsdException w:name="heading 3" w:semiHidden="1" w:uiPriority="9" w:unhideWhenUsed="1" w:qFormat="1"/>
-    <w:lsdException w:name="heading 4" w:semiHidden="1" w:uiPriority="9" w:unhideWhenUsed="1" w:qFormat="1"/>
-    <w:lsdException w:name="heading 5" w:semiHidden="1" w:uiPriority="9" w:unhideWhenUsed="1" w:qFormat="1"/>
-    <w:lsdException w:name="heading 6" w:semiHidden="1" w:uiPriority="9" w:unhideWhenUsed="1" w:qFormat="1"/>
-    <w:lsdException w:name="heading 7" w:semiHidden="1" w:uiPriority="9" w:unhideWhenUsed="1" w:qFormat="1"/>
-    <w:lsdException w:name="heading 8" w:semiHidden="1" w:uiPriority="9" w:unhideWhenUsed="1" w:qFormat="1"/>
-    <w:lsdException w:name="heading 9" w:semiHidden="1" w:uiPriority="9" w:unhideWhenUsed="1" w:qFormat="1"/>
-    <w:lsdException w:name="index 1" w:semiHidden="1" w:unhideWhenUsed="1"/>
-    <w:lsdException w:name="index 2" w:semiHidden="1" w:unhideWhenUsed="1"/>
-    <w:lsdException w:name="index 3" w:semiHidden="1" w:unhideWhenUsed="1"/>
-    <w:lsdException w:name="index 4" w:semiHidden="1" w:unhideWhenUsed="1"/>
-    <w:lsdException w:name="index 5" w:semiHidden="1" w:unhideWhenUsed="1"/>
-    <w:lsdException w:name="index 6" w:semiHidden="1" w:unhideWhenUsed="1"/>
-    <w:lsdException w:name="index 7" w:semiHidden="1" w:unhideWhenUsed="1"/>
-    <w:lsdException w:name="index 8" w:semiHidden="1" w:unhideWhenUsed="1"/>
-    <w:lsdException w:name="index 9" w:semiHidden="1" w:unhideWhenUsed="1"/>
-    <w:lsdException w:name="toc 1" w:semiHidden="1" w:uiPriority="39" w:unhideWhenUsed="1"/>
-    <w:lsdException w:name="toc 2" w:semiHidden="1" w:uiPriority="39" w:unhideWhenUsed="1"/>
-    <w:lsdException w:name="toc 3" w:semiHidden="1" w:uiPriority="39" w:unhideWhenUsed="1"/>
-    <w:lsdException w:name="toc 4" w:semiHidden="1" w:uiPriority="39" w:unhideWhenUsed="1"/>
-    <w:lsdException w:name="toc 5" w:semiHidden="1" w:uiPriority="39" w:unhideWhenUsed="1"/>
-    <w:lsdException w:name="toc 6" w:semiHidden="1" w:uiPriority="39" w:unhideWhenUsed="1"/>
-    <w:lsdException w:name="toc 7" w:semiHidden="1" w:uiPriority="39" w:unhideWhenUsed="1"/>
-    <w:lsdException w:name="toc 8" w:semiHidden="1" w:uiPriority="39" w:unhideWhenUsed="1"/>
-    <w:lsdException w:name="toc 9" w:semiHidden="1" w:uiPriority="39" w:unhideWhenUsed="1"/>
-    <w:lsdException w:name="Normal Indent" w:semiHidden="1" w:unhideWhenUsed="1"/>
-    <w:lsdException w:name="footnote text" w:semiHidden="1" w:unhideWhenUsed="1"/>
-    <w:lsdException w:name="annotation text" w:semiHidden="1" w:unhideWhenUsed="1"/>
-    <w:lsdException w:name="header" w:semiHidden="1" w:unhideWhenUsed="1"/>
-    <w:lsdException w:name="footer" w:semiHidden="1" w:unhideWhenUsed="1"/>
-    <w:lsdException w:name="index heading" w:semiHidden="1" w:unhideWhenUsed="1"/>
-    <w:lsdException w:name="caption" w:semiHidden="1" w:uiPriority="35" w:unhideWhenUsed="1" w:qFormat="1"/>
-    <w:lsdException w:name="table of figures" w:semiHidden="1" w:unhideWhenUsed="1"/>
-    <w:lsdException w:name="envelope address" w:semiHidden="1" w:unhideWhenUsed="1"/>
-    <w:lsdException w:name="envelope return" w:semiHidden="1" w:unhideWhenUsed="1"/>
-    <w:lsdException w:name="footnote reference" w:semiHidden="1" w:unhideWhenUsed="1"/>
-    <w:lsdException w:name="annotation reference" w:semiHidden="1" w:unhideWhenUsed="1"/>
-    <w:lsdException w:name="line number" w:semiHidden="1" w:unhideWhenUsed="1"/>
-    <w:lsdException w:name="page number" w:semiHidden="1" w:unhideWhenUsed="1"/>
-    <w:lsdException w:name="endnote reference" w:semiHidden="1" w:unhideWhenUsed="1"/>
-    <w:lsdException w:name="endnote text" w:semiHidden="1" w:unhideWhenUsed="1"/>
-    <w:lsdException w:name="table of authorities" w:semiHidden="1" w:unhideWhenUsed="1"/>
-    <w:lsdException w:name="macro" w:semiHidden="1" w:unhideWhenUsed="1"/>
-    <w:lsdException w:name="toa heading" w:semiHidden="1" w:unhideWhenUsed="1"/>
-    <w:lsdException w:name="List" w:semiHidden="1" w:unhideWhenUsed="1"/>
-    <w:lsdException w:name="List Bullet" w:semiHidden="1" w:unhideWhenUsed="1"/>
-    <w:lsdException w:name="List Number" w:semiHidden="1" w:unhideWhenUsed="1"/>
-    <w:lsdException w:name="List 2" w:semiHidden="1" w:unhideWhenUsed="1"/>
-    <w:lsdException w:name="List 3" w:semiHidden="1" w:unhideWhenUsed="1"/>
-    <w:lsdException w:name="List 4" w:semiHidden="1" w:unhideWhenUsed="1"/>
-    <w:lsdException w:name="List 5" w:semiHidden="1" w:unhideWhenUsed="1"/>
-    <w:lsdException w:name="List Bullet 2" w:semiHidden="1" w:unhideWhenUsed="1"/>
-    <w:lsdException w:name="List Bullet 3" w:semiHidden="1" w:unhideWhenUsed="1"/>
-    <w:lsdException w:name="List Bullet 4" w:semiHidden="1" w:unhideWhenUsed="1"/>
-    <w:lsdException w:name="List Bullet 5" w:semiHidden="1" w:unhideWhenUsed="1"/>
-    <w:lsdException w:name="List Number 2" w:semiHidden="1" w:unhideWhenUsed="1"/>
-    <w:lsdException w:name="List Number 3" w:semiHidden="1" w:unhideWhenUsed="1"/>
-    <w:lsdException w:name="List Number 4" w:semiHidden="1" w:unhideWhenUsed="1"/>
-    <w:lsdException w:name="List Number 5" w:semiHidden="1" w:unhideWhenUsed="1"/>
-    <w:lsdException w:name="Title" w:uiPriority="10" w:qFormat="1"/>
-    <w:lsdException w:name="Closing" w:semiHidden="1" w:unhideWhenUsed="1"/>
-    <w:lsdException w:name="Signature" w:semiHidden="1" w:unhideWhenUsed="1"/>
-    <w:lsdException w:name="Default Paragraph Font" w:semiHidden="1" w:uiPriority="1" w:unhideWhenUsed="1"/>
-    <w:lsdException w:name="Body Text" w:semiHidden="1" w:unhideWhenUsed="1"/>
-    <w:lsdException w:name="Body Text Indent" w:semiHidden="1" w:unhideWhenUsed="1"/>
-    <w:lsdException w:name="List Continue" w:semiHidden="1" w:unhideWhenUsed="1"/>
-    <w:lsdException w:name="List Continue 2" w:semiHidden="1" w:unhideWhenUsed="1"/>
-    <w:lsdException w:name="List Continue 3" w:semiHidden="1" w:unhideWhenUsed="1"/>
-    <w:lsdException w:name="List Continue 4" w:semiHidden="1" w:unhideWhenUsed="1"/>
-    <w:lsdException w:name="List Continue 5" w:semiHidden="1" w:unhideWhenUsed="1"/>
-    <w:lsdException w:name="Message Header" w:semiHidden="1" w:unhideWhenUsed="1"/>
-    <w:lsdException w:name="Subtitle" w:uiPriority="11" w:qFormat="1"/>
-    <w:lsdException w:name="Salutation" w:semiHidden="1" w:unhideWhenUsed="1"/>
-    <w:lsdException w:name="Date" w:semiHidden="1" w:unhideWhenUsed="1"/>
-    <w:lsdException w:name="Body Text First Indent" w:semiHidden="1" w:unhideWhenUsed="1"/>
-    <w:lsdException w:name="Body Text First Indent 2" w:semiHidden="1" w:unhideWhenUsed="1"/>
-    <w:lsdException w:name="Note Heading" w:semiHidden="1" w:unhideWhenUsed="1"/>
-    <w:lsdException w:name="Body Text 2" w:semiHidden="1" w:unhideWhenUsed="1"/>
-    <w:lsdException w:name="Body Text 3" w:semiHidden="1" w:unhideWhenUsed="1"/>
-    <w:lsdException w:name="Body Text Indent 2" w:semiHidden="1" w:unhideWhenUsed="1"/>
-    <w:lsdException w:name="Body Text Indent 3" w:semiHidden="1" w:unhideWhenUsed="1"/>
-    <w:lsdException w:name="Block Text" w:semiHidden="1" w:unhideWhenUsed="1"/>
-    <w:lsdException w:name="Hyperlink" w:semiHidden="1" w:unhideWhenUsed="1"/>
-    <w:lsdException w:name="FollowedHyperlink" w:semiHidden="1" w:unhideWhenUsed="1"/>
-    <w:lsdException w:name="Strong" w:uiPriority="22" w:qFormat="1"/>
-    <w:lsdException w:name="Emphasis" w:uiPriority="20" w:qFormat="1"/>
-    <w:lsdException w:name="Document Map" w:semiHidden="1" w:unhideWhenUsed="1"/>
-    <w:lsdException w:name="Plain Text" w:semiHidden="1" w:unhideWhenUsed="1"/>
-    <w:lsdException w:name="E-mail Signature" w:semiHidden="1" w:unhideWhenUsed="1"/>
-    <w:lsdException w:name="HTML Top of Form" w:semiHidden="1" w:unhideWhenUsed="1"/>
-    <w:lsdException w:name="HTML Bottom of Form" w:semiHidden="1" w:unhideWhenUsed="1"/>
-    <w:lsdException w:name="Normal (Web)" w:semiHidden="1" w:unhideWhenUsed="1"/>
-    <w:lsdException w:name="HTML Acronym" w:semiHidden="1" w:unhideWhenUsed="1"/>
-    <w:lsdException w:name="HTML Address" w:semiHidden="1" w:unhideWhenUsed="1"/>
-    <w:lsdException w:name="HTML Cite" w:semiHidden="1" w:unhideWhenUsed="1"/>
-    <w:lsdException w:name="HTML Code" w:semiHidden="1" w:unhideWhenUsed="1"/>
-    <w:lsdException w:name="HTML Definition" w:semiHidden="1" w:unhideWhenUsed="1"/>
-    <w:lsdException w:name="HTML Keyboard" w:semiHidden="1" w:unhideWhenUsed="1"/>
-    <w:lsdException w:name="HTML Preformatted" w:semiHidden="1" w:unhideWhenUsed="1"/>
-    <w:lsdException w:name="HTML Sample" w:semiHidden="1" w:unhideWhenUsed="1"/>
-    <w:lsdException w:name="HTML Typewriter" w:semiHidden="1" w:unhideWhenUsed="1"/>
-    <w:lsdException w:name="HTML Variable" w:semiHidden="1" w:unhideWhenUsed="1"/>
-    <w:lsdException w:name="Normal Table" w:semiHidden="1" w:unhideWhenUsed="1"/>
-    <w:lsdException w:name="annotation subject" w:semiHidden="1" w:unhideWhenUsed="1"/>
-    <w:lsdException w:name="No List" w:semiHidden="1" w:unhideWhenUsed="1"/>
-    <w:lsdException w:name="Outline List 1" w:semiHidden="1" w:unhideWhenUsed="1"/>
-    <w:lsdException w:name="Outline List 2" w:semiHidden="1" w:unhideWhenUsed="1"/>
-    <w:lsdException w:name="Outline List 3" w:semiHidden="1" w:unhideWhenUsed="1"/>
-    <w:lsdException w:name="Table Simple 1" w:semiHidden="1" w:unhideWhenUsed="1"/>
-    <w:lsdException w:name="Table Simple 2" w:semiHidden="1" w:unhideWhenUsed="1"/>
-    <w:lsdException w:name="Table Simple 3" w:semiHidden="1" w:unhideWhenUsed="1"/>
-    <w:lsdException w:name="Table Classic 1" w:semiHidden="1" w:unhideWhenUsed="1"/>
-    <w:lsdException w:name="Table Classic 2" w:semiHidden="1" w:unhideWhenUsed="1"/>
-    <w:lsdException w:name="Table Classic 3" w:semiHidden="1" w:unhideWhenUsed="1"/>
-    <w:lsdException w:name="Table Classic 4" w:semiHidden="1" w:unhideWhenUsed="1"/>
-    <w:lsdException w:name="Table Colorful 1" w:semiHidden="1" w:unhideWhenUsed="1"/>
-    <w:lsdException w:name="Table Colorful 2" w:semiHidden="1" w:unhideWhenUsed="1"/>
-    <w:lsdException w:name="Table Colorful 3" w:semiHidden="1" w:unhideWhenUsed="1"/>
-    <w:lsdException w:name="Table Columns 1" w:semiHidden="1" w:unhideWhenUsed="1"/>
-    <w:lsdException w:name="Table Columns 2" w:semiHidden="1" w:unhideWhenUsed="1"/>
-    <w:lsdException w:name="Table Columns 3" w:semiHidden="1" w:unhideWhenUsed="1"/>
-    <w:lsdException w:name="Table Columns 4" w:semiHidden="1" w:unhideWhenUsed="1"/>
-    <w:lsdException w:name="Table Columns 5" w:semiHidden="1" w:unhideWhenUsed="1"/>
-    <w:lsdException w:name="Table Grid 1" w:semiHidden="1" w:unhideWhenUsed="1"/>
-    <w:lsdException w:name="Table Grid 2" w:semiHidden="1" w:unhideWhenUsed="1"/>
-    <w:lsdException w:name="Table Grid 3" w:semiHidden="1" w:unhideWhenUsed="1"/>
-    <w:lsdException w:name="Table Grid 4" w:semiHidden="1" w:unhideWhenUsed="1"/>
-    <w:lsdException w:name="Table Grid 5" w:semiHidden="1" w:unhideWhenUsed="1"/>
-    <w:lsdException w:name="Table Grid 6" w:semiHidden="1" w:unhideWhenUsed="1"/>
-    <w:lsdException w:name="Table Grid 7" w:semiHidden="1" w:unhideWhenUsed="1"/>
-    <w:lsdException w:name="Table Grid 8" w:semiHidden="1" w:unhideWhenUsed="1"/>
-    <w:lsdException w:name="Table List 1" w:semiHidden="1" w:unhideWhenUsed="1"/>
-    <w:lsdException w:name="Table List 2" w:semiHidden="1" w:unhideWhenUsed="1"/>
-    <w:lsdException w:name="Table List 3" w:semiHidden="1" w:unhideWhenUsed="1"/>
-    <w:lsdException w:name="Table List 4" w:semiHidden="1" w:unhideWhenUsed="1"/>
-    <w:lsdException w:name="Table List 5" w:semiHidden="1" w:unhideWhenUsed="1"/>
-    <w:lsdException w:name="Table List 6" w:semiHidden="1" w:unhideWhenUsed="1"/>
-    <w:lsdException w:name="Table List 7" w:semiHidden="1" w:unhideWhenUsed="1"/>
-    <w:lsdException w:name="Table List 8" w:semiHidden="1" w:unhideWhenUsed="1"/>
-    <w:lsdException w:name="Table 3D effects 1" w:semiHidden="1" w:unhideWhenUsed="1"/>
-    <w:lsdException w:name="Table 3D effects 2" w:semiHidden="1" w:unhideWhenUsed="1"/>
-    <w:lsdException w:name="Table 3D effects 3" w:semiHidden="1" w:unhideWhenUsed="1"/>
-    <w:lsdException w:name="Table Contemporary" w:semiHidden="1" w:unhideWhenUsed="1"/>
-    <w:lsdException w:name="Table Elegant" w:semiHidden="1" w:unhideWhenUsed="1"/>
-    <w:lsdException w:name="Table Professional" w:semiHidden="1" w:unhideWhenUsed="1"/>
-    <w:lsdException w:name="Table Subtle 1" w:semiHidden="1" w:unhideWhenUsed="1"/>
-    <w:lsdException w:name="Table Subtle 2" w:semiHidden="1" w:unhideWhenUsed="1"/>
-    <w:lsdException w:name="Table Web 1" w:semiHidden="1" w:unhideWhenUsed="1"/>
-    <w:lsdException w:name="Table Web 2" w:semiHidden="1" w:unhideWhenUsed="1"/>
-    <w:lsdException w:name="Table Web 3" w:semiHidden="1" w:unhideWhenUsed="1"/>
-    <w:lsdException w:name="Balloon Text" w:semiHidden="1" w:unhideWhenUsed="1"/>
-    <w:lsdException w:name="Table Grid" w:uiPriority="39"/>
-    <w:lsdException w:name="Table Theme" w:semiHidden="1" w:unhideWhenUsed="1"/>
-    <w:lsdException w:name="Placeholder Text" w:semiHidden="1"/>
-    <w:lsdException w:name="No Spacing" w:uiPriority="1" w:qFormat="1"/>
-    <w:lsdException w:name="Light Shading" w:uiPriority="60"/>
-    <w:lsdException w:name="Light List" w:uiPriority="61"/>
-    <w:lsdException w:name="Light Grid" w:uiPriority="62"/>
-    <w:lsdException w:name="Medium Shading 1" w:uiPriority="63"/>
-    <w:lsdException w:name="Medium Shading 2" w:uiPriority="64"/>
-    <w:lsdException w:name="Medium List 1" w:uiPriority="65"/>
-    <w:lsdException w:name="Medium List 2" w:uiPriority="66"/>
-    <w:lsdException w:name="Medium Grid 1" w:uiPriority="67"/>
-    <w:lsdException w:name="Medium Grid 2" w:uiPriority="68"/>
-    <w:lsdException w:name="Medium Grid 3" w:uiPriority="69"/>
-    <w:lsdException w:name="Dark List" w:uiPriority="70"/>
-    <w:lsdException w:name="Colorful Shading" w:uiPriority="71"/>
-    <w:lsdException w:name="Colorful List" w:uiPriority="72"/>
-    <w:lsdException w:name="Colorful Grid" w:uiPriority="73"/>
-    <w:lsdException w:name="Light Shading Accent 1" w:uiPriority="60"/>
-    <w:lsdException w:name="Light List Accent 1" w:uiPriority="61"/>
-    <w:lsdException w:name="Light Grid Accent 1" w:uiPriority="62"/>
-    <w:lsdException w:name="Medium Shading 1 Accent 1" w:uiPriority="63"/>
-    <w:lsdException w:name="Medium Shading 2 Accent 1" w:uiPriority="64"/>
-    <w:lsdException w:name="Medium List 1 Accent 1" w:uiPriority="65"/>
-    <w:lsdException w:name="Revision" w:semiHidden="1"/>
-    <w:lsdException w:name="List Paragraph" w:uiPriority="34" w:qFormat="1"/>
-    <w:lsdException w:name="Quote" w:uiPriority="29" w:qFormat="1"/>
-    <w:lsdException w:name="Intense Quote" w:uiPriority="30" w:qFormat="1"/>
-    <w:lsdException w:name="Medium List 2 Accent 1" w:uiPriority="66"/>
-    <w:lsdException w:name="Medium Grid 1 Accent 1" w:uiPriority="67"/>
-    <w:lsdException w:name="Medium Grid 2 Accent 1" w:uiPriority="68"/>
-    <w:lsdException w:name="Medium Grid 3 Accent 1" w:uiPriority="69"/>
-    <w:lsdException w:name="Dark List Accent 1" w:uiPriority="70"/>
-    <w:lsdException w:name="Colorful Shading Accent 1" w:uiPriority="71"/>
-    <w:lsdException w:name="Colorful List Accent 1" w:uiPriority="72"/>
-    <w:lsdException w:name="Colorful Grid Accent 1" w:uiPriority="73"/>
-    <w:lsdException w:name="Light Shading Accent 2" w:uiPriority="60"/>
-    <w:lsdException w:name="Light List Accent 2" w:uiPriority="61"/>
-    <w:lsdException w:name="Light Grid Accent 2" w:uiPriority="62"/>
-    <w:lsdException w:name="Medium Shading 1 Accent 2" w:uiPriority="63"/>
-    <w:lsdException w:name="Medium Shading 2 Accent 2" w:uiPriority="64"/>
-    <w:lsdException w:name="Medium List 1 Accent 2" w:uiPriority="65"/>
-    <w:lsdException w:name="Medium List 2 Accent 2" w:uiPriority="66"/>
-    <w:lsdException w:name="Medium Grid 1 Accent 2" w:uiPriority="67"/>
-    <w:lsdException w:name="Medium Grid 2 Accent 2" w:uiPriority="68"/>
-    <w:lsdException w:name="Medium Grid 3 Accent 2" w:uiPriority="69"/>
-    <w:lsdException w:name="Dark List Accent 2" w:uiPriority="70"/>
-    <w:lsdException w:name="Colorful Shading Accent 2" w:uiPriority="71"/>
-    <w:lsdException w:name="Colorful List Accent 2" w:uiPriority="72"/>
-    <w:lsdException w:name="Colorful Grid Accent 2" w:uiPriority="73"/>
-    <w:lsdException w:name="Light Shading Accent 3" w:uiPriority="60"/>
-    <w:lsdException w:name="Light List Accent 3" w:uiPriority="61"/>
-    <w:lsdException w:name="Light Grid Accent 3" w:uiPriority="62"/>
-    <w:lsdException w:name="Medium Shading 1 Accent 3" w:uiPriority="63"/>
-    <w:lsdException w:name="Medium Shading 2 Accent 3" w:uiPriority="64"/>
-    <w:lsdException w:name="Medium List 1 Accent 3" w:uiPriority="65"/>
-    <w:lsdException w:name="Medium List 2 Accent 3" w:uiPriority="66"/>
-    <w:lsdException w:name="Medium Grid 1 Accent 3" w:uiPriority="67"/>
-    <w:lsdException w:name="Medium Grid 2 Accent 3" w:uiPriority="68"/>
-    <w:lsdException w:name="Medium Grid 3 Accent 3" w:uiPriority="69"/>
-    <w:lsdException w:name="Dark List Accent 3" w:uiPriority="70"/>
-    <w:lsdException w:name="Colorful Shading Accent 3" w:uiPriority="71"/>
-    <w:lsdException w:name="Colorful List Accent 3" w:uiPriority="72"/>
-    <w:lsdException w:name="Colorful Grid Accent 3" w:uiPriority="73"/>
-    <w:lsdException w:name="Light Shading Accent 4" w:uiPriority="60"/>
-    <w:lsdException w:name="Light List Accent 4" w:uiPriority="61"/>
-    <w:lsdException w:name="Light Grid Accent 4" w:uiPriority="62"/>
-    <w:lsdException w:name="Medium Shading 1 Accent 4" w:uiPriority="63"/>
-    <w:lsdException w:name="Medium Shading 2 Accent 4" w:uiPriority="64"/>
-    <w:lsdException w:name="Medium List 1 Accent 4" w:uiPriority="65"/>
-    <w:lsdException w:name="Medium List 2 Accent 4" w:uiPriority="66"/>
-    <w:lsdException w:name="Medium Grid 1 Accent 4" w:uiPriority="67"/>
-    <w:lsdException w:name="Medium Grid 2 Accent 4" w:uiPriority="68"/>
-    <w:lsdException w:name="Medium Grid 3 Accent 4" w:uiPriority="69"/>
-    <w:lsdException w:name="Dark List Accent 4" w:uiPriority="70"/>
-    <w:lsdException w:name="Colorful Shading Accent 4" w:uiPriority="71"/>
-    <w:lsdException w:name="Colorful List Accent 4" w:uiPriority="72"/>
-    <w:lsdException w:name="Colorful Grid Accent 4" w:uiPriority="73"/>
-    <w:lsdException w:name="Light Shading Accent 5" w:uiPriority="60"/>
-    <w:lsdException w:name="Light List Accent 5" w:uiPriority="61"/>
-    <w:lsdException w:name="Light Grid Accent 5" w:uiPriority="62"/>
-    <w:lsdException w:name="Medium Shading 1 Accent 5" w:uiPriority="63"/>
-    <w:lsdException w:name="Medium Shading 2 Accent 5" w:uiPriority="64"/>
-    <w:lsdException w:name="Medium List 1 Accent 5" w:uiPriority="65"/>
-    <w:lsdException w:name="Medium List 2 Accent 5" w:uiPriority="66"/>
-    <w:lsdException w:name="Medium Grid 1 Accent 5" w:uiPriority="67"/>
-    <w:lsdException w:name="Medium Grid 2 Accent 5" w:uiPriority="68"/>
-    <w:lsdException w:name="Medium Grid 3 Accent 5" w:uiPriority="69"/>
-    <w:lsdException w:name="Dark List Accent 5" w:uiPriority="70"/>
-    <w:lsdException w:name="Colorful Shading Accent 5" w:uiPriority="71"/>
-    <w:lsdException w:name="Colorful List Accent 5" w:uiPriority="72"/>
-    <w:lsdException w:name="Colorful Grid Accent 5" w:uiPriority="73"/>
-    <w:lsdException w:name="Light Shading Accent 6" w:uiPriority="60"/>
-    <w:lsdException w:name="Light List Accent 6" w:uiPriority="61"/>
-    <w:lsdException w:name="Light Grid Accent 6" w:uiPriority="62"/>
-    <w:lsdException w:name="Medium Shading 1 Accent 6" w:uiPriority="63"/>
-    <w:lsdException w:name="Medium Shading 2 Accent 6" w:uiPriority="64"/>
-    <w:lsdException w:name="Medium List 1 Accent 6" w:uiPriority="65"/>
-    <w:lsdException w:name="Medium List 2 Accent 6" w:uiPriority="66"/>
-    <w:lsdException w:name="Medium Grid 1 Accent 6" w:uiPriority="67"/>
-    <w:lsdException w:name="Medium Grid 2 Accent 6" w:uiPriority="68"/>
-    <w:lsdException w:name="Medium Grid 3 Accent 6" w:uiPriority="69"/>
-    <w:lsdException w:name="Dark List Accent 6" w:uiPriority="70"/>
-    <w:lsdException w:name="Colorful Shading Accent 6" w:uiPriority="71"/>
-    <w:lsdException w:name="Colorful List Accent 6" w:uiPriority="72"/>
-    <w:lsdException w:name="Colorful Grid Accent 6" w:uiPriority="73"/>
-    <w:lsdException w:name="Subtle Emphasis" w:uiPriority="19" w:qFormat="1"/>
-    <w:lsdException w:name="Intense Emphasis" w:uiPriority="21" w:qFormat="1"/>
-    <w:lsdException w:name="Subtle Reference" w:uiPriority="31" w:qFormat="1"/>
-    <w:lsdException w:name="Intense Reference" w:uiPriority="32" w:qFormat="1"/>
-    <w:lsdException w:name="Book Title" w:uiPriority="33" w:qFormat="1"/>
-    <w:lsdException w:name="Bibliography" w:semiHidden="1" w:uiPriority="37" w:unhideWhenUsed="1"/>
-    <w:lsdException w:name="TOC Heading" w:semiHidden="1" w:uiPriority="39" w:unhideWhenUsed="1" w:qFormat="1"/>
-    <w:lsdException w:name="Grid Table 4" w:uiPriority="49"/>
-    <w:lsdException w:name="Grid Table 5 Dark" w:uiPriority="50"/>
-    <w:lsdException w:name="Grid Table 6 Colorful" w:uiPriority="51"/>
-    <w:lsdException w:name="Grid Table 7 Colorful" w:uiPriority="52"/>
-    <w:lsdException w:name="Grid Table 1 Light Accent 1" w:uiPriority="46"/>
-    <w:lsdException w:name="Grid Table 2 Accent 1" w:uiPriority="47"/>
-    <w:lsdException w:name="Grid Table 3 Accent 1" w:uiPriority="48"/>
-    <w:lsdException w:name="Grid Table 4 Accent 1" w:uiPriority="49"/>
-    <w:lsdException w:name="Grid Table 5 Dark Accent 1" w:uiPriority="50"/>
-    <w:lsdException w:name="Grid Table 6 Colorful Accent 1" w:uiPriority="51"/>
-    <w:lsdException w:name="Grid Table 7 Colorful Accent 1" w:uiPriority="52"/>
-    <w:lsdException w:name="Grid Table 1 Light Accent 2" w:uiPriority="46"/>
-    <w:lsdException w:name="Grid Table 2 Accent 2" w:uiPriority="47"/>
-    <w:lsdException w:name="Grid Table 3 Accent 2" w:uiPriority="48"/>
-    <w:lsdException w:name="Grid Table 4 Accent 2" w:uiPriority="49"/>
-    <w:lsdException w:name="Grid Table 5 Dark Accent 2" w:uiPriority="50"/>
-    <w:lsdException w:name="Grid Table 6 Colorful Accent 2" w:uiPriority="51"/>
-    <w:lsdException w:name="Grid Table 7 Colorful Accent 2" w:uiPriority="52"/>
-    <w:lsdException w:name="Grid Table 1 Light Accent 3" w:uiPriority="46"/>
-    <w:lsdException w:name="Grid Table 2 Accent 3" w:uiPriority="47"/>
-    <w:lsdException w:name="Grid Table 3 Accent 3" w:uiPriority="48"/>
-    <w:lsdException w:name="Grid Table 4 Accent 3" w:uiPriority="49"/>
-    <w:lsdException w:name="Grid Table 5 Dark Accent 3" w:uiPriority="50"/>
-    <w:lsdException w:name="Grid Table 6 Colorful Accent 3" w:uiPriority="51"/>
-    <w:lsdException w:name="Grid Table 7 Colorful Accent 3" w:uiPriority="52"/>
-    <w:lsdException w:name="Grid Table 1 Light Accent 4" w:uiPriority="46"/>
-    <w:lsdException w:name="Grid Table 2 Accent 4" w:uiPriority="47"/>
-    <w:lsdException w:name="Grid Table 3 Accent 4" w:uiPriority="48"/>
-    <w:lsdException w:name="Grid Table 4 Accent 4" w:uiPriority="49"/>
-    <w:lsdException w:name="Grid Table 5 Dark Accent 4" w:uiPriority="50"/>
-    <w:lsdException w:name="Grid Table 6 Colorful Accent 4" w:uiPriority="51"/>
-    <w:lsdException w:name="Grid Table 7 Colorful Accent 4" w:uiPriority="52"/>
-    <w:lsdException w:name="Grid Table 1 Light Accent 5" w:uiPriority="46"/>
-    <w:lsdException w:name="Grid Table 2 Accent 5" w:uiPriority="47"/>
-    <w:lsdException w:name="Grid Table 3 Accent 5" w:uiPriority="48"/>
-    <w:lsdException w:name="Grid Table 4 Accent 5" w:uiPriority="49"/>
-    <w:lsdException w:name="Grid Table 5 Dark Accent 5" w:uiPriority="50"/>
-    <w:lsdException w:name="Grid Table 6 Colorful Accent 5" w:uiPriority="51"/>
-    <w:lsdException w:name="Grid Table 7 Colorful Accent 5" w:uiPriority="52"/>
-    <w:lsdException w:name="Grid Table 1 Light Accent 6" w:uiPriority="46"/>
-    <w:lsdException w:name="Grid Table 2 Accent 6" w:uiPriority="47"/>
-    <w:lsdException w:name="Grid Table 3 Accent 6" w:uiPriority="48"/>
-    <w:lsdException w:name="Grid Table 4 Accent 6" w:uiPriority="49"/>
-    <w:lsdException w:name="Grid Table 5 Dark Accent 6" w:uiPriority="50"/>
-    <w:lsdException w:name="Grid Table 6 Colorful Accent 6" w:uiPriority="51"/>
-    <w:lsdException w:name="Grid Table 7 Colorful Accent 6" w:uiPriority="52"/>
-    <w:lsdException w:name="List Table 1 Light" w:uiPriority="46"/>
-    <w:lsdException w:name="List Table 2" w:uiPriority="47"/>
-    <w:lsdException w:name="List Table 3" w:uiPriority="48"/>
-    <w:lsdException w:name="List Table 4" w:uiPriority="49"/>
-    <w:lsdException w:name="List Table 5 Dark" w:uiPriority="50"/>
-    <w:lsdException w:name="List Table 6 Colorful" w:uiPriority="51"/>
-    <w:lsdException w:name="List Table 7 Colorful" w:uiPriority="52"/>
-    <w:lsdException w:name="List Table 1 Light Accent 1" w:uiPriority="46"/>
-    <w:lsdException w:name="List Table 2 Accent 1" w:uiPriority="47"/>
-    <w:lsdException w:name="List Table 3 Accent 1" w:uiPriority="48"/>
-    <w:lsdException w:name="List Table 4 Accent 1" w:uiPriority="49"/>
-    <w:lsdException w:name="List Table 5 Dark Accent 1" w:uiPriority="50"/>
-    <w:lsdException w:name="List Table 6 Colorful Accent 1" w:uiPriority="51"/>
-    <w:lsdException w:name="List Table 7 Colorful Accent 1" w:uiPriority="52"/>
-    <w:lsdException w:name="List Table 1 Light Accent 2" w:uiPriority="46"/>
-    <w:lsdException w:name="List Table 2 Accent 2" w:uiPriority="47"/>
-    <w:lsdException w:name="List Table 3 Accent 2" w:uiPriority="48"/>
-    <w:lsdException w:name="List Table 4 Accent 2" w:uiPriority="49"/>
-    <w:lsdException w:name="List Table 5 Dark Accent 2" w:uiPriority="50"/>
-    <w:lsdException w:name="List Table 6 Colorful Accent 2" w:uiPriority="51"/>
-    <w:lsdException w:name="List Table 7 Colorful Accent 2" w:uiPriority="52"/>
-    <w:lsdException w:name="List Table 1 Light Accent 3" w:uiPriority="46"/>
-    <w:lsdException w:name="List Table 2 Accent 3" w:uiPriority="47"/>
-    <w:lsdException w:name="List Table 3 Accent 3" w:uiPriority="48"/>
-    <w:lsdException w:name="List Table 4 Accent 3" w:uiPriority="49"/>
-    <w:lsdException w:name="List Table 5 Dark Accent 3" w:uiPriority="50"/>
-    <w:lsdException w:name="List Table 6 Colorful Accent 3" w:uiPriority="51"/>
-    <w:lsdException w:name="List Table 7 Colorful Accent 3" w:uiPriority="52"/>
-    <w:lsdException w:name="List Table 1 Light Accent 4" w:uiPriority="46"/>
-    <w:lsdException w:name="List Table 2 Accent 4" w:uiPriority="47"/>
-    <w:lsdException w:name="List Table 3 Accent 4" w:uiPriority="48"/>
-    <w:lsdException w:name="List Table 4 Accent 4" w:uiPriority="49"/>
-    <w:lsdException w:name="List Table 5 Dark Accent 4" w:uiPriority="50"/>
-    <w:lsdException w:name="List Table 6 Colorful Accent 4" w:uiPriority="51"/>
-    <w:lsdException w:name="List Table 7 Colorful Accent 4" w:uiPriority="52"/>
-    <w:lsdException w:name="List Table 1 Light Accent 5" w:uiPriority="46"/>
-    <w:lsdException w:name="List Table 2 Accent 5" w:uiPriority="47"/>
-    <w:lsdException w:name="List Table 3 Accent 5" w:uiPriority="48"/>
-    <w:lsdException w:name="List Table 4 Accent 5" w:uiPriority="49"/>
-    <w:lsdException w:name="List Table 5 Dark Accent 5" w:uiPriority="50"/>
-    <w:lsdException w:name="List Table 6 Colorful Accent 5" w:uiPriority="51"/>
-    <w:lsdException w:name="List Table 7 Colorful Accent 5" w:uiPriority="52"/>
-    <w:lsdException w:name="List Table 1 Light Accent 6" w:uiPriority="46"/>
-    <w:lsdException w:name="List Table 2 Accent 6" w:uiPriority="47"/>
-    <w:lsdException w:name="List Table 3 Accent 6" w:uiPriority="48"/>
-    <w:lsdException w:name="List Table 4 Accent 6" w:uiPriority="49"/>
-    <w:lsdException w:name="List Table 5 Dark Accent 6" w:uiPriority="50"/>
-    <w:lsdException w:name="List Table 6 Colorful Accent 6" w:uiPriority="51"/>
-    <w:lsdException w:name="List Table 7 Colorful Accent 6" w:uiPriority="52"/>
+  <w:latentStyles w:defLockedState="0" w:defUIPriority="99" w:defSemiHidden="1" w:defUnhideWhenUsed="1" w:defQFormat="0" w:count="276">
+    <w:lsdException w:name="Normal" w:semiHidden="0" w:uiPriority="0" w:unhideWhenUsed="0" w:qFormat="1"/>
+    <w:lsdException w:name="heading 1" w:semiHidden="0" w:uiPriority="9" w:unhideWhenUsed="0" w:qFormat="1"/>
+    <w:lsdException w:name="heading 2" w:uiPriority="9" w:qFormat="1"/>
+    <w:lsdException w:name="heading 3" w:uiPriority="9" w:qFormat="1"/>
+    <w:lsdException w:name="heading 4" w:uiPriority="9" w:qFormat="1"/>
+    <w:lsdException w:name="heading 5" w:uiPriority="9" w:qFormat="1"/>
+    <w:lsdException w:name="heading 6" w:uiPriority="9" w:qFormat="1"/>
+    <w:lsdException w:name="heading 7" w:uiPriority="9" w:qFormat="1"/>
+    <w:lsdException w:name="heading 8" w:uiPriority="9" w:qFormat="1"/>
+    <w:lsdException w:name="heading 9" w:uiPriority="9" w:qFormat="1"/>
+    <w:lsdException w:name="toc 1" w:uiPriority="39"/>
+    <w:lsdException w:name="toc 2" w:uiPriority="39"/>
+    <w:lsdException w:name="toc 3" w:uiPriority="39"/>
+    <w:lsdException w:name="toc 4" w:uiPriority="39"/>
+    <w:lsdException w:name="toc 5" w:uiPriority="39"/>
+    <w:lsdException w:name="toc 6" w:uiPriority="39"/>
+    <w:lsdException w:name="toc 7" w:uiPriority="39"/>
+    <w:lsdException w:name="toc 8" w:uiPriority="39"/>
+    <w:lsdException w:name="toc 9" w:uiPriority="39"/>
+    <w:lsdException w:name="caption" w:uiPriority="35" w:qFormat="1"/>
+    <w:lsdException w:name="Title" w:semiHidden="0" w:uiPriority="10" w:unhideWhenUsed="0" w:qFormat="1"/>
+    <w:lsdException w:name="Default Paragraph Font" w:uiPriority="1"/>
+    <w:lsdException w:name="Subtitle" w:semiHidden="0" w:uiPriority="11" w:unhideWhenUsed="0" w:qFormat="1"/>
+    <w:lsdException w:name="Strong" w:semiHidden="0" w:uiPriority="22" w:unhideWhenUsed="0" w:qFormat="1"/>
+    <w:lsdException w:name="Emphasis" w:semiHidden="0" w:uiPriority="20" w:unhideWhenUsed="0" w:qFormat="1"/>
+    <w:lsdException w:name="Table Grid" w:semiHidden="0" w:uiPriority="39" w:unhideWhenUsed="0"/>
+    <w:lsdException w:name="Note Level 1" w:semiHidden="0" w:unhideWhenUsed="0"/>
+    <w:lsdException w:name="Note Level 2" w:semiHidden="0" w:unhideWhenUsed="0"/>
+    <w:lsdException w:name="Note Level 3" w:semiHidden="0" w:unhideWhenUsed="0"/>
+    <w:lsdException w:name="Note Level 4" w:semiHidden="0" w:unhideWhenUsed="0"/>
+    <w:lsdException w:name="Note Level 5" w:semiHidden="0" w:unhideWhenUsed="0"/>
+    <w:lsdException w:name="Note Level 6" w:semiHidden="0" w:unhideWhenUsed="0"/>
+    <w:lsdException w:name="Note Level 7" w:semiHidden="0" w:unhideWhenUsed="0"/>
+    <w:lsdException w:name="Note Level 8" w:semiHidden="0" w:unhideWhenUsed="0"/>
+    <w:lsdException w:name="Note Level 9" w:semiHidden="0" w:unhideWhenUsed="0"/>
+    <w:lsdException w:name="Placeholder Text" w:unhideWhenUsed="0"/>
+    <w:lsdException w:name="No Spacing" w:semiHidden="0" w:uiPriority="1" w:unhideWhenUsed="0" w:qFormat="1"/>
+    <w:lsdException w:name="Light Shading" w:semiHidden="0" w:uiPriority="60" w:unhideWhenUsed="0"/>
+    <w:lsdException w:name="Light List" w:semiHidden="0" w:uiPriority="61" w:unhideWhenUsed="0"/>
+    <w:lsdException w:name="Light Grid" w:semiHidden="0" w:uiPriority="62" w:unhideWhenUsed="0"/>
+    <w:lsdException w:name="Medium Shading 1" w:semiHidden="0" w:uiPriority="63" w:unhideWhenUsed="0"/>
+    <w:lsdException w:name="Medium Shading 2" w:semiHidden="0" w:uiPriority="64" w:unhideWhenUsed="0"/>
+    <w:lsdException w:name="Medium List 1" w:semiHidden="0" w:uiPriority="65" w:unhideWhenUsed="0"/>
+    <w:lsdException w:name="Medium List 2" w:semiHidden="0" w:uiPriority="66" w:unhideWhenUsed="0"/>
+    <w:lsdException w:name="Medium Grid 1" w:semiHidden="0" w:uiPriority="67" w:unhideWhenUsed="0"/>
+    <w:lsdException w:name="Medium Grid 2" w:semiHidden="0" w:uiPriority="68" w:unhideWhenUsed="0"/>
+    <w:lsdException w:name="Medium Grid 3" w:semiHidden="0" w:uiPriority="69" w:unhideWhenUsed="0"/>
+    <w:lsdException w:name="Dark List" w:semiHidden="0" w:uiPriority="70" w:unhideWhenUsed="0"/>
+    <w:lsdException w:name="Colorful Shading" w:semiHidden="0" w:uiPriority="71" w:unhideWhenUsed="0"/>
+    <w:lsdException w:name="Colorful List" w:semiHidden="0" w:uiPriority="72" w:unhideWhenUsed="0"/>
+    <w:lsdException w:name="Colorful Grid" w:semiHidden="0" w:uiPriority="73" w:unhideWhenUsed="0"/>
+    <w:lsdException w:name="Light Shading Accent 1" w:semiHidden="0" w:uiPriority="60" w:unhideWhenUsed="0"/>
+    <w:lsdException w:name="Light List Accent 1" w:semiHidden="0" w:uiPriority="61" w:unhideWhenUsed="0"/>
+    <w:lsdException w:name="Light Grid Accent 1" w:semiHidden="0" w:uiPriority="62" w:unhideWhenUsed="0"/>
+    <w:lsdException w:name="Medium Shading 1 Accent 1" w:semiHidden="0" w:uiPriority="63" w:unhideWhenUsed="0"/>
+    <w:lsdException w:name="Medium Shading 2 Accent 1" w:semiHidden="0" w:uiPriority="64" w:unhideWhenUsed="0"/>
+    <w:lsdException w:name="Medium List 1 Accent 1" w:semiHidden="0" w:uiPriority="65" w:unhideWhenUsed="0"/>
+    <w:lsdException w:name="Revision" w:unhideWhenUsed="0"/>
+    <w:lsdException w:name="List Paragraph" w:semiHidden="0" w:uiPriority="34" w:unhideWhenUsed="0" w:qFormat="1"/>
+    <w:lsdException w:name="Quote" w:semiHidden="0" w:uiPriority="29" w:unhideWhenUsed="0" w:qFormat="1"/>
+    <w:lsdException w:name="Intense Quote" w:semiHidden="0" w:uiPriority="30" w:unhideWhenUsed="0" w:qFormat="1"/>
+    <w:lsdException w:name="Medium List 2 Accent 1" w:semiHidden="0" w:uiPriority="66" w:unhideWhenUsed="0"/>
+    <w:lsdException w:name="Medium Grid 1 Accent 1" w:semiHidden="0" w:uiPriority="67" w:unhideWhenUsed="0"/>
+    <w:lsdException w:name="Medium Grid 2 Accent 1" w:semiHidden="0" w:uiPriority="68" w:unhideWhenUsed="0"/>
+    <w:lsdException w:name="Medium Grid 3 Accent 1" w:semiHidden="0" w:uiPriority="69" w:unhideWhenUsed="0"/>
+    <w:lsdException w:name="Dark List Accent 1" w:semiHidden="0" w:uiPriority="70" w:unhideWhenUsed="0"/>
+    <w:lsdException w:name="Colorful Shading Accent 1" w:semiHidden="0" w:uiPriority="71" w:unhideWhenUsed="0"/>
+    <w:lsdException w:name="Colorful List Accent 1" w:semiHidden="0" w:uiPriority="72" w:unhideWhenUsed="0"/>
+    <w:lsdException w:name="Colorful Grid Accent 1" w:semiHidden="0" w:uiPriority="73" w:unhideWhenUsed="0"/>
+    <w:lsdException w:name="Light Shading Accent 2" w:semiHidden="0" w:uiPriority="60" w:unhideWhenUsed="0"/>
+    <w:lsdException w:name="Light List Accent 2" w:semiHidden="0" w:uiPriority="61" w:unhideWhenUsed="0"/>
+    <w:lsdException w:name="Light Grid Accent 2" w:semiHidden="0" w:uiPriority="62" w:unhideWhenUsed="0"/>
+    <w:lsdException w:name="Medium Shading 1 Accent 2" w:semiHidden="0" w:uiPriority="63" w:unhideWhenUsed="0"/>
+    <w:lsdException w:name="Medium Shading 2 Accent 2" w:semiHidden="0" w:uiPriority="64" w:unhideWhenUsed="0"/>
+    <w:lsdException w:name="Medium List 1 Accent 2" w:semiHidden="0" w:uiPriority="65" w:unhideWhenUsed="0"/>
+    <w:lsdException w:name="Medium List 2 Accent 2" w:semiHidden="0" w:uiPriority="66" w:unhideWhenUsed="0"/>
+    <w:lsdException w:name="Medium Grid 1 Accent 2" w:semiHidden="0" w:uiPriority="67" w:unhideWhenUsed="0"/>
+    <w:lsdException w:name="Medium Grid 2 Accent 2" w:semiHidden="0" w:uiPriority="68" w:unhideWhenUsed="0"/>
+    <w:lsdException w:name="Medium Grid 3 Accent 2" w:semiHidden="0" w:uiPriority="69" w:unhideWhenUsed="0"/>
+    <w:lsdException w:name="Dark List Accent 2" w:semiHidden="0" w:uiPriority="70" w:unhideWhenUsed="0"/>
+    <w:lsdException w:name="Colorful Shading Accent 2" w:semiHidden="0" w:uiPriority="71" w:unhideWhenUsed="0"/>
+    <w:lsdException w:name="Colorful List Accent 2" w:semiHidden="0" w:uiPriority="72" w:unhideWhenUsed="0"/>
+    <w:lsdException w:name="Colorful Grid Accent 2" w:semiHidden="0" w:uiPriority="73" w:unhideWhenUsed="0"/>
+    <w:lsdException w:name="Light Shading Accent 3" w:semiHidden="0" w:uiPriority="60" w:unhideWhenUsed="0"/>
+    <w:lsdException w:name="Light List Accent 3" w:semiHidden="0" w:uiPriority="61" w:unhideWhenUsed="0"/>
+    <w:lsdException w:name="Light Grid Accent 3" w:semiHidden="0" w:uiPriority="62" w:unhideWhenUsed="0"/>
+    <w:lsdException w:name="Medium Shading 1 Accent 3" w:semiHidden="0" w:uiPriority="63" w:unhideWhenUsed="0"/>
+    <w:lsdException w:name="Medium Shading 2 Accent 3" w:semiHidden="0" w:uiPriority="64" w:unhideWhenUsed="0"/>
+    <w:lsdException w:name="Medium List 1 Accent 3" w:semiHidden="0" w:uiPriority="65" w:unhideWhenUsed="0"/>
+    <w:lsdException w:name="Medium List 2 Accent 3" w:semiHidden="0" w:uiPriority="66" w:unhideWhenUsed="0"/>
+    <w:lsdException w:name="Medium Grid 1 Accent 3" w:semiHidden="0" w:uiPriority="67" w:unhideWhenUsed="0"/>
+    <w:lsdException w:name="Medium Grid 2 Accent 3" w:semiHidden="0" w:uiPriority="68" w:unhideWhenUsed="0"/>
+    <w:lsdException w:name="Medium Grid 3 Accent 3" w:semiHidden="0" w:uiPriority="69" w:unhideWhenUsed="0"/>
+    <w:lsdException w:name="Dark List Accent 3" w:semiHidden="0" w:uiPriority="70" w:unhideWhenUsed="0"/>
+    <w:lsdException w:name="Colorful Shading Accent 3" w:semiHidden="0" w:uiPriority="71" w:unhideWhenUsed="0"/>
+    <w:lsdException w:name="Colorful List Accent 3" w:semiHidden="0" w:uiPriority="72" w:unhideWhenUsed="0"/>
+    <w:lsdException w:name="Colorful Grid Accent 3" w:semiHidden="0" w:uiPriority="73" w:unhideWhenUsed="0"/>
+    <w:lsdException w:name="Light Shading Accent 4" w:semiHidden="0" w:uiPriority="60" w:unhideWhenUsed="0"/>
+    <w:lsdException w:name="Light List Accent 4" w:semiHidden="0" w:uiPriority="61" w:unhideWhenUsed="0"/>
+    <w:lsdException w:name="Light Grid Accent 4" w:semiHidden="0" w:uiPriority="62" w:unhideWhenUsed="0"/>
+    <w:lsdException w:name="Medium Shading 1 Accent 4" w:semiHidden="0" w:uiPriority="63" w:unhideWhenUsed="0"/>
+    <w:lsdException w:name="Medium Shading 2 Accent 4" w:semiHidden="0" w:uiPriority="64" w:unhideWhenUsed="0"/>
+    <w:lsdException w:name="Medium List 1 Accent 4" w:semiHidden="0" w:uiPriority="65" w:unhideWhenUsed="0"/>
+    <w:lsdException w:name="Medium List 2 Accent 4" w:semiHidden="0" w:uiPriority="66" w:unhideWhenUsed="0"/>
+    <w:lsdException w:name="Medium Grid 1 Accent 4" w:semiHidden="0" w:uiPriority="67" w:unhideWhenUsed="0"/>
+    <w:lsdException w:name="Medium Grid 2 Accent 4" w:semiHidden="0" w:uiPriority="68" w:unhideWhenUsed="0"/>
+    <w:lsdException w:name="Medium Grid 3 Accent 4" w:semiHidden="0" w:uiPriority="69" w:unhideWhenUsed="0"/>
+    <w:lsdException w:name="Dark List Accent 4" w:semiHidden="0" w:uiPriority="70" w:unhideWhenUsed="0"/>
+    <w:lsdException w:name="Colorful Shading Accent 4" w:semiHidden="0" w:uiPriority="71" w:unhideWhenUsed="0"/>
+    <w:lsdException w:name="Colorful List Accent 4" w:semiHidden="0" w:uiPriority="72" w:unhideWhenUsed="0"/>
+    <w:lsdException w:name="Colorful Grid Accent 4" w:semiHidden="0" w:uiPriority="73" w:unhideWhenUsed="0"/>
+    <w:lsdException w:name="Light Shading Accent 5" w:semiHidden="0" w:uiPriority="60" w:unhideWhenUsed="0"/>
+    <w:lsdException w:name="Light List Accent 5" w:semiHidden="0" w:uiPriority="61" w:unhideWhenUsed="0"/>
+    <w:lsdException w:name="Light Grid Accent 5" w:semiHidden="0" w:uiPriority="62" w:unhideWhenUsed="0"/>
+    <w:lsdException w:name="Medium Shading 1 Accent 5" w:semiHidden="0" w:uiPriority="63" w:unhideWhenUsed="0"/>
+    <w:lsdException w:name="Medium Shading 2 Accent 5" w:semiHidden="0" w:uiPriority="64" w:unhideWhenUsed="0"/>
+    <w:lsdException w:name="Medium List 1 Accent 5" w:semiHidden="0" w:uiPriority="65" w:unhideWhenUsed="0"/>
+    <w:lsdException w:name="Medium List 2 Accent 5" w:semiHidden="0" w:uiPriority="66" w:unhideWhenUsed="0"/>
+    <w:lsdException w:name="Medium Grid 1 Accent 5" w:semiHidden="0" w:uiPriority="67" w:unhideWhenUsed="0"/>
+    <w:lsdException w:name="Medium Grid 2 Accent 5" w:semiHidden="0" w:uiPriority="68" w:unhideWhenUsed="0"/>
+    <w:lsdException w:name="Medium Grid 3 Accent 5" w:semiHidden="0" w:uiPriority="69" w:unhideWhenUsed="0"/>
+    <w:lsdException w:name="Dark List Accent 5" w:semiHidden="0" w:uiPriority="70" w:unhideWhenUsed="0"/>
+    <w:lsdException w:name="Colorful Shading Accent 5" w:semiHidden="0" w:uiPriority="71" w:unhideWhenUsed="0"/>
+    <w:lsdException w:name="Colorful List Accent 5" w:semiHidden="0" w:uiPriority="72" w:unhideWhenUsed="0"/>
+    <w:lsdException w:name="Colorful Grid Accent 5" w:semiHidden="0" w:uiPriority="73" w:unhideWhenUsed="0"/>
+    <w:lsdException w:name="Light Shading Accent 6" w:semiHidden="0" w:uiPriority="60" w:unhideWhenUsed="0"/>
+    <w:lsdException w:name="Light List Accent 6" w:semiHidden="0" w:uiPriority="61" w:unhideWhenUsed="0"/>
+    <w:lsdException w:name="Light Grid Accent 6" w:semiHidden="0" w:uiPriority="62" w:unhideWhenUsed="0"/>
+    <w:lsdException w:name="Medium Shading 1 Accent 6" w:semiHidden="0" w:uiPriority="63" w:unhideWhenUsed="0"/>
+    <w:lsdException w:name="Medium Shading 2 Accent 6" w:semiHidden="0" w:uiPriority="64" w:unhideWhenUsed="0"/>
+    <w:lsdException w:name="Medium List 1 Accent 6" w:semiHidden="0" w:uiPriority="65" w:unhideWhenUsed="0"/>
+    <w:lsdException w:name="Medium List 2 Accent 6" w:semiHidden="0" w:uiPriority="66" w:unhideWhenUsed="0"/>
+    <w:lsdException w:name="Medium Grid 1 Accent 6" w:semiHidden="0" w:uiPriority="67" w:unhideWhenUsed="0"/>
+    <w:lsdException w:name="Medium Grid 2 Accent 6" w:semiHidden="0" w:uiPriority="68" w:unhideWhenUsed="0"/>
+    <w:lsdException w:name="Medium Grid 3 Accent 6" w:semiHidden="0" w:uiPriority="69" w:unhideWhenUsed="0"/>
+    <w:lsdException w:name="Dark List Accent 6" w:semiHidden="0" w:uiPriority="70" w:unhideWhenUsed="0"/>
+    <w:lsdException w:name="Colorful Shading Accent 6" w:semiHidden="0" w:uiPriority="71" w:unhideWhenUsed="0"/>
+    <w:lsdException w:name="Colorful List Accent 6" w:semiHidden="0" w:uiPriority="72" w:unhideWhenUsed="0"/>
+    <w:lsdException w:name="Colorful Grid Accent 6" w:semiHidden="0" w:uiPriority="73" w:unhideWhenUsed="0"/>
+    <w:lsdException w:name="Subtle Emphasis" w:semiHidden="0" w:uiPriority="19" w:unhideWhenUsed="0" w:qFormat="1"/>
+    <w:lsdException w:name="Intense Emphasis" w:semiHidden="0" w:uiPriority="21" w:unhideWhenUsed="0" w:qFormat="1"/>
+    <w:lsdException w:name="Subtle Reference" w:semiHidden="0" w:uiPriority="31" w:unhideWhenUsed="0" w:qFormat="1"/>
+    <w:lsdException w:name="Intense Reference" w:semiHidden="0" w:uiPriority="32" w:unhideWhenUsed="0" w:qFormat="1"/>
+    <w:lsdException w:name="Book Title" w:semiHidden="0" w:uiPriority="33" w:unhideWhenUsed="0" w:qFormat="1"/>
+    <w:lsdException w:name="Bibliography" w:uiPriority="37"/>
+    <w:lsdException w:name="TOC Heading" w:uiPriority="39" w:qFormat="1"/>
+  </w:latentStyles>
+  <w:style w:type="paragraph" w:default="1" w:styleId="Normal">
+    <w:name w:val="Normal"/>
+    <w:qFormat/>
+  </w:style>
+  <w:style w:type="paragraph" w:styleId="Ttulo1">
+    <w:name w:val="heading 1"/>
+    <w:basedOn w:val="Normal"/>
+    <w:link w:val="Ttulo1Car"/>
+    <w:uiPriority w:val="9"/>
+    <w:qFormat/>
+    <w:rsid w:val="005064AB"/>
+    <w:pPr>
+      <w:spacing w:before="100" w:beforeAutospacing="1" w:after="100" w:afterAutospacing="1" w:line="240" w:lineRule="auto"/>
+      <w:outlineLvl w:val="0"/>
+    </w:pPr>
+    <w:rPr>
+      <w:rFonts w:ascii="Times" w:hAnsi="Times"/>
+      <w:b/>
+      <w:bCs/>
+      <w:kern w:val="36"/>
+      <w:sz w:val="48"/>
+      <w:szCs w:val="48"/>
+      <w:lang w:val="en-US" w:eastAsia="es-ES"/>
+    </w:rPr>
+  </w:style>
+  <w:style w:type="paragraph" w:styleId="Ttulo3">
+    <w:name w:val="heading 3"/>
+    <w:basedOn w:val="Normal"/>
+    <w:next w:val="Normal"/>
+    <w:link w:val="Ttulo3Car"/>
+    <w:uiPriority w:val="9"/>
+    <w:semiHidden/>
+    <w:unhideWhenUsed/>
+    <w:qFormat/>
+    <w:rsid w:val="00736B95"/>
+    <w:pPr>
+      <w:keepNext/>
+      <w:keepLines/>
+      <w:spacing w:before="200" w:after="0"/>
+      <w:outlineLvl w:val="2"/>
+    </w:pPr>
+    <w:rPr>
+      <w:rFonts w:asciiTheme="majorHAnsi" w:eastAsiaTheme="majorEastAsia" w:hAnsiTheme="majorHAnsi" w:cstheme="majorBidi"/>
+      <w:b/>
+      <w:bCs/>
+      <w:color w:val="5B9BD5" w:themeColor="accent1"/>
+    </w:rPr>
+  </w:style>
+  <w:style w:type="character" w:default="1" w:styleId="Fuentedeprrafopredeter">
+    <w:name w:val="Default Paragraph Font"/>
+    <w:uiPriority w:val="1"/>
+    <w:semiHidden/>
+    <w:unhideWhenUsed/>
+  </w:style>
+  <w:style w:type="table" w:default="1" w:styleId="Tablanormal">
+    <w:name w:val="Normal Table"/>
+    <w:uiPriority w:val="99"/>
+    <w:semiHidden/>
+    <w:unhideWhenUsed/>
+    <w:tblPr>
+      <w:tblInd w:w="0" w:type="dxa"/>
+      <w:tblCellMar>
+        <w:top w:w="0" w:type="dxa"/>
+        <w:left w:w="108" w:type="dxa"/>
+        <w:bottom w:w="0" w:type="dxa"/>
+        <w:right w:w="108" w:type="dxa"/>
+      </w:tblCellMar>
+    </w:tblPr>
+  </w:style>
+  <w:style w:type="numbering" w:default="1" w:styleId="Sinlista">
+    <w:name w:val="No List"/>
+    <w:uiPriority w:val="99"/>
+    <w:semiHidden/>
+    <w:unhideWhenUsed/>
+  </w:style>
+  <w:style w:type="paragraph" w:styleId="Sinespaciado">
+    <w:name w:val="No Spacing"/>
+    <w:link w:val="SinespaciadoCar"/>
+    <w:uiPriority w:val="1"/>
+    <w:qFormat/>
+    <w:rsid w:val="009C7EBC"/>
+    <w:pPr>
+      <w:spacing w:after="0" w:line="240" w:lineRule="auto"/>
+    </w:pPr>
+    <w:rPr>
+      <w:rFonts w:eastAsiaTheme="minorEastAsia"/>
+      <w:lang w:eastAsia="es-PE"/>
+    </w:rPr>
+  </w:style>
+  <w:style w:type="character" w:customStyle="1" w:styleId="SinespaciadoCar">
+    <w:name w:val="Sin espaciado Car"/>
+    <w:basedOn w:val="Fuentedeprrafopredeter"/>
+    <w:link w:val="Sinespaciado"/>
+    <w:uiPriority w:val="1"/>
+    <w:rsid w:val="009C7EBC"/>
+    <w:rPr>
+      <w:rFonts w:eastAsiaTheme="minorEastAsia"/>
+      <w:lang w:eastAsia="es-PE"/>
+    </w:rPr>
+  </w:style>
+  <w:style w:type="paragraph" w:styleId="Encabezado">
+    <w:name w:val="header"/>
+    <w:basedOn w:val="Normal"/>
+    <w:link w:val="EncabezadoCar"/>
+    <w:uiPriority w:val="99"/>
+    <w:unhideWhenUsed/>
+    <w:rsid w:val="009C7EBC"/>
+    <w:pPr>
+      <w:tabs>
+        <w:tab w:val="center" w:pos="4252"/>
+        <w:tab w:val="right" w:pos="8504"/>
+      </w:tabs>
+      <w:spacing w:after="0" w:line="240" w:lineRule="auto"/>
+    </w:pPr>
+  </w:style>
+  <w:style w:type="character" w:customStyle="1" w:styleId="EncabezadoCar">
+    <w:name w:val="Encabezado Car"/>
+    <w:basedOn w:val="Fuentedeprrafopredeter"/>
+    <w:link w:val="Encabezado"/>
+    <w:uiPriority w:val="99"/>
+    <w:rsid w:val="009C7EBC"/>
+  </w:style>
+  <w:style w:type="paragraph" w:styleId="Piedepgina">
+    <w:name w:val="footer"/>
+    <w:basedOn w:val="Normal"/>
+    <w:link w:val="PiedepginaCar"/>
+    <w:uiPriority w:val="99"/>
+    <w:unhideWhenUsed/>
+    <w:rsid w:val="009C7EBC"/>
+    <w:pPr>
+      <w:tabs>
+        <w:tab w:val="center" w:pos="4252"/>
+        <w:tab w:val="right" w:pos="8504"/>
+      </w:tabs>
+      <w:spacing w:after="0" w:line="240" w:lineRule="auto"/>
+    </w:pPr>
+  </w:style>
+  <w:style w:type="character" w:customStyle="1" w:styleId="PiedepginaCar">
+    <w:name w:val="Pie de página Car"/>
+    <w:basedOn w:val="Fuentedeprrafopredeter"/>
+    <w:link w:val="Piedepgina"/>
+    <w:uiPriority w:val="99"/>
+    <w:rsid w:val="009C7EBC"/>
+  </w:style>
+  <w:style w:type="paragraph" w:styleId="Prrafodelista">
+    <w:name w:val="List Paragraph"/>
+    <w:basedOn w:val="Normal"/>
+    <w:uiPriority w:val="34"/>
+    <w:qFormat/>
+    <w:rsid w:val="0014085F"/>
+    <w:pPr>
+      <w:ind w:left="720"/>
+      <w:contextualSpacing/>
+    </w:pPr>
+  </w:style>
+  <w:style w:type="paragraph" w:styleId="Textodeglobo">
+    <w:name w:val="Balloon Text"/>
+    <w:basedOn w:val="Normal"/>
+    <w:link w:val="TextodegloboCar"/>
+    <w:uiPriority w:val="99"/>
+    <w:semiHidden/>
+    <w:unhideWhenUsed/>
+    <w:rsid w:val="001A1794"/>
+    <w:pPr>
+      <w:spacing w:after="0" w:line="240" w:lineRule="auto"/>
+    </w:pPr>
+    <w:rPr>
+      <w:rFonts w:ascii="Tahoma" w:hAnsi="Tahoma" w:cs="Tahoma"/>
+      <w:sz w:val="16"/>
+      <w:szCs w:val="16"/>
+    </w:rPr>
+  </w:style>
+  <w:style w:type="character" w:customStyle="1" w:styleId="TextodegloboCar">
+    <w:name w:val="Texto de globo Car"/>
+    <w:basedOn w:val="Fuentedeprrafopredeter"/>
+    <w:link w:val="Textodeglobo"/>
+    <w:uiPriority w:val="99"/>
+    <w:semiHidden/>
+    <w:rsid w:val="001A1794"/>
+    <w:rPr>
+      <w:rFonts w:ascii="Tahoma" w:hAnsi="Tahoma" w:cs="Tahoma"/>
+      <w:sz w:val="16"/>
+      <w:szCs w:val="16"/>
+    </w:rPr>
+  </w:style>
+  <w:style w:type="character" w:styleId="Hipervnculo">
+    <w:name w:val="Hyperlink"/>
+    <w:basedOn w:val="Fuentedeprrafopredeter"/>
+    <w:uiPriority w:val="99"/>
+    <w:unhideWhenUsed/>
+    <w:rsid w:val="00D04A01"/>
+    <w:rPr>
+      <w:color w:val="0563C1" w:themeColor="hyperlink"/>
+      <w:u w:val="single"/>
+    </w:rPr>
+  </w:style>
+  <w:style w:type="character" w:customStyle="1" w:styleId="Ttulo1Car">
+    <w:name w:val="Título 1 Car"/>
+    <w:basedOn w:val="Fuentedeprrafopredeter"/>
+    <w:link w:val="Ttulo1"/>
+    <w:uiPriority w:val="9"/>
+    <w:rsid w:val="005064AB"/>
+    <w:rPr>
+      <w:rFonts w:ascii="Times" w:hAnsi="Times"/>
+      <w:b/>
+      <w:bCs/>
+      <w:kern w:val="36"/>
+      <w:sz w:val="48"/>
+      <w:szCs w:val="48"/>
+      <w:lang w:val="en-US" w:eastAsia="es-ES"/>
+    </w:rPr>
+  </w:style>
+  <w:style w:type="character" w:styleId="Hipervnculovisitado">
+    <w:name w:val="FollowedHyperlink"/>
+    <w:basedOn w:val="Fuentedeprrafopredeter"/>
+    <w:uiPriority w:val="99"/>
+    <w:semiHidden/>
+    <w:unhideWhenUsed/>
+    <w:rsid w:val="005064AB"/>
+    <w:rPr>
+      <w:color w:val="954F72" w:themeColor="followedHyperlink"/>
+      <w:u w:val="single"/>
+    </w:rPr>
+  </w:style>
+  <w:style w:type="character" w:customStyle="1" w:styleId="Ttulo3Car">
+    <w:name w:val="Título 3 Car"/>
+    <w:basedOn w:val="Fuentedeprrafopredeter"/>
+    <w:link w:val="Ttulo3"/>
+    <w:uiPriority w:val="9"/>
+    <w:semiHidden/>
+    <w:rsid w:val="00736B95"/>
+    <w:rPr>
+      <w:rFonts w:asciiTheme="majorHAnsi" w:eastAsiaTheme="majorEastAsia" w:hAnsiTheme="majorHAnsi" w:cstheme="majorBidi"/>
+      <w:b/>
+      <w:bCs/>
+      <w:color w:val="5B9BD5" w:themeColor="accent1"/>
+    </w:rPr>
+  </w:style>
+</w:styles>
+</file>
+
+<file path=word/stylesWithEffects.xml><?xml version="1.0" encoding="utf-8"?>
+<w:styles xmlns:wpc="http://schemas.microsoft.com/office/word/2010/wordprocessingCanvas" xmlns:mo="http://schemas.microsoft.com/office/mac/office/2008/main" xmlns:mc="http://schemas.openxmlformats.org/markup-compatibility/2006" xmlns:mv="urn:schemas-microsoft-com:mac:vml" xmlns:o="urn:schemas-microsoft-com:office:office" xmlns:r="http://schemas.openxmlformats.org/officeDocument/2006/relationships" xmlns:m="http://schemas.openxmlformats.org/officeDocument/2006/math" xmlns:v="urn:schemas-microsoft-com:vml" xmlns:wp14="http://schemas.microsoft.com/office/word/2010/wordprocessingDrawing" xmlns:wp="http://schemas.openxmlformats.org/drawingml/2006/wordprocessingDrawing" xmlns:w10="urn:schemas-microsoft-com:office:word" xmlns:w="http://schemas.openxmlformats.org/wordprocessingml/2006/main" xmlns:w14="http://schemas.microsoft.com/office/word/2010/wordml" xmlns:wpg="http://schemas.microsoft.com/office/word/2010/wordprocessingGroup" xmlns:wpi="http://schemas.microsoft.com/office/word/2010/wordprocessingInk" xmlns:wne="http://schemas.microsoft.com/office/word/2006/wordml" xmlns:wps="http://schemas.microsoft.com/office/word/2010/wordprocessingShape" mc:Ignorable="w14 wp14">
+  <w:docDefaults>
+    <w:rPrDefault>
+      <w:rPr>
+        <w:rFonts w:asciiTheme="minorHAnsi" w:eastAsiaTheme="minorHAnsi" w:hAnsiTheme="minorHAnsi" w:cstheme="minorBidi"/>
+        <w:sz w:val="22"/>
+        <w:szCs w:val="22"/>
+        <w:lang w:val="es-PE" w:eastAsia="en-US" w:bidi="ar-SA"/>
+      </w:rPr>
+    </w:rPrDefault>
+    <w:pPrDefault>
+      <w:pPr>
+        <w:spacing w:after="160" w:line="259" w:lineRule="auto"/>
+      </w:pPr>
+    </w:pPrDefault>
+  </w:docDefaults>
+  <w:latentStyles w:defLockedState="0" w:defUIPriority="99" w:defSemiHidden="1" w:defUnhideWhenUsed="1" w:defQFormat="0" w:count="276">
+    <w:lsdException w:name="Normal" w:semiHidden="0" w:uiPriority="0" w:unhideWhenUsed="0" w:qFormat="1"/>
+    <w:lsdException w:name="heading 1" w:semiHidden="0" w:uiPriority="9" w:unhideWhenUsed="0" w:qFormat="1"/>
+    <w:lsdException w:name="heading 2" w:uiPriority="9" w:qFormat="1"/>
+    <w:lsdException w:name="heading 3" w:uiPriority="9" w:qFormat="1"/>
+    <w:lsdException w:name="heading 4" w:uiPriority="9" w:qFormat="1"/>
+    <w:lsdException w:name="heading 5" w:uiPriority="9" w:qFormat="1"/>
+    <w:lsdException w:name="heading 6" w:uiPriority="9" w:qFormat="1"/>
+    <w:lsdException w:name="heading 7" w:uiPriority="9" w:qFormat="1"/>
+    <w:lsdException w:name="heading 8" w:uiPriority="9" w:qFormat="1"/>
+    <w:lsdException w:name="heading 9" w:uiPriority="9" w:qFormat="1"/>
+    <w:lsdException w:name="toc 1" w:uiPriority="39"/>
+    <w:lsdException w:name="toc 2" w:uiPriority="39"/>
+    <w:lsdException w:name="toc 3" w:uiPriority="39"/>
+    <w:lsdException w:name="toc 4" w:uiPriority="39"/>
+    <w:lsdException w:name="toc 5" w:uiPriority="39"/>
+    <w:lsdException w:name="toc 6" w:uiPriority="39"/>
+    <w:lsdException w:name="toc 7" w:uiPriority="39"/>
+    <w:lsdException w:name="toc 8" w:uiPriority="39"/>
+    <w:lsdException w:name="toc 9" w:uiPriority="39"/>
+    <w:lsdException w:name="caption" w:uiPriority="35" w:qFormat="1"/>
+    <w:lsdException w:name="Title" w:semiHidden="0" w:uiPriority="10" w:unhideWhenUsed="0" w:qFormat="1"/>
+    <w:lsdException w:name="Default Paragraph Font" w:uiPriority="1"/>
+    <w:lsdException w:name="Subtitle" w:semiHidden="0" w:uiPriority="11" w:unhideWhenUsed="0" w:qFormat="1"/>
+    <w:lsdException w:name="Strong" w:semiHidden="0" w:uiPriority="22" w:unhideWhenUsed="0" w:qFormat="1"/>
+    <w:lsdException w:name="Emphasis" w:semiHidden="0" w:uiPriority="20" w:unhideWhenUsed="0" w:qFormat="1"/>
+    <w:lsdException w:name="Table Grid" w:semiHidden="0" w:uiPriority="39" w:unhideWhenUsed="0"/>
+    <w:lsdException w:name="Note Level 1" w:semiHidden="0" w:unhideWhenUsed="0"/>
+    <w:lsdException w:name="Note Level 2" w:semiHidden="0" w:unhideWhenUsed="0"/>
+    <w:lsdException w:name="Note Level 3" w:semiHidden="0" w:unhideWhenUsed="0"/>
+    <w:lsdException w:name="Note Level 4" w:semiHidden="0" w:unhideWhenUsed="0"/>
+    <w:lsdException w:name="Note Level 5" w:semiHidden="0" w:unhideWhenUsed="0"/>
+    <w:lsdException w:name="Note Level 6" w:semiHidden="0" w:unhideWhenUsed="0"/>
+    <w:lsdException w:name="Note Level 7" w:semiHidden="0" w:unhideWhenUsed="0"/>
+    <w:lsdException w:name="Note Level 8" w:semiHidden="0" w:unhideWhenUsed="0"/>
+    <w:lsdException w:name="Note Level 9" w:semiHidden="0" w:unhideWhenUsed="0"/>
+    <w:lsdException w:name="Placeholder Text" w:unhideWhenUsed="0"/>
+    <w:lsdException w:name="No Spacing" w:semiHidden="0" w:uiPriority="1" w:unhideWhenUsed="0" w:qFormat="1"/>
+    <w:lsdException w:name="Light Shading" w:semiHidden="0" w:uiPriority="60" w:unhideWhenUsed="0"/>
+    <w:lsdException w:name="Light List" w:semiHidden="0" w:uiPriority="61" w:unhideWhenUsed="0"/>
+    <w:lsdException w:name="Light Grid" w:semiHidden="0" w:uiPriority="62" w:unhideWhenUsed="0"/>
+    <w:lsdException w:name="Medium Shading 1" w:semiHidden="0" w:uiPriority="63" w:unhideWhenUsed="0"/>
+    <w:lsdException w:name="Medium Shading 2" w:semiHidden="0" w:uiPriority="64" w:unhideWhenUsed="0"/>
+    <w:lsdException w:name="Medium List 1" w:semiHidden="0" w:uiPriority="65" w:unhideWhenUsed="0"/>
+    <w:lsdException w:name="Medium List 2" w:semiHidden="0" w:uiPriority="66" w:unhideWhenUsed="0"/>
+    <w:lsdException w:name="Medium Grid 1" w:semiHidden="0" w:uiPriority="67" w:unhideWhenUsed="0"/>
+    <w:lsdException w:name="Medium Grid 2" w:semiHidden="0" w:uiPriority="68" w:unhideWhenUsed="0"/>
+    <w:lsdException w:name="Medium Grid 3" w:semiHidden="0" w:uiPriority="69" w:unhideWhenUsed="0"/>
+    <w:lsdException w:name="Dark List" w:semiHidden="0" w:uiPriority="70" w:unhideWhenUsed="0"/>
+    <w:lsdException w:name="Colorful Shading" w:semiHidden="0" w:uiPriority="71" w:unhideWhenUsed="0"/>
+    <w:lsdException w:name="Colorful List" w:semiHidden="0" w:uiPriority="72" w:unhideWhenUsed="0"/>
+    <w:lsdException w:name="Colorful Grid" w:semiHidden="0" w:uiPriority="73" w:unhideWhenUsed="0"/>
+    <w:lsdException w:name="Light Shading Accent 1" w:semiHidden="0" w:uiPriority="60" w:unhideWhenUsed="0"/>
+    <w:lsdException w:name="Light List Accent 1" w:semiHidden="0" w:uiPriority="61" w:unhideWhenUsed="0"/>
+    <w:lsdException w:name="Light Grid Accent 1" w:semiHidden="0" w:uiPriority="62" w:unhideWhenUsed="0"/>
+    <w:lsdException w:name="Medium Shading 1 Accent 1" w:semiHidden="0" w:uiPriority="63" w:unhideWhenUsed="0"/>
+    <w:lsdException w:name="Medium Shading 2 Accent 1" w:semiHidden="0" w:uiPriority="64" w:unhideWhenUsed="0"/>
+    <w:lsdException w:name="Medium List 1 Accent 1" w:semiHidden="0" w:uiPriority="65" w:unhideWhenUsed="0"/>
+    <w:lsdException w:name="Revision" w:unhideWhenUsed="0"/>
+    <w:lsdException w:name="List Paragraph" w:semiHidden="0" w:uiPriority="34" w:unhideWhenUsed="0" w:qFormat="1"/>
+    <w:lsdException w:name="Quote" w:semiHidden="0" w:uiPriority="29" w:unhideWhenUsed="0" w:qFormat="1"/>
+    <w:lsdException w:name="Intense Quote" w:semiHidden="0" w:uiPriority="30" w:unhideWhenUsed="0" w:qFormat="1"/>
+    <w:lsdException w:name="Medium List 2 Accent 1" w:semiHidden="0" w:uiPriority="66" w:unhideWhenUsed="0"/>
+    <w:lsdException w:name="Medium Grid 1 Accent 1" w:semiHidden="0" w:uiPriority="67" w:unhideWhenUsed="0"/>
+    <w:lsdException w:name="Medium Grid 2 Accent 1" w:semiHidden="0" w:uiPriority="68" w:unhideWhenUsed="0"/>
+    <w:lsdException w:name="Medium Grid 3 Accent 1" w:semiHidden="0" w:uiPriority="69" w:unhideWhenUsed="0"/>
+    <w:lsdException w:name="Dark List Accent 1" w:semiHidden="0" w:uiPriority="70" w:unhideWhenUsed="0"/>
+    <w:lsdException w:name="Colorful Shading Accent 1" w:semiHidden="0" w:uiPriority="71" w:unhideWhenUsed="0"/>
+    <w:lsdException w:name="Colorful List Accent 1" w:semiHidden="0" w:uiPriority="72" w:unhideWhenUsed="0"/>
+    <w:lsdException w:name="Colorful Grid Accent 1" w:semiHidden="0" w:uiPriority="73" w:unhideWhenUsed="0"/>
+    <w:lsdException w:name="Light Shading Accent 2" w:semiHidden="0" w:uiPriority="60" w:unhideWhenUsed="0"/>
+    <w:lsdException w:name="Light List Accent 2" w:semiHidden="0" w:uiPriority="61" w:unhideWhenUsed="0"/>
+    <w:lsdException w:name="Light Grid Accent 2" w:semiHidden="0" w:uiPriority="62" w:unhideWhenUsed="0"/>
+    <w:lsdException w:name="Medium Shading 1 Accent 2" w:semiHidden="0" w:uiPriority="63" w:unhideWhenUsed="0"/>
+    <w:lsdException w:name="Medium Shading 2 Accent 2" w:semiHidden="0" w:uiPriority="64" w:unhideWhenUsed="0"/>
+    <w:lsdException w:name="Medium List 1 Accent 2" w:semiHidden="0" w:uiPriority="65" w:unhideWhenUsed="0"/>
+    <w:lsdException w:name="Medium List 2 Accent 2" w:semiHidden="0" w:uiPriority="66" w:unhideWhenUsed="0"/>
+    <w:lsdException w:name="Medium Grid 1 Accent 2" w:semiHidden="0" w:uiPriority="67" w:unhideWhenUsed="0"/>
+    <w:lsdException w:name="Medium Grid 2 Accent 2" w:semiHidden="0" w:uiPriority="68" w:unhideWhenUsed="0"/>
+    <w:lsdException w:name="Medium Grid 3 Accent 2" w:semiHidden="0" w:uiPriority="69" w:unhideWhenUsed="0"/>
+    <w:lsdException w:name="Dark List Accent 2" w:semiHidden="0" w:uiPriority="70" w:unhideWhenUsed="0"/>
+    <w:lsdException w:name="Colorful Shading Accent 2" w:semiHidden="0" w:uiPriority="71" w:unhideWhenUsed="0"/>
+    <w:lsdException w:name="Colorful List Accent 2" w:semiHidden="0" w:uiPriority="72" w:unhideWhenUsed="0"/>
+    <w:lsdException w:name="Colorful Grid Accent 2" w:semiHidden="0" w:uiPriority="73" w:unhideWhenUsed="0"/>
+    <w:lsdException w:name="Light Shading Accent 3" w:semiHidden="0" w:uiPriority="60" w:unhideWhenUsed="0"/>
+    <w:lsdException w:name="Light List Accent 3" w:semiHidden="0" w:uiPriority="61" w:unhideWhenUsed="0"/>
+    <w:lsdException w:name="Light Grid Accent 3" w:semiHidden="0" w:uiPriority="62" w:unhideWhenUsed="0"/>
+    <w:lsdException w:name="Medium Shading 1 Accent 3" w:semiHidden="0" w:uiPriority="63" w:unhideWhenUsed="0"/>
+    <w:lsdException w:name="Medium Shading 2 Accent 3" w:semiHidden="0" w:uiPriority="64" w:unhideWhenUsed="0"/>
+    <w:lsdException w:name="Medium List 1 Accent 3" w:semiHidden="0" w:uiPriority="65" w:unhideWhenUsed="0"/>
+    <w:lsdException w:name="Medium List 2 Accent 3" w:semiHidden="0" w:uiPriority="66" w:unhideWhenUsed="0"/>
+    <w:lsdException w:name="Medium Grid 1 Accent 3" w:semiHidden="0" w:uiPriority="67" w:unhideWhenUsed="0"/>
+    <w:lsdException w:name="Medium Grid 2 Accent 3" w:semiHidden="0" w:uiPriority="68" w:unhideWhenUsed="0"/>
+    <w:lsdException w:name="Medium Grid 3 Accent 3" w:semiHidden="0" w:uiPriority="69" w:unhideWhenUsed="0"/>
+    <w:lsdException w:name="Dark List Accent 3" w:semiHidden="0" w:uiPriority="70" w:unhideWhenUsed="0"/>
+    <w:lsdException w:name="Colorful Shading Accent 3" w:semiHidden="0" w:uiPriority="71" w:unhideWhenUsed="0"/>
+    <w:lsdException w:name="Colorful List Accent 3" w:semiHidden="0" w:uiPriority="72" w:unhideWhenUsed="0"/>
+    <w:lsdException w:name="Colorful Grid Accent 3" w:semiHidden="0" w:uiPriority="73" w:unhideWhenUsed="0"/>
+    <w:lsdException w:name="Light Shading Accent 4" w:semiHidden="0" w:uiPriority="60" w:unhideWhenUsed="0"/>
+    <w:lsdException w:name="Light List Accent 4" w:semiHidden="0" w:uiPriority="61" w:unhideWhenUsed="0"/>
+    <w:lsdException w:name="Light Grid Accent 4" w:semiHidden="0" w:uiPriority="62" w:unhideWhenUsed="0"/>
+    <w:lsdException w:name="Medium Shading 1 Accent 4" w:semiHidden="0" w:uiPriority="63" w:unhideWhenUsed="0"/>
+    <w:lsdException w:name="Medium Shading 2 Accent 4" w:semiHidden="0" w:uiPriority="64" w:unhideWhenUsed="0"/>
+    <w:lsdException w:name="Medium List 1 Accent 4" w:semiHidden="0" w:uiPriority="65" w:unhideWhenUsed="0"/>
+    <w:lsdException w:name="Medium List 2 Accent 4" w:semiHidden="0" w:uiPriority="66" w:unhideWhenUsed="0"/>
+    <w:lsdException w:name="Medium Grid 1 Accent 4" w:semiHidden="0" w:uiPriority="67" w:unhideWhenUsed="0"/>
+    <w:lsdException w:name="Medium Grid 2 Accent 4" w:semiHidden="0" w:uiPriority="68" w:unhideWhenUsed="0"/>
+    <w:lsdException w:name="Medium Grid 3 Accent 4" w:semiHidden="0" w:uiPriority="69" w:unhideWhenUsed="0"/>
+    <w:lsdException w:name="Dark List Accent 4" w:semiHidden="0" w:uiPriority="70" w:unhideWhenUsed="0"/>
+    <w:lsdException w:name="Colorful Shading Accent 4" w:semiHidden="0" w:uiPriority="71" w:unhideWhenUsed="0"/>
+    <w:lsdException w:name="Colorful List Accent 4" w:semiHidden="0" w:uiPriority="72" w:unhideWhenUsed="0"/>
+    <w:lsdException w:name="Colorful Grid Accent 4" w:semiHidden="0" w:uiPriority="73" w:unhideWhenUsed="0"/>
+    <w:lsdException w:name="Light Shading Accent 5" w:semiHidden="0" w:uiPriority="60" w:unhideWhenUsed="0"/>
+    <w:lsdException w:name="Light List Accent 5" w:semiHidden="0" w:uiPriority="61" w:unhideWhenUsed="0"/>
+    <w:lsdException w:name="Light Grid Accent 5" w:semiHidden="0" w:uiPriority="62" w:unhideWhenUsed="0"/>
+    <w:lsdException w:name="Medium Shading 1 Accent 5" w:semiHidden="0" w:uiPriority="63" w:unhideWhenUsed="0"/>
+    <w:lsdException w:name="Medium Shading 2 Accent 5" w:semiHidden="0" w:uiPriority="64" w:unhideWhenUsed="0"/>
+    <w:lsdException w:name="Medium List 1 Accent 5" w:semiHidden="0" w:uiPriority="65" w:unhideWhenUsed="0"/>
+    <w:lsdException w:name="Medium List 2 Accent 5" w:semiHidden="0" w:uiPriority="66" w:unhideWhenUsed="0"/>
+    <w:lsdException w:name="Medium Grid 1 Accent 5" w:semiHidden="0" w:uiPriority="67" w:unhideWhenUsed="0"/>
+    <w:lsdException w:name="Medium Grid 2 Accent 5" w:semiHidden="0" w:uiPriority="68" w:unhideWhenUsed="0"/>
+    <w:lsdException w:name="Medium Grid 3 Accent 5" w:semiHidden="0" w:uiPriority="69" w:unhideWhenUsed="0"/>
+    <w:lsdException w:name="Dark List Accent 5" w:semiHidden="0" w:uiPriority="70" w:unhideWhenUsed="0"/>
+    <w:lsdException w:name="Colorful Shading Accent 5" w:semiHidden="0" w:uiPriority="71" w:unhideWhenUsed="0"/>
+    <w:lsdException w:name="Colorful List Accent 5" w:semiHidden="0" w:uiPriority="72" w:unhideWhenUsed="0"/>
+    <w:lsdException w:name="Colorful Grid Accent 5" w:semiHidden="0" w:uiPriority="73" w:unhideWhenUsed="0"/>
+    <w:lsdException w:name="Light Shading Accent 6" w:semiHidden="0" w:uiPriority="60" w:unhideWhenUsed="0"/>
+    <w:lsdException w:name="Light List Accent 6" w:semiHidden="0" w:uiPriority="61" w:unhideWhenUsed="0"/>
+    <w:lsdException w:name="Light Grid Accent 6" w:semiHidden="0" w:uiPriority="62" w:unhideWhenUsed="0"/>
+    <w:lsdException w:name="Medium Shading 1 Accent 6" w:semiHidden="0" w:uiPriority="63" w:unhideWhenUsed="0"/>
+    <w:lsdException w:name="Medium Shading 2 Accent 6" w:semiHidden="0" w:uiPriority="64" w:unhideWhenUsed="0"/>
+    <w:lsdException w:name="Medium List 1 Accent 6" w:semiHidden="0" w:uiPriority="65" w:unhideWhenUsed="0"/>
+    <w:lsdException w:name="Medium List 2 Accent 6" w:semiHidden="0" w:uiPriority="66" w:unhideWhenUsed="0"/>
+    <w:lsdException w:name="Medium Grid 1 Accent 6" w:semiHidden="0" w:uiPriority="67" w:unhideWhenUsed="0"/>
+    <w:lsdException w:name="Medium Grid 2 Accent 6" w:semiHidden="0" w:uiPriority="68" w:unhideWhenUsed="0"/>
+    <w:lsdException w:name="Medium Grid 3 Accent 6" w:semiHidden="0" w:uiPriority="69" w:unhideWhenUsed="0"/>
+    <w:lsdException w:name="Dark List Accent 6" w:semiHidden="0" w:uiPriority="70" w:unhideWhenUsed="0"/>
+    <w:lsdException w:name="Colorful Shading Accent 6" w:semiHidden="0" w:uiPriority="71" w:unhideWhenUsed="0"/>
+    <w:lsdException w:name="Colorful List Accent 6" w:semiHidden="0" w:uiPriority="72" w:unhideWhenUsed="0"/>
+    <w:lsdException w:name="Colorful Grid Accent 6" w:semiHidden="0" w:uiPriority="73" w:unhideWhenUsed="0"/>
+    <w:lsdException w:name="Subtle Emphasis" w:semiHidden="0" w:uiPriority="19" w:unhideWhenUsed="0" w:qFormat="1"/>
+    <w:lsdException w:name="Intense Emphasis" w:semiHidden="0" w:uiPriority="21" w:unhideWhenUsed="0" w:qFormat="1"/>
+    <w:lsdException w:name="Subtle Reference" w:semiHidden="0" w:uiPriority="31" w:unhideWhenUsed="0" w:qFormat="1"/>
+    <w:lsdException w:name="Intense Reference" w:semiHidden="0" w:uiPriority="32" w:unhideWhenUsed="0" w:qFormat="1"/>
+    <w:lsdException w:name="Book Title" w:semiHidden="0" w:uiPriority="33" w:unhideWhenUsed="0" w:qFormat="1"/>
+    <w:lsdException w:name="Bibliography" w:uiPriority="37"/>
+    <w:lsdException w:name="TOC Heading" w:uiPriority="39" w:qFormat="1"/>
   </w:latentStyles>
   <w:style w:type="paragraph" w:default="1" w:styleId="Normal">
     <w:name w:val="Normal"/>
@@ -9331,7 +9623,7 @@
   <a:extraClrSchemeLst/>
   <a:extLst>
     <a:ext uri="{05A4C25C-085E-4340-85A3-A5531E510DB2}">
-      <thm15:themeFamily xmlns:thm15="http://schemas.microsoft.com/office/thememl/2012/main" name="Office Theme" id="{62F939B6-93AF-4DB8-9C6B-D6C7DFDC589F}" vid="{4A3C46E8-61CC-4603-A589-7422A47A8E4A}"/>
+      <thm15:themeFamily xmlns:thm15="http://schemas.microsoft.com/office/thememl/2012/main" xmlns="" name="Office Theme" id="{62F939B6-93AF-4DB8-9C6B-D6C7DFDC589F}" vid="{4A3C46E8-61CC-4603-A589-7422A47A8E4A}"/>
     </a:ext>
   </a:extLst>
 </a:theme>

</xml_diff>